<commit_message>
Updated installation docs (Packagist)
</commit_message>
<xml_diff>
--- a/docs/Manual - Payment Module for Adobe Commerce (Magento) - Svea Payments Finland.docx
+++ b/docs/Manual - Payment Module for Adobe Commerce (Magento) - Svea Payments Finland.docx
@@ -1074,7 +1074,7 @@
           <w:rPr>
             <w:noProof/>
           </w:rPr>
-          <w:t>5</w:t>
+          <w:t>4</w:t>
         </w:r>
         <w:r>
           <w:rPr>
@@ -3227,15 +3227,7 @@
         <w:pStyle w:val="Textbody"/>
       </w:pPr>
       <w:r>
-        <w:t xml:space="preserve">During installation, the module installs required database tables and adds </w:t>
-      </w:r>
-      <w:proofErr w:type="spellStart"/>
-      <w:r>
-        <w:t>cron</w:t>
-      </w:r>
-      <w:proofErr w:type="spellEnd"/>
-      <w:r>
-        <w:t xml:space="preserve"> jobs for payment status query background jobs.</w:t>
+        <w:t>During installation, the module installs required database tables and adds cron jobs for payment status query background jobs.</w:t>
       </w:r>
     </w:p>
     <w:p>
@@ -3317,27 +3309,19 @@
       <w:bookmarkEnd w:id="41"/>
       <w:bookmarkEnd w:id="42"/>
       <w:r>
-        <w:t xml:space="preserve"> the payment </w:t>
-      </w:r>
-      <w:proofErr w:type="gramStart"/>
-      <w:r>
-        <w:t>module</w:t>
+        <w:t xml:space="preserve"> the payment module</w:t>
       </w:r>
       <w:bookmarkEnd w:id="44"/>
-      <w:proofErr w:type="gramEnd"/>
-    </w:p>
-    <w:p>
-      <w:pPr>
-        <w:pStyle w:val="Textbody"/>
-      </w:pPr>
-      <w:r>
-        <w:t xml:space="preserve">Add </w:t>
-      </w:r>
-      <w:r>
-        <w:t xml:space="preserve">module </w:t>
-      </w:r>
-      <w:r>
-        <w:t>repository.</w:t>
+    </w:p>
+    <w:p>
+      <w:pPr>
+        <w:pStyle w:val="Textbody"/>
+      </w:pPr>
+      <w:r>
+        <w:t xml:space="preserve">Add payment module to Composer </w:t>
+      </w:r>
+      <w:r>
+        <w:t>requirements.</w:t>
       </w:r>
     </w:p>
     <w:p>
@@ -3345,304 +3329,108 @@
         <w:pStyle w:val="Codeblock"/>
       </w:pPr>
       <w:r>
-        <w:t xml:space="preserve">composer config </w:t>
-      </w:r>
-      <w:proofErr w:type="gramStart"/>
-      <w:r>
-        <w:t>repositories.adobe</w:t>
-      </w:r>
-      <w:proofErr w:type="gramEnd"/>
-      <w:r>
-        <w:t xml:space="preserve">_svea_1 </w:t>
-      </w:r>
-      <w:proofErr w:type="spellStart"/>
-      <w:r>
-        <w:t>vcs</w:t>
-      </w:r>
-      <w:proofErr w:type="spellEnd"/>
+        <w:t>composer require svea-payments-finland/magento2-svea-payments</w:t>
+      </w:r>
+    </w:p>
+    <w:p>
+      <w:pPr>
+        <w:pStyle w:val="Textbody"/>
+      </w:pPr>
+    </w:p>
+    <w:p>
+      <w:pPr>
+        <w:pStyle w:val="Textbody"/>
+      </w:pPr>
+      <w:r>
+        <w:t xml:space="preserve">Build and update Magento </w:t>
+      </w:r>
+      <w:r>
+        <w:t>installation.</w:t>
+      </w:r>
+    </w:p>
+    <w:p>
+      <w:pPr>
+        <w:pStyle w:val="Codeblock"/>
+      </w:pPr>
+      <w:r>
+        <w:t>php bin/magento setup:upgrade</w:t>
+      </w:r>
+    </w:p>
+    <w:p>
+      <w:pPr>
+        <w:pStyle w:val="Codeblock"/>
+      </w:pPr>
+      <w:r>
+        <w:t>php bin/magento setup:di:compile</w:t>
+      </w:r>
+    </w:p>
+    <w:p>
+      <w:pPr>
+        <w:pStyle w:val="Codeblock"/>
+      </w:pPr>
+      <w:r>
+        <w:t>p</w:t>
+      </w:r>
+      <w:r>
+        <w:t>hp bin/magento setup:static-content:deploy</w:t>
+      </w:r>
       <w:r>
         <w:t xml:space="preserve"> </w:t>
       </w:r>
       <w:r>
-        <w:t xml:space="preserve">\ </w:t>
-      </w:r>
-      <w:proofErr w:type="spellStart"/>
-      <w:r>
-        <w:t>git@github.com:</w:t>
-      </w:r>
-      <w:r>
-        <w:t>maksuturva</w:t>
-      </w:r>
-      <w:proofErr w:type="spellEnd"/>
-      <w:r>
-        <w:t>/</w:t>
-      </w:r>
-      <w:r>
-        <w:t>magento2_svea_payments</w:t>
-      </w:r>
-      <w:r>
-        <w:t>.git</w:t>
-      </w:r>
-    </w:p>
-    <w:p>
-      <w:pPr>
-        <w:pStyle w:val="Textbody"/>
-      </w:pPr>
-    </w:p>
-    <w:p>
-      <w:pPr>
-        <w:pStyle w:val="Textbody"/>
-      </w:pPr>
-      <w:r>
-        <w:t xml:space="preserve">Add payment module to Composer </w:t>
-      </w:r>
-      <w:r>
-        <w:t>requirements.</w:t>
+        <w:t>-f -j 3</w:t>
       </w:r>
     </w:p>
     <w:p>
       <w:pPr>
         <w:pStyle w:val="Codeblock"/>
       </w:pPr>
-      <w:proofErr w:type="gramStart"/>
-      <w:r>
-        <w:t>composer</w:t>
-      </w:r>
-      <w:proofErr w:type="gramEnd"/>
-      <w:r>
-        <w:t xml:space="preserve"> require </w:t>
-      </w:r>
-      <w:proofErr w:type="spellStart"/>
-      <w:r>
-        <w:t>svea</w:t>
-      </w:r>
-      <w:proofErr w:type="spellEnd"/>
-      <w:r>
-        <w:t>/module-payment</w:t>
-      </w:r>
-    </w:p>
-    <w:p>
-      <w:pPr>
-        <w:pStyle w:val="Textbody"/>
-      </w:pPr>
-    </w:p>
-    <w:p>
-      <w:pPr>
-        <w:pStyle w:val="Textbody"/>
-      </w:pPr>
-      <w:r>
-        <w:t xml:space="preserve">Build and update Magento </w:t>
-      </w:r>
-      <w:r>
-        <w:t>installation.</w:t>
+      <w:r>
+        <w:t>php bin/magento cache:flush</w:t>
+      </w:r>
+    </w:p>
+    <w:p>
+      <w:pPr>
+        <w:pStyle w:val="Textbody"/>
+      </w:pPr>
+    </w:p>
+    <w:p>
+      <w:pPr>
+        <w:pStyle w:val="Textbody"/>
+      </w:pPr>
+      <w:r>
+        <w:t xml:space="preserve">Check that cron service is </w:t>
+      </w:r>
+      <w:r>
+        <w:t>running.</w:t>
       </w:r>
     </w:p>
     <w:p>
       <w:pPr>
         <w:pStyle w:val="Codeblock"/>
       </w:pPr>
-      <w:proofErr w:type="spellStart"/>
-      <w:r>
-        <w:t>php</w:t>
-      </w:r>
-      <w:proofErr w:type="spellEnd"/>
-      <w:r>
-        <w:t xml:space="preserve"> bin/</w:t>
-      </w:r>
-      <w:proofErr w:type="spellStart"/>
-      <w:r>
-        <w:t>magento</w:t>
-      </w:r>
-      <w:proofErr w:type="spellEnd"/>
-      <w:r>
-        <w:t xml:space="preserve"> </w:t>
-      </w:r>
-      <w:proofErr w:type="spellStart"/>
-      <w:proofErr w:type="gramStart"/>
-      <w:r>
-        <w:t>setup:upgrade</w:t>
-      </w:r>
-      <w:proofErr w:type="spellEnd"/>
-      <w:proofErr w:type="gramEnd"/>
+      <w:r>
+        <w:t>service cron status</w:t>
+      </w:r>
+    </w:p>
+    <w:p>
+      <w:pPr>
+        <w:pStyle w:val="Textbody"/>
+      </w:pPr>
+      <w:r>
+        <w:t xml:space="preserve">if needed, start cron as </w:t>
+      </w:r>
+      <w:r>
+        <w:t>follows.</w:t>
+      </w:r>
     </w:p>
     <w:p>
       <w:pPr>
         <w:pStyle w:val="Codeblock"/>
       </w:pPr>
-      <w:proofErr w:type="spellStart"/>
-      <w:r>
-        <w:t>php</w:t>
-      </w:r>
-      <w:proofErr w:type="spellEnd"/>
-      <w:r>
-        <w:t xml:space="preserve"> bin/</w:t>
-      </w:r>
-      <w:proofErr w:type="spellStart"/>
-      <w:r>
-        <w:t>magento</w:t>
-      </w:r>
-      <w:proofErr w:type="spellEnd"/>
-      <w:r>
-        <w:t xml:space="preserve"> </w:t>
-      </w:r>
-      <w:proofErr w:type="spellStart"/>
-      <w:proofErr w:type="gramStart"/>
-      <w:r>
-        <w:t>setup:di</w:t>
-      </w:r>
-      <w:proofErr w:type="gramEnd"/>
-      <w:r>
-        <w:t>:compile</w:t>
-      </w:r>
-      <w:proofErr w:type="spellEnd"/>
-    </w:p>
-    <w:p>
-      <w:pPr>
-        <w:pStyle w:val="Codeblock"/>
-      </w:pPr>
-      <w:proofErr w:type="spellStart"/>
-      <w:r>
-        <w:t>p</w:t>
-      </w:r>
-      <w:r>
-        <w:t>hp</w:t>
-      </w:r>
-      <w:proofErr w:type="spellEnd"/>
-      <w:r>
-        <w:t xml:space="preserve"> bin/</w:t>
-      </w:r>
-      <w:proofErr w:type="spellStart"/>
-      <w:r>
-        <w:t>magento</w:t>
-      </w:r>
-      <w:proofErr w:type="spellEnd"/>
-      <w:r>
-        <w:t xml:space="preserve"> </w:t>
-      </w:r>
-      <w:proofErr w:type="spellStart"/>
-      <w:proofErr w:type="gramStart"/>
-      <w:r>
-        <w:t>setup:static</w:t>
-      </w:r>
-      <w:proofErr w:type="gramEnd"/>
-      <w:r>
-        <w:t>-content:deploy</w:t>
-      </w:r>
-      <w:proofErr w:type="spellEnd"/>
-      <w:r>
-        <w:t xml:space="preserve"> </w:t>
-      </w:r>
-      <w:r>
-        <w:t>-f -j 3</w:t>
-      </w:r>
-    </w:p>
-    <w:p>
-      <w:pPr>
-        <w:pStyle w:val="Codeblock"/>
-      </w:pPr>
-      <w:proofErr w:type="spellStart"/>
-      <w:r>
-        <w:t>php</w:t>
-      </w:r>
-      <w:proofErr w:type="spellEnd"/>
-      <w:r>
-        <w:t xml:space="preserve"> bin/</w:t>
-      </w:r>
-      <w:proofErr w:type="spellStart"/>
-      <w:r>
-        <w:t>magento</w:t>
-      </w:r>
-      <w:proofErr w:type="spellEnd"/>
-      <w:r>
-        <w:t xml:space="preserve"> </w:t>
-      </w:r>
-      <w:proofErr w:type="spellStart"/>
-      <w:proofErr w:type="gramStart"/>
-      <w:r>
-        <w:t>cache:flush</w:t>
-      </w:r>
-      <w:proofErr w:type="spellEnd"/>
-      <w:proofErr w:type="gramEnd"/>
-    </w:p>
-    <w:p>
-      <w:pPr>
-        <w:pStyle w:val="Textbody"/>
-      </w:pPr>
-    </w:p>
-    <w:p>
-      <w:pPr>
-        <w:pStyle w:val="Textbody"/>
-      </w:pPr>
-      <w:r>
-        <w:t xml:space="preserve">Check that </w:t>
-      </w:r>
-      <w:proofErr w:type="spellStart"/>
-      <w:r>
-        <w:t>cron</w:t>
-      </w:r>
-      <w:proofErr w:type="spellEnd"/>
-      <w:r>
-        <w:t xml:space="preserve"> service is </w:t>
-      </w:r>
-      <w:r>
-        <w:t>running.</w:t>
-      </w:r>
-    </w:p>
-    <w:p>
-      <w:pPr>
-        <w:pStyle w:val="Codeblock"/>
-      </w:pPr>
-      <w:r>
-        <w:t xml:space="preserve">service </w:t>
-      </w:r>
-      <w:proofErr w:type="spellStart"/>
-      <w:r>
-        <w:t>cron</w:t>
-      </w:r>
-      <w:proofErr w:type="spellEnd"/>
-      <w:r>
-        <w:t xml:space="preserve"> status</w:t>
-      </w:r>
-    </w:p>
-    <w:p>
-      <w:pPr>
-        <w:pStyle w:val="Textbody"/>
-      </w:pPr>
-      <w:r>
-        <w:t xml:space="preserve">if needed, start </w:t>
-      </w:r>
-      <w:proofErr w:type="spellStart"/>
-      <w:r>
-        <w:t>cron</w:t>
-      </w:r>
-      <w:proofErr w:type="spellEnd"/>
-      <w:r>
-        <w:t xml:space="preserve"> as </w:t>
-      </w:r>
-      <w:r>
-        <w:t>follows.</w:t>
-      </w:r>
-    </w:p>
-    <w:p>
-      <w:pPr>
-        <w:pStyle w:val="Codeblock"/>
-      </w:pPr>
-      <w:r>
-        <w:t xml:space="preserve">service </w:t>
-      </w:r>
-      <w:proofErr w:type="spellStart"/>
-      <w:r>
-        <w:t>cron</w:t>
-      </w:r>
-      <w:proofErr w:type="spellEnd"/>
-      <w:r>
-        <w:t xml:space="preserve"> </w:t>
-      </w:r>
-      <w:proofErr w:type="gramStart"/>
-      <w:r>
-        <w:t>start</w:t>
-      </w:r>
-      <w:proofErr w:type="gramEnd"/>
+      <w:r>
+        <w:t>service cron start</w:t>
+      </w:r>
     </w:p>
     <w:p/>
     <w:p>
@@ -3659,14 +3447,9 @@
       <w:bookmarkStart w:id="52" w:name="_Toc10646644"/>
       <w:bookmarkStart w:id="53" w:name="__RefHeading__1414_1801812706"/>
       <w:r>
-        <w:t xml:space="preserve">Check the current version </w:t>
-      </w:r>
-      <w:proofErr w:type="gramStart"/>
-      <w:r>
-        <w:t>information</w:t>
+        <w:t>Check the current version information</w:t>
       </w:r>
       <w:bookmarkEnd w:id="45"/>
-      <w:proofErr w:type="gramEnd"/>
     </w:p>
     <w:p>
       <w:pPr>
@@ -3692,21 +3475,11 @@
       <w:pPr>
         <w:pStyle w:val="Codeblock"/>
       </w:pPr>
-      <w:proofErr w:type="gramStart"/>
-      <w:r>
-        <w:t>composer</w:t>
-      </w:r>
-      <w:proofErr w:type="gramEnd"/>
-      <w:r>
-        <w:t xml:space="preserve"> show </w:t>
-      </w:r>
-      <w:proofErr w:type="spellStart"/>
-      <w:r>
-        <w:t>svea</w:t>
-      </w:r>
-      <w:proofErr w:type="spellEnd"/>
-      <w:r>
-        <w:t>/module-payment</w:t>
+      <w:r>
+        <w:t xml:space="preserve">composer show </w:t>
+      </w:r>
+      <w:r>
+        <w:t>svea/module-payment</w:t>
       </w:r>
     </w:p>
     <w:p/>
@@ -3738,12 +3511,10 @@
       <w:bookmarkEnd w:id="51"/>
       <w:bookmarkEnd w:id="52"/>
       <w:bookmarkEnd w:id="53"/>
-      <w:proofErr w:type="gramStart"/>
       <w:r>
         <w:t>module</w:t>
       </w:r>
       <w:bookmarkEnd w:id="54"/>
-      <w:proofErr w:type="gramEnd"/>
     </w:p>
     <w:p>
       <w:pPr>
@@ -3764,15 +3535,7 @@
         <w:pStyle w:val="Codeblock"/>
       </w:pPr>
       <w:r>
-        <w:t xml:space="preserve">composer update </w:t>
-      </w:r>
-      <w:proofErr w:type="spellStart"/>
-      <w:r>
-        <w:t>svea</w:t>
-      </w:r>
-      <w:proofErr w:type="spellEnd"/>
-      <w:r>
-        <w:t>/module-payment</w:t>
+        <w:t>composer update svea/module-payment</w:t>
       </w:r>
     </w:p>
     <w:p>
@@ -3792,187 +3555,85 @@
       <w:pPr>
         <w:pStyle w:val="Codeblock"/>
       </w:pPr>
-      <w:proofErr w:type="spellStart"/>
-      <w:r>
-        <w:t>php</w:t>
-      </w:r>
-      <w:proofErr w:type="spellEnd"/>
-      <w:r>
-        <w:t xml:space="preserve"> bin/</w:t>
-      </w:r>
-      <w:proofErr w:type="spellStart"/>
-      <w:r>
-        <w:t>magento</w:t>
-      </w:r>
-      <w:proofErr w:type="spellEnd"/>
+      <w:r>
+        <w:t>php bin/magento setup:upgrade</w:t>
+      </w:r>
+    </w:p>
+    <w:p>
+      <w:pPr>
+        <w:pStyle w:val="Codeblock"/>
+      </w:pPr>
+      <w:r>
+        <w:t>php bin/magento setup:di:compile</w:t>
+      </w:r>
+    </w:p>
+    <w:p>
+      <w:pPr>
+        <w:pStyle w:val="Codeblock"/>
+      </w:pPr>
+      <w:r>
+        <w:t>p</w:t>
+      </w:r>
+      <w:r>
+        <w:t>hp bin/magento setup:static-content:deploy</w:t>
+      </w:r>
       <w:r>
         <w:t xml:space="preserve"> </w:t>
       </w:r>
-      <w:proofErr w:type="spellStart"/>
-      <w:proofErr w:type="gramStart"/>
-      <w:r>
-        <w:t>setup:upgrade</w:t>
-      </w:r>
-      <w:proofErr w:type="spellEnd"/>
-      <w:proofErr w:type="gramEnd"/>
+      <w:r>
+        <w:t>-f -j 3</w:t>
+      </w:r>
     </w:p>
     <w:p>
       <w:pPr>
         <w:pStyle w:val="Codeblock"/>
       </w:pPr>
-      <w:proofErr w:type="spellStart"/>
-      <w:r>
-        <w:t>php</w:t>
-      </w:r>
-      <w:proofErr w:type="spellEnd"/>
-      <w:r>
-        <w:t xml:space="preserve"> bin/</w:t>
-      </w:r>
-      <w:proofErr w:type="spellStart"/>
-      <w:r>
-        <w:t>magento</w:t>
-      </w:r>
-      <w:proofErr w:type="spellEnd"/>
+      <w:r>
+        <w:t>php bin/magento cache:flush</w:t>
+      </w:r>
+    </w:p>
+    <w:p>
+      <w:pPr>
+        <w:pStyle w:val="Heading2"/>
+      </w:pPr>
+      <w:bookmarkStart w:id="55" w:name="_Toc158963699"/>
+      <w:r>
+        <w:t>Remov</w:t>
+      </w:r>
+      <w:r>
+        <w:t>e</w:t>
+      </w:r>
       <w:r>
         <w:t xml:space="preserve"> </w:t>
       </w:r>
-      <w:proofErr w:type="spellStart"/>
-      <w:proofErr w:type="gramStart"/>
-      <w:r>
-        <w:t>setup:di</w:t>
-      </w:r>
-      <w:proofErr w:type="gramEnd"/>
-      <w:r>
-        <w:t>:compile</w:t>
-      </w:r>
-      <w:proofErr w:type="spellEnd"/>
+      <w:r>
+        <w:t>the payment module</w:t>
+      </w:r>
+      <w:bookmarkEnd w:id="55"/>
+    </w:p>
+    <w:p>
+      <w:pPr>
+        <w:pStyle w:val="Textbody"/>
+      </w:pPr>
+      <w:r>
+        <w:t>To remove</w:t>
+      </w:r>
+      <w:r>
+        <w:t xml:space="preserve"> the payment module</w:t>
+      </w:r>
+      <w:r>
+        <w:t>, use the following command.</w:t>
+      </w:r>
     </w:p>
     <w:p>
       <w:pPr>
         <w:pStyle w:val="Codeblock"/>
       </w:pPr>
-      <w:proofErr w:type="spellStart"/>
-      <w:r>
-        <w:t>p</w:t>
-      </w:r>
-      <w:r>
-        <w:t>hp</w:t>
-      </w:r>
-      <w:proofErr w:type="spellEnd"/>
-      <w:r>
-        <w:t xml:space="preserve"> bin/</w:t>
-      </w:r>
-      <w:proofErr w:type="spellStart"/>
-      <w:r>
-        <w:t>magento</w:t>
-      </w:r>
-      <w:proofErr w:type="spellEnd"/>
-      <w:r>
-        <w:t xml:space="preserve"> </w:t>
-      </w:r>
-      <w:proofErr w:type="spellStart"/>
-      <w:proofErr w:type="gramStart"/>
-      <w:r>
-        <w:t>setup:static</w:t>
-      </w:r>
-      <w:proofErr w:type="gramEnd"/>
-      <w:r>
-        <w:t>-content:deploy</w:t>
-      </w:r>
-      <w:proofErr w:type="spellEnd"/>
-      <w:r>
-        <w:t xml:space="preserve"> </w:t>
-      </w:r>
-      <w:r>
-        <w:t>-f -j 3</w:t>
-      </w:r>
-    </w:p>
-    <w:p>
-      <w:pPr>
-        <w:pStyle w:val="Codeblock"/>
-      </w:pPr>
-      <w:proofErr w:type="spellStart"/>
-      <w:r>
-        <w:t>php</w:t>
-      </w:r>
-      <w:proofErr w:type="spellEnd"/>
-      <w:r>
-        <w:t xml:space="preserve"> bin/</w:t>
-      </w:r>
-      <w:proofErr w:type="spellStart"/>
-      <w:r>
-        <w:t>magento</w:t>
-      </w:r>
-      <w:proofErr w:type="spellEnd"/>
-      <w:r>
-        <w:t xml:space="preserve"> </w:t>
-      </w:r>
-      <w:proofErr w:type="spellStart"/>
-      <w:proofErr w:type="gramStart"/>
-      <w:r>
-        <w:t>cache:flush</w:t>
-      </w:r>
-      <w:proofErr w:type="spellEnd"/>
-      <w:proofErr w:type="gramEnd"/>
-    </w:p>
-    <w:p>
-      <w:pPr>
-        <w:pStyle w:val="Heading2"/>
-      </w:pPr>
-      <w:bookmarkStart w:id="55" w:name="_Toc158963699"/>
-      <w:r>
-        <w:lastRenderedPageBreak/>
-        <w:t>Remov</w:t>
-      </w:r>
-      <w:r>
-        <w:t>e</w:t>
-      </w:r>
-      <w:r>
-        <w:t xml:space="preserve"> </w:t>
-      </w:r>
-      <w:r>
-        <w:t xml:space="preserve">the payment </w:t>
-      </w:r>
-      <w:proofErr w:type="gramStart"/>
-      <w:r>
-        <w:t>module</w:t>
-      </w:r>
-      <w:bookmarkEnd w:id="55"/>
-      <w:proofErr w:type="gramEnd"/>
-    </w:p>
-    <w:p>
-      <w:pPr>
-        <w:pStyle w:val="Textbody"/>
-      </w:pPr>
-      <w:r>
-        <w:t>To remove</w:t>
-      </w:r>
-      <w:r>
-        <w:t xml:space="preserve"> the payment module</w:t>
-      </w:r>
-      <w:r>
-        <w:t>, use the following command.</w:t>
-      </w:r>
-    </w:p>
-    <w:p>
-      <w:pPr>
-        <w:pStyle w:val="Codeblock"/>
-      </w:pPr>
-      <w:proofErr w:type="gramStart"/>
-      <w:r>
-        <w:t>composer</w:t>
-      </w:r>
-      <w:proofErr w:type="gramEnd"/>
-      <w:r>
-        <w:t xml:space="preserve"> remove </w:t>
-      </w:r>
-      <w:proofErr w:type="spellStart"/>
-      <w:r>
-        <w:t>svea</w:t>
-      </w:r>
-      <w:proofErr w:type="spellEnd"/>
-      <w:r>
-        <w:t>/module-payment</w:t>
+      <w:r>
+        <w:t xml:space="preserve">composer remove </w:t>
+      </w:r>
+      <w:r>
+        <w:t>svea/module-payment</w:t>
       </w:r>
     </w:p>
     <w:p>
@@ -4000,6 +3661,7 @@
           <w:rFonts w:ascii="Arial" w:eastAsia="Arial" w:hAnsi="Arial" w:cs="Arial"/>
           <w:sz w:val="22"/>
         </w:rPr>
+        <w:lastRenderedPageBreak/>
         <w:t>Please note that the database information must be cleaned manually. We don’t support automatic data removal currently.</w:t>
       </w:r>
     </w:p>
@@ -4038,14 +3700,9 @@
         <w:t>s</w:t>
       </w:r>
       <w:r>
-        <w:t xml:space="preserve"> </w:t>
-      </w:r>
-      <w:proofErr w:type="gramStart"/>
-      <w:r>
-        <w:t>module</w:t>
+        <w:t xml:space="preserve"> module</w:t>
       </w:r>
       <w:bookmarkEnd w:id="66"/>
-      <w:proofErr w:type="gramEnd"/>
     </w:p>
     <w:p>
       <w:pPr>
@@ -4083,15 +3740,7 @@
         <w:pStyle w:val="Textbody"/>
       </w:pPr>
       <w:r>
-        <w:t xml:space="preserve">Before making a production update, it would be advisable to test the update in an environment </w:t>
-      </w:r>
-      <w:proofErr w:type="gramStart"/>
-      <w:r>
-        <w:t>similar to</w:t>
-      </w:r>
-      <w:proofErr w:type="gramEnd"/>
-      <w:r>
-        <w:t xml:space="preserve"> production and </w:t>
+        <w:t xml:space="preserve">Before making a production update, it would be advisable to test the update in an environment similar to production and </w:t>
       </w:r>
       <w:r>
         <w:t xml:space="preserve">verify the functionality </w:t>
@@ -4192,133 +3841,52 @@
       <w:pPr>
         <w:pStyle w:val="Codeblock"/>
       </w:pPr>
-      <w:proofErr w:type="spellStart"/>
-      <w:r>
-        <w:t>php</w:t>
-      </w:r>
-      <w:proofErr w:type="spellEnd"/>
-      <w:r>
-        <w:t xml:space="preserve"> bin/</w:t>
-      </w:r>
-      <w:proofErr w:type="spellStart"/>
-      <w:r>
-        <w:t>magento</w:t>
-      </w:r>
-      <w:proofErr w:type="spellEnd"/>
+      <w:r>
+        <w:t xml:space="preserve">php bin/magento module:disable </w:t>
+      </w:r>
+      <w:r>
+        <w:t>Svea_Maksuturva Svea_MaksuturvaBase Svea_MaksuturvaCard Svea_MaksuturvaCollated Svea_MaksuturvaGeneric Svea_MaksuturvaInvoice Svea_MaksuturvaPartPayment Svea_OrderComment</w:t>
+      </w:r>
+    </w:p>
+    <w:p>
+      <w:pPr>
+        <w:pStyle w:val="Textbody"/>
+      </w:pPr>
+    </w:p>
+    <w:p>
+      <w:pPr>
+        <w:pStyle w:val="Textbody"/>
+      </w:pPr>
+      <w:r>
+        <w:t xml:space="preserve">Do new module installation as described in section </w:t>
+      </w:r>
+      <w:hyperlink w:anchor="_Install_the_payment_1" w:history="1">
+        <w:r>
+          <w:rPr>
+            <w:rStyle w:val="Hyperlink"/>
+          </w:rPr>
+          <w:t>4.1 Install the payment module</w:t>
+        </w:r>
+      </w:hyperlink>
+      <w:r>
+        <w:t xml:space="preserve"> and after installation continue here.</w:t>
+      </w:r>
+    </w:p>
+    <w:p>
+      <w:pPr>
+        <w:pStyle w:val="Textbody"/>
+      </w:pPr>
+    </w:p>
+    <w:p>
+      <w:pPr>
+        <w:pStyle w:val="Textbody"/>
+      </w:pPr>
+      <w:r>
+        <w:t>Migrate old config parameters to new module config parameters.</w:t>
+      </w:r>
       <w:r>
         <w:t xml:space="preserve"> </w:t>
       </w:r>
-      <w:proofErr w:type="spellStart"/>
-      <w:proofErr w:type="gramStart"/>
-      <w:r>
-        <w:t>module:disable</w:t>
-      </w:r>
-      <w:proofErr w:type="spellEnd"/>
-      <w:proofErr w:type="gramEnd"/>
-      <w:r>
-        <w:t xml:space="preserve"> </w:t>
-      </w:r>
-      <w:proofErr w:type="spellStart"/>
-      <w:r>
-        <w:t>Svea_Maksuturva</w:t>
-      </w:r>
-      <w:proofErr w:type="spellEnd"/>
-      <w:r>
-        <w:t xml:space="preserve"> </w:t>
-      </w:r>
-      <w:proofErr w:type="spellStart"/>
-      <w:r>
-        <w:t>Svea_MaksuturvaBase</w:t>
-      </w:r>
-      <w:proofErr w:type="spellEnd"/>
-      <w:r>
-        <w:t xml:space="preserve"> </w:t>
-      </w:r>
-      <w:proofErr w:type="spellStart"/>
-      <w:r>
-        <w:t>Svea_MaksuturvaCard</w:t>
-      </w:r>
-      <w:proofErr w:type="spellEnd"/>
-      <w:r>
-        <w:t xml:space="preserve"> </w:t>
-      </w:r>
-      <w:proofErr w:type="spellStart"/>
-      <w:r>
-        <w:t>Svea_MaksuturvaCollated</w:t>
-      </w:r>
-      <w:proofErr w:type="spellEnd"/>
-      <w:r>
-        <w:t xml:space="preserve"> </w:t>
-      </w:r>
-      <w:proofErr w:type="spellStart"/>
-      <w:r>
-        <w:t>Svea_MaksuturvaGeneric</w:t>
-      </w:r>
-      <w:proofErr w:type="spellEnd"/>
-      <w:r>
-        <w:t xml:space="preserve"> </w:t>
-      </w:r>
-      <w:proofErr w:type="spellStart"/>
-      <w:r>
-        <w:t>Svea_MaksuturvaInvoice</w:t>
-      </w:r>
-      <w:proofErr w:type="spellEnd"/>
-      <w:r>
-        <w:t xml:space="preserve"> </w:t>
-      </w:r>
-      <w:proofErr w:type="spellStart"/>
-      <w:r>
-        <w:t>Svea_MaksuturvaPartPayment</w:t>
-      </w:r>
-      <w:proofErr w:type="spellEnd"/>
-      <w:r>
-        <w:t xml:space="preserve"> </w:t>
-      </w:r>
-      <w:proofErr w:type="spellStart"/>
-      <w:r>
-        <w:t>Svea_OrderComment</w:t>
-      </w:r>
-      <w:proofErr w:type="spellEnd"/>
-    </w:p>
-    <w:p>
-      <w:pPr>
-        <w:pStyle w:val="Textbody"/>
-      </w:pPr>
-    </w:p>
-    <w:p>
-      <w:pPr>
-        <w:pStyle w:val="Textbody"/>
-      </w:pPr>
-      <w:r>
-        <w:t xml:space="preserve">Do new module installation as described in section </w:t>
-      </w:r>
-      <w:hyperlink w:anchor="_Install_the_payment_1" w:history="1">
-        <w:r>
-          <w:rPr>
-            <w:rStyle w:val="Hyperlink"/>
-          </w:rPr>
-          <w:t>4.1 Install the payment module</w:t>
-        </w:r>
-      </w:hyperlink>
-      <w:r>
-        <w:t xml:space="preserve"> and after installation continue here.</w:t>
-      </w:r>
-    </w:p>
-    <w:p>
-      <w:pPr>
-        <w:pStyle w:val="Textbody"/>
-      </w:pPr>
-    </w:p>
-    <w:p>
-      <w:pPr>
-        <w:pStyle w:val="Textbody"/>
-      </w:pPr>
-      <w:r>
-        <w:t>Migrate old config parameters to new module config parameters.</w:t>
-      </w:r>
-      <w:r>
-        <w:t xml:space="preserve"> </w:t>
-      </w:r>
       <w:r>
         <w:t>Note! This will clear all settings in the current module configuration.</w:t>
       </w:r>
@@ -4330,32 +3898,9 @@
       <w:pPr>
         <w:pStyle w:val="Codeblock"/>
       </w:pPr>
-      <w:proofErr w:type="spellStart"/>
-      <w:r>
-        <w:t>php</w:t>
-      </w:r>
-      <w:proofErr w:type="spellEnd"/>
-      <w:r>
-        <w:t xml:space="preserve"> bin/</w:t>
-      </w:r>
-      <w:proofErr w:type="spellStart"/>
-      <w:r>
-        <w:t>magento</w:t>
-      </w:r>
-      <w:proofErr w:type="spellEnd"/>
-      <w:r>
-        <w:t xml:space="preserve"> </w:t>
-      </w:r>
-      <w:proofErr w:type="spellStart"/>
-      <w:proofErr w:type="gramStart"/>
-      <w:r>
-        <w:t>svea:migrate</w:t>
-      </w:r>
-      <w:proofErr w:type="gramEnd"/>
-      <w:r>
-        <w:t>:config</w:t>
-      </w:r>
-      <w:proofErr w:type="spellEnd"/>
+      <w:r>
+        <w:t>php bin/magento svea:migrate:config</w:t>
+      </w:r>
     </w:p>
     <w:p>
       <w:pPr>
@@ -4387,7 +3932,6 @@
         <w:rPr>
           <w:noProof/>
         </w:rPr>
-        <w:lastRenderedPageBreak/>
         <w:drawing>
           <wp:inline distT="0" distB="0" distL="0" distR="0" wp14:anchorId="5A2755C7" wp14:editId="36CCE00E">
             <wp:extent cx="4038600" cy="1662953"/>
@@ -4438,6 +3982,7 @@
         <w:pStyle w:val="Textbody"/>
       </w:pPr>
       <w:r>
+        <w:lastRenderedPageBreak/>
         <w:t xml:space="preserve">Check configuration for </w:t>
       </w:r>
       <w:r>
@@ -4478,14 +4023,12 @@
       <w:r>
         <w:t xml:space="preserve"> </w:t>
       </w:r>
-      <w:proofErr w:type="spellStart"/>
       <w:r>
         <w:rPr>
           <w:rStyle w:val="CodeblockChar"/>
         </w:rPr>
         <w:t>Svea_Maksuturva</w:t>
       </w:r>
-      <w:proofErr w:type="spellEnd"/>
       <w:r>
         <w:t xml:space="preserve"> payment </w:t>
       </w:r>
@@ -4506,14 +4049,12 @@
       <w:r>
         <w:t xml:space="preserve">Without migration, you cannot refund or make status queries for orders created with </w:t>
       </w:r>
-      <w:proofErr w:type="spellStart"/>
       <w:r>
         <w:rPr>
           <w:rStyle w:val="CodeblockChar"/>
         </w:rPr>
         <w:t>Svea_Maksuturva</w:t>
       </w:r>
-      <w:proofErr w:type="spellEnd"/>
       <w:r>
         <w:t xml:space="preserve"> </w:t>
       </w:r>
@@ -4534,34 +4075,8 @@
       <w:pPr>
         <w:pStyle w:val="Codeblock"/>
       </w:pPr>
-      <w:proofErr w:type="spellStart"/>
-      <w:r>
-        <w:t>php</w:t>
-      </w:r>
-      <w:proofErr w:type="spellEnd"/>
-      <w:r>
-        <w:t xml:space="preserve"> bin/</w:t>
-      </w:r>
-      <w:proofErr w:type="spellStart"/>
-      <w:r>
-        <w:t>magento</w:t>
-      </w:r>
-      <w:proofErr w:type="spellEnd"/>
-      <w:r>
-        <w:t xml:space="preserve"> </w:t>
-      </w:r>
-      <w:proofErr w:type="spellStart"/>
-      <w:proofErr w:type="gramStart"/>
-      <w:r>
-        <w:t>svea:migrate</w:t>
-      </w:r>
-      <w:proofErr w:type="gramEnd"/>
-      <w:r>
-        <w:t>:sales</w:t>
-      </w:r>
-      <w:proofErr w:type="spellEnd"/>
-      <w:r>
-        <w:t xml:space="preserve"> --date</w:t>
+      <w:r>
+        <w:t>php bin/magento svea:migrate:sales --date</w:t>
       </w:r>
       <w:r>
         <w:t xml:space="preserve"> </w:t>
@@ -4663,16 +4178,11 @@
       </w:pPr>
       <w:bookmarkStart w:id="67" w:name="_Toc158963701"/>
       <w:r>
-        <w:t xml:space="preserve">Possible conflicts with </w:t>
-      </w:r>
-      <w:proofErr w:type="spellStart"/>
-      <w:r>
-        <w:t>Svea_</w:t>
+        <w:t>Possible conflicts with Svea_</w:t>
       </w:r>
       <w:r>
         <w:t>Maksuturva</w:t>
       </w:r>
-      <w:proofErr w:type="spellEnd"/>
       <w:r>
         <w:t xml:space="preserve"> module</w:t>
       </w:r>
@@ -4688,78 +4198,42 @@
       <w:r>
         <w:t xml:space="preserve">enabled </w:t>
       </w:r>
-      <w:proofErr w:type="spellStart"/>
       <w:r>
         <w:rPr>
           <w:rStyle w:val="CodeblockChar"/>
         </w:rPr>
         <w:t>Svea_Maksuturva</w:t>
       </w:r>
-      <w:proofErr w:type="spellEnd"/>
       <w:r>
         <w:t xml:space="preserve"> module</w:t>
       </w:r>
       <w:r>
         <w:t xml:space="preserve">, the </w:t>
       </w:r>
-      <w:proofErr w:type="spellStart"/>
       <w:r>
         <w:rPr>
           <w:rStyle w:val="CodeblockChar"/>
         </w:rPr>
-        <w:t>php</w:t>
-      </w:r>
-      <w:proofErr w:type="spellEnd"/>
-      <w:r>
-        <w:rPr>
-          <w:rStyle w:val="CodeblockChar"/>
-        </w:rPr>
-        <w:t xml:space="preserve"> bin/</w:t>
-      </w:r>
-      <w:proofErr w:type="spellStart"/>
-      <w:r>
-        <w:rPr>
-          <w:rStyle w:val="CodeblockChar"/>
-        </w:rPr>
-        <w:t>magento</w:t>
-      </w:r>
-      <w:proofErr w:type="spellEnd"/>
-      <w:r>
-        <w:rPr>
-          <w:rStyle w:val="CodeblockChar"/>
-        </w:rPr>
+        <w:t>php bin/magento setup:upgrade</w:t>
+      </w:r>
+      <w:r>
+        <w:t xml:space="preserve"> step of installation</w:t>
+      </w:r>
+      <w:r>
         <w:t xml:space="preserve"> </w:t>
       </w:r>
-      <w:proofErr w:type="spellStart"/>
-      <w:proofErr w:type="gramStart"/>
-      <w:r>
-        <w:rPr>
-          <w:rStyle w:val="CodeblockChar"/>
-        </w:rPr>
-        <w:t>setup:upgrade</w:t>
-      </w:r>
-      <w:proofErr w:type="spellEnd"/>
-      <w:proofErr w:type="gramEnd"/>
-      <w:r>
-        <w:t xml:space="preserve"> step of installation</w:t>
-      </w:r>
-      <w:r>
-        <w:t xml:space="preserve"> </w:t>
-      </w:r>
       <w:r>
         <w:t xml:space="preserve">will inform you if you need to </w:t>
       </w:r>
       <w:r>
         <w:t xml:space="preserve">disable </w:t>
       </w:r>
-      <w:proofErr w:type="spellStart"/>
       <w:r>
         <w:rPr>
           <w:rStyle w:val="CodeblockChar"/>
         </w:rPr>
         <w:t>Svea_Maksuturva</w:t>
       </w:r>
-      <w:proofErr w:type="spellEnd"/>
       <w:r>
         <w:t xml:space="preserve"> module</w:t>
       </w:r>
@@ -4774,44 +4248,12 @@
       <w:r>
         <w:t xml:space="preserve">After that you need to repeat the </w:t>
       </w:r>
-      <w:proofErr w:type="spellStart"/>
       <w:r>
         <w:rPr>
           <w:rStyle w:val="CodeblockChar"/>
         </w:rPr>
-        <w:t>php</w:t>
-      </w:r>
-      <w:proofErr w:type="spellEnd"/>
-      <w:r>
-        <w:rPr>
-          <w:rStyle w:val="CodeblockChar"/>
-        </w:rPr>
-        <w:t xml:space="preserve"> bin/</w:t>
-      </w:r>
-      <w:proofErr w:type="spellStart"/>
-      <w:r>
-        <w:rPr>
-          <w:rStyle w:val="CodeblockChar"/>
-        </w:rPr>
-        <w:t>magento</w:t>
-      </w:r>
-      <w:proofErr w:type="spellEnd"/>
-      <w:r>
-        <w:rPr>
-          <w:rStyle w:val="CodeblockChar"/>
-        </w:rPr>
-        <w:t xml:space="preserve"> </w:t>
-      </w:r>
-      <w:proofErr w:type="spellStart"/>
-      <w:proofErr w:type="gramStart"/>
-      <w:r>
-        <w:rPr>
-          <w:rStyle w:val="CodeblockChar"/>
-        </w:rPr>
-        <w:t>setup:upgrade</w:t>
-      </w:r>
-      <w:proofErr w:type="spellEnd"/>
-      <w:proofErr w:type="gramEnd"/>
+        <w:t>php bin/magento setup:upgrade</w:t>
+      </w:r>
       <w:r>
         <w:t xml:space="preserve"> step to continue with the installation process.</w:t>
       </w:r>
@@ -6508,13 +5950,8 @@
         <w:t>changed,</w:t>
       </w:r>
       <w:r>
-        <w:t xml:space="preserve"> and the change affects the product </w:t>
-      </w:r>
-      <w:proofErr w:type="gramStart"/>
-      <w:r>
-        <w:t>price</w:t>
-      </w:r>
-      <w:proofErr w:type="gramEnd"/>
+        <w:t xml:space="preserve"> and the change affects the product price</w:t>
+      </w:r>
     </w:p>
     <w:p>
       <w:pPr>
@@ -6769,15 +6206,7 @@
         <w:pStyle w:val="Textbody"/>
       </w:pPr>
       <w:r>
-        <w:t>The payment module has support for defining invoicing fees for each sub method under each payment method, including Collated payment method. For example, with "</w:t>
-      </w:r>
-      <w:proofErr w:type="gramStart"/>
-      <w:r>
-        <w:t>10;FI</w:t>
-      </w:r>
-      <w:proofErr w:type="gramEnd"/>
-      <w:r>
-        <w:t>01=5;FI06=7.5" the fee in quote gets resolved based on the selected method in the following way:</w:t>
+        <w:t>The payment module has support for defining invoicing fees for each sub method under each payment method, including Collated payment method. For example, with "10;FI01=5;FI06=7.5" the fee in quote gets resolved based on the selected method in the following way:</w:t>
       </w:r>
     </w:p>
     <w:p>
@@ -7663,25 +7092,7 @@
               <w:sz w:val="12"/>
               <w:szCs w:val="12"/>
             </w:rPr>
-            <w:t>Y-</w:t>
-          </w:r>
-          <w:proofErr w:type="spellStart"/>
-          <w:r>
-            <w:rPr>
-              <w:rFonts w:ascii="Arial" w:hAnsi="Arial" w:cs="Arial"/>
-              <w:sz w:val="12"/>
-              <w:szCs w:val="12"/>
-            </w:rPr>
-            <w:t>tunnus</w:t>
-          </w:r>
-          <w:proofErr w:type="spellEnd"/>
-          <w:r>
-            <w:rPr>
-              <w:rFonts w:ascii="Arial" w:hAnsi="Arial" w:cs="Arial"/>
-              <w:sz w:val="12"/>
-              <w:szCs w:val="12"/>
-            </w:rPr>
-            <w:t>:</w:t>
+            <w:t>Y-tunnus:</w:t>
           </w:r>
           <w:r>
             <w:rPr>

</xml_diff>

<commit_message>
Updated chapter 4 and 5 content
</commit_message>
<xml_diff>
--- a/docs/Manual - Payment Module for Adobe Commerce (Magento) - Svea Payments Finland.docx
+++ b/docs/Manual - Payment Module for Adobe Commerce (Magento) - Svea Payments Finland.docx
@@ -344,7 +344,15 @@
           <w:iCs/>
           <w:szCs w:val="22"/>
         </w:rPr>
-        <w:t>1.0.0</w:t>
+        <w:t>1.0.</w:t>
+      </w:r>
+      <w:r>
+        <w:rPr>
+          <w:i/>
+          <w:iCs/>
+          <w:szCs w:val="22"/>
+        </w:rPr>
+        <w:t>14</w:t>
       </w:r>
     </w:p>
     <w:p>
@@ -352,6 +360,7 @@
         <w:pStyle w:val="Standard"/>
         <w:pageBreakBefore/>
         <w:rPr>
+          <w:rFonts w:asciiTheme="minorHAnsi" w:hAnsiTheme="minorHAnsi" w:cstheme="minorHAnsi"/>
           <w:b/>
           <w:bCs/>
           <w:sz w:val="32"/>
@@ -360,6 +369,7 @@
       </w:pPr>
       <w:r>
         <w:rPr>
+          <w:rFonts w:asciiTheme="minorHAnsi" w:hAnsiTheme="minorHAnsi" w:cstheme="minorHAnsi"/>
           <w:b/>
           <w:bCs/>
           <w:sz w:val="32"/>
@@ -377,50 +387,52 @@
           <w:tab w:val="right" w:leader="dot" w:pos="9736"/>
         </w:tabs>
         <w:rPr>
-          <w:rFonts w:asciiTheme="minorHAnsi" w:eastAsiaTheme="minorEastAsia" w:hAnsiTheme="minorHAnsi" w:cstheme="minorBidi"/>
+          <w:rFonts w:asciiTheme="minorHAnsi" w:eastAsiaTheme="minorEastAsia" w:hAnsiTheme="minorHAnsi" w:cstheme="minorHAnsi"/>
           <w:noProof/>
           <w:kern w:val="2"/>
-          <w:sz w:val="22"/>
-          <w:szCs w:val="22"/>
-          <w:lang w:val="fi-FI" w:eastAsia="fi-FI" w:bidi="ar-SA"/>
+          <w:szCs w:val="24"/>
+          <w:lang w:val="en-FI" w:eastAsia="en-FI" w:bidi="ar-SA"/>
           <w14:ligatures w14:val="standardContextual"/>
         </w:rPr>
       </w:pPr>
       <w:r>
         <w:rPr>
-          <w:rFonts w:ascii="Arial" w:eastAsia="Arial" w:hAnsi="Arial" w:cs="Arial"/>
+          <w:rFonts w:asciiTheme="minorHAnsi" w:eastAsia="Arial" w:hAnsiTheme="minorHAnsi" w:cstheme="minorHAnsi"/>
           <w:sz w:val="22"/>
           <w:szCs w:val="24"/>
         </w:rPr>
         <w:fldChar w:fldCharType="begin"/>
       </w:r>
       <w:r>
+        <w:rPr>
+          <w:rFonts w:asciiTheme="minorHAnsi" w:hAnsiTheme="minorHAnsi" w:cstheme="minorHAnsi"/>
+        </w:rPr>
         <w:instrText xml:space="preserve"> TOC \o "1-9" \u \l 1-9 \h </w:instrText>
       </w:r>
       <w:r>
         <w:rPr>
-          <w:rFonts w:ascii="Arial" w:eastAsia="Arial" w:hAnsi="Arial" w:cs="Arial"/>
+          <w:rFonts w:asciiTheme="minorHAnsi" w:eastAsia="Arial" w:hAnsiTheme="minorHAnsi" w:cstheme="minorHAnsi"/>
           <w:sz w:val="22"/>
           <w:szCs w:val="24"/>
         </w:rPr>
         <w:fldChar w:fldCharType="separate"/>
       </w:r>
-      <w:hyperlink w:anchor="_Toc158963692" w:history="1">
+      <w:hyperlink w:anchor="_Toc182161243" w:history="1">
         <w:r>
           <w:rPr>
             <w:rStyle w:val="Hyperlink"/>
+            <w:rFonts w:asciiTheme="minorHAnsi" w:hAnsiTheme="minorHAnsi" w:cstheme="minorHAnsi"/>
             <w:noProof/>
           </w:rPr>
           <w:t>1</w:t>
         </w:r>
         <w:r>
           <w:rPr>
-            <w:rFonts w:asciiTheme="minorHAnsi" w:eastAsiaTheme="minorEastAsia" w:hAnsiTheme="minorHAnsi" w:cstheme="minorBidi"/>
+            <w:rFonts w:asciiTheme="minorHAnsi" w:eastAsiaTheme="minorEastAsia" w:hAnsiTheme="minorHAnsi" w:cstheme="minorHAnsi"/>
             <w:noProof/>
             <w:kern w:val="2"/>
-            <w:sz w:val="22"/>
-            <w:szCs w:val="22"/>
-            <w:lang w:val="fi-FI" w:eastAsia="fi-FI" w:bidi="ar-SA"/>
+            <w:szCs w:val="24"/>
+            <w:lang w:val="en-FI" w:eastAsia="en-FI" w:bidi="ar-SA"/>
             <w14:ligatures w14:val="standardContextual"/>
           </w:rPr>
           <w:tab/>
@@ -428,47 +440,55 @@
         <w:r>
           <w:rPr>
             <w:rStyle w:val="Hyperlink"/>
+            <w:rFonts w:asciiTheme="minorHAnsi" w:hAnsiTheme="minorHAnsi" w:cstheme="minorHAnsi"/>
             <w:noProof/>
           </w:rPr>
           <w:t>General information</w:t>
         </w:r>
         <w:r>
           <w:rPr>
+            <w:rFonts w:asciiTheme="minorHAnsi" w:hAnsiTheme="minorHAnsi" w:cstheme="minorHAnsi"/>
             <w:noProof/>
           </w:rPr>
           <w:tab/>
         </w:r>
         <w:r>
           <w:rPr>
+            <w:rFonts w:asciiTheme="minorHAnsi" w:hAnsiTheme="minorHAnsi" w:cstheme="minorHAnsi"/>
             <w:noProof/>
           </w:rPr>
           <w:fldChar w:fldCharType="begin"/>
         </w:r>
         <w:r>
           <w:rPr>
-            <w:noProof/>
-          </w:rPr>
-          <w:instrText xml:space="preserve"> PAGEREF _Toc158963692 \h </w:instrText>
-        </w:r>
-        <w:r>
-          <w:rPr>
-            <w:noProof/>
-          </w:rPr>
-        </w:r>
-        <w:r>
-          <w:rPr>
+            <w:rFonts w:asciiTheme="minorHAnsi" w:hAnsiTheme="minorHAnsi" w:cstheme="minorHAnsi"/>
+            <w:noProof/>
+          </w:rPr>
+          <w:instrText xml:space="preserve"> PAGEREF _Toc182161243 \h </w:instrText>
+        </w:r>
+        <w:r>
+          <w:rPr>
+            <w:rFonts w:asciiTheme="minorHAnsi" w:hAnsiTheme="minorHAnsi" w:cstheme="minorHAnsi"/>
+            <w:noProof/>
+          </w:rPr>
+        </w:r>
+        <w:r>
+          <w:rPr>
+            <w:rFonts w:asciiTheme="minorHAnsi" w:hAnsiTheme="minorHAnsi" w:cstheme="minorHAnsi"/>
             <w:noProof/>
           </w:rPr>
           <w:fldChar w:fldCharType="separate"/>
         </w:r>
         <w:r>
           <w:rPr>
+            <w:rFonts w:asciiTheme="minorHAnsi" w:hAnsiTheme="minorHAnsi" w:cstheme="minorHAnsi"/>
             <w:noProof/>
           </w:rPr>
           <w:t>3</w:t>
         </w:r>
         <w:r>
           <w:rPr>
+            <w:rFonts w:asciiTheme="minorHAnsi" w:hAnsiTheme="minorHAnsi" w:cstheme="minorHAnsi"/>
             <w:noProof/>
           </w:rPr>
           <w:fldChar w:fldCharType="end"/>
@@ -483,31 +503,30 @@
           <w:tab w:val="right" w:leader="dot" w:pos="9736"/>
         </w:tabs>
         <w:rPr>
-          <w:rFonts w:asciiTheme="minorHAnsi" w:eastAsiaTheme="minorEastAsia" w:hAnsiTheme="minorHAnsi" w:cstheme="minorBidi"/>
+          <w:rFonts w:asciiTheme="minorHAnsi" w:eastAsiaTheme="minorEastAsia" w:hAnsiTheme="minorHAnsi" w:cstheme="minorHAnsi"/>
           <w:noProof/>
           <w:kern w:val="2"/>
-          <w:sz w:val="22"/>
-          <w:szCs w:val="22"/>
-          <w:lang w:val="fi-FI" w:eastAsia="fi-FI" w:bidi="ar-SA"/>
+          <w:szCs w:val="24"/>
+          <w:lang w:val="en-FI" w:eastAsia="en-FI" w:bidi="ar-SA"/>
           <w14:ligatures w14:val="standardContextual"/>
         </w:rPr>
       </w:pPr>
-      <w:hyperlink w:anchor="_Toc158963693" w:history="1">
+      <w:hyperlink w:anchor="_Toc182161244" w:history="1">
         <w:r>
           <w:rPr>
             <w:rStyle w:val="Hyperlink"/>
+            <w:rFonts w:asciiTheme="minorHAnsi" w:hAnsiTheme="minorHAnsi" w:cstheme="minorHAnsi"/>
             <w:noProof/>
           </w:rPr>
           <w:t>2</w:t>
         </w:r>
         <w:r>
           <w:rPr>
-            <w:rFonts w:asciiTheme="minorHAnsi" w:eastAsiaTheme="minorEastAsia" w:hAnsiTheme="minorHAnsi" w:cstheme="minorBidi"/>
+            <w:rFonts w:asciiTheme="minorHAnsi" w:eastAsiaTheme="minorEastAsia" w:hAnsiTheme="minorHAnsi" w:cstheme="minorHAnsi"/>
             <w:noProof/>
             <w:kern w:val="2"/>
-            <w:sz w:val="22"/>
-            <w:szCs w:val="22"/>
-            <w:lang w:val="fi-FI" w:eastAsia="fi-FI" w:bidi="ar-SA"/>
+            <w:szCs w:val="24"/>
+            <w:lang w:val="en-FI" w:eastAsia="en-FI" w:bidi="ar-SA"/>
             <w14:ligatures w14:val="standardContextual"/>
           </w:rPr>
           <w:tab/>
@@ -515,47 +534,55 @@
         <w:r>
           <w:rPr>
             <w:rStyle w:val="Hyperlink"/>
+            <w:rFonts w:asciiTheme="minorHAnsi" w:hAnsiTheme="minorHAnsi" w:cstheme="minorHAnsi"/>
             <w:noProof/>
           </w:rPr>
           <w:t>Change history</w:t>
         </w:r>
         <w:r>
           <w:rPr>
+            <w:rFonts w:asciiTheme="minorHAnsi" w:hAnsiTheme="minorHAnsi" w:cstheme="minorHAnsi"/>
             <w:noProof/>
           </w:rPr>
           <w:tab/>
         </w:r>
         <w:r>
           <w:rPr>
+            <w:rFonts w:asciiTheme="minorHAnsi" w:hAnsiTheme="minorHAnsi" w:cstheme="minorHAnsi"/>
             <w:noProof/>
           </w:rPr>
           <w:fldChar w:fldCharType="begin"/>
         </w:r>
         <w:r>
           <w:rPr>
-            <w:noProof/>
-          </w:rPr>
-          <w:instrText xml:space="preserve"> PAGEREF _Toc158963693 \h </w:instrText>
-        </w:r>
-        <w:r>
-          <w:rPr>
-            <w:noProof/>
-          </w:rPr>
-        </w:r>
-        <w:r>
-          <w:rPr>
+            <w:rFonts w:asciiTheme="minorHAnsi" w:hAnsiTheme="minorHAnsi" w:cstheme="minorHAnsi"/>
+            <w:noProof/>
+          </w:rPr>
+          <w:instrText xml:space="preserve"> PAGEREF _Toc182161244 \h </w:instrText>
+        </w:r>
+        <w:r>
+          <w:rPr>
+            <w:rFonts w:asciiTheme="minorHAnsi" w:hAnsiTheme="minorHAnsi" w:cstheme="minorHAnsi"/>
+            <w:noProof/>
+          </w:rPr>
+        </w:r>
+        <w:r>
+          <w:rPr>
+            <w:rFonts w:asciiTheme="minorHAnsi" w:hAnsiTheme="minorHAnsi" w:cstheme="minorHAnsi"/>
             <w:noProof/>
           </w:rPr>
           <w:fldChar w:fldCharType="separate"/>
         </w:r>
         <w:r>
           <w:rPr>
+            <w:rFonts w:asciiTheme="minorHAnsi" w:hAnsiTheme="minorHAnsi" w:cstheme="minorHAnsi"/>
             <w:noProof/>
           </w:rPr>
           <w:t>3</w:t>
         </w:r>
         <w:r>
           <w:rPr>
+            <w:rFonts w:asciiTheme="minorHAnsi" w:hAnsiTheme="minorHAnsi" w:cstheme="minorHAnsi"/>
             <w:noProof/>
           </w:rPr>
           <w:fldChar w:fldCharType="end"/>
@@ -570,31 +597,30 @@
           <w:tab w:val="right" w:leader="dot" w:pos="9736"/>
         </w:tabs>
         <w:rPr>
-          <w:rFonts w:asciiTheme="minorHAnsi" w:eastAsiaTheme="minorEastAsia" w:hAnsiTheme="minorHAnsi" w:cstheme="minorBidi"/>
+          <w:rFonts w:asciiTheme="minorHAnsi" w:eastAsiaTheme="minorEastAsia" w:hAnsiTheme="minorHAnsi" w:cstheme="minorHAnsi"/>
           <w:noProof/>
           <w:kern w:val="2"/>
-          <w:sz w:val="22"/>
-          <w:szCs w:val="22"/>
-          <w:lang w:val="fi-FI" w:eastAsia="fi-FI" w:bidi="ar-SA"/>
+          <w:szCs w:val="24"/>
+          <w:lang w:val="en-FI" w:eastAsia="en-FI" w:bidi="ar-SA"/>
           <w14:ligatures w14:val="standardContextual"/>
         </w:rPr>
       </w:pPr>
-      <w:hyperlink w:anchor="_Toc158963694" w:history="1">
+      <w:hyperlink w:anchor="_Toc182161245" w:history="1">
         <w:r>
           <w:rPr>
             <w:rStyle w:val="Hyperlink"/>
+            <w:rFonts w:asciiTheme="minorHAnsi" w:hAnsiTheme="minorHAnsi" w:cstheme="minorHAnsi"/>
             <w:noProof/>
           </w:rPr>
           <w:t>3</w:t>
         </w:r>
         <w:r>
           <w:rPr>
-            <w:rFonts w:asciiTheme="minorHAnsi" w:eastAsiaTheme="minorEastAsia" w:hAnsiTheme="minorHAnsi" w:cstheme="minorBidi"/>
+            <w:rFonts w:asciiTheme="minorHAnsi" w:eastAsiaTheme="minorEastAsia" w:hAnsiTheme="minorHAnsi" w:cstheme="minorHAnsi"/>
             <w:noProof/>
             <w:kern w:val="2"/>
-            <w:sz w:val="22"/>
-            <w:szCs w:val="22"/>
-            <w:lang w:val="fi-FI" w:eastAsia="fi-FI" w:bidi="ar-SA"/>
+            <w:szCs w:val="24"/>
+            <w:lang w:val="en-FI" w:eastAsia="en-FI" w:bidi="ar-SA"/>
             <w14:ligatures w14:val="standardContextual"/>
           </w:rPr>
           <w:tab/>
@@ -602,47 +628,55 @@
         <w:r>
           <w:rPr>
             <w:rStyle w:val="Hyperlink"/>
+            <w:rFonts w:asciiTheme="minorHAnsi" w:hAnsiTheme="minorHAnsi" w:cstheme="minorHAnsi"/>
             <w:noProof/>
           </w:rPr>
           <w:t>System requirements</w:t>
         </w:r>
         <w:r>
           <w:rPr>
+            <w:rFonts w:asciiTheme="minorHAnsi" w:hAnsiTheme="minorHAnsi" w:cstheme="minorHAnsi"/>
             <w:noProof/>
           </w:rPr>
           <w:tab/>
         </w:r>
         <w:r>
           <w:rPr>
+            <w:rFonts w:asciiTheme="minorHAnsi" w:hAnsiTheme="minorHAnsi" w:cstheme="minorHAnsi"/>
             <w:noProof/>
           </w:rPr>
           <w:fldChar w:fldCharType="begin"/>
         </w:r>
         <w:r>
           <w:rPr>
-            <w:noProof/>
-          </w:rPr>
-          <w:instrText xml:space="preserve"> PAGEREF _Toc158963694 \h </w:instrText>
-        </w:r>
-        <w:r>
-          <w:rPr>
-            <w:noProof/>
-          </w:rPr>
-        </w:r>
-        <w:r>
-          <w:rPr>
+            <w:rFonts w:asciiTheme="minorHAnsi" w:hAnsiTheme="minorHAnsi" w:cstheme="minorHAnsi"/>
+            <w:noProof/>
+          </w:rPr>
+          <w:instrText xml:space="preserve"> PAGEREF _Toc182161245 \h </w:instrText>
+        </w:r>
+        <w:r>
+          <w:rPr>
+            <w:rFonts w:asciiTheme="minorHAnsi" w:hAnsiTheme="minorHAnsi" w:cstheme="minorHAnsi"/>
+            <w:noProof/>
+          </w:rPr>
+        </w:r>
+        <w:r>
+          <w:rPr>
+            <w:rFonts w:asciiTheme="minorHAnsi" w:hAnsiTheme="minorHAnsi" w:cstheme="minorHAnsi"/>
             <w:noProof/>
           </w:rPr>
           <w:fldChar w:fldCharType="separate"/>
         </w:r>
         <w:r>
           <w:rPr>
+            <w:rFonts w:asciiTheme="minorHAnsi" w:hAnsiTheme="minorHAnsi" w:cstheme="minorHAnsi"/>
             <w:noProof/>
           </w:rPr>
           <w:t>3</w:t>
         </w:r>
         <w:r>
           <w:rPr>
+            <w:rFonts w:asciiTheme="minorHAnsi" w:hAnsiTheme="minorHAnsi" w:cstheme="minorHAnsi"/>
             <w:noProof/>
           </w:rPr>
           <w:fldChar w:fldCharType="end"/>
@@ -657,31 +691,30 @@
           <w:tab w:val="right" w:leader="dot" w:pos="9736"/>
         </w:tabs>
         <w:rPr>
-          <w:rFonts w:asciiTheme="minorHAnsi" w:eastAsiaTheme="minorEastAsia" w:hAnsiTheme="minorHAnsi" w:cstheme="minorBidi"/>
+          <w:rFonts w:asciiTheme="minorHAnsi" w:eastAsiaTheme="minorEastAsia" w:hAnsiTheme="minorHAnsi" w:cstheme="minorHAnsi"/>
           <w:noProof/>
           <w:kern w:val="2"/>
-          <w:sz w:val="22"/>
-          <w:szCs w:val="22"/>
-          <w:lang w:val="fi-FI" w:eastAsia="fi-FI" w:bidi="ar-SA"/>
+          <w:szCs w:val="24"/>
+          <w:lang w:val="en-FI" w:eastAsia="en-FI" w:bidi="ar-SA"/>
           <w14:ligatures w14:val="standardContextual"/>
         </w:rPr>
       </w:pPr>
-      <w:hyperlink w:anchor="_Toc158963695" w:history="1">
+      <w:hyperlink w:anchor="_Toc182161246" w:history="1">
         <w:r>
           <w:rPr>
             <w:rStyle w:val="Hyperlink"/>
+            <w:rFonts w:asciiTheme="minorHAnsi" w:hAnsiTheme="minorHAnsi" w:cstheme="minorHAnsi"/>
             <w:noProof/>
           </w:rPr>
           <w:t>4</w:t>
         </w:r>
         <w:r>
           <w:rPr>
-            <w:rFonts w:asciiTheme="minorHAnsi" w:eastAsiaTheme="minorEastAsia" w:hAnsiTheme="minorHAnsi" w:cstheme="minorBidi"/>
+            <w:rFonts w:asciiTheme="minorHAnsi" w:eastAsiaTheme="minorEastAsia" w:hAnsiTheme="minorHAnsi" w:cstheme="minorHAnsi"/>
             <w:noProof/>
             <w:kern w:val="2"/>
-            <w:sz w:val="22"/>
-            <w:szCs w:val="22"/>
-            <w:lang w:val="fi-FI" w:eastAsia="fi-FI" w:bidi="ar-SA"/>
+            <w:szCs w:val="24"/>
+            <w:lang w:val="en-FI" w:eastAsia="en-FI" w:bidi="ar-SA"/>
             <w14:ligatures w14:val="standardContextual"/>
           </w:rPr>
           <w:tab/>
@@ -689,47 +722,55 @@
         <w:r>
           <w:rPr>
             <w:rStyle w:val="Hyperlink"/>
+            <w:rFonts w:asciiTheme="minorHAnsi" w:hAnsiTheme="minorHAnsi" w:cstheme="minorHAnsi"/>
             <w:noProof/>
           </w:rPr>
           <w:t>Installation</w:t>
         </w:r>
         <w:r>
           <w:rPr>
+            <w:rFonts w:asciiTheme="minorHAnsi" w:hAnsiTheme="minorHAnsi" w:cstheme="minorHAnsi"/>
             <w:noProof/>
           </w:rPr>
           <w:tab/>
         </w:r>
         <w:r>
           <w:rPr>
+            <w:rFonts w:asciiTheme="minorHAnsi" w:hAnsiTheme="minorHAnsi" w:cstheme="minorHAnsi"/>
             <w:noProof/>
           </w:rPr>
           <w:fldChar w:fldCharType="begin"/>
         </w:r>
         <w:r>
           <w:rPr>
-            <w:noProof/>
-          </w:rPr>
-          <w:instrText xml:space="preserve"> PAGEREF _Toc158963695 \h </w:instrText>
-        </w:r>
-        <w:r>
-          <w:rPr>
-            <w:noProof/>
-          </w:rPr>
-        </w:r>
-        <w:r>
-          <w:rPr>
+            <w:rFonts w:asciiTheme="minorHAnsi" w:hAnsiTheme="minorHAnsi" w:cstheme="minorHAnsi"/>
+            <w:noProof/>
+          </w:rPr>
+          <w:instrText xml:space="preserve"> PAGEREF _Toc182161246 \h </w:instrText>
+        </w:r>
+        <w:r>
+          <w:rPr>
+            <w:rFonts w:asciiTheme="minorHAnsi" w:hAnsiTheme="minorHAnsi" w:cstheme="minorHAnsi"/>
+            <w:noProof/>
+          </w:rPr>
+        </w:r>
+        <w:r>
+          <w:rPr>
+            <w:rFonts w:asciiTheme="minorHAnsi" w:hAnsiTheme="minorHAnsi" w:cstheme="minorHAnsi"/>
             <w:noProof/>
           </w:rPr>
           <w:fldChar w:fldCharType="separate"/>
         </w:r>
         <w:r>
           <w:rPr>
+            <w:rFonts w:asciiTheme="minorHAnsi" w:hAnsiTheme="minorHAnsi" w:cstheme="minorHAnsi"/>
             <w:noProof/>
           </w:rPr>
           <w:t>3</w:t>
         </w:r>
         <w:r>
           <w:rPr>
+            <w:rFonts w:asciiTheme="minorHAnsi" w:hAnsiTheme="minorHAnsi" w:cstheme="minorHAnsi"/>
             <w:noProof/>
           </w:rPr>
           <w:fldChar w:fldCharType="end"/>
@@ -740,35 +781,34 @@
       <w:pPr>
         <w:pStyle w:val="TOC2"/>
         <w:tabs>
-          <w:tab w:val="left" w:pos="880"/>
+          <w:tab w:val="left" w:pos="960"/>
           <w:tab w:val="right" w:leader="dot" w:pos="9736"/>
         </w:tabs>
         <w:rPr>
-          <w:rFonts w:asciiTheme="minorHAnsi" w:eastAsiaTheme="minorEastAsia" w:hAnsiTheme="minorHAnsi" w:cstheme="minorBidi"/>
+          <w:rFonts w:asciiTheme="minorHAnsi" w:eastAsiaTheme="minorEastAsia" w:hAnsiTheme="minorHAnsi" w:cstheme="minorHAnsi"/>
           <w:noProof/>
           <w:kern w:val="2"/>
-          <w:sz w:val="22"/>
-          <w:szCs w:val="22"/>
-          <w:lang w:val="fi-FI" w:eastAsia="fi-FI" w:bidi="ar-SA"/>
+          <w:szCs w:val="24"/>
+          <w:lang w:val="en-FI" w:eastAsia="en-FI" w:bidi="ar-SA"/>
           <w14:ligatures w14:val="standardContextual"/>
         </w:rPr>
       </w:pPr>
-      <w:hyperlink w:anchor="_Toc158963696" w:history="1">
+      <w:hyperlink w:anchor="_Toc182161247" w:history="1">
         <w:r>
           <w:rPr>
             <w:rStyle w:val="Hyperlink"/>
+            <w:rFonts w:asciiTheme="minorHAnsi" w:hAnsiTheme="minorHAnsi" w:cstheme="minorHAnsi"/>
             <w:noProof/>
           </w:rPr>
           <w:t>4.1</w:t>
         </w:r>
         <w:r>
           <w:rPr>
-            <w:rFonts w:asciiTheme="minorHAnsi" w:eastAsiaTheme="minorEastAsia" w:hAnsiTheme="minorHAnsi" w:cstheme="minorBidi"/>
+            <w:rFonts w:asciiTheme="minorHAnsi" w:eastAsiaTheme="minorEastAsia" w:hAnsiTheme="minorHAnsi" w:cstheme="minorHAnsi"/>
             <w:noProof/>
             <w:kern w:val="2"/>
-            <w:sz w:val="22"/>
-            <w:szCs w:val="22"/>
-            <w:lang w:val="fi-FI" w:eastAsia="fi-FI" w:bidi="ar-SA"/>
+            <w:szCs w:val="24"/>
+            <w:lang w:val="en-FI" w:eastAsia="en-FI" w:bidi="ar-SA"/>
             <w14:ligatures w14:val="standardContextual"/>
           </w:rPr>
           <w:tab/>
@@ -776,47 +816,55 @@
         <w:r>
           <w:rPr>
             <w:rStyle w:val="Hyperlink"/>
+            <w:rFonts w:asciiTheme="minorHAnsi" w:hAnsiTheme="minorHAnsi" w:cstheme="minorHAnsi"/>
             <w:noProof/>
           </w:rPr>
           <w:t>Install the payment module</w:t>
         </w:r>
         <w:r>
           <w:rPr>
+            <w:rFonts w:asciiTheme="minorHAnsi" w:hAnsiTheme="minorHAnsi" w:cstheme="minorHAnsi"/>
             <w:noProof/>
           </w:rPr>
           <w:tab/>
         </w:r>
         <w:r>
           <w:rPr>
+            <w:rFonts w:asciiTheme="minorHAnsi" w:hAnsiTheme="minorHAnsi" w:cstheme="minorHAnsi"/>
             <w:noProof/>
           </w:rPr>
           <w:fldChar w:fldCharType="begin"/>
         </w:r>
         <w:r>
           <w:rPr>
-            <w:noProof/>
-          </w:rPr>
-          <w:instrText xml:space="preserve"> PAGEREF _Toc158963696 \h </w:instrText>
-        </w:r>
-        <w:r>
-          <w:rPr>
-            <w:noProof/>
-          </w:rPr>
-        </w:r>
-        <w:r>
-          <w:rPr>
+            <w:rFonts w:asciiTheme="minorHAnsi" w:hAnsiTheme="minorHAnsi" w:cstheme="minorHAnsi"/>
+            <w:noProof/>
+          </w:rPr>
+          <w:instrText xml:space="preserve"> PAGEREF _Toc182161247 \h </w:instrText>
+        </w:r>
+        <w:r>
+          <w:rPr>
+            <w:rFonts w:asciiTheme="minorHAnsi" w:hAnsiTheme="minorHAnsi" w:cstheme="minorHAnsi"/>
+            <w:noProof/>
+          </w:rPr>
+        </w:r>
+        <w:r>
+          <w:rPr>
+            <w:rFonts w:asciiTheme="minorHAnsi" w:hAnsiTheme="minorHAnsi" w:cstheme="minorHAnsi"/>
             <w:noProof/>
           </w:rPr>
           <w:fldChar w:fldCharType="separate"/>
         </w:r>
         <w:r>
           <w:rPr>
+            <w:rFonts w:asciiTheme="minorHAnsi" w:hAnsiTheme="minorHAnsi" w:cstheme="minorHAnsi"/>
             <w:noProof/>
           </w:rPr>
           <w:t>4</w:t>
         </w:r>
         <w:r>
           <w:rPr>
+            <w:rFonts w:asciiTheme="minorHAnsi" w:hAnsiTheme="minorHAnsi" w:cstheme="minorHAnsi"/>
             <w:noProof/>
           </w:rPr>
           <w:fldChar w:fldCharType="end"/>
@@ -827,35 +875,34 @@
       <w:pPr>
         <w:pStyle w:val="TOC2"/>
         <w:tabs>
-          <w:tab w:val="left" w:pos="880"/>
+          <w:tab w:val="left" w:pos="960"/>
           <w:tab w:val="right" w:leader="dot" w:pos="9736"/>
         </w:tabs>
         <w:rPr>
-          <w:rFonts w:asciiTheme="minorHAnsi" w:eastAsiaTheme="minorEastAsia" w:hAnsiTheme="minorHAnsi" w:cstheme="minorBidi"/>
+          <w:rFonts w:asciiTheme="minorHAnsi" w:eastAsiaTheme="minorEastAsia" w:hAnsiTheme="minorHAnsi" w:cstheme="minorHAnsi"/>
           <w:noProof/>
           <w:kern w:val="2"/>
-          <w:sz w:val="22"/>
-          <w:szCs w:val="22"/>
-          <w:lang w:val="fi-FI" w:eastAsia="fi-FI" w:bidi="ar-SA"/>
+          <w:szCs w:val="24"/>
+          <w:lang w:val="en-FI" w:eastAsia="en-FI" w:bidi="ar-SA"/>
           <w14:ligatures w14:val="standardContextual"/>
         </w:rPr>
       </w:pPr>
-      <w:hyperlink w:anchor="_Toc158963697" w:history="1">
+      <w:hyperlink w:anchor="_Toc182161248" w:history="1">
         <w:r>
           <w:rPr>
             <w:rStyle w:val="Hyperlink"/>
+            <w:rFonts w:asciiTheme="minorHAnsi" w:hAnsiTheme="minorHAnsi" w:cstheme="minorHAnsi"/>
             <w:noProof/>
           </w:rPr>
           <w:t>4.2</w:t>
         </w:r>
         <w:r>
           <w:rPr>
-            <w:rFonts w:asciiTheme="minorHAnsi" w:eastAsiaTheme="minorEastAsia" w:hAnsiTheme="minorHAnsi" w:cstheme="minorBidi"/>
+            <w:rFonts w:asciiTheme="minorHAnsi" w:eastAsiaTheme="minorEastAsia" w:hAnsiTheme="minorHAnsi" w:cstheme="minorHAnsi"/>
             <w:noProof/>
             <w:kern w:val="2"/>
-            <w:sz w:val="22"/>
-            <w:szCs w:val="22"/>
-            <w:lang w:val="fi-FI" w:eastAsia="fi-FI" w:bidi="ar-SA"/>
+            <w:szCs w:val="24"/>
+            <w:lang w:val="en-FI" w:eastAsia="en-FI" w:bidi="ar-SA"/>
             <w14:ligatures w14:val="standardContextual"/>
           </w:rPr>
           <w:tab/>
@@ -863,47 +910,55 @@
         <w:r>
           <w:rPr>
             <w:rStyle w:val="Hyperlink"/>
+            <w:rFonts w:asciiTheme="minorHAnsi" w:hAnsiTheme="minorHAnsi" w:cstheme="minorHAnsi"/>
             <w:noProof/>
           </w:rPr>
           <w:t>Check the current version information</w:t>
         </w:r>
         <w:r>
           <w:rPr>
+            <w:rFonts w:asciiTheme="minorHAnsi" w:hAnsiTheme="minorHAnsi" w:cstheme="minorHAnsi"/>
             <w:noProof/>
           </w:rPr>
           <w:tab/>
         </w:r>
         <w:r>
           <w:rPr>
+            <w:rFonts w:asciiTheme="minorHAnsi" w:hAnsiTheme="minorHAnsi" w:cstheme="minorHAnsi"/>
             <w:noProof/>
           </w:rPr>
           <w:fldChar w:fldCharType="begin"/>
         </w:r>
         <w:r>
           <w:rPr>
-            <w:noProof/>
-          </w:rPr>
-          <w:instrText xml:space="preserve"> PAGEREF _Toc158963697 \h </w:instrText>
-        </w:r>
-        <w:r>
-          <w:rPr>
-            <w:noProof/>
-          </w:rPr>
-        </w:r>
-        <w:r>
-          <w:rPr>
+            <w:rFonts w:asciiTheme="minorHAnsi" w:hAnsiTheme="minorHAnsi" w:cstheme="minorHAnsi"/>
+            <w:noProof/>
+          </w:rPr>
+          <w:instrText xml:space="preserve"> PAGEREF _Toc182161248 \h </w:instrText>
+        </w:r>
+        <w:r>
+          <w:rPr>
+            <w:rFonts w:asciiTheme="minorHAnsi" w:hAnsiTheme="minorHAnsi" w:cstheme="minorHAnsi"/>
+            <w:noProof/>
+          </w:rPr>
+        </w:r>
+        <w:r>
+          <w:rPr>
+            <w:rFonts w:asciiTheme="minorHAnsi" w:hAnsiTheme="minorHAnsi" w:cstheme="minorHAnsi"/>
             <w:noProof/>
           </w:rPr>
           <w:fldChar w:fldCharType="separate"/>
         </w:r>
         <w:r>
           <w:rPr>
+            <w:rFonts w:asciiTheme="minorHAnsi" w:hAnsiTheme="minorHAnsi" w:cstheme="minorHAnsi"/>
             <w:noProof/>
           </w:rPr>
           <w:t>4</w:t>
         </w:r>
         <w:r>
           <w:rPr>
+            <w:rFonts w:asciiTheme="minorHAnsi" w:hAnsiTheme="minorHAnsi" w:cstheme="minorHAnsi"/>
             <w:noProof/>
           </w:rPr>
           <w:fldChar w:fldCharType="end"/>
@@ -914,35 +969,34 @@
       <w:pPr>
         <w:pStyle w:val="TOC2"/>
         <w:tabs>
-          <w:tab w:val="left" w:pos="880"/>
+          <w:tab w:val="left" w:pos="960"/>
           <w:tab w:val="right" w:leader="dot" w:pos="9736"/>
         </w:tabs>
         <w:rPr>
-          <w:rFonts w:asciiTheme="minorHAnsi" w:eastAsiaTheme="minorEastAsia" w:hAnsiTheme="minorHAnsi" w:cstheme="minorBidi"/>
+          <w:rFonts w:asciiTheme="minorHAnsi" w:eastAsiaTheme="minorEastAsia" w:hAnsiTheme="minorHAnsi" w:cstheme="minorHAnsi"/>
           <w:noProof/>
           <w:kern w:val="2"/>
-          <w:sz w:val="22"/>
-          <w:szCs w:val="22"/>
-          <w:lang w:val="fi-FI" w:eastAsia="fi-FI" w:bidi="ar-SA"/>
+          <w:szCs w:val="24"/>
+          <w:lang w:val="en-FI" w:eastAsia="en-FI" w:bidi="ar-SA"/>
           <w14:ligatures w14:val="standardContextual"/>
         </w:rPr>
       </w:pPr>
-      <w:hyperlink w:anchor="_Toc158963698" w:history="1">
+      <w:hyperlink w:anchor="_Toc182161249" w:history="1">
         <w:r>
           <w:rPr>
             <w:rStyle w:val="Hyperlink"/>
+            <w:rFonts w:asciiTheme="minorHAnsi" w:hAnsiTheme="minorHAnsi" w:cstheme="minorHAnsi"/>
             <w:noProof/>
           </w:rPr>
           <w:t>4.3</w:t>
         </w:r>
         <w:r>
           <w:rPr>
-            <w:rFonts w:asciiTheme="minorHAnsi" w:eastAsiaTheme="minorEastAsia" w:hAnsiTheme="minorHAnsi" w:cstheme="minorBidi"/>
+            <w:rFonts w:asciiTheme="minorHAnsi" w:eastAsiaTheme="minorEastAsia" w:hAnsiTheme="minorHAnsi" w:cstheme="minorHAnsi"/>
             <w:noProof/>
             <w:kern w:val="2"/>
-            <w:sz w:val="22"/>
-            <w:szCs w:val="22"/>
-            <w:lang w:val="fi-FI" w:eastAsia="fi-FI" w:bidi="ar-SA"/>
+            <w:szCs w:val="24"/>
+            <w:lang w:val="en-FI" w:eastAsia="en-FI" w:bidi="ar-SA"/>
             <w14:ligatures w14:val="standardContextual"/>
           </w:rPr>
           <w:tab/>
@@ -950,47 +1004,55 @@
         <w:r>
           <w:rPr>
             <w:rStyle w:val="Hyperlink"/>
+            <w:rFonts w:asciiTheme="minorHAnsi" w:hAnsiTheme="minorHAnsi" w:cstheme="minorHAnsi"/>
             <w:noProof/>
           </w:rPr>
           <w:t>Upgrade the existing module</w:t>
         </w:r>
         <w:r>
           <w:rPr>
+            <w:rFonts w:asciiTheme="minorHAnsi" w:hAnsiTheme="minorHAnsi" w:cstheme="minorHAnsi"/>
             <w:noProof/>
           </w:rPr>
           <w:tab/>
         </w:r>
         <w:r>
           <w:rPr>
+            <w:rFonts w:asciiTheme="minorHAnsi" w:hAnsiTheme="minorHAnsi" w:cstheme="minorHAnsi"/>
             <w:noProof/>
           </w:rPr>
           <w:fldChar w:fldCharType="begin"/>
         </w:r>
         <w:r>
           <w:rPr>
-            <w:noProof/>
-          </w:rPr>
-          <w:instrText xml:space="preserve"> PAGEREF _Toc158963698 \h </w:instrText>
-        </w:r>
-        <w:r>
-          <w:rPr>
-            <w:noProof/>
-          </w:rPr>
-        </w:r>
-        <w:r>
-          <w:rPr>
+            <w:rFonts w:asciiTheme="minorHAnsi" w:hAnsiTheme="minorHAnsi" w:cstheme="minorHAnsi"/>
+            <w:noProof/>
+          </w:rPr>
+          <w:instrText xml:space="preserve"> PAGEREF _Toc182161249 \h </w:instrText>
+        </w:r>
+        <w:r>
+          <w:rPr>
+            <w:rFonts w:asciiTheme="minorHAnsi" w:hAnsiTheme="minorHAnsi" w:cstheme="minorHAnsi"/>
+            <w:noProof/>
+          </w:rPr>
+        </w:r>
+        <w:r>
+          <w:rPr>
+            <w:rFonts w:asciiTheme="minorHAnsi" w:hAnsiTheme="minorHAnsi" w:cstheme="minorHAnsi"/>
             <w:noProof/>
           </w:rPr>
           <w:fldChar w:fldCharType="separate"/>
         </w:r>
         <w:r>
           <w:rPr>
+            <w:rFonts w:asciiTheme="minorHAnsi" w:hAnsiTheme="minorHAnsi" w:cstheme="minorHAnsi"/>
             <w:noProof/>
           </w:rPr>
           <w:t>4</w:t>
         </w:r>
         <w:r>
           <w:rPr>
+            <w:rFonts w:asciiTheme="minorHAnsi" w:hAnsiTheme="minorHAnsi" w:cstheme="minorHAnsi"/>
             <w:noProof/>
           </w:rPr>
           <w:fldChar w:fldCharType="end"/>
@@ -1001,35 +1063,34 @@
       <w:pPr>
         <w:pStyle w:val="TOC2"/>
         <w:tabs>
-          <w:tab w:val="left" w:pos="880"/>
+          <w:tab w:val="left" w:pos="960"/>
           <w:tab w:val="right" w:leader="dot" w:pos="9736"/>
         </w:tabs>
         <w:rPr>
-          <w:rFonts w:asciiTheme="minorHAnsi" w:eastAsiaTheme="minorEastAsia" w:hAnsiTheme="minorHAnsi" w:cstheme="minorBidi"/>
+          <w:rFonts w:asciiTheme="minorHAnsi" w:eastAsiaTheme="minorEastAsia" w:hAnsiTheme="minorHAnsi" w:cstheme="minorHAnsi"/>
           <w:noProof/>
           <w:kern w:val="2"/>
-          <w:sz w:val="22"/>
-          <w:szCs w:val="22"/>
-          <w:lang w:val="fi-FI" w:eastAsia="fi-FI" w:bidi="ar-SA"/>
+          <w:szCs w:val="24"/>
+          <w:lang w:val="en-FI" w:eastAsia="en-FI" w:bidi="ar-SA"/>
           <w14:ligatures w14:val="standardContextual"/>
         </w:rPr>
       </w:pPr>
-      <w:hyperlink w:anchor="_Toc158963699" w:history="1">
+      <w:hyperlink w:anchor="_Toc182161250" w:history="1">
         <w:r>
           <w:rPr>
             <w:rStyle w:val="Hyperlink"/>
+            <w:rFonts w:asciiTheme="minorHAnsi" w:hAnsiTheme="minorHAnsi" w:cstheme="minorHAnsi"/>
             <w:noProof/>
           </w:rPr>
           <w:t>4.4</w:t>
         </w:r>
         <w:r>
           <w:rPr>
-            <w:rFonts w:asciiTheme="minorHAnsi" w:eastAsiaTheme="minorEastAsia" w:hAnsiTheme="minorHAnsi" w:cstheme="minorBidi"/>
+            <w:rFonts w:asciiTheme="minorHAnsi" w:eastAsiaTheme="minorEastAsia" w:hAnsiTheme="minorHAnsi" w:cstheme="minorHAnsi"/>
             <w:noProof/>
             <w:kern w:val="2"/>
-            <w:sz w:val="22"/>
-            <w:szCs w:val="22"/>
-            <w:lang w:val="fi-FI" w:eastAsia="fi-FI" w:bidi="ar-SA"/>
+            <w:szCs w:val="24"/>
+            <w:lang w:val="en-FI" w:eastAsia="en-FI" w:bidi="ar-SA"/>
             <w14:ligatures w14:val="standardContextual"/>
           </w:rPr>
           <w:tab/>
@@ -1037,47 +1098,55 @@
         <w:r>
           <w:rPr>
             <w:rStyle w:val="Hyperlink"/>
+            <w:rFonts w:asciiTheme="minorHAnsi" w:hAnsiTheme="minorHAnsi" w:cstheme="minorHAnsi"/>
             <w:noProof/>
           </w:rPr>
           <w:t>Remove the payment module</w:t>
         </w:r>
         <w:r>
           <w:rPr>
+            <w:rFonts w:asciiTheme="minorHAnsi" w:hAnsiTheme="minorHAnsi" w:cstheme="minorHAnsi"/>
             <w:noProof/>
           </w:rPr>
           <w:tab/>
         </w:r>
         <w:r>
           <w:rPr>
+            <w:rFonts w:asciiTheme="minorHAnsi" w:hAnsiTheme="minorHAnsi" w:cstheme="minorHAnsi"/>
             <w:noProof/>
           </w:rPr>
           <w:fldChar w:fldCharType="begin"/>
         </w:r>
         <w:r>
           <w:rPr>
-            <w:noProof/>
-          </w:rPr>
-          <w:instrText xml:space="preserve"> PAGEREF _Toc158963699 \h </w:instrText>
-        </w:r>
-        <w:r>
-          <w:rPr>
-            <w:noProof/>
-          </w:rPr>
-        </w:r>
-        <w:r>
-          <w:rPr>
+            <w:rFonts w:asciiTheme="minorHAnsi" w:hAnsiTheme="minorHAnsi" w:cstheme="minorHAnsi"/>
+            <w:noProof/>
+          </w:rPr>
+          <w:instrText xml:space="preserve"> PAGEREF _Toc182161250 \h </w:instrText>
+        </w:r>
+        <w:r>
+          <w:rPr>
+            <w:rFonts w:asciiTheme="minorHAnsi" w:hAnsiTheme="minorHAnsi" w:cstheme="minorHAnsi"/>
+            <w:noProof/>
+          </w:rPr>
+        </w:r>
+        <w:r>
+          <w:rPr>
+            <w:rFonts w:asciiTheme="minorHAnsi" w:hAnsiTheme="minorHAnsi" w:cstheme="minorHAnsi"/>
             <w:noProof/>
           </w:rPr>
           <w:fldChar w:fldCharType="separate"/>
         </w:r>
         <w:r>
           <w:rPr>
+            <w:rFonts w:asciiTheme="minorHAnsi" w:hAnsiTheme="minorHAnsi" w:cstheme="minorHAnsi"/>
             <w:noProof/>
           </w:rPr>
           <w:t>4</w:t>
         </w:r>
         <w:r>
           <w:rPr>
+            <w:rFonts w:asciiTheme="minorHAnsi" w:hAnsiTheme="minorHAnsi" w:cstheme="minorHAnsi"/>
             <w:noProof/>
           </w:rPr>
           <w:fldChar w:fldCharType="end"/>
@@ -1088,35 +1157,34 @@
       <w:pPr>
         <w:pStyle w:val="TOC2"/>
         <w:tabs>
-          <w:tab w:val="left" w:pos="880"/>
+          <w:tab w:val="left" w:pos="960"/>
           <w:tab w:val="right" w:leader="dot" w:pos="9736"/>
         </w:tabs>
         <w:rPr>
-          <w:rFonts w:asciiTheme="minorHAnsi" w:eastAsiaTheme="minorEastAsia" w:hAnsiTheme="minorHAnsi" w:cstheme="minorBidi"/>
+          <w:rFonts w:asciiTheme="minorHAnsi" w:eastAsiaTheme="minorEastAsia" w:hAnsiTheme="minorHAnsi" w:cstheme="minorHAnsi"/>
           <w:noProof/>
           <w:kern w:val="2"/>
-          <w:sz w:val="22"/>
-          <w:szCs w:val="22"/>
-          <w:lang w:val="fi-FI" w:eastAsia="fi-FI" w:bidi="ar-SA"/>
+          <w:szCs w:val="24"/>
+          <w:lang w:val="en-FI" w:eastAsia="en-FI" w:bidi="ar-SA"/>
           <w14:ligatures w14:val="standardContextual"/>
         </w:rPr>
       </w:pPr>
-      <w:hyperlink w:anchor="_Toc158963700" w:history="1">
+      <w:hyperlink w:anchor="_Toc182161251" w:history="1">
         <w:r>
           <w:rPr>
             <w:rStyle w:val="Hyperlink"/>
+            <w:rFonts w:asciiTheme="minorHAnsi" w:hAnsiTheme="minorHAnsi" w:cstheme="minorHAnsi"/>
             <w:noProof/>
           </w:rPr>
           <w:t>4.5</w:t>
         </w:r>
         <w:r>
           <w:rPr>
-            <w:rFonts w:asciiTheme="minorHAnsi" w:eastAsiaTheme="minorEastAsia" w:hAnsiTheme="minorHAnsi" w:cstheme="minorBidi"/>
+            <w:rFonts w:asciiTheme="minorHAnsi" w:eastAsiaTheme="minorEastAsia" w:hAnsiTheme="minorHAnsi" w:cstheme="minorHAnsi"/>
             <w:noProof/>
             <w:kern w:val="2"/>
-            <w:sz w:val="22"/>
-            <w:szCs w:val="22"/>
-            <w:lang w:val="fi-FI" w:eastAsia="fi-FI" w:bidi="ar-SA"/>
+            <w:szCs w:val="24"/>
+            <w:lang w:val="en-FI" w:eastAsia="en-FI" w:bidi="ar-SA"/>
             <w14:ligatures w14:val="standardContextual"/>
           </w:rPr>
           <w:tab/>
@@ -1124,47 +1192,55 @@
         <w:r>
           <w:rPr>
             <w:rStyle w:val="Hyperlink"/>
-            <w:noProof/>
-          </w:rPr>
-          <w:t>Migrate from previous generation Svea payment module</w:t>
-        </w:r>
-        <w:r>
-          <w:rPr>
+            <w:rFonts w:asciiTheme="minorHAnsi" w:hAnsiTheme="minorHAnsi" w:cstheme="minorHAnsi"/>
+            <w:noProof/>
+          </w:rPr>
+          <w:t>Migrate from previous generation Svea payments module</w:t>
+        </w:r>
+        <w:r>
+          <w:rPr>
+            <w:rFonts w:asciiTheme="minorHAnsi" w:hAnsiTheme="minorHAnsi" w:cstheme="minorHAnsi"/>
             <w:noProof/>
           </w:rPr>
           <w:tab/>
         </w:r>
         <w:r>
           <w:rPr>
+            <w:rFonts w:asciiTheme="minorHAnsi" w:hAnsiTheme="minorHAnsi" w:cstheme="minorHAnsi"/>
             <w:noProof/>
           </w:rPr>
           <w:fldChar w:fldCharType="begin"/>
         </w:r>
         <w:r>
           <w:rPr>
-            <w:noProof/>
-          </w:rPr>
-          <w:instrText xml:space="preserve"> PAGEREF _Toc158963700 \h </w:instrText>
-        </w:r>
-        <w:r>
-          <w:rPr>
-            <w:noProof/>
-          </w:rPr>
-        </w:r>
-        <w:r>
-          <w:rPr>
+            <w:rFonts w:asciiTheme="minorHAnsi" w:hAnsiTheme="minorHAnsi" w:cstheme="minorHAnsi"/>
+            <w:noProof/>
+          </w:rPr>
+          <w:instrText xml:space="preserve"> PAGEREF _Toc182161251 \h </w:instrText>
+        </w:r>
+        <w:r>
+          <w:rPr>
+            <w:rFonts w:asciiTheme="minorHAnsi" w:hAnsiTheme="minorHAnsi" w:cstheme="minorHAnsi"/>
+            <w:noProof/>
+          </w:rPr>
+        </w:r>
+        <w:r>
+          <w:rPr>
+            <w:rFonts w:asciiTheme="minorHAnsi" w:hAnsiTheme="minorHAnsi" w:cstheme="minorHAnsi"/>
             <w:noProof/>
           </w:rPr>
           <w:fldChar w:fldCharType="separate"/>
         </w:r>
         <w:r>
           <w:rPr>
+            <w:rFonts w:asciiTheme="minorHAnsi" w:hAnsiTheme="minorHAnsi" w:cstheme="minorHAnsi"/>
             <w:noProof/>
           </w:rPr>
           <w:t>5</w:t>
         </w:r>
         <w:r>
           <w:rPr>
+            <w:rFonts w:asciiTheme="minorHAnsi" w:hAnsiTheme="minorHAnsi" w:cstheme="minorHAnsi"/>
             <w:noProof/>
           </w:rPr>
           <w:fldChar w:fldCharType="end"/>
@@ -1178,74 +1254,67 @@
           <w:tab w:val="right" w:leader="dot" w:pos="9736"/>
         </w:tabs>
         <w:rPr>
-          <w:rFonts w:asciiTheme="minorHAnsi" w:eastAsiaTheme="minorEastAsia" w:hAnsiTheme="minorHAnsi" w:cstheme="minorBidi"/>
+          <w:rFonts w:asciiTheme="minorHAnsi" w:eastAsiaTheme="minorEastAsia" w:hAnsiTheme="minorHAnsi" w:cstheme="minorHAnsi"/>
           <w:noProof/>
           <w:kern w:val="2"/>
-          <w:sz w:val="22"/>
-          <w:szCs w:val="22"/>
-          <w:lang w:val="fi-FI" w:eastAsia="fi-FI" w:bidi="ar-SA"/>
+          <w:szCs w:val="24"/>
+          <w:lang w:val="en-FI" w:eastAsia="en-FI" w:bidi="ar-SA"/>
           <w14:ligatures w14:val="standardContextual"/>
         </w:rPr>
       </w:pPr>
-      <w:hyperlink w:anchor="_Toc158963701" w:history="1">
+      <w:hyperlink w:anchor="_Toc182161252" w:history="1">
         <w:r>
           <w:rPr>
             <w:rStyle w:val="Hyperlink"/>
-            <w:noProof/>
-          </w:rPr>
-          <w:t>Possible conflicts with Svea_</w:t>
-        </w:r>
-        <w:r>
-          <w:rPr>
-            <w:rStyle w:val="Hyperlink"/>
-            <w:noProof/>
-          </w:rPr>
-          <w:t>Maksuturva</w:t>
-        </w:r>
-        <w:r>
-          <w:rPr>
-            <w:rStyle w:val="Hyperlink"/>
-            <w:noProof/>
-          </w:rPr>
-          <w:t xml:space="preserve"> module</w:t>
-        </w:r>
-        <w:r>
-          <w:rPr>
+            <w:rFonts w:asciiTheme="minorHAnsi" w:hAnsiTheme="minorHAnsi" w:cstheme="minorHAnsi"/>
+            <w:noProof/>
+          </w:rPr>
+          <w:t>Possible conflicts with Svea_Maksuturva module</w:t>
+        </w:r>
+        <w:r>
+          <w:rPr>
+            <w:rFonts w:asciiTheme="minorHAnsi" w:hAnsiTheme="minorHAnsi" w:cstheme="minorHAnsi"/>
             <w:noProof/>
           </w:rPr>
           <w:tab/>
         </w:r>
         <w:r>
           <w:rPr>
+            <w:rFonts w:asciiTheme="minorHAnsi" w:hAnsiTheme="minorHAnsi" w:cstheme="minorHAnsi"/>
             <w:noProof/>
           </w:rPr>
           <w:fldChar w:fldCharType="begin"/>
         </w:r>
         <w:r>
           <w:rPr>
-            <w:noProof/>
-          </w:rPr>
-          <w:instrText xml:space="preserve"> PAGEREF _Toc158963701 \h </w:instrText>
-        </w:r>
-        <w:r>
-          <w:rPr>
-            <w:noProof/>
-          </w:rPr>
-        </w:r>
-        <w:r>
-          <w:rPr>
+            <w:rFonts w:asciiTheme="minorHAnsi" w:hAnsiTheme="minorHAnsi" w:cstheme="minorHAnsi"/>
+            <w:noProof/>
+          </w:rPr>
+          <w:instrText xml:space="preserve"> PAGEREF _Toc182161252 \h </w:instrText>
+        </w:r>
+        <w:r>
+          <w:rPr>
+            <w:rFonts w:asciiTheme="minorHAnsi" w:hAnsiTheme="minorHAnsi" w:cstheme="minorHAnsi"/>
+            <w:noProof/>
+          </w:rPr>
+        </w:r>
+        <w:r>
+          <w:rPr>
+            <w:rFonts w:asciiTheme="minorHAnsi" w:hAnsiTheme="minorHAnsi" w:cstheme="minorHAnsi"/>
             <w:noProof/>
           </w:rPr>
           <w:fldChar w:fldCharType="separate"/>
         </w:r>
         <w:r>
           <w:rPr>
+            <w:rFonts w:asciiTheme="minorHAnsi" w:hAnsiTheme="minorHAnsi" w:cstheme="minorHAnsi"/>
             <w:noProof/>
           </w:rPr>
           <w:t>6</w:t>
         </w:r>
         <w:r>
           <w:rPr>
+            <w:rFonts w:asciiTheme="minorHAnsi" w:hAnsiTheme="minorHAnsi" w:cstheme="minorHAnsi"/>
             <w:noProof/>
           </w:rPr>
           <w:fldChar w:fldCharType="end"/>
@@ -1260,31 +1329,30 @@
           <w:tab w:val="right" w:leader="dot" w:pos="9736"/>
         </w:tabs>
         <w:rPr>
-          <w:rFonts w:asciiTheme="minorHAnsi" w:eastAsiaTheme="minorEastAsia" w:hAnsiTheme="minorHAnsi" w:cstheme="minorBidi"/>
+          <w:rFonts w:asciiTheme="minorHAnsi" w:eastAsiaTheme="minorEastAsia" w:hAnsiTheme="minorHAnsi" w:cstheme="minorHAnsi"/>
           <w:noProof/>
           <w:kern w:val="2"/>
-          <w:sz w:val="22"/>
-          <w:szCs w:val="22"/>
-          <w:lang w:val="fi-FI" w:eastAsia="fi-FI" w:bidi="ar-SA"/>
+          <w:szCs w:val="24"/>
+          <w:lang w:val="en-FI" w:eastAsia="en-FI" w:bidi="ar-SA"/>
           <w14:ligatures w14:val="standardContextual"/>
         </w:rPr>
       </w:pPr>
-      <w:hyperlink w:anchor="_Toc158963702" w:history="1">
+      <w:hyperlink w:anchor="_Toc182161253" w:history="1">
         <w:r>
           <w:rPr>
             <w:rStyle w:val="Hyperlink"/>
+            <w:rFonts w:asciiTheme="minorHAnsi" w:hAnsiTheme="minorHAnsi" w:cstheme="minorHAnsi"/>
             <w:noProof/>
           </w:rPr>
           <w:t>5</w:t>
         </w:r>
         <w:r>
           <w:rPr>
-            <w:rFonts w:asciiTheme="minorHAnsi" w:eastAsiaTheme="minorEastAsia" w:hAnsiTheme="minorHAnsi" w:cstheme="minorBidi"/>
+            <w:rFonts w:asciiTheme="minorHAnsi" w:eastAsiaTheme="minorEastAsia" w:hAnsiTheme="minorHAnsi" w:cstheme="minorHAnsi"/>
             <w:noProof/>
             <w:kern w:val="2"/>
-            <w:sz w:val="22"/>
-            <w:szCs w:val="22"/>
-            <w:lang w:val="fi-FI" w:eastAsia="fi-FI" w:bidi="ar-SA"/>
+            <w:szCs w:val="24"/>
+            <w:lang w:val="en-FI" w:eastAsia="en-FI" w:bidi="ar-SA"/>
             <w14:ligatures w14:val="standardContextual"/>
           </w:rPr>
           <w:tab/>
@@ -1292,47 +1360,55 @@
         <w:r>
           <w:rPr>
             <w:rStyle w:val="Hyperlink"/>
+            <w:rFonts w:asciiTheme="minorHAnsi" w:hAnsiTheme="minorHAnsi" w:cstheme="minorHAnsi"/>
             <w:noProof/>
           </w:rPr>
           <w:t>Configuration</w:t>
         </w:r>
         <w:r>
           <w:rPr>
+            <w:rFonts w:asciiTheme="minorHAnsi" w:hAnsiTheme="minorHAnsi" w:cstheme="minorHAnsi"/>
             <w:noProof/>
           </w:rPr>
           <w:tab/>
         </w:r>
         <w:r>
           <w:rPr>
+            <w:rFonts w:asciiTheme="minorHAnsi" w:hAnsiTheme="minorHAnsi" w:cstheme="minorHAnsi"/>
             <w:noProof/>
           </w:rPr>
           <w:fldChar w:fldCharType="begin"/>
         </w:r>
         <w:r>
           <w:rPr>
-            <w:noProof/>
-          </w:rPr>
-          <w:instrText xml:space="preserve"> PAGEREF _Toc158963702 \h </w:instrText>
-        </w:r>
-        <w:r>
-          <w:rPr>
-            <w:noProof/>
-          </w:rPr>
-        </w:r>
-        <w:r>
-          <w:rPr>
+            <w:rFonts w:asciiTheme="minorHAnsi" w:hAnsiTheme="minorHAnsi" w:cstheme="minorHAnsi"/>
+            <w:noProof/>
+          </w:rPr>
+          <w:instrText xml:space="preserve"> PAGEREF _Toc182161253 \h </w:instrText>
+        </w:r>
+        <w:r>
+          <w:rPr>
+            <w:rFonts w:asciiTheme="minorHAnsi" w:hAnsiTheme="minorHAnsi" w:cstheme="minorHAnsi"/>
+            <w:noProof/>
+          </w:rPr>
+        </w:r>
+        <w:r>
+          <w:rPr>
+            <w:rFonts w:asciiTheme="minorHAnsi" w:hAnsiTheme="minorHAnsi" w:cstheme="minorHAnsi"/>
             <w:noProof/>
           </w:rPr>
           <w:fldChar w:fldCharType="separate"/>
         </w:r>
         <w:r>
           <w:rPr>
+            <w:rFonts w:asciiTheme="minorHAnsi" w:hAnsiTheme="minorHAnsi" w:cstheme="minorHAnsi"/>
             <w:noProof/>
           </w:rPr>
           <w:t>6</w:t>
         </w:r>
         <w:r>
           <w:rPr>
+            <w:rFonts w:asciiTheme="minorHAnsi" w:hAnsiTheme="minorHAnsi" w:cstheme="minorHAnsi"/>
             <w:noProof/>
           </w:rPr>
           <w:fldChar w:fldCharType="end"/>
@@ -1343,35 +1419,34 @@
       <w:pPr>
         <w:pStyle w:val="TOC2"/>
         <w:tabs>
-          <w:tab w:val="left" w:pos="880"/>
+          <w:tab w:val="left" w:pos="960"/>
           <w:tab w:val="right" w:leader="dot" w:pos="9736"/>
         </w:tabs>
         <w:rPr>
-          <w:rFonts w:asciiTheme="minorHAnsi" w:eastAsiaTheme="minorEastAsia" w:hAnsiTheme="minorHAnsi" w:cstheme="minorBidi"/>
+          <w:rFonts w:asciiTheme="minorHAnsi" w:eastAsiaTheme="minorEastAsia" w:hAnsiTheme="minorHAnsi" w:cstheme="minorHAnsi"/>
           <w:noProof/>
           <w:kern w:val="2"/>
-          <w:sz w:val="22"/>
-          <w:szCs w:val="22"/>
-          <w:lang w:val="fi-FI" w:eastAsia="fi-FI" w:bidi="ar-SA"/>
+          <w:szCs w:val="24"/>
+          <w:lang w:val="en-FI" w:eastAsia="en-FI" w:bidi="ar-SA"/>
           <w14:ligatures w14:val="standardContextual"/>
         </w:rPr>
       </w:pPr>
-      <w:hyperlink w:anchor="_Toc158963703" w:history="1">
+      <w:hyperlink w:anchor="_Toc182161254" w:history="1">
         <w:r>
           <w:rPr>
             <w:rStyle w:val="Hyperlink"/>
+            <w:rFonts w:asciiTheme="minorHAnsi" w:hAnsiTheme="minorHAnsi" w:cstheme="minorHAnsi"/>
             <w:noProof/>
           </w:rPr>
           <w:t>5.1</w:t>
         </w:r>
         <w:r>
           <w:rPr>
-            <w:rFonts w:asciiTheme="minorHAnsi" w:eastAsiaTheme="minorEastAsia" w:hAnsiTheme="minorHAnsi" w:cstheme="minorBidi"/>
+            <w:rFonts w:asciiTheme="minorHAnsi" w:eastAsiaTheme="minorEastAsia" w:hAnsiTheme="minorHAnsi" w:cstheme="minorHAnsi"/>
             <w:noProof/>
             <w:kern w:val="2"/>
-            <w:sz w:val="22"/>
-            <w:szCs w:val="22"/>
-            <w:lang w:val="fi-FI" w:eastAsia="fi-FI" w:bidi="ar-SA"/>
+            <w:szCs w:val="24"/>
+            <w:lang w:val="en-FI" w:eastAsia="en-FI" w:bidi="ar-SA"/>
             <w14:ligatures w14:val="standardContextual"/>
           </w:rPr>
           <w:tab/>
@@ -1379,47 +1454,55 @@
         <w:r>
           <w:rPr>
             <w:rStyle w:val="Hyperlink"/>
-            <w:noProof/>
-          </w:rPr>
-          <w:t>Prefferred Magento settings</w:t>
-        </w:r>
-        <w:r>
-          <w:rPr>
+            <w:rFonts w:asciiTheme="minorHAnsi" w:hAnsiTheme="minorHAnsi" w:cstheme="minorHAnsi"/>
+            <w:noProof/>
+          </w:rPr>
+          <w:t>Preferred Magento settings</w:t>
+        </w:r>
+        <w:r>
+          <w:rPr>
+            <w:rFonts w:asciiTheme="minorHAnsi" w:hAnsiTheme="minorHAnsi" w:cstheme="minorHAnsi"/>
             <w:noProof/>
           </w:rPr>
           <w:tab/>
         </w:r>
         <w:r>
           <w:rPr>
+            <w:rFonts w:asciiTheme="minorHAnsi" w:hAnsiTheme="minorHAnsi" w:cstheme="minorHAnsi"/>
             <w:noProof/>
           </w:rPr>
           <w:fldChar w:fldCharType="begin"/>
         </w:r>
         <w:r>
           <w:rPr>
-            <w:noProof/>
-          </w:rPr>
-          <w:instrText xml:space="preserve"> PAGEREF _Toc158963703 \h </w:instrText>
-        </w:r>
-        <w:r>
-          <w:rPr>
-            <w:noProof/>
-          </w:rPr>
-        </w:r>
-        <w:r>
-          <w:rPr>
+            <w:rFonts w:asciiTheme="minorHAnsi" w:hAnsiTheme="minorHAnsi" w:cstheme="minorHAnsi"/>
+            <w:noProof/>
+          </w:rPr>
+          <w:instrText xml:space="preserve"> PAGEREF _Toc182161254 \h </w:instrText>
+        </w:r>
+        <w:r>
+          <w:rPr>
+            <w:rFonts w:asciiTheme="minorHAnsi" w:hAnsiTheme="minorHAnsi" w:cstheme="minorHAnsi"/>
+            <w:noProof/>
+          </w:rPr>
+        </w:r>
+        <w:r>
+          <w:rPr>
+            <w:rFonts w:asciiTheme="minorHAnsi" w:hAnsiTheme="minorHAnsi" w:cstheme="minorHAnsi"/>
             <w:noProof/>
           </w:rPr>
           <w:fldChar w:fldCharType="separate"/>
         </w:r>
         <w:r>
           <w:rPr>
+            <w:rFonts w:asciiTheme="minorHAnsi" w:hAnsiTheme="minorHAnsi" w:cstheme="minorHAnsi"/>
             <w:noProof/>
           </w:rPr>
           <w:t>6</w:t>
         </w:r>
         <w:r>
           <w:rPr>
+            <w:rFonts w:asciiTheme="minorHAnsi" w:hAnsiTheme="minorHAnsi" w:cstheme="minorHAnsi"/>
             <w:noProof/>
           </w:rPr>
           <w:fldChar w:fldCharType="end"/>
@@ -1430,35 +1513,34 @@
       <w:pPr>
         <w:pStyle w:val="TOC2"/>
         <w:tabs>
-          <w:tab w:val="left" w:pos="880"/>
+          <w:tab w:val="left" w:pos="960"/>
           <w:tab w:val="right" w:leader="dot" w:pos="9736"/>
         </w:tabs>
         <w:rPr>
-          <w:rFonts w:asciiTheme="minorHAnsi" w:eastAsiaTheme="minorEastAsia" w:hAnsiTheme="minorHAnsi" w:cstheme="minorBidi"/>
+          <w:rFonts w:asciiTheme="minorHAnsi" w:eastAsiaTheme="minorEastAsia" w:hAnsiTheme="minorHAnsi" w:cstheme="minorHAnsi"/>
           <w:noProof/>
           <w:kern w:val="2"/>
-          <w:sz w:val="22"/>
-          <w:szCs w:val="22"/>
-          <w:lang w:val="fi-FI" w:eastAsia="fi-FI" w:bidi="ar-SA"/>
+          <w:szCs w:val="24"/>
+          <w:lang w:val="en-FI" w:eastAsia="en-FI" w:bidi="ar-SA"/>
           <w14:ligatures w14:val="standardContextual"/>
         </w:rPr>
       </w:pPr>
-      <w:hyperlink w:anchor="_Toc158963704" w:history="1">
+      <w:hyperlink w:anchor="_Toc182161255" w:history="1">
         <w:r>
           <w:rPr>
             <w:rStyle w:val="Hyperlink"/>
+            <w:rFonts w:asciiTheme="minorHAnsi" w:hAnsiTheme="minorHAnsi" w:cstheme="minorHAnsi"/>
             <w:noProof/>
           </w:rPr>
           <w:t>5.2</w:t>
         </w:r>
         <w:r>
           <w:rPr>
-            <w:rFonts w:asciiTheme="minorHAnsi" w:eastAsiaTheme="minorEastAsia" w:hAnsiTheme="minorHAnsi" w:cstheme="minorBidi"/>
+            <w:rFonts w:asciiTheme="minorHAnsi" w:eastAsiaTheme="minorEastAsia" w:hAnsiTheme="minorHAnsi" w:cstheme="minorHAnsi"/>
             <w:noProof/>
             <w:kern w:val="2"/>
-            <w:sz w:val="22"/>
-            <w:szCs w:val="22"/>
-            <w:lang w:val="fi-FI" w:eastAsia="fi-FI" w:bidi="ar-SA"/>
+            <w:szCs w:val="24"/>
+            <w:lang w:val="en-FI" w:eastAsia="en-FI" w:bidi="ar-SA"/>
             <w14:ligatures w14:val="standardContextual"/>
           </w:rPr>
           <w:tab/>
@@ -1466,47 +1548,55 @@
         <w:r>
           <w:rPr>
             <w:rStyle w:val="Hyperlink"/>
+            <w:rFonts w:asciiTheme="minorHAnsi" w:hAnsiTheme="minorHAnsi" w:cstheme="minorHAnsi"/>
             <w:noProof/>
           </w:rPr>
           <w:t>Payment methods page</w:t>
         </w:r>
         <w:r>
           <w:rPr>
+            <w:rFonts w:asciiTheme="minorHAnsi" w:hAnsiTheme="minorHAnsi" w:cstheme="minorHAnsi"/>
             <w:noProof/>
           </w:rPr>
           <w:tab/>
         </w:r>
         <w:r>
           <w:rPr>
+            <w:rFonts w:asciiTheme="minorHAnsi" w:hAnsiTheme="minorHAnsi" w:cstheme="minorHAnsi"/>
             <w:noProof/>
           </w:rPr>
           <w:fldChar w:fldCharType="begin"/>
         </w:r>
         <w:r>
           <w:rPr>
-            <w:noProof/>
-          </w:rPr>
-          <w:instrText xml:space="preserve"> PAGEREF _Toc158963704 \h </w:instrText>
-        </w:r>
-        <w:r>
-          <w:rPr>
-            <w:noProof/>
-          </w:rPr>
-        </w:r>
-        <w:r>
-          <w:rPr>
+            <w:rFonts w:asciiTheme="minorHAnsi" w:hAnsiTheme="minorHAnsi" w:cstheme="minorHAnsi"/>
+            <w:noProof/>
+          </w:rPr>
+          <w:instrText xml:space="preserve"> PAGEREF _Toc182161255 \h </w:instrText>
+        </w:r>
+        <w:r>
+          <w:rPr>
+            <w:rFonts w:asciiTheme="minorHAnsi" w:hAnsiTheme="minorHAnsi" w:cstheme="minorHAnsi"/>
+            <w:noProof/>
+          </w:rPr>
+        </w:r>
+        <w:r>
+          <w:rPr>
+            <w:rFonts w:asciiTheme="minorHAnsi" w:hAnsiTheme="minorHAnsi" w:cstheme="minorHAnsi"/>
             <w:noProof/>
           </w:rPr>
           <w:fldChar w:fldCharType="separate"/>
         </w:r>
         <w:r>
           <w:rPr>
+            <w:rFonts w:asciiTheme="minorHAnsi" w:hAnsiTheme="minorHAnsi" w:cstheme="minorHAnsi"/>
             <w:noProof/>
           </w:rPr>
           <w:t>6</w:t>
         </w:r>
         <w:r>
           <w:rPr>
+            <w:rFonts w:asciiTheme="minorHAnsi" w:hAnsiTheme="minorHAnsi" w:cstheme="minorHAnsi"/>
             <w:noProof/>
           </w:rPr>
           <w:fldChar w:fldCharType="end"/>
@@ -1520,60 +1610,67 @@
           <w:tab w:val="right" w:leader="dot" w:pos="9736"/>
         </w:tabs>
         <w:rPr>
-          <w:rFonts w:asciiTheme="minorHAnsi" w:eastAsiaTheme="minorEastAsia" w:hAnsiTheme="minorHAnsi" w:cstheme="minorBidi"/>
+          <w:rFonts w:asciiTheme="minorHAnsi" w:eastAsiaTheme="minorEastAsia" w:hAnsiTheme="minorHAnsi" w:cstheme="minorHAnsi"/>
           <w:noProof/>
           <w:kern w:val="2"/>
-          <w:sz w:val="22"/>
-          <w:szCs w:val="22"/>
-          <w:lang w:val="fi-FI" w:eastAsia="fi-FI" w:bidi="ar-SA"/>
+          <w:szCs w:val="24"/>
+          <w:lang w:val="en-FI" w:eastAsia="en-FI" w:bidi="ar-SA"/>
           <w14:ligatures w14:val="standardContextual"/>
         </w:rPr>
       </w:pPr>
-      <w:hyperlink w:anchor="_Toc158963705" w:history="1">
+      <w:hyperlink w:anchor="_Toc182161256" w:history="1">
         <w:r>
           <w:rPr>
             <w:rStyle w:val="Hyperlink"/>
+            <w:rFonts w:asciiTheme="minorHAnsi" w:hAnsiTheme="minorHAnsi" w:cstheme="minorHAnsi"/>
             <w:noProof/>
           </w:rPr>
           <w:t>Collated payment methods</w:t>
         </w:r>
         <w:r>
           <w:rPr>
+            <w:rFonts w:asciiTheme="minorHAnsi" w:hAnsiTheme="minorHAnsi" w:cstheme="minorHAnsi"/>
             <w:noProof/>
           </w:rPr>
           <w:tab/>
         </w:r>
         <w:r>
           <w:rPr>
+            <w:rFonts w:asciiTheme="minorHAnsi" w:hAnsiTheme="minorHAnsi" w:cstheme="minorHAnsi"/>
             <w:noProof/>
           </w:rPr>
           <w:fldChar w:fldCharType="begin"/>
         </w:r>
         <w:r>
           <w:rPr>
-            <w:noProof/>
-          </w:rPr>
-          <w:instrText xml:space="preserve"> PAGEREF _Toc158963705 \h </w:instrText>
-        </w:r>
-        <w:r>
-          <w:rPr>
-            <w:noProof/>
-          </w:rPr>
-        </w:r>
-        <w:r>
-          <w:rPr>
+            <w:rFonts w:asciiTheme="minorHAnsi" w:hAnsiTheme="minorHAnsi" w:cstheme="minorHAnsi"/>
+            <w:noProof/>
+          </w:rPr>
+          <w:instrText xml:space="preserve"> PAGEREF _Toc182161256 \h </w:instrText>
+        </w:r>
+        <w:r>
+          <w:rPr>
+            <w:rFonts w:asciiTheme="minorHAnsi" w:hAnsiTheme="minorHAnsi" w:cstheme="minorHAnsi"/>
+            <w:noProof/>
+          </w:rPr>
+        </w:r>
+        <w:r>
+          <w:rPr>
+            <w:rFonts w:asciiTheme="minorHAnsi" w:hAnsiTheme="minorHAnsi" w:cstheme="minorHAnsi"/>
             <w:noProof/>
           </w:rPr>
           <w:fldChar w:fldCharType="separate"/>
         </w:r>
         <w:r>
           <w:rPr>
+            <w:rFonts w:asciiTheme="minorHAnsi" w:hAnsiTheme="minorHAnsi" w:cstheme="minorHAnsi"/>
             <w:noProof/>
           </w:rPr>
           <w:t>7</w:t>
         </w:r>
         <w:r>
           <w:rPr>
+            <w:rFonts w:asciiTheme="minorHAnsi" w:hAnsiTheme="minorHAnsi" w:cstheme="minorHAnsi"/>
             <w:noProof/>
           </w:rPr>
           <w:fldChar w:fldCharType="end"/>
@@ -1587,60 +1684,67 @@
           <w:tab w:val="right" w:leader="dot" w:pos="9736"/>
         </w:tabs>
         <w:rPr>
-          <w:rFonts w:asciiTheme="minorHAnsi" w:eastAsiaTheme="minorEastAsia" w:hAnsiTheme="minorHAnsi" w:cstheme="minorBidi"/>
+          <w:rFonts w:asciiTheme="minorHAnsi" w:eastAsiaTheme="minorEastAsia" w:hAnsiTheme="minorHAnsi" w:cstheme="minorHAnsi"/>
           <w:noProof/>
           <w:kern w:val="2"/>
-          <w:sz w:val="22"/>
-          <w:szCs w:val="22"/>
-          <w:lang w:val="fi-FI" w:eastAsia="fi-FI" w:bidi="ar-SA"/>
+          <w:szCs w:val="24"/>
+          <w:lang w:val="en-FI" w:eastAsia="en-FI" w:bidi="ar-SA"/>
           <w14:ligatures w14:val="standardContextual"/>
         </w:rPr>
       </w:pPr>
-      <w:hyperlink w:anchor="_Toc158963706" w:history="1">
+      <w:hyperlink w:anchor="_Toc182161257" w:history="1">
         <w:r>
           <w:rPr>
             <w:rStyle w:val="Hyperlink"/>
+            <w:rFonts w:asciiTheme="minorHAnsi" w:hAnsiTheme="minorHAnsi" w:cstheme="minorHAnsi"/>
             <w:noProof/>
           </w:rPr>
           <w:t>Separate payment methods</w:t>
         </w:r>
         <w:r>
           <w:rPr>
+            <w:rFonts w:asciiTheme="minorHAnsi" w:hAnsiTheme="minorHAnsi" w:cstheme="minorHAnsi"/>
             <w:noProof/>
           </w:rPr>
           <w:tab/>
         </w:r>
         <w:r>
           <w:rPr>
+            <w:rFonts w:asciiTheme="minorHAnsi" w:hAnsiTheme="minorHAnsi" w:cstheme="minorHAnsi"/>
             <w:noProof/>
           </w:rPr>
           <w:fldChar w:fldCharType="begin"/>
         </w:r>
         <w:r>
           <w:rPr>
-            <w:noProof/>
-          </w:rPr>
-          <w:instrText xml:space="preserve"> PAGEREF _Toc158963706 \h </w:instrText>
-        </w:r>
-        <w:r>
-          <w:rPr>
-            <w:noProof/>
-          </w:rPr>
-        </w:r>
-        <w:r>
-          <w:rPr>
+            <w:rFonts w:asciiTheme="minorHAnsi" w:hAnsiTheme="minorHAnsi" w:cstheme="minorHAnsi"/>
+            <w:noProof/>
+          </w:rPr>
+          <w:instrText xml:space="preserve"> PAGEREF _Toc182161257 \h </w:instrText>
+        </w:r>
+        <w:r>
+          <w:rPr>
+            <w:rFonts w:asciiTheme="minorHAnsi" w:hAnsiTheme="minorHAnsi" w:cstheme="minorHAnsi"/>
+            <w:noProof/>
+          </w:rPr>
+        </w:r>
+        <w:r>
+          <w:rPr>
+            <w:rFonts w:asciiTheme="minorHAnsi" w:hAnsiTheme="minorHAnsi" w:cstheme="minorHAnsi"/>
             <w:noProof/>
           </w:rPr>
           <w:fldChar w:fldCharType="separate"/>
         </w:r>
         <w:r>
           <w:rPr>
+            <w:rFonts w:asciiTheme="minorHAnsi" w:hAnsiTheme="minorHAnsi" w:cstheme="minorHAnsi"/>
             <w:noProof/>
           </w:rPr>
           <w:t>7</w:t>
         </w:r>
         <w:r>
           <w:rPr>
+            <w:rFonts w:asciiTheme="minorHAnsi" w:hAnsiTheme="minorHAnsi" w:cstheme="minorHAnsi"/>
             <w:noProof/>
           </w:rPr>
           <w:fldChar w:fldCharType="end"/>
@@ -1654,60 +1758,67 @@
           <w:tab w:val="right" w:leader="dot" w:pos="9736"/>
         </w:tabs>
         <w:rPr>
-          <w:rFonts w:asciiTheme="minorHAnsi" w:eastAsiaTheme="minorEastAsia" w:hAnsiTheme="minorHAnsi" w:cstheme="minorBidi"/>
+          <w:rFonts w:asciiTheme="minorHAnsi" w:eastAsiaTheme="minorEastAsia" w:hAnsiTheme="minorHAnsi" w:cstheme="minorHAnsi"/>
           <w:noProof/>
           <w:kern w:val="2"/>
-          <w:sz w:val="22"/>
-          <w:szCs w:val="22"/>
-          <w:lang w:val="fi-FI" w:eastAsia="fi-FI" w:bidi="ar-SA"/>
+          <w:szCs w:val="24"/>
+          <w:lang w:val="en-FI" w:eastAsia="en-FI" w:bidi="ar-SA"/>
           <w14:ligatures w14:val="standardContextual"/>
         </w:rPr>
       </w:pPr>
-      <w:hyperlink w:anchor="_Toc158963707" w:history="1">
+      <w:hyperlink w:anchor="_Toc182161258" w:history="1">
         <w:r>
           <w:rPr>
             <w:rStyle w:val="Hyperlink"/>
+            <w:rFonts w:asciiTheme="minorHAnsi" w:hAnsiTheme="minorHAnsi" w:cstheme="minorHAnsi"/>
             <w:noProof/>
           </w:rPr>
           <w:t>Redirect to Svea’s Payment Method Selection Page</w:t>
         </w:r>
         <w:r>
           <w:rPr>
+            <w:rFonts w:asciiTheme="minorHAnsi" w:hAnsiTheme="minorHAnsi" w:cstheme="minorHAnsi"/>
             <w:noProof/>
           </w:rPr>
           <w:tab/>
         </w:r>
         <w:r>
           <w:rPr>
+            <w:rFonts w:asciiTheme="minorHAnsi" w:hAnsiTheme="minorHAnsi" w:cstheme="minorHAnsi"/>
             <w:noProof/>
           </w:rPr>
           <w:fldChar w:fldCharType="begin"/>
         </w:r>
         <w:r>
           <w:rPr>
-            <w:noProof/>
-          </w:rPr>
-          <w:instrText xml:space="preserve"> PAGEREF _Toc158963707 \h </w:instrText>
-        </w:r>
-        <w:r>
-          <w:rPr>
-            <w:noProof/>
-          </w:rPr>
-        </w:r>
-        <w:r>
-          <w:rPr>
+            <w:rFonts w:asciiTheme="minorHAnsi" w:hAnsiTheme="minorHAnsi" w:cstheme="minorHAnsi"/>
+            <w:noProof/>
+          </w:rPr>
+          <w:instrText xml:space="preserve"> PAGEREF _Toc182161258 \h </w:instrText>
+        </w:r>
+        <w:r>
+          <w:rPr>
+            <w:rFonts w:asciiTheme="minorHAnsi" w:hAnsiTheme="minorHAnsi" w:cstheme="minorHAnsi"/>
+            <w:noProof/>
+          </w:rPr>
+        </w:r>
+        <w:r>
+          <w:rPr>
+            <w:rFonts w:asciiTheme="minorHAnsi" w:hAnsiTheme="minorHAnsi" w:cstheme="minorHAnsi"/>
             <w:noProof/>
           </w:rPr>
           <w:fldChar w:fldCharType="separate"/>
         </w:r>
         <w:r>
           <w:rPr>
+            <w:rFonts w:asciiTheme="minorHAnsi" w:hAnsiTheme="minorHAnsi" w:cstheme="minorHAnsi"/>
             <w:noProof/>
           </w:rPr>
           <w:t>8</w:t>
         </w:r>
         <w:r>
           <w:rPr>
+            <w:rFonts w:asciiTheme="minorHAnsi" w:hAnsiTheme="minorHAnsi" w:cstheme="minorHAnsi"/>
             <w:noProof/>
           </w:rPr>
           <w:fldChar w:fldCharType="end"/>
@@ -1718,35 +1829,34 @@
       <w:pPr>
         <w:pStyle w:val="TOC2"/>
         <w:tabs>
-          <w:tab w:val="left" w:pos="880"/>
+          <w:tab w:val="left" w:pos="960"/>
           <w:tab w:val="right" w:leader="dot" w:pos="9736"/>
         </w:tabs>
         <w:rPr>
-          <w:rFonts w:asciiTheme="minorHAnsi" w:eastAsiaTheme="minorEastAsia" w:hAnsiTheme="minorHAnsi" w:cstheme="minorBidi"/>
+          <w:rFonts w:asciiTheme="minorHAnsi" w:eastAsiaTheme="minorEastAsia" w:hAnsiTheme="minorHAnsi" w:cstheme="minorHAnsi"/>
           <w:noProof/>
           <w:kern w:val="2"/>
-          <w:sz w:val="22"/>
-          <w:szCs w:val="22"/>
-          <w:lang w:val="fi-FI" w:eastAsia="fi-FI" w:bidi="ar-SA"/>
+          <w:szCs w:val="24"/>
+          <w:lang w:val="en-FI" w:eastAsia="en-FI" w:bidi="ar-SA"/>
           <w14:ligatures w14:val="standardContextual"/>
         </w:rPr>
       </w:pPr>
-      <w:hyperlink w:anchor="_Toc158963708" w:history="1">
+      <w:hyperlink w:anchor="_Toc182161259" w:history="1">
         <w:r>
           <w:rPr>
             <w:rStyle w:val="Hyperlink"/>
+            <w:rFonts w:asciiTheme="minorHAnsi" w:hAnsiTheme="minorHAnsi" w:cstheme="minorHAnsi"/>
             <w:noProof/>
           </w:rPr>
           <w:t>5.3</w:t>
         </w:r>
         <w:r>
           <w:rPr>
-            <w:rFonts w:asciiTheme="minorHAnsi" w:eastAsiaTheme="minorEastAsia" w:hAnsiTheme="minorHAnsi" w:cstheme="minorBidi"/>
+            <w:rFonts w:asciiTheme="minorHAnsi" w:eastAsiaTheme="minorEastAsia" w:hAnsiTheme="minorHAnsi" w:cstheme="minorHAnsi"/>
             <w:noProof/>
             <w:kern w:val="2"/>
-            <w:sz w:val="22"/>
-            <w:szCs w:val="22"/>
-            <w:lang w:val="fi-FI" w:eastAsia="fi-FI" w:bidi="ar-SA"/>
+            <w:szCs w:val="24"/>
+            <w:lang w:val="en-FI" w:eastAsia="en-FI" w:bidi="ar-SA"/>
             <w14:ligatures w14:val="standardContextual"/>
           </w:rPr>
           <w:tab/>
@@ -1754,47 +1864,55 @@
         <w:r>
           <w:rPr>
             <w:rStyle w:val="Hyperlink"/>
+            <w:rFonts w:asciiTheme="minorHAnsi" w:hAnsiTheme="minorHAnsi" w:cstheme="minorHAnsi"/>
             <w:noProof/>
           </w:rPr>
           <w:t>Svea Payments Configuration</w:t>
         </w:r>
         <w:r>
           <w:rPr>
+            <w:rFonts w:asciiTheme="minorHAnsi" w:hAnsiTheme="minorHAnsi" w:cstheme="minorHAnsi"/>
             <w:noProof/>
           </w:rPr>
           <w:tab/>
         </w:r>
         <w:r>
           <w:rPr>
+            <w:rFonts w:asciiTheme="minorHAnsi" w:hAnsiTheme="minorHAnsi" w:cstheme="minorHAnsi"/>
             <w:noProof/>
           </w:rPr>
           <w:fldChar w:fldCharType="begin"/>
         </w:r>
         <w:r>
           <w:rPr>
-            <w:noProof/>
-          </w:rPr>
-          <w:instrText xml:space="preserve"> PAGEREF _Toc158963708 \h </w:instrText>
-        </w:r>
-        <w:r>
-          <w:rPr>
-            <w:noProof/>
-          </w:rPr>
-        </w:r>
-        <w:r>
-          <w:rPr>
+            <w:rFonts w:asciiTheme="minorHAnsi" w:hAnsiTheme="minorHAnsi" w:cstheme="minorHAnsi"/>
+            <w:noProof/>
+          </w:rPr>
+          <w:instrText xml:space="preserve"> PAGEREF _Toc182161259 \h </w:instrText>
+        </w:r>
+        <w:r>
+          <w:rPr>
+            <w:rFonts w:asciiTheme="minorHAnsi" w:hAnsiTheme="minorHAnsi" w:cstheme="minorHAnsi"/>
+            <w:noProof/>
+          </w:rPr>
+        </w:r>
+        <w:r>
+          <w:rPr>
+            <w:rFonts w:asciiTheme="minorHAnsi" w:hAnsiTheme="minorHAnsi" w:cstheme="minorHAnsi"/>
             <w:noProof/>
           </w:rPr>
           <w:fldChar w:fldCharType="separate"/>
         </w:r>
         <w:r>
           <w:rPr>
+            <w:rFonts w:asciiTheme="minorHAnsi" w:hAnsiTheme="minorHAnsi" w:cstheme="minorHAnsi"/>
             <w:noProof/>
           </w:rPr>
           <w:t>9</w:t>
         </w:r>
         <w:r>
           <w:rPr>
+            <w:rFonts w:asciiTheme="minorHAnsi" w:hAnsiTheme="minorHAnsi" w:cstheme="minorHAnsi"/>
             <w:noProof/>
           </w:rPr>
           <w:fldChar w:fldCharType="end"/>
@@ -1805,35 +1923,34 @@
       <w:pPr>
         <w:pStyle w:val="TOC2"/>
         <w:tabs>
-          <w:tab w:val="left" w:pos="880"/>
+          <w:tab w:val="left" w:pos="960"/>
           <w:tab w:val="right" w:leader="dot" w:pos="9736"/>
         </w:tabs>
         <w:rPr>
-          <w:rFonts w:asciiTheme="minorHAnsi" w:eastAsiaTheme="minorEastAsia" w:hAnsiTheme="minorHAnsi" w:cstheme="minorBidi"/>
+          <w:rFonts w:asciiTheme="minorHAnsi" w:eastAsiaTheme="minorEastAsia" w:hAnsiTheme="minorHAnsi" w:cstheme="minorHAnsi"/>
           <w:noProof/>
           <w:kern w:val="2"/>
-          <w:sz w:val="22"/>
-          <w:szCs w:val="22"/>
-          <w:lang w:val="fi-FI" w:eastAsia="fi-FI" w:bidi="ar-SA"/>
+          <w:szCs w:val="24"/>
+          <w:lang w:val="en-FI" w:eastAsia="en-FI" w:bidi="ar-SA"/>
           <w14:ligatures w14:val="standardContextual"/>
         </w:rPr>
       </w:pPr>
-      <w:hyperlink w:anchor="_Toc158963709" w:history="1">
+      <w:hyperlink w:anchor="_Toc182161260" w:history="1">
         <w:r>
           <w:rPr>
             <w:rStyle w:val="Hyperlink"/>
+            <w:rFonts w:asciiTheme="minorHAnsi" w:hAnsiTheme="minorHAnsi" w:cstheme="minorHAnsi"/>
             <w:noProof/>
           </w:rPr>
           <w:t>5.4</w:t>
         </w:r>
         <w:r>
           <w:rPr>
-            <w:rFonts w:asciiTheme="minorHAnsi" w:eastAsiaTheme="minorEastAsia" w:hAnsiTheme="minorHAnsi" w:cstheme="minorBidi"/>
+            <w:rFonts w:asciiTheme="minorHAnsi" w:eastAsiaTheme="minorEastAsia" w:hAnsiTheme="minorHAnsi" w:cstheme="minorHAnsi"/>
             <w:noProof/>
             <w:kern w:val="2"/>
-            <w:sz w:val="22"/>
-            <w:szCs w:val="22"/>
-            <w:lang w:val="fi-FI" w:eastAsia="fi-FI" w:bidi="ar-SA"/>
+            <w:szCs w:val="24"/>
+            <w:lang w:val="en-FI" w:eastAsia="en-FI" w:bidi="ar-SA"/>
             <w14:ligatures w14:val="standardContextual"/>
           </w:rPr>
           <w:tab/>
@@ -1841,47 +1958,55 @@
         <w:r>
           <w:rPr>
             <w:rStyle w:val="Hyperlink"/>
+            <w:rFonts w:asciiTheme="minorHAnsi" w:hAnsiTheme="minorHAnsi" w:cstheme="minorHAnsi"/>
             <w:noProof/>
           </w:rPr>
           <w:t>Svea Part Payment Calculator</w:t>
         </w:r>
         <w:r>
           <w:rPr>
+            <w:rFonts w:asciiTheme="minorHAnsi" w:hAnsiTheme="minorHAnsi" w:cstheme="minorHAnsi"/>
             <w:noProof/>
           </w:rPr>
           <w:tab/>
         </w:r>
         <w:r>
           <w:rPr>
+            <w:rFonts w:asciiTheme="minorHAnsi" w:hAnsiTheme="minorHAnsi" w:cstheme="minorHAnsi"/>
             <w:noProof/>
           </w:rPr>
           <w:fldChar w:fldCharType="begin"/>
         </w:r>
         <w:r>
           <w:rPr>
-            <w:noProof/>
-          </w:rPr>
-          <w:instrText xml:space="preserve"> PAGEREF _Toc158963709 \h </w:instrText>
-        </w:r>
-        <w:r>
-          <w:rPr>
-            <w:noProof/>
-          </w:rPr>
-        </w:r>
-        <w:r>
-          <w:rPr>
+            <w:rFonts w:asciiTheme="minorHAnsi" w:hAnsiTheme="minorHAnsi" w:cstheme="minorHAnsi"/>
+            <w:noProof/>
+          </w:rPr>
+          <w:instrText xml:space="preserve"> PAGEREF _Toc182161260 \h </w:instrText>
+        </w:r>
+        <w:r>
+          <w:rPr>
+            <w:rFonts w:asciiTheme="minorHAnsi" w:hAnsiTheme="minorHAnsi" w:cstheme="minorHAnsi"/>
+            <w:noProof/>
+          </w:rPr>
+        </w:r>
+        <w:r>
+          <w:rPr>
+            <w:rFonts w:asciiTheme="minorHAnsi" w:hAnsiTheme="minorHAnsi" w:cstheme="minorHAnsi"/>
             <w:noProof/>
           </w:rPr>
           <w:fldChar w:fldCharType="separate"/>
         </w:r>
         <w:r>
           <w:rPr>
+            <w:rFonts w:asciiTheme="minorHAnsi" w:hAnsiTheme="minorHAnsi" w:cstheme="minorHAnsi"/>
             <w:noProof/>
           </w:rPr>
           <w:t>11</w:t>
         </w:r>
         <w:r>
           <w:rPr>
+            <w:rFonts w:asciiTheme="minorHAnsi" w:hAnsiTheme="minorHAnsi" w:cstheme="minorHAnsi"/>
             <w:noProof/>
           </w:rPr>
           <w:fldChar w:fldCharType="end"/>
@@ -1892,35 +2017,34 @@
       <w:pPr>
         <w:pStyle w:val="TOC2"/>
         <w:tabs>
-          <w:tab w:val="left" w:pos="880"/>
+          <w:tab w:val="left" w:pos="960"/>
           <w:tab w:val="right" w:leader="dot" w:pos="9736"/>
         </w:tabs>
         <w:rPr>
-          <w:rFonts w:asciiTheme="minorHAnsi" w:eastAsiaTheme="minorEastAsia" w:hAnsiTheme="minorHAnsi" w:cstheme="minorBidi"/>
+          <w:rFonts w:asciiTheme="minorHAnsi" w:eastAsiaTheme="minorEastAsia" w:hAnsiTheme="minorHAnsi" w:cstheme="minorHAnsi"/>
           <w:noProof/>
           <w:kern w:val="2"/>
-          <w:sz w:val="22"/>
-          <w:szCs w:val="22"/>
-          <w:lang w:val="fi-FI" w:eastAsia="fi-FI" w:bidi="ar-SA"/>
+          <w:szCs w:val="24"/>
+          <w:lang w:val="en-FI" w:eastAsia="en-FI" w:bidi="ar-SA"/>
           <w14:ligatures w14:val="standardContextual"/>
         </w:rPr>
       </w:pPr>
-      <w:hyperlink w:anchor="_Toc158963710" w:history="1">
+      <w:hyperlink w:anchor="_Toc182161261" w:history="1">
         <w:r>
           <w:rPr>
             <w:rStyle w:val="Hyperlink"/>
+            <w:rFonts w:asciiTheme="minorHAnsi" w:hAnsiTheme="minorHAnsi" w:cstheme="minorHAnsi"/>
             <w:noProof/>
           </w:rPr>
           <w:t>5.5</w:t>
         </w:r>
         <w:r>
           <w:rPr>
-            <w:rFonts w:asciiTheme="minorHAnsi" w:eastAsiaTheme="minorEastAsia" w:hAnsiTheme="minorHAnsi" w:cstheme="minorBidi"/>
+            <w:rFonts w:asciiTheme="minorHAnsi" w:eastAsiaTheme="minorEastAsia" w:hAnsiTheme="minorHAnsi" w:cstheme="minorHAnsi"/>
             <w:noProof/>
             <w:kern w:val="2"/>
-            <w:sz w:val="22"/>
-            <w:szCs w:val="22"/>
-            <w:lang w:val="fi-FI" w:eastAsia="fi-FI" w:bidi="ar-SA"/>
+            <w:szCs w:val="24"/>
+            <w:lang w:val="en-FI" w:eastAsia="en-FI" w:bidi="ar-SA"/>
             <w14:ligatures w14:val="standardContextual"/>
           </w:rPr>
           <w:tab/>
@@ -1928,47 +2052,55 @@
         <w:r>
           <w:rPr>
             <w:rStyle w:val="Hyperlink"/>
+            <w:rFonts w:asciiTheme="minorHAnsi" w:hAnsiTheme="minorHAnsi" w:cstheme="minorHAnsi"/>
             <w:noProof/>
           </w:rPr>
           <w:t>Additional features</w:t>
         </w:r>
         <w:r>
           <w:rPr>
+            <w:rFonts w:asciiTheme="minorHAnsi" w:hAnsiTheme="minorHAnsi" w:cstheme="minorHAnsi"/>
             <w:noProof/>
           </w:rPr>
           <w:tab/>
         </w:r>
         <w:r>
           <w:rPr>
+            <w:rFonts w:asciiTheme="minorHAnsi" w:hAnsiTheme="minorHAnsi" w:cstheme="minorHAnsi"/>
             <w:noProof/>
           </w:rPr>
           <w:fldChar w:fldCharType="begin"/>
         </w:r>
         <w:r>
           <w:rPr>
-            <w:noProof/>
-          </w:rPr>
-          <w:instrText xml:space="preserve"> PAGEREF _Toc158963710 \h </w:instrText>
-        </w:r>
-        <w:r>
-          <w:rPr>
-            <w:noProof/>
-          </w:rPr>
-        </w:r>
-        <w:r>
-          <w:rPr>
+            <w:rFonts w:asciiTheme="minorHAnsi" w:hAnsiTheme="minorHAnsi" w:cstheme="minorHAnsi"/>
+            <w:noProof/>
+          </w:rPr>
+          <w:instrText xml:space="preserve"> PAGEREF _Toc182161261 \h </w:instrText>
+        </w:r>
+        <w:r>
+          <w:rPr>
+            <w:rFonts w:asciiTheme="minorHAnsi" w:hAnsiTheme="minorHAnsi" w:cstheme="minorHAnsi"/>
+            <w:noProof/>
+          </w:rPr>
+        </w:r>
+        <w:r>
+          <w:rPr>
+            <w:rFonts w:asciiTheme="minorHAnsi" w:hAnsiTheme="minorHAnsi" w:cstheme="minorHAnsi"/>
             <w:noProof/>
           </w:rPr>
           <w:fldChar w:fldCharType="separate"/>
         </w:r>
         <w:r>
           <w:rPr>
+            <w:rFonts w:asciiTheme="minorHAnsi" w:hAnsiTheme="minorHAnsi" w:cstheme="minorHAnsi"/>
             <w:noProof/>
           </w:rPr>
           <w:t>13</w:t>
         </w:r>
         <w:r>
           <w:rPr>
+            <w:rFonts w:asciiTheme="minorHAnsi" w:hAnsiTheme="minorHAnsi" w:cstheme="minorHAnsi"/>
             <w:noProof/>
           </w:rPr>
           <w:fldChar w:fldCharType="end"/>
@@ -1982,60 +2114,67 @@
           <w:tab w:val="right" w:leader="dot" w:pos="9736"/>
         </w:tabs>
         <w:rPr>
-          <w:rFonts w:asciiTheme="minorHAnsi" w:eastAsiaTheme="minorEastAsia" w:hAnsiTheme="minorHAnsi" w:cstheme="minorBidi"/>
+          <w:rFonts w:asciiTheme="minorHAnsi" w:eastAsiaTheme="minorEastAsia" w:hAnsiTheme="minorHAnsi" w:cstheme="minorHAnsi"/>
           <w:noProof/>
           <w:kern w:val="2"/>
-          <w:sz w:val="22"/>
-          <w:szCs w:val="22"/>
-          <w:lang w:val="fi-FI" w:eastAsia="fi-FI" w:bidi="ar-SA"/>
+          <w:szCs w:val="24"/>
+          <w:lang w:val="en-FI" w:eastAsia="en-FI" w:bidi="ar-SA"/>
           <w14:ligatures w14:val="standardContextual"/>
         </w:rPr>
       </w:pPr>
-      <w:hyperlink w:anchor="_Toc158963711" w:history="1">
+      <w:hyperlink w:anchor="_Toc182161262" w:history="1">
         <w:r>
           <w:rPr>
             <w:rStyle w:val="Hyperlink"/>
+            <w:rFonts w:asciiTheme="minorHAnsi" w:hAnsiTheme="minorHAnsi" w:cstheme="minorHAnsi"/>
             <w:noProof/>
           </w:rPr>
           <w:t>Payment Fees</w:t>
         </w:r>
         <w:r>
           <w:rPr>
+            <w:rFonts w:asciiTheme="minorHAnsi" w:hAnsiTheme="minorHAnsi" w:cstheme="minorHAnsi"/>
             <w:noProof/>
           </w:rPr>
           <w:tab/>
         </w:r>
         <w:r>
           <w:rPr>
+            <w:rFonts w:asciiTheme="minorHAnsi" w:hAnsiTheme="minorHAnsi" w:cstheme="minorHAnsi"/>
             <w:noProof/>
           </w:rPr>
           <w:fldChar w:fldCharType="begin"/>
         </w:r>
         <w:r>
           <w:rPr>
-            <w:noProof/>
-          </w:rPr>
-          <w:instrText xml:space="preserve"> PAGEREF _Toc158963711 \h </w:instrText>
-        </w:r>
-        <w:r>
-          <w:rPr>
-            <w:noProof/>
-          </w:rPr>
-        </w:r>
-        <w:r>
-          <w:rPr>
+            <w:rFonts w:asciiTheme="minorHAnsi" w:hAnsiTheme="minorHAnsi" w:cstheme="minorHAnsi"/>
+            <w:noProof/>
+          </w:rPr>
+          <w:instrText xml:space="preserve"> PAGEREF _Toc182161262 \h </w:instrText>
+        </w:r>
+        <w:r>
+          <w:rPr>
+            <w:rFonts w:asciiTheme="minorHAnsi" w:hAnsiTheme="minorHAnsi" w:cstheme="minorHAnsi"/>
+            <w:noProof/>
+          </w:rPr>
+        </w:r>
+        <w:r>
+          <w:rPr>
+            <w:rFonts w:asciiTheme="minorHAnsi" w:hAnsiTheme="minorHAnsi" w:cstheme="minorHAnsi"/>
             <w:noProof/>
           </w:rPr>
           <w:fldChar w:fldCharType="separate"/>
         </w:r>
         <w:r>
           <w:rPr>
+            <w:rFonts w:asciiTheme="minorHAnsi" w:hAnsiTheme="minorHAnsi" w:cstheme="minorHAnsi"/>
             <w:noProof/>
           </w:rPr>
           <w:t>13</w:t>
         </w:r>
         <w:r>
           <w:rPr>
+            <w:rFonts w:asciiTheme="minorHAnsi" w:hAnsiTheme="minorHAnsi" w:cstheme="minorHAnsi"/>
             <w:noProof/>
           </w:rPr>
           <w:fldChar w:fldCharType="end"/>
@@ -2049,60 +2188,67 @@
           <w:tab w:val="right" w:leader="dot" w:pos="9736"/>
         </w:tabs>
         <w:rPr>
-          <w:rFonts w:asciiTheme="minorHAnsi" w:eastAsiaTheme="minorEastAsia" w:hAnsiTheme="minorHAnsi" w:cstheme="minorBidi"/>
+          <w:rFonts w:asciiTheme="minorHAnsi" w:eastAsiaTheme="minorEastAsia" w:hAnsiTheme="minorHAnsi" w:cstheme="minorHAnsi"/>
           <w:noProof/>
           <w:kern w:val="2"/>
-          <w:sz w:val="22"/>
-          <w:szCs w:val="22"/>
-          <w:lang w:val="fi-FI" w:eastAsia="fi-FI" w:bidi="ar-SA"/>
+          <w:szCs w:val="24"/>
+          <w:lang w:val="en-FI" w:eastAsia="en-FI" w:bidi="ar-SA"/>
           <w14:ligatures w14:val="standardContextual"/>
         </w:rPr>
       </w:pPr>
-      <w:hyperlink w:anchor="_Toc158963712" w:history="1">
+      <w:hyperlink w:anchor="_Toc182161263" w:history="1">
         <w:r>
           <w:rPr>
             <w:rStyle w:val="Hyperlink"/>
+            <w:rFonts w:asciiTheme="minorHAnsi" w:hAnsiTheme="minorHAnsi" w:cstheme="minorHAnsi"/>
             <w:noProof/>
           </w:rPr>
           <w:t>Delayed capture</w:t>
         </w:r>
         <w:r>
           <w:rPr>
+            <w:rFonts w:asciiTheme="minorHAnsi" w:hAnsiTheme="minorHAnsi" w:cstheme="minorHAnsi"/>
             <w:noProof/>
           </w:rPr>
           <w:tab/>
         </w:r>
         <w:r>
           <w:rPr>
+            <w:rFonts w:asciiTheme="minorHAnsi" w:hAnsiTheme="minorHAnsi" w:cstheme="minorHAnsi"/>
             <w:noProof/>
           </w:rPr>
           <w:fldChar w:fldCharType="begin"/>
         </w:r>
         <w:r>
           <w:rPr>
-            <w:noProof/>
-          </w:rPr>
-          <w:instrText xml:space="preserve"> PAGEREF _Toc158963712 \h </w:instrText>
-        </w:r>
-        <w:r>
-          <w:rPr>
-            <w:noProof/>
-          </w:rPr>
-        </w:r>
-        <w:r>
-          <w:rPr>
+            <w:rFonts w:asciiTheme="minorHAnsi" w:hAnsiTheme="minorHAnsi" w:cstheme="minorHAnsi"/>
+            <w:noProof/>
+          </w:rPr>
+          <w:instrText xml:space="preserve"> PAGEREF _Toc182161263 \h </w:instrText>
+        </w:r>
+        <w:r>
+          <w:rPr>
+            <w:rFonts w:asciiTheme="minorHAnsi" w:hAnsiTheme="minorHAnsi" w:cstheme="minorHAnsi"/>
+            <w:noProof/>
+          </w:rPr>
+        </w:r>
+        <w:r>
+          <w:rPr>
+            <w:rFonts w:asciiTheme="minorHAnsi" w:hAnsiTheme="minorHAnsi" w:cstheme="minorHAnsi"/>
             <w:noProof/>
           </w:rPr>
           <w:fldChar w:fldCharType="separate"/>
         </w:r>
         <w:r>
           <w:rPr>
+            <w:rFonts w:asciiTheme="minorHAnsi" w:hAnsiTheme="minorHAnsi" w:cstheme="minorHAnsi"/>
             <w:noProof/>
           </w:rPr>
           <w:t>13</w:t>
         </w:r>
         <w:r>
           <w:rPr>
+            <w:rFonts w:asciiTheme="minorHAnsi" w:hAnsiTheme="minorHAnsi" w:cstheme="minorHAnsi"/>
             <w:noProof/>
           </w:rPr>
           <w:fldChar w:fldCharType="end"/>
@@ -2116,60 +2262,67 @@
           <w:tab w:val="right" w:leader="dot" w:pos="9736"/>
         </w:tabs>
         <w:rPr>
-          <w:rFonts w:asciiTheme="minorHAnsi" w:eastAsiaTheme="minorEastAsia" w:hAnsiTheme="minorHAnsi" w:cstheme="minorBidi"/>
+          <w:rFonts w:asciiTheme="minorHAnsi" w:eastAsiaTheme="minorEastAsia" w:hAnsiTheme="minorHAnsi" w:cstheme="minorHAnsi"/>
           <w:noProof/>
           <w:kern w:val="2"/>
-          <w:sz w:val="22"/>
-          <w:szCs w:val="22"/>
-          <w:lang w:val="fi-FI" w:eastAsia="fi-FI" w:bidi="ar-SA"/>
+          <w:szCs w:val="24"/>
+          <w:lang w:val="en-FI" w:eastAsia="en-FI" w:bidi="ar-SA"/>
           <w14:ligatures w14:val="standardContextual"/>
         </w:rPr>
       </w:pPr>
-      <w:hyperlink w:anchor="_Toc158963713" w:history="1">
+      <w:hyperlink w:anchor="_Toc182161264" w:history="1">
         <w:r>
           <w:rPr>
             <w:rStyle w:val="Hyperlink"/>
+            <w:rFonts w:asciiTheme="minorHAnsi" w:hAnsiTheme="minorHAnsi" w:cstheme="minorHAnsi"/>
             <w:noProof/>
           </w:rPr>
           <w:t>Automatic status query</w:t>
         </w:r>
         <w:r>
           <w:rPr>
+            <w:rFonts w:asciiTheme="minorHAnsi" w:hAnsiTheme="minorHAnsi" w:cstheme="minorHAnsi"/>
             <w:noProof/>
           </w:rPr>
           <w:tab/>
         </w:r>
         <w:r>
           <w:rPr>
+            <w:rFonts w:asciiTheme="minorHAnsi" w:hAnsiTheme="minorHAnsi" w:cstheme="minorHAnsi"/>
             <w:noProof/>
           </w:rPr>
           <w:fldChar w:fldCharType="begin"/>
         </w:r>
         <w:r>
           <w:rPr>
-            <w:noProof/>
-          </w:rPr>
-          <w:instrText xml:space="preserve"> PAGEREF _Toc158963713 \h </w:instrText>
-        </w:r>
-        <w:r>
-          <w:rPr>
-            <w:noProof/>
-          </w:rPr>
-        </w:r>
-        <w:r>
-          <w:rPr>
+            <w:rFonts w:asciiTheme="minorHAnsi" w:hAnsiTheme="minorHAnsi" w:cstheme="minorHAnsi"/>
+            <w:noProof/>
+          </w:rPr>
+          <w:instrText xml:space="preserve"> PAGEREF _Toc182161264 \h </w:instrText>
+        </w:r>
+        <w:r>
+          <w:rPr>
+            <w:rFonts w:asciiTheme="minorHAnsi" w:hAnsiTheme="minorHAnsi" w:cstheme="minorHAnsi"/>
+            <w:noProof/>
+          </w:rPr>
+        </w:r>
+        <w:r>
+          <w:rPr>
+            <w:rFonts w:asciiTheme="minorHAnsi" w:hAnsiTheme="minorHAnsi" w:cstheme="minorHAnsi"/>
             <w:noProof/>
           </w:rPr>
           <w:fldChar w:fldCharType="separate"/>
         </w:r>
         <w:r>
           <w:rPr>
+            <w:rFonts w:asciiTheme="minorHAnsi" w:hAnsiTheme="minorHAnsi" w:cstheme="minorHAnsi"/>
             <w:noProof/>
           </w:rPr>
           <w:t>13</w:t>
         </w:r>
         <w:r>
           <w:rPr>
+            <w:rFonts w:asciiTheme="minorHAnsi" w:hAnsiTheme="minorHAnsi" w:cstheme="minorHAnsi"/>
             <w:noProof/>
           </w:rPr>
           <w:fldChar w:fldCharType="end"/>
@@ -2184,31 +2337,30 @@
           <w:tab w:val="right" w:leader="dot" w:pos="9736"/>
         </w:tabs>
         <w:rPr>
-          <w:rFonts w:asciiTheme="minorHAnsi" w:eastAsiaTheme="minorEastAsia" w:hAnsiTheme="minorHAnsi" w:cstheme="minorBidi"/>
+          <w:rFonts w:asciiTheme="minorHAnsi" w:eastAsiaTheme="minorEastAsia" w:hAnsiTheme="minorHAnsi" w:cstheme="minorHAnsi"/>
           <w:noProof/>
           <w:kern w:val="2"/>
-          <w:sz w:val="22"/>
-          <w:szCs w:val="22"/>
-          <w:lang w:val="fi-FI" w:eastAsia="fi-FI" w:bidi="ar-SA"/>
+          <w:szCs w:val="24"/>
+          <w:lang w:val="en-FI" w:eastAsia="en-FI" w:bidi="ar-SA"/>
           <w14:ligatures w14:val="standardContextual"/>
         </w:rPr>
       </w:pPr>
-      <w:hyperlink w:anchor="_Toc158963714" w:history="1">
+      <w:hyperlink w:anchor="_Toc182161265" w:history="1">
         <w:r>
           <w:rPr>
             <w:rStyle w:val="Hyperlink"/>
+            <w:rFonts w:asciiTheme="minorHAnsi" w:hAnsiTheme="minorHAnsi" w:cstheme="minorHAnsi"/>
             <w:noProof/>
           </w:rPr>
           <w:t>6</w:t>
         </w:r>
         <w:r>
           <w:rPr>
-            <w:rFonts w:asciiTheme="minorHAnsi" w:eastAsiaTheme="minorEastAsia" w:hAnsiTheme="minorHAnsi" w:cstheme="minorBidi"/>
+            <w:rFonts w:asciiTheme="minorHAnsi" w:eastAsiaTheme="minorEastAsia" w:hAnsiTheme="minorHAnsi" w:cstheme="minorHAnsi"/>
             <w:noProof/>
             <w:kern w:val="2"/>
-            <w:sz w:val="22"/>
-            <w:szCs w:val="22"/>
-            <w:lang w:val="fi-FI" w:eastAsia="fi-FI" w:bidi="ar-SA"/>
+            <w:szCs w:val="24"/>
+            <w:lang w:val="en-FI" w:eastAsia="en-FI" w:bidi="ar-SA"/>
             <w14:ligatures w14:val="standardContextual"/>
           </w:rPr>
           <w:tab/>
@@ -2216,47 +2368,55 @@
         <w:r>
           <w:rPr>
             <w:rStyle w:val="Hyperlink"/>
+            <w:rFonts w:asciiTheme="minorHAnsi" w:hAnsiTheme="minorHAnsi" w:cstheme="minorHAnsi"/>
             <w:noProof/>
           </w:rPr>
           <w:t>Order administration</w:t>
         </w:r>
         <w:r>
           <w:rPr>
+            <w:rFonts w:asciiTheme="minorHAnsi" w:hAnsiTheme="minorHAnsi" w:cstheme="minorHAnsi"/>
             <w:noProof/>
           </w:rPr>
           <w:tab/>
         </w:r>
         <w:r>
           <w:rPr>
+            <w:rFonts w:asciiTheme="minorHAnsi" w:hAnsiTheme="minorHAnsi" w:cstheme="minorHAnsi"/>
             <w:noProof/>
           </w:rPr>
           <w:fldChar w:fldCharType="begin"/>
         </w:r>
         <w:r>
           <w:rPr>
-            <w:noProof/>
-          </w:rPr>
-          <w:instrText xml:space="preserve"> PAGEREF _Toc158963714 \h </w:instrText>
-        </w:r>
-        <w:r>
-          <w:rPr>
-            <w:noProof/>
-          </w:rPr>
-        </w:r>
-        <w:r>
-          <w:rPr>
+            <w:rFonts w:asciiTheme="minorHAnsi" w:hAnsiTheme="minorHAnsi" w:cstheme="minorHAnsi"/>
+            <w:noProof/>
+          </w:rPr>
+          <w:instrText xml:space="preserve"> PAGEREF _Toc182161265 \h </w:instrText>
+        </w:r>
+        <w:r>
+          <w:rPr>
+            <w:rFonts w:asciiTheme="minorHAnsi" w:hAnsiTheme="minorHAnsi" w:cstheme="minorHAnsi"/>
+            <w:noProof/>
+          </w:rPr>
+        </w:r>
+        <w:r>
+          <w:rPr>
+            <w:rFonts w:asciiTheme="minorHAnsi" w:hAnsiTheme="minorHAnsi" w:cstheme="minorHAnsi"/>
             <w:noProof/>
           </w:rPr>
           <w:fldChar w:fldCharType="separate"/>
         </w:r>
         <w:r>
           <w:rPr>
+            <w:rFonts w:asciiTheme="minorHAnsi" w:hAnsiTheme="minorHAnsi" w:cstheme="minorHAnsi"/>
             <w:noProof/>
           </w:rPr>
           <w:t>14</w:t>
         </w:r>
         <w:r>
           <w:rPr>
+            <w:rFonts w:asciiTheme="minorHAnsi" w:hAnsiTheme="minorHAnsi" w:cstheme="minorHAnsi"/>
             <w:noProof/>
           </w:rPr>
           <w:fldChar w:fldCharType="end"/>
@@ -2267,35 +2427,34 @@
       <w:pPr>
         <w:pStyle w:val="TOC2"/>
         <w:tabs>
-          <w:tab w:val="left" w:pos="880"/>
+          <w:tab w:val="left" w:pos="960"/>
           <w:tab w:val="right" w:leader="dot" w:pos="9736"/>
         </w:tabs>
         <w:rPr>
-          <w:rFonts w:asciiTheme="minorHAnsi" w:eastAsiaTheme="minorEastAsia" w:hAnsiTheme="minorHAnsi" w:cstheme="minorBidi"/>
+          <w:rFonts w:asciiTheme="minorHAnsi" w:eastAsiaTheme="minorEastAsia" w:hAnsiTheme="minorHAnsi" w:cstheme="minorHAnsi"/>
           <w:noProof/>
           <w:kern w:val="2"/>
-          <w:sz w:val="22"/>
-          <w:szCs w:val="22"/>
-          <w:lang w:val="fi-FI" w:eastAsia="fi-FI" w:bidi="ar-SA"/>
+          <w:szCs w:val="24"/>
+          <w:lang w:val="en-FI" w:eastAsia="en-FI" w:bidi="ar-SA"/>
           <w14:ligatures w14:val="standardContextual"/>
         </w:rPr>
       </w:pPr>
-      <w:hyperlink w:anchor="_Toc158963715" w:history="1">
+      <w:hyperlink w:anchor="_Toc182161266" w:history="1">
         <w:r>
           <w:rPr>
             <w:rStyle w:val="Hyperlink"/>
+            <w:rFonts w:asciiTheme="minorHAnsi" w:hAnsiTheme="minorHAnsi" w:cstheme="minorHAnsi"/>
             <w:noProof/>
           </w:rPr>
           <w:t>6.1</w:t>
         </w:r>
         <w:r>
           <w:rPr>
-            <w:rFonts w:asciiTheme="minorHAnsi" w:eastAsiaTheme="minorEastAsia" w:hAnsiTheme="minorHAnsi" w:cstheme="minorBidi"/>
+            <w:rFonts w:asciiTheme="minorHAnsi" w:eastAsiaTheme="minorEastAsia" w:hAnsiTheme="minorHAnsi" w:cstheme="minorHAnsi"/>
             <w:noProof/>
             <w:kern w:val="2"/>
-            <w:sz w:val="22"/>
-            <w:szCs w:val="22"/>
-            <w:lang w:val="fi-FI" w:eastAsia="fi-FI" w:bidi="ar-SA"/>
+            <w:szCs w:val="24"/>
+            <w:lang w:val="en-FI" w:eastAsia="en-FI" w:bidi="ar-SA"/>
             <w14:ligatures w14:val="standardContextual"/>
           </w:rPr>
           <w:tab/>
@@ -2303,47 +2462,55 @@
         <w:r>
           <w:rPr>
             <w:rStyle w:val="Hyperlink"/>
+            <w:rFonts w:asciiTheme="minorHAnsi" w:hAnsiTheme="minorHAnsi" w:cstheme="minorHAnsi"/>
             <w:noProof/>
           </w:rPr>
           <w:t>Refunding order</w:t>
         </w:r>
         <w:r>
           <w:rPr>
+            <w:rFonts w:asciiTheme="minorHAnsi" w:hAnsiTheme="minorHAnsi" w:cstheme="minorHAnsi"/>
             <w:noProof/>
           </w:rPr>
           <w:tab/>
         </w:r>
         <w:r>
           <w:rPr>
+            <w:rFonts w:asciiTheme="minorHAnsi" w:hAnsiTheme="minorHAnsi" w:cstheme="minorHAnsi"/>
             <w:noProof/>
           </w:rPr>
           <w:fldChar w:fldCharType="begin"/>
         </w:r>
         <w:r>
           <w:rPr>
-            <w:noProof/>
-          </w:rPr>
-          <w:instrText xml:space="preserve"> PAGEREF _Toc158963715 \h </w:instrText>
-        </w:r>
-        <w:r>
-          <w:rPr>
-            <w:noProof/>
-          </w:rPr>
-        </w:r>
-        <w:r>
-          <w:rPr>
+            <w:rFonts w:asciiTheme="minorHAnsi" w:hAnsiTheme="minorHAnsi" w:cstheme="minorHAnsi"/>
+            <w:noProof/>
+          </w:rPr>
+          <w:instrText xml:space="preserve"> PAGEREF _Toc182161266 \h </w:instrText>
+        </w:r>
+        <w:r>
+          <w:rPr>
+            <w:rFonts w:asciiTheme="minorHAnsi" w:hAnsiTheme="minorHAnsi" w:cstheme="minorHAnsi"/>
+            <w:noProof/>
+          </w:rPr>
+        </w:r>
+        <w:r>
+          <w:rPr>
+            <w:rFonts w:asciiTheme="minorHAnsi" w:hAnsiTheme="minorHAnsi" w:cstheme="minorHAnsi"/>
             <w:noProof/>
           </w:rPr>
           <w:fldChar w:fldCharType="separate"/>
         </w:r>
         <w:r>
           <w:rPr>
+            <w:rFonts w:asciiTheme="minorHAnsi" w:hAnsiTheme="minorHAnsi" w:cstheme="minorHAnsi"/>
             <w:noProof/>
           </w:rPr>
           <w:t>15</w:t>
         </w:r>
         <w:r>
           <w:rPr>
+            <w:rFonts w:asciiTheme="minorHAnsi" w:hAnsiTheme="minorHAnsi" w:cstheme="minorHAnsi"/>
             <w:noProof/>
           </w:rPr>
           <w:fldChar w:fldCharType="end"/>
@@ -2358,31 +2525,30 @@
           <w:tab w:val="right" w:leader="dot" w:pos="9736"/>
         </w:tabs>
         <w:rPr>
-          <w:rFonts w:asciiTheme="minorHAnsi" w:eastAsiaTheme="minorEastAsia" w:hAnsiTheme="minorHAnsi" w:cstheme="minorBidi"/>
+          <w:rFonts w:asciiTheme="minorHAnsi" w:eastAsiaTheme="minorEastAsia" w:hAnsiTheme="minorHAnsi" w:cstheme="minorHAnsi"/>
           <w:noProof/>
           <w:kern w:val="2"/>
-          <w:sz w:val="22"/>
-          <w:szCs w:val="22"/>
-          <w:lang w:val="fi-FI" w:eastAsia="fi-FI" w:bidi="ar-SA"/>
+          <w:szCs w:val="24"/>
+          <w:lang w:val="en-FI" w:eastAsia="en-FI" w:bidi="ar-SA"/>
           <w14:ligatures w14:val="standardContextual"/>
         </w:rPr>
       </w:pPr>
-      <w:hyperlink w:anchor="_Toc158963716" w:history="1">
+      <w:hyperlink w:anchor="_Toc182161267" w:history="1">
         <w:r>
           <w:rPr>
             <w:rStyle w:val="Hyperlink"/>
+            <w:rFonts w:asciiTheme="minorHAnsi" w:hAnsiTheme="minorHAnsi" w:cstheme="minorHAnsi"/>
             <w:noProof/>
           </w:rPr>
           <w:t>7</w:t>
         </w:r>
         <w:r>
           <w:rPr>
-            <w:rFonts w:asciiTheme="minorHAnsi" w:eastAsiaTheme="minorEastAsia" w:hAnsiTheme="minorHAnsi" w:cstheme="minorBidi"/>
+            <w:rFonts w:asciiTheme="minorHAnsi" w:eastAsiaTheme="minorEastAsia" w:hAnsiTheme="minorHAnsi" w:cstheme="minorHAnsi"/>
             <w:noProof/>
             <w:kern w:val="2"/>
-            <w:sz w:val="22"/>
-            <w:szCs w:val="22"/>
-            <w:lang w:val="fi-FI" w:eastAsia="fi-FI" w:bidi="ar-SA"/>
+            <w:szCs w:val="24"/>
+            <w:lang w:val="en-FI" w:eastAsia="en-FI" w:bidi="ar-SA"/>
             <w14:ligatures w14:val="standardContextual"/>
           </w:rPr>
           <w:tab/>
@@ -2390,47 +2556,55 @@
         <w:r>
           <w:rPr>
             <w:rStyle w:val="Hyperlink"/>
+            <w:rFonts w:asciiTheme="minorHAnsi" w:hAnsiTheme="minorHAnsi" w:cstheme="minorHAnsi"/>
             <w:noProof/>
           </w:rPr>
           <w:t>Logging</w:t>
         </w:r>
         <w:r>
           <w:rPr>
+            <w:rFonts w:asciiTheme="minorHAnsi" w:hAnsiTheme="minorHAnsi" w:cstheme="minorHAnsi"/>
             <w:noProof/>
           </w:rPr>
           <w:tab/>
         </w:r>
         <w:r>
           <w:rPr>
+            <w:rFonts w:asciiTheme="minorHAnsi" w:hAnsiTheme="minorHAnsi" w:cstheme="minorHAnsi"/>
             <w:noProof/>
           </w:rPr>
           <w:fldChar w:fldCharType="begin"/>
         </w:r>
         <w:r>
           <w:rPr>
-            <w:noProof/>
-          </w:rPr>
-          <w:instrText xml:space="preserve"> PAGEREF _Toc158963716 \h </w:instrText>
-        </w:r>
-        <w:r>
-          <w:rPr>
-            <w:noProof/>
-          </w:rPr>
-        </w:r>
-        <w:r>
-          <w:rPr>
+            <w:rFonts w:asciiTheme="minorHAnsi" w:hAnsiTheme="minorHAnsi" w:cstheme="minorHAnsi"/>
+            <w:noProof/>
+          </w:rPr>
+          <w:instrText xml:space="preserve"> PAGEREF _Toc182161267 \h </w:instrText>
+        </w:r>
+        <w:r>
+          <w:rPr>
+            <w:rFonts w:asciiTheme="minorHAnsi" w:hAnsiTheme="minorHAnsi" w:cstheme="minorHAnsi"/>
+            <w:noProof/>
+          </w:rPr>
+        </w:r>
+        <w:r>
+          <w:rPr>
+            <w:rFonts w:asciiTheme="minorHAnsi" w:hAnsiTheme="minorHAnsi" w:cstheme="minorHAnsi"/>
             <w:noProof/>
           </w:rPr>
           <w:fldChar w:fldCharType="separate"/>
         </w:r>
         <w:r>
           <w:rPr>
+            <w:rFonts w:asciiTheme="minorHAnsi" w:hAnsiTheme="minorHAnsi" w:cstheme="minorHAnsi"/>
             <w:noProof/>
           </w:rPr>
           <w:t>16</w:t>
         </w:r>
         <w:r>
           <w:rPr>
+            <w:rFonts w:asciiTheme="minorHAnsi" w:hAnsiTheme="minorHAnsi" w:cstheme="minorHAnsi"/>
             <w:noProof/>
           </w:rPr>
           <w:fldChar w:fldCharType="end"/>
@@ -2445,31 +2619,30 @@
           <w:tab w:val="right" w:leader="dot" w:pos="9736"/>
         </w:tabs>
         <w:rPr>
-          <w:rFonts w:asciiTheme="minorHAnsi" w:eastAsiaTheme="minorEastAsia" w:hAnsiTheme="minorHAnsi" w:cstheme="minorBidi"/>
+          <w:rFonts w:asciiTheme="minorHAnsi" w:eastAsiaTheme="minorEastAsia" w:hAnsiTheme="minorHAnsi" w:cstheme="minorHAnsi"/>
           <w:noProof/>
           <w:kern w:val="2"/>
-          <w:sz w:val="22"/>
-          <w:szCs w:val="22"/>
-          <w:lang w:val="fi-FI" w:eastAsia="fi-FI" w:bidi="ar-SA"/>
+          <w:szCs w:val="24"/>
+          <w:lang w:val="en-FI" w:eastAsia="en-FI" w:bidi="ar-SA"/>
           <w14:ligatures w14:val="standardContextual"/>
         </w:rPr>
       </w:pPr>
-      <w:hyperlink w:anchor="_Toc158963717" w:history="1">
+      <w:hyperlink w:anchor="_Toc182161268" w:history="1">
         <w:r>
           <w:rPr>
             <w:rStyle w:val="Hyperlink"/>
+            <w:rFonts w:asciiTheme="minorHAnsi" w:hAnsiTheme="minorHAnsi" w:cstheme="minorHAnsi"/>
             <w:noProof/>
           </w:rPr>
           <w:t>8</w:t>
         </w:r>
         <w:r>
           <w:rPr>
-            <w:rFonts w:asciiTheme="minorHAnsi" w:eastAsiaTheme="minorEastAsia" w:hAnsiTheme="minorHAnsi" w:cstheme="minorBidi"/>
+            <w:rFonts w:asciiTheme="minorHAnsi" w:eastAsiaTheme="minorEastAsia" w:hAnsiTheme="minorHAnsi" w:cstheme="minorHAnsi"/>
             <w:noProof/>
             <w:kern w:val="2"/>
-            <w:sz w:val="22"/>
-            <w:szCs w:val="22"/>
-            <w:lang w:val="fi-FI" w:eastAsia="fi-FI" w:bidi="ar-SA"/>
+            <w:szCs w:val="24"/>
+            <w:lang w:val="en-FI" w:eastAsia="en-FI" w:bidi="ar-SA"/>
             <w14:ligatures w14:val="standardContextual"/>
           </w:rPr>
           <w:tab/>
@@ -2477,47 +2650,55 @@
         <w:r>
           <w:rPr>
             <w:rStyle w:val="Hyperlink"/>
+            <w:rFonts w:asciiTheme="minorHAnsi" w:hAnsiTheme="minorHAnsi" w:cstheme="minorHAnsi"/>
             <w:noProof/>
           </w:rPr>
           <w:t>Resolving issues and support</w:t>
         </w:r>
         <w:r>
           <w:rPr>
+            <w:rFonts w:asciiTheme="minorHAnsi" w:hAnsiTheme="minorHAnsi" w:cstheme="minorHAnsi"/>
             <w:noProof/>
           </w:rPr>
           <w:tab/>
         </w:r>
         <w:r>
           <w:rPr>
+            <w:rFonts w:asciiTheme="minorHAnsi" w:hAnsiTheme="minorHAnsi" w:cstheme="minorHAnsi"/>
             <w:noProof/>
           </w:rPr>
           <w:fldChar w:fldCharType="begin"/>
         </w:r>
         <w:r>
           <w:rPr>
-            <w:noProof/>
-          </w:rPr>
-          <w:instrText xml:space="preserve"> PAGEREF _Toc158963717 \h </w:instrText>
-        </w:r>
-        <w:r>
-          <w:rPr>
-            <w:noProof/>
-          </w:rPr>
-        </w:r>
-        <w:r>
-          <w:rPr>
+            <w:rFonts w:asciiTheme="minorHAnsi" w:hAnsiTheme="minorHAnsi" w:cstheme="minorHAnsi"/>
+            <w:noProof/>
+          </w:rPr>
+          <w:instrText xml:space="preserve"> PAGEREF _Toc182161268 \h </w:instrText>
+        </w:r>
+        <w:r>
+          <w:rPr>
+            <w:rFonts w:asciiTheme="minorHAnsi" w:hAnsiTheme="minorHAnsi" w:cstheme="minorHAnsi"/>
+            <w:noProof/>
+          </w:rPr>
+        </w:r>
+        <w:r>
+          <w:rPr>
+            <w:rFonts w:asciiTheme="minorHAnsi" w:hAnsiTheme="minorHAnsi" w:cstheme="minorHAnsi"/>
             <w:noProof/>
           </w:rPr>
           <w:fldChar w:fldCharType="separate"/>
         </w:r>
         <w:r>
           <w:rPr>
+            <w:rFonts w:asciiTheme="minorHAnsi" w:hAnsiTheme="minorHAnsi" w:cstheme="minorHAnsi"/>
             <w:noProof/>
           </w:rPr>
           <w:t>16</w:t>
         </w:r>
         <w:r>
           <w:rPr>
+            <w:rFonts w:asciiTheme="minorHAnsi" w:hAnsiTheme="minorHAnsi" w:cstheme="minorHAnsi"/>
             <w:noProof/>
           </w:rPr>
           <w:fldChar w:fldCharType="end"/>
@@ -2528,35 +2709,34 @@
       <w:pPr>
         <w:pStyle w:val="TOC2"/>
         <w:tabs>
-          <w:tab w:val="left" w:pos="880"/>
+          <w:tab w:val="left" w:pos="960"/>
           <w:tab w:val="right" w:leader="dot" w:pos="9736"/>
         </w:tabs>
         <w:rPr>
-          <w:rFonts w:asciiTheme="minorHAnsi" w:eastAsiaTheme="minorEastAsia" w:hAnsiTheme="minorHAnsi" w:cstheme="minorBidi"/>
+          <w:rFonts w:asciiTheme="minorHAnsi" w:eastAsiaTheme="minorEastAsia" w:hAnsiTheme="minorHAnsi" w:cstheme="minorHAnsi"/>
           <w:noProof/>
           <w:kern w:val="2"/>
-          <w:sz w:val="22"/>
-          <w:szCs w:val="22"/>
-          <w:lang w:val="fi-FI" w:eastAsia="fi-FI" w:bidi="ar-SA"/>
+          <w:szCs w:val="24"/>
+          <w:lang w:val="en-FI" w:eastAsia="en-FI" w:bidi="ar-SA"/>
           <w14:ligatures w14:val="standardContextual"/>
         </w:rPr>
       </w:pPr>
-      <w:hyperlink w:anchor="_Toc158963718" w:history="1">
+      <w:hyperlink w:anchor="_Toc182161269" w:history="1">
         <w:r>
           <w:rPr>
             <w:rStyle w:val="Hyperlink"/>
+            <w:rFonts w:asciiTheme="minorHAnsi" w:hAnsiTheme="minorHAnsi" w:cstheme="minorHAnsi"/>
             <w:noProof/>
           </w:rPr>
           <w:t>8.1</w:t>
         </w:r>
         <w:r>
           <w:rPr>
-            <w:rFonts w:asciiTheme="minorHAnsi" w:eastAsiaTheme="minorEastAsia" w:hAnsiTheme="minorHAnsi" w:cstheme="minorBidi"/>
+            <w:rFonts w:asciiTheme="minorHAnsi" w:eastAsiaTheme="minorEastAsia" w:hAnsiTheme="minorHAnsi" w:cstheme="minorHAnsi"/>
             <w:noProof/>
             <w:kern w:val="2"/>
-            <w:sz w:val="22"/>
-            <w:szCs w:val="22"/>
-            <w:lang w:val="fi-FI" w:eastAsia="fi-FI" w:bidi="ar-SA"/>
+            <w:szCs w:val="24"/>
+            <w:lang w:val="en-FI" w:eastAsia="en-FI" w:bidi="ar-SA"/>
             <w14:ligatures w14:val="standardContextual"/>
           </w:rPr>
           <w:tab/>
@@ -2564,47 +2744,55 @@
         <w:r>
           <w:rPr>
             <w:rStyle w:val="Hyperlink"/>
+            <w:rFonts w:asciiTheme="minorHAnsi" w:hAnsiTheme="minorHAnsi" w:cstheme="minorHAnsi"/>
             <w:noProof/>
           </w:rPr>
           <w:t>Common problems and solutions</w:t>
         </w:r>
         <w:r>
           <w:rPr>
+            <w:rFonts w:asciiTheme="minorHAnsi" w:hAnsiTheme="minorHAnsi" w:cstheme="minorHAnsi"/>
             <w:noProof/>
           </w:rPr>
           <w:tab/>
         </w:r>
         <w:r>
           <w:rPr>
+            <w:rFonts w:asciiTheme="minorHAnsi" w:hAnsiTheme="minorHAnsi" w:cstheme="minorHAnsi"/>
             <w:noProof/>
           </w:rPr>
           <w:fldChar w:fldCharType="begin"/>
         </w:r>
         <w:r>
           <w:rPr>
-            <w:noProof/>
-          </w:rPr>
-          <w:instrText xml:space="preserve"> PAGEREF _Toc158963718 \h </w:instrText>
-        </w:r>
-        <w:r>
-          <w:rPr>
-            <w:noProof/>
-          </w:rPr>
-        </w:r>
-        <w:r>
-          <w:rPr>
+            <w:rFonts w:asciiTheme="minorHAnsi" w:hAnsiTheme="minorHAnsi" w:cstheme="minorHAnsi"/>
+            <w:noProof/>
+          </w:rPr>
+          <w:instrText xml:space="preserve"> PAGEREF _Toc182161269 \h </w:instrText>
+        </w:r>
+        <w:r>
+          <w:rPr>
+            <w:rFonts w:asciiTheme="minorHAnsi" w:hAnsiTheme="minorHAnsi" w:cstheme="minorHAnsi"/>
+            <w:noProof/>
+          </w:rPr>
+        </w:r>
+        <w:r>
+          <w:rPr>
+            <w:rFonts w:asciiTheme="minorHAnsi" w:hAnsiTheme="minorHAnsi" w:cstheme="minorHAnsi"/>
             <w:noProof/>
           </w:rPr>
           <w:fldChar w:fldCharType="separate"/>
         </w:r>
         <w:r>
           <w:rPr>
+            <w:rFonts w:asciiTheme="minorHAnsi" w:hAnsiTheme="minorHAnsi" w:cstheme="minorHAnsi"/>
             <w:noProof/>
           </w:rPr>
           <w:t>16</w:t>
         </w:r>
         <w:r>
           <w:rPr>
+            <w:rFonts w:asciiTheme="minorHAnsi" w:hAnsiTheme="minorHAnsi" w:cstheme="minorHAnsi"/>
             <w:noProof/>
           </w:rPr>
           <w:fldChar w:fldCharType="end"/>
@@ -2614,30 +2802,21 @@
     <w:p>
       <w:pPr>
         <w:pStyle w:val="Textbody"/>
-      </w:pPr>
-      <w:r>
         <w:rPr>
-          <w:rFonts w:cs="Mangal"/>
-          <w:szCs w:val="21"/>
-        </w:rPr>
-        <w:fldChar w:fldCharType="end"/>
-      </w:r>
-    </w:p>
-    <w:p>
-      <w:pPr>
-        <w:widowControl/>
-        <w:suppressAutoHyphens w:val="0"/>
-        <w:autoSpaceDN/>
-        <w:spacing w:after="160" w:line="259" w:lineRule="auto"/>
-        <w:textAlignment w:val="auto"/>
-        <w:rPr>
-          <w:rFonts w:ascii="Arial" w:eastAsia="Droid Sans Fallback" w:hAnsi="Arial" w:cs="Lohit Hindi"/>
+          <w:rFonts w:asciiTheme="minorHAnsi" w:eastAsia="Droid Sans Fallback" w:hAnsiTheme="minorHAnsi" w:cstheme="minorHAnsi"/>
           <w:b/>
           <w:bCs/>
           <w:sz w:val="28"/>
           <w:szCs w:val="28"/>
         </w:rPr>
       </w:pPr>
+      <w:r>
+        <w:rPr>
+          <w:rFonts w:asciiTheme="minorHAnsi" w:hAnsiTheme="minorHAnsi" w:cstheme="minorHAnsi"/>
+          <w:szCs w:val="21"/>
+        </w:rPr>
+        <w:fldChar w:fldCharType="end"/>
+      </w:r>
       <w:bookmarkStart w:id="1" w:name="_Toc11353194"/>
       <w:bookmarkStart w:id="2" w:name="_Toc11353120"/>
       <w:bookmarkStart w:id="3" w:name="_Toc11253821"/>
@@ -2647,6 +2826,9 @@
       <w:bookmarkStart w:id="7" w:name="_Toc10646639"/>
       <w:bookmarkStart w:id="8" w:name="__RefHeading__2268_1681451042"/>
       <w:r>
+        <w:rPr>
+          <w:rFonts w:asciiTheme="minorHAnsi" w:hAnsiTheme="minorHAnsi" w:cstheme="minorHAnsi"/>
+        </w:rPr>
         <w:br w:type="page"/>
       </w:r>
     </w:p>
@@ -2654,7 +2836,7 @@
       <w:pPr>
         <w:pStyle w:val="Heading1"/>
       </w:pPr>
-      <w:bookmarkStart w:id="9" w:name="_Toc158963692"/>
+      <w:bookmarkStart w:id="9" w:name="_Toc182161243"/>
       <w:r>
         <w:lastRenderedPageBreak/>
         <w:t>General information</w:t>
@@ -2762,7 +2944,7 @@
       <w:pPr>
         <w:pStyle w:val="Heading1"/>
       </w:pPr>
-      <w:bookmarkStart w:id="10" w:name="_Toc158963693"/>
+      <w:bookmarkStart w:id="10" w:name="_Toc182161244"/>
       <w:bookmarkEnd w:id="1"/>
       <w:bookmarkEnd w:id="2"/>
       <w:bookmarkEnd w:id="3"/>
@@ -2795,7 +2977,35 @@
             <w:rStyle w:val="Hyperlink"/>
             <w:lang w:val="sv-SE"/>
           </w:rPr>
-          <w:t>Changelog.md</w:t>
+          <w:t>Changel</w:t>
+        </w:r>
+        <w:r>
+          <w:rPr>
+            <w:rStyle w:val="Hyperlink"/>
+            <w:lang w:val="sv-SE"/>
+          </w:rPr>
+          <w:t>o</w:t>
+        </w:r>
+        <w:r>
+          <w:rPr>
+            <w:rStyle w:val="Hyperlink"/>
+            <w:lang w:val="sv-SE"/>
+          </w:rPr>
+          <w:t>g</w:t>
+        </w:r>
+        <w:r>
+          <w:rPr>
+            <w:rStyle w:val="Hyperlink"/>
+            <w:lang w:val="sv-SE"/>
+          </w:rPr>
+          <w:t>.</w:t>
+        </w:r>
+        <w:r>
+          <w:rPr>
+            <w:rStyle w:val="Hyperlink"/>
+            <w:lang w:val="sv-SE"/>
+          </w:rPr>
+          <w:t>md</w:t>
         </w:r>
       </w:hyperlink>
     </w:p>
@@ -2827,7 +3037,19 @@
           <w:rPr>
             <w:rStyle w:val="Hyperlink"/>
           </w:rPr>
-          <w:t>magento2_svea_payments</w:t>
+          <w:t>magent</w:t>
+        </w:r>
+        <w:r>
+          <w:rPr>
+            <w:rStyle w:val="Hyperlink"/>
+          </w:rPr>
+          <w:t>o</w:t>
+        </w:r>
+        <w:r>
+          <w:rPr>
+            <w:rStyle w:val="Hyperlink"/>
+          </w:rPr>
+          <w:t>2_svea_payments</w:t>
         </w:r>
         <w:r>
           <w:rPr>
@@ -2849,7 +3071,7 @@
       <w:bookmarkStart w:id="23" w:name="_Toc10743687"/>
       <w:bookmarkStart w:id="24" w:name="_Toc10741267"/>
       <w:bookmarkStart w:id="25" w:name="_Toc10646641"/>
-      <w:bookmarkStart w:id="26" w:name="_Toc158963694"/>
+      <w:bookmarkStart w:id="26" w:name="_Toc182161245"/>
       <w:bookmarkEnd w:id="11"/>
       <w:bookmarkEnd w:id="12"/>
       <w:bookmarkEnd w:id="13"/>
@@ -3153,7 +3375,7 @@
       <w:bookmarkStart w:id="31" w:name="_Toc10743689"/>
       <w:bookmarkStart w:id="32" w:name="_Toc10741269"/>
       <w:bookmarkStart w:id="33" w:name="_Toc10646643"/>
-      <w:bookmarkStart w:id="34" w:name="_Toc158963695"/>
+      <w:bookmarkStart w:id="34" w:name="_Toc182161246"/>
       <w:r>
         <w:t>Installation</w:t>
       </w:r>
@@ -3227,12 +3449,20 @@
         <w:pStyle w:val="Textbody"/>
       </w:pPr>
       <w:r>
-        <w:t>During installation, the module installs required database tables and adds cron jobs for payment status query background jobs.</w:t>
-      </w:r>
-    </w:p>
-    <w:p>
-      <w:pPr>
-        <w:pStyle w:val="Textbody"/>
+        <w:t xml:space="preserve">During installation, the module installs required database tables and adds </w:t>
+      </w:r>
+      <w:proofErr w:type="spellStart"/>
+      <w:r>
+        <w:t>cron</w:t>
+      </w:r>
+      <w:proofErr w:type="spellEnd"/>
+      <w:r>
+        <w:t xml:space="preserve"> jobs for payment status query background jobs.</w:t>
+      </w:r>
+    </w:p>
+    <w:p>
+      <w:pPr>
+        <w:pStyle w:val="Heading3"/>
       </w:pPr>
       <w:r>
         <w:t xml:space="preserve">If you are migrating from previous generation Svea payment module (aka. </w:t>
@@ -3242,11 +3472,35 @@
           <w:rPr>
             <w:rStyle w:val="Hyperlink"/>
           </w:rPr>
-          <w:t>https://github.com/maksuturva/magento2_payment_module/</w:t>
+          <w:t>https://github.com/maksuturva/magento2_payment_mo</w:t>
+        </w:r>
+        <w:r>
+          <w:rPr>
+            <w:rStyle w:val="Hyperlink"/>
+          </w:rPr>
+          <w:t>d</w:t>
+        </w:r>
+        <w:r>
+          <w:rPr>
+            <w:rStyle w:val="Hyperlink"/>
+          </w:rPr>
+          <w:t>ule/</w:t>
         </w:r>
       </w:hyperlink>
       <w:r>
-        <w:t xml:space="preserve">), read the section </w:t>
+        <w:t>)</w:t>
+      </w:r>
+      <w:r>
+        <w:t xml:space="preserve"> and about to upgrade to this new modules version</w:t>
+      </w:r>
+      <w:r>
+        <w:t xml:space="preserve">, </w:t>
+      </w:r>
+      <w:r>
+        <w:t>start from</w:t>
+      </w:r>
+      <w:r>
+        <w:t xml:space="preserve"> the section </w:t>
       </w:r>
       <w:hyperlink w:anchor="_Migrating_from_previous" w:history="1">
         <w:r>
@@ -3295,7 +3549,7 @@
         <w:pStyle w:val="Heading2"/>
       </w:pPr>
       <w:bookmarkStart w:id="43" w:name="_Install_the_payment_1"/>
-      <w:bookmarkStart w:id="44" w:name="_Toc158963696"/>
+      <w:bookmarkStart w:id="44" w:name="_Toc182161247"/>
       <w:bookmarkEnd w:id="43"/>
       <w:r>
         <w:lastRenderedPageBreak/>
@@ -3329,7 +3583,23 @@
         <w:pStyle w:val="Codeblock"/>
       </w:pPr>
       <w:r>
-        <w:t>composer require svea-payments-finland/magento2-svea-payments</w:t>
+        <w:t xml:space="preserve">composer require </w:t>
+      </w:r>
+      <w:proofErr w:type="spellStart"/>
+      <w:r>
+        <w:t>svea</w:t>
+      </w:r>
+      <w:proofErr w:type="spellEnd"/>
+      <w:r>
+        <w:t>-payments-</w:t>
+      </w:r>
+      <w:proofErr w:type="spellStart"/>
+      <w:r>
+        <w:t>finland</w:t>
+      </w:r>
+      <w:proofErr w:type="spellEnd"/>
+      <w:r>
+        <w:t>/magento2-svea-payments</w:t>
       </w:r>
     </w:p>
     <w:p>
@@ -3352,31 +3622,85 @@
       <w:pPr>
         <w:pStyle w:val="Codeblock"/>
       </w:pPr>
-      <w:r>
-        <w:t>php bin/magento setup:upgrade</w:t>
-      </w:r>
+      <w:proofErr w:type="spellStart"/>
+      <w:r>
+        <w:t>php</w:t>
+      </w:r>
+      <w:proofErr w:type="spellEnd"/>
+      <w:r>
+        <w:t xml:space="preserve"> bin/</w:t>
+      </w:r>
+      <w:proofErr w:type="spellStart"/>
+      <w:r>
+        <w:t>magento</w:t>
+      </w:r>
+      <w:proofErr w:type="spellEnd"/>
+      <w:r>
+        <w:t xml:space="preserve"> </w:t>
+      </w:r>
+      <w:proofErr w:type="spellStart"/>
+      <w:r>
+        <w:t>setup:upgrade</w:t>
+      </w:r>
+      <w:proofErr w:type="spellEnd"/>
     </w:p>
     <w:p>
       <w:pPr>
         <w:pStyle w:val="Codeblock"/>
       </w:pPr>
-      <w:r>
-        <w:t>php bin/magento setup:di:compile</w:t>
-      </w:r>
+      <w:proofErr w:type="spellStart"/>
+      <w:r>
+        <w:t>php</w:t>
+      </w:r>
+      <w:proofErr w:type="spellEnd"/>
+      <w:r>
+        <w:t xml:space="preserve"> bin/</w:t>
+      </w:r>
+      <w:proofErr w:type="spellStart"/>
+      <w:r>
+        <w:t>magento</w:t>
+      </w:r>
+      <w:proofErr w:type="spellEnd"/>
+      <w:r>
+        <w:t xml:space="preserve"> </w:t>
+      </w:r>
+      <w:proofErr w:type="spellStart"/>
+      <w:r>
+        <w:t>setup:di:compile</w:t>
+      </w:r>
+      <w:proofErr w:type="spellEnd"/>
     </w:p>
     <w:p>
       <w:pPr>
         <w:pStyle w:val="Codeblock"/>
       </w:pPr>
+      <w:proofErr w:type="spellStart"/>
       <w:r>
         <w:t>p</w:t>
       </w:r>
       <w:r>
-        <w:t>hp bin/magento setup:static-content:deploy</w:t>
-      </w:r>
+        <w:t>hp</w:t>
+      </w:r>
+      <w:proofErr w:type="spellEnd"/>
+      <w:r>
+        <w:t xml:space="preserve"> bin/</w:t>
+      </w:r>
+      <w:proofErr w:type="spellStart"/>
+      <w:r>
+        <w:t>magento</w:t>
+      </w:r>
+      <w:proofErr w:type="spellEnd"/>
       <w:r>
         <w:t xml:space="preserve"> </w:t>
       </w:r>
+      <w:proofErr w:type="spellStart"/>
+      <w:r>
+        <w:t>setup:static-content:deploy</w:t>
+      </w:r>
+      <w:proofErr w:type="spellEnd"/>
+      <w:r>
+        <w:t xml:space="preserve"> </w:t>
+      </w:r>
       <w:r>
         <w:t>-f -j 3</w:t>
       </w:r>
@@ -3385,21 +3709,47 @@
       <w:pPr>
         <w:pStyle w:val="Codeblock"/>
       </w:pPr>
-      <w:r>
-        <w:t>php bin/magento cache:flush</w:t>
-      </w:r>
-    </w:p>
-    <w:p>
-      <w:pPr>
-        <w:pStyle w:val="Textbody"/>
-      </w:pPr>
-    </w:p>
-    <w:p>
-      <w:pPr>
-        <w:pStyle w:val="Textbody"/>
-      </w:pPr>
-      <w:r>
-        <w:t xml:space="preserve">Check that cron service is </w:t>
+      <w:proofErr w:type="spellStart"/>
+      <w:r>
+        <w:t>php</w:t>
+      </w:r>
+      <w:proofErr w:type="spellEnd"/>
+      <w:r>
+        <w:t xml:space="preserve"> bin/</w:t>
+      </w:r>
+      <w:proofErr w:type="spellStart"/>
+      <w:r>
+        <w:t>magento</w:t>
+      </w:r>
+      <w:proofErr w:type="spellEnd"/>
+      <w:r>
+        <w:t xml:space="preserve"> </w:t>
+      </w:r>
+      <w:proofErr w:type="spellStart"/>
+      <w:r>
+        <w:t>cache:flush</w:t>
+      </w:r>
+      <w:proofErr w:type="spellEnd"/>
+    </w:p>
+    <w:p>
+      <w:pPr>
+        <w:pStyle w:val="Textbody"/>
+      </w:pPr>
+    </w:p>
+    <w:p>
+      <w:pPr>
+        <w:pStyle w:val="Textbody"/>
+      </w:pPr>
+      <w:r>
+        <w:t xml:space="preserve">Check that </w:t>
+      </w:r>
+      <w:proofErr w:type="spellStart"/>
+      <w:r>
+        <w:t>cron</w:t>
+      </w:r>
+      <w:proofErr w:type="spellEnd"/>
+      <w:r>
+        <w:t xml:space="preserve"> service is </w:t>
       </w:r>
       <w:r>
         <w:t>running.</w:t>
@@ -3410,15 +3760,31 @@
         <w:pStyle w:val="Codeblock"/>
       </w:pPr>
       <w:r>
-        <w:t>service cron status</w:t>
-      </w:r>
-    </w:p>
-    <w:p>
-      <w:pPr>
-        <w:pStyle w:val="Textbody"/>
-      </w:pPr>
-      <w:r>
-        <w:t xml:space="preserve">if needed, start cron as </w:t>
+        <w:t xml:space="preserve">service </w:t>
+      </w:r>
+      <w:proofErr w:type="spellStart"/>
+      <w:r>
+        <w:t>cron</w:t>
+      </w:r>
+      <w:proofErr w:type="spellEnd"/>
+      <w:r>
+        <w:t xml:space="preserve"> status</w:t>
+      </w:r>
+    </w:p>
+    <w:p>
+      <w:pPr>
+        <w:pStyle w:val="Textbody"/>
+      </w:pPr>
+      <w:r>
+        <w:t xml:space="preserve">if needed, start </w:t>
+      </w:r>
+      <w:proofErr w:type="spellStart"/>
+      <w:r>
+        <w:t>cron</w:t>
+      </w:r>
+      <w:proofErr w:type="spellEnd"/>
+      <w:r>
+        <w:t xml:space="preserve"> as </w:t>
       </w:r>
       <w:r>
         <w:t>follows.</w:t>
@@ -3429,7 +3795,15 @@
         <w:pStyle w:val="Codeblock"/>
       </w:pPr>
       <w:r>
-        <w:t>service cron start</w:t>
+        <w:t xml:space="preserve">service </w:t>
+      </w:r>
+      <w:proofErr w:type="spellStart"/>
+      <w:r>
+        <w:t>cron</w:t>
+      </w:r>
+      <w:proofErr w:type="spellEnd"/>
+      <w:r>
+        <w:t xml:space="preserve"> start</w:t>
       </w:r>
     </w:p>
     <w:p/>
@@ -3437,72 +3811,86 @@
       <w:pPr>
         <w:pStyle w:val="Heading2"/>
       </w:pPr>
-      <w:bookmarkStart w:id="45" w:name="_Toc158963697"/>
-      <w:bookmarkStart w:id="46" w:name="_Toc11353199"/>
-      <w:bookmarkStart w:id="47" w:name="_Toc11353125"/>
-      <w:bookmarkStart w:id="48" w:name="_Toc11253826"/>
-      <w:bookmarkStart w:id="49" w:name="_Toc11144779"/>
-      <w:bookmarkStart w:id="50" w:name="_Toc10743690"/>
-      <w:bookmarkStart w:id="51" w:name="_Toc10741270"/>
-      <w:bookmarkStart w:id="52" w:name="_Toc10646644"/>
-      <w:bookmarkStart w:id="53" w:name="__RefHeading__1414_1801812706"/>
+      <w:bookmarkStart w:id="45" w:name="_Toc11353199"/>
+      <w:bookmarkStart w:id="46" w:name="_Toc11353125"/>
+      <w:bookmarkStart w:id="47" w:name="_Toc11253826"/>
+      <w:bookmarkStart w:id="48" w:name="_Toc11144779"/>
+      <w:bookmarkStart w:id="49" w:name="_Toc10743690"/>
+      <w:bookmarkStart w:id="50" w:name="_Toc10741270"/>
+      <w:bookmarkStart w:id="51" w:name="_Toc10646644"/>
+      <w:bookmarkStart w:id="52" w:name="__RefHeading__1414_1801812706"/>
+      <w:bookmarkStart w:id="53" w:name="_Toc182161248"/>
       <w:r>
         <w:t>Check the current version information</w:t>
       </w:r>
+      <w:bookmarkEnd w:id="53"/>
+    </w:p>
+    <w:p>
+      <w:pPr>
+        <w:pStyle w:val="Textbody"/>
+      </w:pPr>
+      <w:r>
+        <w:t xml:space="preserve">By using the composer tool, you can easily check the current version of any installed </w:t>
+      </w:r>
+      <w:r>
+        <w:t>payment module</w:t>
+      </w:r>
+      <w:r>
+        <w:t xml:space="preserve">. This can be extremely helpful for ensuring that </w:t>
+      </w:r>
+      <w:r>
+        <w:t>all</w:t>
+      </w:r>
+      <w:r>
+        <w:t xml:space="preserve"> your plugins are up-to-date and functioning properly.</w:t>
+      </w:r>
+    </w:p>
+    <w:p>
+      <w:pPr>
+        <w:pStyle w:val="Codeblock"/>
+      </w:pPr>
+      <w:r>
+        <w:t xml:space="preserve">composer show </w:t>
+      </w:r>
+      <w:proofErr w:type="spellStart"/>
+      <w:r>
+        <w:t>svea</w:t>
+      </w:r>
+      <w:proofErr w:type="spellEnd"/>
+      <w:r>
+        <w:t>-payments-</w:t>
+      </w:r>
+      <w:proofErr w:type="spellStart"/>
+      <w:r>
+        <w:t>finland</w:t>
+      </w:r>
+      <w:proofErr w:type="spellEnd"/>
+      <w:r>
+        <w:t>/magento2-svea-payments</w:t>
+      </w:r>
+    </w:p>
+    <w:p/>
+    <w:p>
+      <w:pPr>
+        <w:pStyle w:val="Heading2"/>
+      </w:pPr>
+      <w:bookmarkStart w:id="54" w:name="_Toc182161249"/>
+      <w:r>
+        <w:t>Upgrad</w:t>
+      </w:r>
+      <w:r>
+        <w:t>e</w:t>
+      </w:r>
+      <w:r>
+        <w:t xml:space="preserve"> </w:t>
+      </w:r>
+      <w:r>
+        <w:t>the</w:t>
+      </w:r>
+      <w:r>
+        <w:t xml:space="preserve"> existing </w:t>
+      </w:r>
       <w:bookmarkEnd w:id="45"/>
-    </w:p>
-    <w:p>
-      <w:pPr>
-        <w:pStyle w:val="Textbody"/>
-      </w:pPr>
-      <w:r>
-        <w:t xml:space="preserve">By using the composer tool, you can easily check the current version of any installed </w:t>
-      </w:r>
-      <w:r>
-        <w:t>payment module</w:t>
-      </w:r>
-      <w:r>
-        <w:t xml:space="preserve">. This can be extremely helpful for ensuring that </w:t>
-      </w:r>
-      <w:r>
-        <w:t>all</w:t>
-      </w:r>
-      <w:r>
-        <w:t xml:space="preserve"> your plugins are up-to-date and functioning properly.</w:t>
-      </w:r>
-    </w:p>
-    <w:p>
-      <w:pPr>
-        <w:pStyle w:val="Codeblock"/>
-      </w:pPr>
-      <w:r>
-        <w:t xml:space="preserve">composer show </w:t>
-      </w:r>
-      <w:r>
-        <w:t>svea/module-payment</w:t>
-      </w:r>
-    </w:p>
-    <w:p/>
-    <w:p>
-      <w:pPr>
-        <w:pStyle w:val="Heading2"/>
-      </w:pPr>
-      <w:bookmarkStart w:id="54" w:name="_Toc158963698"/>
-      <w:r>
-        <w:t>Upgrad</w:t>
-      </w:r>
-      <w:r>
-        <w:t>e</w:t>
-      </w:r>
-      <w:r>
-        <w:t xml:space="preserve"> </w:t>
-      </w:r>
-      <w:r>
-        <w:t>the</w:t>
-      </w:r>
-      <w:r>
-        <w:t xml:space="preserve"> existing </w:t>
-      </w:r>
       <w:bookmarkEnd w:id="46"/>
       <w:bookmarkEnd w:id="47"/>
       <w:bookmarkEnd w:id="48"/>
@@ -3510,7 +3898,6 @@
       <w:bookmarkEnd w:id="50"/>
       <w:bookmarkEnd w:id="51"/>
       <w:bookmarkEnd w:id="52"/>
-      <w:bookmarkEnd w:id="53"/>
       <w:r>
         <w:t>module</w:t>
       </w:r>
@@ -3535,7 +3922,23 @@
         <w:pStyle w:val="Codeblock"/>
       </w:pPr>
       <w:r>
-        <w:t>composer update svea/module-payment</w:t>
+        <w:t xml:space="preserve">composer update </w:t>
+      </w:r>
+      <w:proofErr w:type="spellStart"/>
+      <w:r>
+        <w:t>svea</w:t>
+      </w:r>
+      <w:proofErr w:type="spellEnd"/>
+      <w:r>
+        <w:t>-payments-</w:t>
+      </w:r>
+      <w:proofErr w:type="spellStart"/>
+      <w:r>
+        <w:t>finland</w:t>
+      </w:r>
+      <w:proofErr w:type="spellEnd"/>
+      <w:r>
+        <w:t>/magento2-svea-payments</w:t>
       </w:r>
     </w:p>
     <w:p>
@@ -3555,31 +3958,85 @@
       <w:pPr>
         <w:pStyle w:val="Codeblock"/>
       </w:pPr>
-      <w:r>
-        <w:t>php bin/magento setup:upgrade</w:t>
-      </w:r>
+      <w:proofErr w:type="spellStart"/>
+      <w:r>
+        <w:t>php</w:t>
+      </w:r>
+      <w:proofErr w:type="spellEnd"/>
+      <w:r>
+        <w:t xml:space="preserve"> bin/</w:t>
+      </w:r>
+      <w:proofErr w:type="spellStart"/>
+      <w:r>
+        <w:t>magento</w:t>
+      </w:r>
+      <w:proofErr w:type="spellEnd"/>
+      <w:r>
+        <w:t xml:space="preserve"> </w:t>
+      </w:r>
+      <w:proofErr w:type="spellStart"/>
+      <w:r>
+        <w:t>setup:upgrade</w:t>
+      </w:r>
+      <w:proofErr w:type="spellEnd"/>
     </w:p>
     <w:p>
       <w:pPr>
         <w:pStyle w:val="Codeblock"/>
       </w:pPr>
-      <w:r>
-        <w:t>php bin/magento setup:di:compile</w:t>
-      </w:r>
+      <w:proofErr w:type="spellStart"/>
+      <w:r>
+        <w:t>php</w:t>
+      </w:r>
+      <w:proofErr w:type="spellEnd"/>
+      <w:r>
+        <w:t xml:space="preserve"> bin/</w:t>
+      </w:r>
+      <w:proofErr w:type="spellStart"/>
+      <w:r>
+        <w:t>magento</w:t>
+      </w:r>
+      <w:proofErr w:type="spellEnd"/>
+      <w:r>
+        <w:t xml:space="preserve"> </w:t>
+      </w:r>
+      <w:proofErr w:type="spellStart"/>
+      <w:r>
+        <w:t>setup:di:compile</w:t>
+      </w:r>
+      <w:proofErr w:type="spellEnd"/>
     </w:p>
     <w:p>
       <w:pPr>
         <w:pStyle w:val="Codeblock"/>
       </w:pPr>
+      <w:proofErr w:type="spellStart"/>
       <w:r>
         <w:t>p</w:t>
       </w:r>
       <w:r>
-        <w:t>hp bin/magento setup:static-content:deploy</w:t>
-      </w:r>
+        <w:t>hp</w:t>
+      </w:r>
+      <w:proofErr w:type="spellEnd"/>
+      <w:r>
+        <w:t xml:space="preserve"> bin/</w:t>
+      </w:r>
+      <w:proofErr w:type="spellStart"/>
+      <w:r>
+        <w:t>magento</w:t>
+      </w:r>
+      <w:proofErr w:type="spellEnd"/>
       <w:r>
         <w:t xml:space="preserve"> </w:t>
       </w:r>
+      <w:proofErr w:type="spellStart"/>
+      <w:r>
+        <w:t>setup:static-content:deploy</w:t>
+      </w:r>
+      <w:proofErr w:type="spellEnd"/>
+      <w:r>
+        <w:t xml:space="preserve"> </w:t>
+      </w:r>
       <w:r>
         <w:t>-f -j 3</w:t>
       </w:r>
@@ -3588,15 +4045,33 @@
       <w:pPr>
         <w:pStyle w:val="Codeblock"/>
       </w:pPr>
-      <w:r>
-        <w:t>php bin/magento cache:flush</w:t>
-      </w:r>
+      <w:proofErr w:type="spellStart"/>
+      <w:r>
+        <w:t>php</w:t>
+      </w:r>
+      <w:proofErr w:type="spellEnd"/>
+      <w:r>
+        <w:t xml:space="preserve"> bin/</w:t>
+      </w:r>
+      <w:proofErr w:type="spellStart"/>
+      <w:r>
+        <w:t>magento</w:t>
+      </w:r>
+      <w:proofErr w:type="spellEnd"/>
+      <w:r>
+        <w:t xml:space="preserve"> </w:t>
+      </w:r>
+      <w:proofErr w:type="spellStart"/>
+      <w:r>
+        <w:t>cache:flush</w:t>
+      </w:r>
+      <w:proofErr w:type="spellEnd"/>
     </w:p>
     <w:p>
       <w:pPr>
         <w:pStyle w:val="Heading2"/>
       </w:pPr>
-      <w:bookmarkStart w:id="55" w:name="_Toc158963699"/>
+      <w:bookmarkStart w:id="55" w:name="_Toc182161250"/>
       <w:r>
         <w:t>Remov</w:t>
       </w:r>
@@ -3632,8 +4107,21 @@
       <w:r>
         <w:t xml:space="preserve">composer remove </w:t>
       </w:r>
-      <w:r>
-        <w:t>svea/module-payment</w:t>
+      <w:proofErr w:type="spellStart"/>
+      <w:r>
+        <w:t>svea</w:t>
+      </w:r>
+      <w:proofErr w:type="spellEnd"/>
+      <w:r>
+        <w:t>-payments-</w:t>
+      </w:r>
+      <w:proofErr w:type="spellStart"/>
+      <w:r>
+        <w:t>finland</w:t>
+      </w:r>
+      <w:proofErr w:type="spellEnd"/>
+      <w:r>
+        <w:t>/magento2-svea-payments</w:t>
       </w:r>
     </w:p>
     <w:p>
@@ -3671,7 +4159,7 @@
       </w:pPr>
       <w:bookmarkStart w:id="64" w:name="_Migrating_from_previous"/>
       <w:bookmarkStart w:id="65" w:name="_Migrate_from_previous"/>
-      <w:bookmarkStart w:id="66" w:name="_Toc158963700"/>
+      <w:bookmarkStart w:id="66" w:name="_Toc182161251"/>
       <w:bookmarkEnd w:id="64"/>
       <w:bookmarkEnd w:id="65"/>
       <w:r>
@@ -3832,12 +4320,91 @@
       <w:pPr>
         <w:pStyle w:val="Codeblock"/>
       </w:pPr>
-      <w:r>
-        <w:t xml:space="preserve">php bin/magento module:disable </w:t>
-      </w:r>
-      <w:r>
-        <w:t>Svea_Maksuturva Svea_MaksuturvaBase Svea_MaksuturvaCard Svea_MaksuturvaCollated Svea_MaksuturvaGeneric Svea_MaksuturvaInvoice Svea_MaksuturvaPartPayment Svea_OrderComment</w:t>
-      </w:r>
+      <w:proofErr w:type="spellStart"/>
+      <w:r>
+        <w:t>php</w:t>
+      </w:r>
+      <w:proofErr w:type="spellEnd"/>
+      <w:r>
+        <w:t xml:space="preserve"> bin/</w:t>
+      </w:r>
+      <w:proofErr w:type="spellStart"/>
+      <w:r>
+        <w:t>magento</w:t>
+      </w:r>
+      <w:proofErr w:type="spellEnd"/>
+      <w:r>
+        <w:t xml:space="preserve"> </w:t>
+      </w:r>
+      <w:proofErr w:type="spellStart"/>
+      <w:r>
+        <w:t>module:disable</w:t>
+      </w:r>
+      <w:proofErr w:type="spellEnd"/>
+      <w:r>
+        <w:t xml:space="preserve"> </w:t>
+      </w:r>
+      <w:proofErr w:type="spellStart"/>
+      <w:r>
+        <w:t>Svea_Maksuturva</w:t>
+      </w:r>
+      <w:proofErr w:type="spellEnd"/>
+      <w:r>
+        <w:t xml:space="preserve"> </w:t>
+      </w:r>
+      <w:proofErr w:type="spellStart"/>
+      <w:r>
+        <w:t>Svea_MaksuturvaBase</w:t>
+      </w:r>
+      <w:proofErr w:type="spellEnd"/>
+      <w:r>
+        <w:t xml:space="preserve"> </w:t>
+      </w:r>
+      <w:proofErr w:type="spellStart"/>
+      <w:r>
+        <w:t>Svea_MaksuturvaCard</w:t>
+      </w:r>
+      <w:proofErr w:type="spellEnd"/>
+      <w:r>
+        <w:t xml:space="preserve"> </w:t>
+      </w:r>
+      <w:proofErr w:type="spellStart"/>
+      <w:r>
+        <w:t>Svea_MaksuturvaCollated</w:t>
+      </w:r>
+      <w:proofErr w:type="spellEnd"/>
+      <w:r>
+        <w:t xml:space="preserve"> </w:t>
+      </w:r>
+      <w:proofErr w:type="spellStart"/>
+      <w:r>
+        <w:t>Svea_MaksuturvaGeneric</w:t>
+      </w:r>
+      <w:proofErr w:type="spellEnd"/>
+      <w:r>
+        <w:t xml:space="preserve"> </w:t>
+      </w:r>
+      <w:proofErr w:type="spellStart"/>
+      <w:r>
+        <w:t>Svea_MaksuturvaInvoice</w:t>
+      </w:r>
+      <w:proofErr w:type="spellEnd"/>
+      <w:r>
+        <w:t xml:space="preserve"> </w:t>
+      </w:r>
+      <w:proofErr w:type="spellStart"/>
+      <w:r>
+        <w:t>Svea_MaksuturvaPartPayment</w:t>
+      </w:r>
+      <w:proofErr w:type="spellEnd"/>
+      <w:r>
+        <w:t xml:space="preserve"> </w:t>
+      </w:r>
+      <w:proofErr w:type="spellStart"/>
+      <w:r>
+        <w:t>Svea_OrderComment</w:t>
+      </w:r>
+      <w:proofErr w:type="spellEnd"/>
     </w:p>
     <w:p>
       <w:pPr>
@@ -3887,9 +4454,27 @@
       <w:pPr>
         <w:pStyle w:val="Codeblock"/>
       </w:pPr>
-      <w:r>
-        <w:t>php bin/magento svea:migrate:config</w:t>
-      </w:r>
+      <w:proofErr w:type="spellStart"/>
+      <w:r>
+        <w:t>php</w:t>
+      </w:r>
+      <w:proofErr w:type="spellEnd"/>
+      <w:r>
+        <w:t xml:space="preserve"> bin/</w:t>
+      </w:r>
+      <w:proofErr w:type="spellStart"/>
+      <w:r>
+        <w:t>magento</w:t>
+      </w:r>
+      <w:proofErr w:type="spellEnd"/>
+      <w:r>
+        <w:t xml:space="preserve"> </w:t>
+      </w:r>
+      <w:proofErr w:type="spellStart"/>
+      <w:r>
+        <w:t>svea:migrate:config</w:t>
+      </w:r>
+      <w:proofErr w:type="spellEnd"/>
     </w:p>
     <w:p>
       <w:pPr>
@@ -3962,13 +4547,7 @@
         <w:t>Optiona</w:t>
       </w:r>
       <w:r>
-        <w:t>l but recommended</w:t>
-      </w:r>
-      <w:r>
-        <w:t>l</w:t>
-      </w:r>
-      <w:r>
-        <w:t>:</w:t>
+        <w:t>l but recommended:</w:t>
       </w:r>
       <w:r>
         <w:t xml:space="preserve"> migrate old orders to new module format. </w:t>
@@ -3982,12 +4561,14 @@
       <w:r>
         <w:t xml:space="preserve"> </w:t>
       </w:r>
+      <w:proofErr w:type="spellStart"/>
       <w:r>
         <w:rPr>
           <w:rStyle w:val="CodeblockChar"/>
         </w:rPr>
         <w:t>Svea_Maksuturva</w:t>
       </w:r>
+      <w:proofErr w:type="spellEnd"/>
       <w:r>
         <w:t xml:space="preserve"> payment </w:t>
       </w:r>
@@ -4008,12 +4589,14 @@
       <w:r>
         <w:t xml:space="preserve">Without migration, you cannot refund or make status queries for orders created with </w:t>
       </w:r>
+      <w:proofErr w:type="spellStart"/>
       <w:r>
         <w:rPr>
           <w:rStyle w:val="CodeblockChar"/>
         </w:rPr>
         <w:t>Svea_Maksuturva</w:t>
       </w:r>
+      <w:proofErr w:type="spellEnd"/>
       <w:r>
         <w:t xml:space="preserve"> </w:t>
       </w:r>
@@ -4034,8 +4617,29 @@
       <w:pPr>
         <w:pStyle w:val="Codeblock"/>
       </w:pPr>
-      <w:r>
-        <w:t>php bin/magento svea:migrate:sales --date</w:t>
+      <w:proofErr w:type="spellStart"/>
+      <w:r>
+        <w:t>php</w:t>
+      </w:r>
+      <w:proofErr w:type="spellEnd"/>
+      <w:r>
+        <w:t xml:space="preserve"> bin/</w:t>
+      </w:r>
+      <w:proofErr w:type="spellStart"/>
+      <w:r>
+        <w:t>magento</w:t>
+      </w:r>
+      <w:proofErr w:type="spellEnd"/>
+      <w:r>
+        <w:t xml:space="preserve"> </w:t>
+      </w:r>
+      <w:proofErr w:type="spellStart"/>
+      <w:r>
+        <w:t>svea:migrate:sales</w:t>
+      </w:r>
+      <w:proofErr w:type="spellEnd"/>
+      <w:r>
+        <w:t xml:space="preserve"> --date</w:t>
       </w:r>
       <w:r>
         <w:t xml:space="preserve"> </w:t>
@@ -4134,10 +4738,18 @@
       <w:pPr>
         <w:pStyle w:val="Heading3"/>
       </w:pPr>
-      <w:bookmarkStart w:id="67" w:name="_Toc158963701"/>
+      <w:bookmarkStart w:id="67" w:name="_Toc182161252"/>
       <w:r>
         <w:lastRenderedPageBreak/>
-        <w:t>Possible conflicts with Svea_Maksuturva module</w:t>
+        <w:t xml:space="preserve">Possible conflicts with </w:t>
+      </w:r>
+      <w:proofErr w:type="spellStart"/>
+      <w:r>
+        <w:t>Svea_Maksuturva</w:t>
+      </w:r>
+      <w:proofErr w:type="spellEnd"/>
+      <w:r>
+        <w:t xml:space="preserve"> module</w:t>
       </w:r>
       <w:bookmarkEnd w:id="67"/>
     </w:p>
@@ -4151,24 +4763,56 @@
       <w:r>
         <w:t xml:space="preserve">enabled </w:t>
       </w:r>
+      <w:proofErr w:type="spellStart"/>
       <w:r>
         <w:rPr>
           <w:rStyle w:val="CodeblockChar"/>
         </w:rPr>
         <w:t>Svea_Maksuturva</w:t>
       </w:r>
+      <w:proofErr w:type="spellEnd"/>
       <w:r>
         <w:t xml:space="preserve"> module</w:t>
       </w:r>
       <w:r>
         <w:t xml:space="preserve">, the </w:t>
       </w:r>
+      <w:proofErr w:type="spellStart"/>
       <w:r>
         <w:rPr>
           <w:rStyle w:val="CodeblockChar"/>
         </w:rPr>
-        <w:t>php bin/magento setup:upgrade</w:t>
-      </w:r>
+        <w:t>php</w:t>
+      </w:r>
+      <w:proofErr w:type="spellEnd"/>
+      <w:r>
+        <w:rPr>
+          <w:rStyle w:val="CodeblockChar"/>
+        </w:rPr>
+        <w:t xml:space="preserve"> bin/</w:t>
+      </w:r>
+      <w:proofErr w:type="spellStart"/>
+      <w:r>
+        <w:rPr>
+          <w:rStyle w:val="CodeblockChar"/>
+        </w:rPr>
+        <w:t>magento</w:t>
+      </w:r>
+      <w:proofErr w:type="spellEnd"/>
+      <w:r>
+        <w:rPr>
+          <w:rStyle w:val="CodeblockChar"/>
+        </w:rPr>
+        <w:t xml:space="preserve"> </w:t>
+      </w:r>
+      <w:proofErr w:type="spellStart"/>
+      <w:r>
+        <w:rPr>
+          <w:rStyle w:val="CodeblockChar"/>
+        </w:rPr>
+        <w:t>setup:upgrade</w:t>
+      </w:r>
+      <w:proofErr w:type="spellEnd"/>
       <w:r>
         <w:t xml:space="preserve"> step of installation</w:t>
       </w:r>
@@ -4181,12 +4825,14 @@
       <w:r>
         <w:t xml:space="preserve">disable </w:t>
       </w:r>
+      <w:proofErr w:type="spellStart"/>
       <w:r>
         <w:rPr>
           <w:rStyle w:val="CodeblockChar"/>
         </w:rPr>
         <w:t>Svea_Maksuturva</w:t>
       </w:r>
+      <w:proofErr w:type="spellEnd"/>
       <w:r>
         <w:t xml:space="preserve"> module</w:t>
       </w:r>
@@ -4201,12 +4847,42 @@
       <w:r>
         <w:t xml:space="preserve">After that you need to repeat the </w:t>
       </w:r>
+      <w:proofErr w:type="spellStart"/>
       <w:r>
         <w:rPr>
           <w:rStyle w:val="CodeblockChar"/>
         </w:rPr>
-        <w:t>php bin/magento setup:upgrade</w:t>
-      </w:r>
+        <w:t>php</w:t>
+      </w:r>
+      <w:proofErr w:type="spellEnd"/>
+      <w:r>
+        <w:rPr>
+          <w:rStyle w:val="CodeblockChar"/>
+        </w:rPr>
+        <w:t xml:space="preserve"> bin/</w:t>
+      </w:r>
+      <w:proofErr w:type="spellStart"/>
+      <w:r>
+        <w:rPr>
+          <w:rStyle w:val="CodeblockChar"/>
+        </w:rPr>
+        <w:t>magento</w:t>
+      </w:r>
+      <w:proofErr w:type="spellEnd"/>
+      <w:r>
+        <w:rPr>
+          <w:rStyle w:val="CodeblockChar"/>
+        </w:rPr>
+        <w:t xml:space="preserve"> </w:t>
+      </w:r>
+      <w:proofErr w:type="spellStart"/>
+      <w:r>
+        <w:rPr>
+          <w:rStyle w:val="CodeblockChar"/>
+        </w:rPr>
+        <w:t>setup:upgrade</w:t>
+      </w:r>
+      <w:proofErr w:type="spellEnd"/>
       <w:r>
         <w:t xml:space="preserve"> step to continue with the installation process.</w:t>
       </w:r>
@@ -4231,7 +4907,7 @@
       <w:pPr>
         <w:pStyle w:val="Heading1"/>
       </w:pPr>
-      <w:bookmarkStart w:id="68" w:name="_Toc158963702"/>
+      <w:bookmarkStart w:id="68" w:name="_Toc182161253"/>
       <w:r>
         <w:t>Configuration</w:t>
       </w:r>
@@ -4342,7 +5018,19 @@
           <w:rPr>
             <w:rStyle w:val="Hyperlink"/>
           </w:rPr>
-          <w:t>Svea Payments API / TESTING</w:t>
+          <w:t>Svea Payments API / T</w:t>
+        </w:r>
+        <w:r>
+          <w:rPr>
+            <w:rStyle w:val="Hyperlink"/>
+          </w:rPr>
+          <w:t>E</w:t>
+        </w:r>
+        <w:r>
+          <w:rPr>
+            <w:rStyle w:val="Hyperlink"/>
+          </w:rPr>
+          <w:t>STING</w:t>
         </w:r>
       </w:hyperlink>
     </w:p>
@@ -4355,7 +5043,7 @@
       <w:pPr>
         <w:pStyle w:val="Heading2"/>
       </w:pPr>
-      <w:bookmarkStart w:id="69" w:name="_Toc158963703"/>
+      <w:bookmarkStart w:id="69" w:name="_Toc182161254"/>
       <w:r>
         <w:t>Preferred Magento settings</w:t>
       </w:r>
@@ -4439,7 +5127,7 @@
         <w:pStyle w:val="Heading2"/>
       </w:pPr>
       <w:bookmarkStart w:id="70" w:name="_Payment_methods_page"/>
-      <w:bookmarkStart w:id="71" w:name="_Toc158963704"/>
+      <w:bookmarkStart w:id="71" w:name="_Toc182161255"/>
       <w:bookmarkEnd w:id="70"/>
       <w:r>
         <w:t xml:space="preserve">Payment methods </w:t>
@@ -4576,7 +5264,7 @@
       <w:pPr>
         <w:pStyle w:val="Heading3"/>
       </w:pPr>
-      <w:bookmarkStart w:id="72" w:name="_Toc158963705"/>
+      <w:bookmarkStart w:id="72" w:name="_Toc182161256"/>
       <w:r>
         <w:lastRenderedPageBreak/>
         <w:t>Collated payment methods</w:t>
@@ -4715,7 +5403,7 @@
       <w:pPr>
         <w:pStyle w:val="Heading3"/>
       </w:pPr>
-      <w:bookmarkStart w:id="73" w:name="_Toc158963706"/>
+      <w:bookmarkStart w:id="73" w:name="_Toc182161257"/>
       <w:r>
         <w:t>Separate payment methods</w:t>
       </w:r>
@@ -4837,7 +5525,7 @@
       <w:pPr>
         <w:pStyle w:val="Heading3"/>
       </w:pPr>
-      <w:bookmarkStart w:id="74" w:name="_Toc158963707"/>
+      <w:bookmarkStart w:id="74" w:name="_Toc182161258"/>
       <w:r>
         <w:t>Redirect to Svea</w:t>
       </w:r>
@@ -4991,7 +5679,7 @@
       <w:pPr>
         <w:pStyle w:val="Heading2"/>
       </w:pPr>
-      <w:bookmarkStart w:id="75" w:name="_Toc158963708"/>
+      <w:bookmarkStart w:id="75" w:name="_Toc182161259"/>
       <w:r>
         <w:t xml:space="preserve">Svea </w:t>
       </w:r>
@@ -5030,14 +5718,11 @@
         <w:pStyle w:val="Textbody"/>
       </w:pPr>
       <w:r>
-        <w:rPr>
-          <w:noProof/>
-        </w:rPr>
         <w:drawing>
-          <wp:inline distT="0" distB="0" distL="0" distR="0" wp14:anchorId="230300D8" wp14:editId="2929AD62">
-            <wp:extent cx="4343400" cy="1847038"/>
-            <wp:effectExtent l="0" t="0" r="0" b="1270"/>
-            <wp:docPr id="1608519068" name="Picture 1" descr="A screenshot of a computer&#10;&#10;Description automatically generated"/>
+          <wp:inline distT="0" distB="0" distL="0" distR="0" wp14:anchorId="7DA4CD07" wp14:editId="5C2972B5">
+            <wp:extent cx="6188710" cy="2707005"/>
+            <wp:effectExtent l="0" t="0" r="2540" b="0"/>
+            <wp:docPr id="1288868324" name="Picture 1" descr="A screenshot of a computer&#10;&#10;Description automatically generated"/>
             <wp:cNvGraphicFramePr>
               <a:graphicFrameLocks xmlns:a="http://schemas.openxmlformats.org/drawingml/2006/main" noChangeAspect="1"/>
             </wp:cNvGraphicFramePr>
@@ -5045,7 +5730,7 @@
               <a:graphicData uri="http://schemas.openxmlformats.org/drawingml/2006/picture">
                 <pic:pic xmlns:pic="http://schemas.openxmlformats.org/drawingml/2006/picture">
                   <pic:nvPicPr>
-                    <pic:cNvPr id="1608519068" name="Picture 1" descr="A screenshot of a computer&#10;&#10;Description automatically generated"/>
+                    <pic:cNvPr id="1288868324" name="Picture 1" descr="A screenshot of a computer&#10;&#10;Description automatically generated"/>
                     <pic:cNvPicPr/>
                   </pic:nvPicPr>
                   <pic:blipFill>
@@ -5057,7 +5742,7 @@
                   <pic:spPr>
                     <a:xfrm>
                       <a:off x="0" y="0"/>
-                      <a:ext cx="4360632" cy="1854366"/>
+                      <a:ext cx="6188710" cy="2707005"/>
                     </a:xfrm>
                     <a:prstGeom prst="rect">
                       <a:avLst/>
@@ -5068,6 +5753,9 @@
             </a:graphic>
           </wp:inline>
         </w:drawing>
+      </w:r>
+      <w:r>
+        <w:t xml:space="preserve"> </w:t>
       </w:r>
       <w:r>
         <w:br w:type="page"/>
@@ -5383,7 +6071,15 @@
               <w:pStyle w:val="Textbody"/>
             </w:pPr>
             <w:r>
-              <w:t>If you want to sent tracking codes to Svea, you can enable this feature.</w:t>
+              <w:t xml:space="preserve">If you want to </w:t>
+            </w:r>
+            <w:proofErr w:type="spellStart"/>
+            <w:r>
+              <w:t>sent</w:t>
+            </w:r>
+            <w:proofErr w:type="spellEnd"/>
+            <w:r>
+              <w:t xml:space="preserve"> tracking codes to Svea, you can enable this feature.</w:t>
             </w:r>
             <w:r>
               <w:rPr>
@@ -5753,7 +6449,7 @@
       <w:pPr>
         <w:pStyle w:val="Heading2"/>
       </w:pPr>
-      <w:bookmarkStart w:id="76" w:name="_Toc158963709"/>
+      <w:bookmarkStart w:id="76" w:name="_Toc182161260"/>
       <w:r>
         <w:t>Svea Part Payment Calculator</w:t>
       </w:r>
@@ -6112,7 +6808,7 @@
       <w:pPr>
         <w:pStyle w:val="Heading2"/>
       </w:pPr>
-      <w:bookmarkStart w:id="77" w:name="_Toc158963710"/>
+      <w:bookmarkStart w:id="77" w:name="_Toc182161261"/>
       <w:r>
         <w:t>Additional features</w:t>
       </w:r>
@@ -6122,7 +6818,7 @@
       <w:pPr>
         <w:pStyle w:val="Heading3"/>
       </w:pPr>
-      <w:bookmarkStart w:id="78" w:name="_Toc158963711"/>
+      <w:bookmarkStart w:id="78" w:name="_Toc182161262"/>
       <w:r>
         <w:t>Payment Fees</w:t>
       </w:r>
@@ -6132,11 +6828,6 @@
       <w:pPr>
         <w:pStyle w:val="Textbody"/>
       </w:pPr>
-    </w:p>
-    <w:p>
-      <w:pPr>
-        <w:pStyle w:val="Textbody"/>
-      </w:pPr>
       <w:r>
         <w:t>The payment module has support for defining invoicing fees for each sub method under each payment method, including Collated payment method. For example, with "10;FI01=5;FI06=7.5" the fee in quote gets resolved based on the selected method in the following way:</w:t>
       </w:r>
@@ -6169,7 +6860,7 @@
       <w:pPr>
         <w:pStyle w:val="Heading3"/>
       </w:pPr>
-      <w:bookmarkStart w:id="79" w:name="_Toc158963712"/>
+      <w:bookmarkStart w:id="79" w:name="_Toc182161263"/>
       <w:r>
         <w:t>Delayed capture</w:t>
       </w:r>
@@ -6179,11 +6870,6 @@
       <w:pPr>
         <w:pStyle w:val="Textbody"/>
       </w:pPr>
-    </w:p>
-    <w:p>
-      <w:pPr>
-        <w:pStyle w:val="Textbody"/>
-      </w:pPr>
       <w:r>
         <w:t>In case part payment or invoice payment methods are used, this can be used to specify delayed capture for these payment methods. Normally, all payments are marked as captured when payments are confirmed by Svea. When a payment method is marked as delayed capture payment method, the payment confirmation will not result into the payment be marked as captured. That is, to capture these, creation of invoice with capture case set to "online" is required.</w:t>
       </w:r>
@@ -6208,16 +6894,11 @@
       <w:pPr>
         <w:pStyle w:val="Heading3"/>
       </w:pPr>
-      <w:bookmarkStart w:id="80" w:name="_Toc158963713"/>
+      <w:bookmarkStart w:id="80" w:name="_Toc182161264"/>
       <w:r>
         <w:t>Automatic status query</w:t>
       </w:r>
       <w:bookmarkEnd w:id="80"/>
-    </w:p>
-    <w:p>
-      <w:pPr>
-        <w:pStyle w:val="Textbody"/>
-      </w:pPr>
     </w:p>
     <w:p>
       <w:pPr>
@@ -6280,7 +6961,7 @@
       <w:pPr>
         <w:pStyle w:val="Heading1"/>
       </w:pPr>
-      <w:bookmarkStart w:id="81" w:name="_Toc158963714"/>
+      <w:bookmarkStart w:id="81" w:name="_Toc182161265"/>
       <w:r>
         <w:lastRenderedPageBreak/>
         <w:t>Order administ</w:t>
@@ -6436,7 +7117,7 @@
       <w:pPr>
         <w:pStyle w:val="Heading2"/>
       </w:pPr>
-      <w:bookmarkStart w:id="82" w:name="_Toc158963715"/>
+      <w:bookmarkStart w:id="82" w:name="_Toc182161266"/>
       <w:r>
         <w:lastRenderedPageBreak/>
         <w:t>Refunding order</w:t>
@@ -6677,7 +7358,7 @@
       <w:pPr>
         <w:pStyle w:val="Heading1"/>
       </w:pPr>
-      <w:bookmarkStart w:id="83" w:name="_Toc158963716"/>
+      <w:bookmarkStart w:id="83" w:name="_Toc182161267"/>
       <w:r>
         <w:t>Logging</w:t>
       </w:r>
@@ -6731,7 +7412,7 @@
       <w:pPr>
         <w:pStyle w:val="Heading1"/>
       </w:pPr>
-      <w:bookmarkStart w:id="84" w:name="_Toc158963717"/>
+      <w:bookmarkStart w:id="84" w:name="_Toc182161268"/>
       <w:r>
         <w:t>Resolving issues and support</w:t>
       </w:r>
@@ -6820,7 +7501,7 @@
       <w:pPr>
         <w:pStyle w:val="Heading2"/>
       </w:pPr>
-      <w:bookmarkStart w:id="85" w:name="_Toc158963718"/>
+      <w:bookmarkStart w:id="85" w:name="_Toc182161269"/>
       <w:r>
         <w:t>Common problems and solutions</w:t>
       </w:r>
@@ -6835,7 +7516,15 @@
         </w:numPr>
       </w:pPr>
       <w:r>
-        <w:t>If you get `No payment methods available` on payment page, you might check the sellerid, secret key and endpoint once more.</w:t>
+        <w:t xml:space="preserve">If you get `No payment methods available` on payment page, you might check the </w:t>
+      </w:r>
+      <w:proofErr w:type="spellStart"/>
+      <w:r>
+        <w:t>sellerid</w:t>
+      </w:r>
+      <w:proofErr w:type="spellEnd"/>
+      <w:r>
+        <w:t>, secret key and endpoint once more.</w:t>
       </w:r>
     </w:p>
     <w:p>
@@ -6988,7 +7677,18 @@
               <w:szCs w:val="14"/>
               <w:lang w:val="fi-FI"/>
             </w:rPr>
-            <w:t>Svea P</w:t>
+            <w:t xml:space="preserve">Svea </w:t>
+          </w:r>
+          <w:proofErr w:type="spellStart"/>
+          <w:r>
+            <w:rPr>
+              <w:rFonts w:ascii="Arial" w:hAnsi="Arial" w:cs="Arial"/>
+              <w:b/>
+              <w:sz w:val="14"/>
+              <w:szCs w:val="14"/>
+              <w:lang w:val="fi-FI"/>
+            </w:rPr>
+            <w:t>P</w:t>
           </w:r>
           <w:r>
             <w:rPr>
@@ -7000,6 +7700,7 @@
             </w:rPr>
             <w:t>ayments</w:t>
           </w:r>
+          <w:proofErr w:type="spellEnd"/>
           <w:r>
             <w:rPr>
               <w:rFonts w:ascii="Arial" w:hAnsi="Arial" w:cs="Arial"/>
@@ -7368,7 +8069,7 @@
         <w:sz w:val="20"/>
         <w:szCs w:val="20"/>
       </w:rPr>
-      <w:t>26</w:t>
+      <w:t>11</w:t>
     </w:r>
     <w:r>
       <w:rPr>
@@ -7384,7 +8085,7 @@
         <w:sz w:val="20"/>
         <w:szCs w:val="20"/>
       </w:rPr>
-      <w:t>5</w:t>
+      <w:t>11</w:t>
     </w:r>
     <w:r>
       <w:rPr>
@@ -9061,6 +9762,93 @@
     </w:lvl>
   </w:abstractNum>
   <w:abstractNum w:abstractNumId="19" w15:restartNumberingAfterBreak="0">
+    <w:nsid w:val="50603006"/>
+    <w:multiLevelType w:val="hybridMultilevel"/>
+    <w:tmpl w:val="02942B76"/>
+    <w:lvl w:ilvl="0" w:tplc="617C33E4">
+      <w:start w:val="1"/>
+      <w:numFmt w:val="decimal"/>
+      <w:pStyle w:val="Heading3"/>
+      <w:lvlText w:val="%1."/>
+      <w:lvlJc w:val="left"/>
+      <w:pPr>
+        <w:ind w:left="720" w:hanging="360"/>
+      </w:pPr>
+    </w:lvl>
+    <w:lvl w:ilvl="1" w:tplc="20000019" w:tentative="1">
+      <w:start w:val="1"/>
+      <w:numFmt w:val="lowerLetter"/>
+      <w:lvlText w:val="%2."/>
+      <w:lvlJc w:val="left"/>
+      <w:pPr>
+        <w:ind w:left="1440" w:hanging="360"/>
+      </w:pPr>
+    </w:lvl>
+    <w:lvl w:ilvl="2" w:tplc="2000001B" w:tentative="1">
+      <w:start w:val="1"/>
+      <w:numFmt w:val="lowerRoman"/>
+      <w:lvlText w:val="%3."/>
+      <w:lvlJc w:val="right"/>
+      <w:pPr>
+        <w:ind w:left="2160" w:hanging="180"/>
+      </w:pPr>
+    </w:lvl>
+    <w:lvl w:ilvl="3" w:tplc="2000000F" w:tentative="1">
+      <w:start w:val="1"/>
+      <w:numFmt w:val="decimal"/>
+      <w:lvlText w:val="%4."/>
+      <w:lvlJc w:val="left"/>
+      <w:pPr>
+        <w:ind w:left="2880" w:hanging="360"/>
+      </w:pPr>
+    </w:lvl>
+    <w:lvl w:ilvl="4" w:tplc="20000019" w:tentative="1">
+      <w:start w:val="1"/>
+      <w:numFmt w:val="lowerLetter"/>
+      <w:lvlText w:val="%5."/>
+      <w:lvlJc w:val="left"/>
+      <w:pPr>
+        <w:ind w:left="3600" w:hanging="360"/>
+      </w:pPr>
+    </w:lvl>
+    <w:lvl w:ilvl="5" w:tplc="2000001B" w:tentative="1">
+      <w:start w:val="1"/>
+      <w:numFmt w:val="lowerRoman"/>
+      <w:lvlText w:val="%6."/>
+      <w:lvlJc w:val="right"/>
+      <w:pPr>
+        <w:ind w:left="4320" w:hanging="180"/>
+      </w:pPr>
+    </w:lvl>
+    <w:lvl w:ilvl="6" w:tplc="2000000F" w:tentative="1">
+      <w:start w:val="1"/>
+      <w:numFmt w:val="decimal"/>
+      <w:lvlText w:val="%7."/>
+      <w:lvlJc w:val="left"/>
+      <w:pPr>
+        <w:ind w:left="5040" w:hanging="360"/>
+      </w:pPr>
+    </w:lvl>
+    <w:lvl w:ilvl="7" w:tplc="20000019" w:tentative="1">
+      <w:start w:val="1"/>
+      <w:numFmt w:val="lowerLetter"/>
+      <w:lvlText w:val="%8."/>
+      <w:lvlJc w:val="left"/>
+      <w:pPr>
+        <w:ind w:left="5760" w:hanging="360"/>
+      </w:pPr>
+    </w:lvl>
+    <w:lvl w:ilvl="8" w:tplc="2000001B" w:tentative="1">
+      <w:start w:val="1"/>
+      <w:numFmt w:val="lowerRoman"/>
+      <w:lvlText w:val="%9."/>
+      <w:lvlJc w:val="right"/>
+      <w:pPr>
+        <w:ind w:left="6480" w:hanging="180"/>
+      </w:pPr>
+    </w:lvl>
+  </w:abstractNum>
+  <w:abstractNum w:abstractNumId="20" w15:restartNumberingAfterBreak="0">
     <w:nsid w:val="51031C0B"/>
     <w:multiLevelType w:val="multilevel"/>
     <w:tmpl w:val="3738AF18"/>
@@ -9126,7 +9914,7 @@
       <w:lvlJc w:val="left"/>
     </w:lvl>
   </w:abstractNum>
-  <w:abstractNum w:abstractNumId="20" w15:restartNumberingAfterBreak="0">
+  <w:abstractNum w:abstractNumId="21" w15:restartNumberingAfterBreak="0">
     <w:nsid w:val="5C7A10F4"/>
     <w:multiLevelType w:val="hybridMultilevel"/>
     <w:tmpl w:val="98741DDC"/>
@@ -9215,7 +10003,7 @@
       </w:pPr>
     </w:lvl>
   </w:abstractNum>
-  <w:abstractNum w:abstractNumId="21" w15:restartNumberingAfterBreak="0">
+  <w:abstractNum w:abstractNumId="22" w15:restartNumberingAfterBreak="0">
     <w:nsid w:val="5DDA2CE8"/>
     <w:multiLevelType w:val="multilevel"/>
     <w:tmpl w:val="D95A0C22"/>
@@ -9281,7 +10069,7 @@
       <w:lvlJc w:val="left"/>
     </w:lvl>
   </w:abstractNum>
-  <w:abstractNum w:abstractNumId="22" w15:restartNumberingAfterBreak="0">
+  <w:abstractNum w:abstractNumId="23" w15:restartNumberingAfterBreak="0">
     <w:nsid w:val="62214FB2"/>
     <w:multiLevelType w:val="hybridMultilevel"/>
     <w:tmpl w:val="E50A5D60"/>
@@ -9370,7 +10158,7 @@
       </w:pPr>
     </w:lvl>
   </w:abstractNum>
-  <w:abstractNum w:abstractNumId="23" w15:restartNumberingAfterBreak="0">
+  <w:abstractNum w:abstractNumId="24" w15:restartNumberingAfterBreak="0">
     <w:nsid w:val="69355483"/>
     <w:multiLevelType w:val="hybridMultilevel"/>
     <w:tmpl w:val="B50294A4"/>
@@ -9483,7 +10271,7 @@
       </w:rPr>
     </w:lvl>
   </w:abstractNum>
-  <w:abstractNum w:abstractNumId="24" w15:restartNumberingAfterBreak="0">
+  <w:abstractNum w:abstractNumId="25" w15:restartNumberingAfterBreak="0">
     <w:nsid w:val="6E156B21"/>
     <w:multiLevelType w:val="hybridMultilevel"/>
     <w:tmpl w:val="F7FAE6A4"/>
@@ -9572,7 +10360,7 @@
       </w:pPr>
     </w:lvl>
   </w:abstractNum>
-  <w:abstractNum w:abstractNumId="25" w15:restartNumberingAfterBreak="0">
+  <w:abstractNum w:abstractNumId="26" w15:restartNumberingAfterBreak="0">
     <w:nsid w:val="706E0A86"/>
     <w:multiLevelType w:val="hybridMultilevel"/>
     <w:tmpl w:val="BA3E707E"/>
@@ -9685,7 +10473,7 @@
       </w:rPr>
     </w:lvl>
   </w:abstractNum>
-  <w:abstractNum w:abstractNumId="26" w15:restartNumberingAfterBreak="0">
+  <w:abstractNum w:abstractNumId="27" w15:restartNumberingAfterBreak="0">
     <w:nsid w:val="70B658C9"/>
     <w:multiLevelType w:val="multilevel"/>
     <w:tmpl w:val="C6EAB140"/>
@@ -9751,7 +10539,7 @@
       <w:lvlJc w:val="left"/>
     </w:lvl>
   </w:abstractNum>
-  <w:abstractNum w:abstractNumId="27" w15:restartNumberingAfterBreak="0">
+  <w:abstractNum w:abstractNumId="28" w15:restartNumberingAfterBreak="0">
     <w:nsid w:val="77AD766C"/>
     <w:multiLevelType w:val="multilevel"/>
     <w:tmpl w:val="99AA7BC6"/>
@@ -9862,13 +10650,13 @@
     <w:abstractNumId w:val="2"/>
   </w:num>
   <w:num w:numId="3" w16cid:durableId="1144548612">
-    <w:abstractNumId w:val="19"/>
+    <w:abstractNumId w:val="20"/>
   </w:num>
   <w:num w:numId="4" w16cid:durableId="1153985476">
-    <w:abstractNumId w:val="21"/>
+    <w:abstractNumId w:val="22"/>
   </w:num>
   <w:num w:numId="5" w16cid:durableId="819611193">
-    <w:abstractNumId w:val="26"/>
+    <w:abstractNumId w:val="27"/>
   </w:num>
   <w:num w:numId="6" w16cid:durableId="485588963">
     <w:abstractNumId w:val="14"/>
@@ -9895,10 +10683,10 @@
     <w:abstractNumId w:val="9"/>
   </w:num>
   <w:num w:numId="14" w16cid:durableId="688410081">
-    <w:abstractNumId w:val="27"/>
+    <w:abstractNumId w:val="28"/>
   </w:num>
   <w:num w:numId="15" w16cid:durableId="607733873">
-    <w:abstractNumId w:val="22"/>
+    <w:abstractNumId w:val="23"/>
   </w:num>
   <w:num w:numId="16" w16cid:durableId="249506583">
     <w:abstractNumId w:val="7"/>
@@ -9913,7 +10701,7 @@
     <w:abstractNumId w:val="0"/>
   </w:num>
   <w:num w:numId="20" w16cid:durableId="1108425367">
-    <w:abstractNumId w:val="24"/>
+    <w:abstractNumId w:val="25"/>
   </w:num>
   <w:num w:numId="21" w16cid:durableId="1887642981">
     <w:abstractNumId w:val="12"/>
@@ -9928,16 +10716,19 @@
     <w:abstractNumId w:val="18"/>
   </w:num>
   <w:num w:numId="25" w16cid:durableId="1458454441">
-    <w:abstractNumId w:val="23"/>
+    <w:abstractNumId w:val="24"/>
   </w:num>
   <w:num w:numId="26" w16cid:durableId="289676980">
     <w:abstractNumId w:val="1"/>
   </w:num>
   <w:num w:numId="27" w16cid:durableId="908926960">
-    <w:abstractNumId w:val="25"/>
+    <w:abstractNumId w:val="26"/>
   </w:num>
   <w:num w:numId="28" w16cid:durableId="182593423">
-    <w:abstractNumId w:val="20"/>
+    <w:abstractNumId w:val="21"/>
+  </w:num>
+  <w:num w:numId="29" w16cid:durableId="357463693">
+    <w:abstractNumId w:val="19"/>
   </w:num>
 </w:numbering>
 </file>
@@ -10412,6 +11203,9 @@
     <w:qFormat/>
     <w:rsid w:val="00F23CBA"/>
     <w:pPr>
+      <w:numPr>
+        <w:numId w:val="29"/>
+      </w:numPr>
       <w:outlineLvl w:val="2"/>
     </w:pPr>
     <w:rPr>

</xml_diff>

<commit_message>
Changelog and docs version updated
</commit_message>
<xml_diff>
--- a/docs/Manual - Payment Module for Adobe Commerce (Magento) - Svea Payments Finland.docx
+++ b/docs/Manual - Payment Module for Adobe Commerce (Magento) - Svea Payments Finland.docx
@@ -352,7 +352,15 @@
           <w:iCs/>
           <w:szCs w:val="22"/>
         </w:rPr>
-        <w:t>14</w:t>
+        <w:t>1</w:t>
+      </w:r>
+      <w:r>
+        <w:rPr>
+          <w:i/>
+          <w:iCs/>
+          <w:szCs w:val="22"/>
+        </w:rPr>
+        <w:t>6</w:t>
       </w:r>
     </w:p>
     <w:p>
@@ -2977,35 +2985,7 @@
             <w:rStyle w:val="Hyperlink"/>
             <w:lang w:val="sv-SE"/>
           </w:rPr>
-          <w:t>Changel</w:t>
-        </w:r>
-        <w:r>
-          <w:rPr>
-            <w:rStyle w:val="Hyperlink"/>
-            <w:lang w:val="sv-SE"/>
-          </w:rPr>
-          <w:t>o</w:t>
-        </w:r>
-        <w:r>
-          <w:rPr>
-            <w:rStyle w:val="Hyperlink"/>
-            <w:lang w:val="sv-SE"/>
-          </w:rPr>
-          <w:t>g</w:t>
-        </w:r>
-        <w:r>
-          <w:rPr>
-            <w:rStyle w:val="Hyperlink"/>
-            <w:lang w:val="sv-SE"/>
-          </w:rPr>
-          <w:t>.</w:t>
-        </w:r>
-        <w:r>
-          <w:rPr>
-            <w:rStyle w:val="Hyperlink"/>
-            <w:lang w:val="sv-SE"/>
-          </w:rPr>
-          <w:t>md</w:t>
+          <w:t>Changelog.md</w:t>
         </w:r>
       </w:hyperlink>
     </w:p>
@@ -3037,19 +3017,7 @@
           <w:rPr>
             <w:rStyle w:val="Hyperlink"/>
           </w:rPr>
-          <w:t>magent</w:t>
-        </w:r>
-        <w:r>
-          <w:rPr>
-            <w:rStyle w:val="Hyperlink"/>
-          </w:rPr>
-          <w:t>o</w:t>
-        </w:r>
-        <w:r>
-          <w:rPr>
-            <w:rStyle w:val="Hyperlink"/>
-          </w:rPr>
-          <w:t>2_svea_payments</w:t>
+          <w:t>magento2_svea_payments</w:t>
         </w:r>
         <w:r>
           <w:rPr>
@@ -3449,15 +3417,7 @@
         <w:pStyle w:val="Textbody"/>
       </w:pPr>
       <w:r>
-        <w:t xml:space="preserve">During installation, the module installs required database tables and adds </w:t>
-      </w:r>
-      <w:proofErr w:type="spellStart"/>
-      <w:r>
-        <w:t>cron</w:t>
-      </w:r>
-      <w:proofErr w:type="spellEnd"/>
-      <w:r>
-        <w:t xml:space="preserve"> jobs for payment status query background jobs.</w:t>
+        <w:t>During installation, the module installs required database tables and adds cron jobs for payment status query background jobs.</w:t>
       </w:r>
     </w:p>
     <w:p>
@@ -3472,19 +3432,7 @@
           <w:rPr>
             <w:rStyle w:val="Hyperlink"/>
           </w:rPr>
-          <w:t>https://github.com/maksuturva/magento2_payment_mo</w:t>
-        </w:r>
-        <w:r>
-          <w:rPr>
-            <w:rStyle w:val="Hyperlink"/>
-          </w:rPr>
-          <w:t>d</w:t>
-        </w:r>
-        <w:r>
-          <w:rPr>
-            <w:rStyle w:val="Hyperlink"/>
-          </w:rPr>
-          <w:t>ule/</w:t>
+          <w:t>https://github.com/maksuturva/magento2_payment_module/</w:t>
         </w:r>
       </w:hyperlink>
       <w:r>
@@ -3583,23 +3531,7 @@
         <w:pStyle w:val="Codeblock"/>
       </w:pPr>
       <w:r>
-        <w:t xml:space="preserve">composer require </w:t>
-      </w:r>
-      <w:proofErr w:type="spellStart"/>
-      <w:r>
-        <w:t>svea</w:t>
-      </w:r>
-      <w:proofErr w:type="spellEnd"/>
-      <w:r>
-        <w:t>-payments-</w:t>
-      </w:r>
-      <w:proofErr w:type="spellStart"/>
-      <w:r>
-        <w:t>finland</w:t>
-      </w:r>
-      <w:proofErr w:type="spellEnd"/>
-      <w:r>
-        <w:t>/magento2-svea-payments</w:t>
+        <w:t>composer require svea-payments-finland/magento2-svea-payments</w:t>
       </w:r>
     </w:p>
     <w:p>
@@ -3622,275 +3554,157 @@
       <w:pPr>
         <w:pStyle w:val="Codeblock"/>
       </w:pPr>
-      <w:proofErr w:type="spellStart"/>
-      <w:r>
-        <w:t>php</w:t>
-      </w:r>
-      <w:proofErr w:type="spellEnd"/>
-      <w:r>
-        <w:t xml:space="preserve"> bin/</w:t>
-      </w:r>
-      <w:proofErr w:type="spellStart"/>
-      <w:r>
-        <w:t>magento</w:t>
-      </w:r>
-      <w:proofErr w:type="spellEnd"/>
+      <w:r>
+        <w:t>php bin/magento setup:upgrade</w:t>
+      </w:r>
+    </w:p>
+    <w:p>
+      <w:pPr>
+        <w:pStyle w:val="Codeblock"/>
+      </w:pPr>
+      <w:r>
+        <w:t>php bin/magento setup:di:compile</w:t>
+      </w:r>
+    </w:p>
+    <w:p>
+      <w:pPr>
+        <w:pStyle w:val="Codeblock"/>
+      </w:pPr>
+      <w:r>
+        <w:t>p</w:t>
+      </w:r>
+      <w:r>
+        <w:t>hp bin/magento setup:static-content:deploy</w:t>
+      </w:r>
       <w:r>
         <w:t xml:space="preserve"> </w:t>
       </w:r>
-      <w:proofErr w:type="spellStart"/>
-      <w:r>
-        <w:t>setup:upgrade</w:t>
-      </w:r>
-      <w:proofErr w:type="spellEnd"/>
+      <w:r>
+        <w:t>-f -j 3</w:t>
+      </w:r>
     </w:p>
     <w:p>
       <w:pPr>
         <w:pStyle w:val="Codeblock"/>
       </w:pPr>
-      <w:proofErr w:type="spellStart"/>
-      <w:r>
-        <w:t>php</w:t>
-      </w:r>
-      <w:proofErr w:type="spellEnd"/>
-      <w:r>
-        <w:t xml:space="preserve"> bin/</w:t>
-      </w:r>
-      <w:proofErr w:type="spellStart"/>
-      <w:r>
-        <w:t>magento</w:t>
-      </w:r>
-      <w:proofErr w:type="spellEnd"/>
+      <w:r>
+        <w:t>php bin/magento cache:flush</w:t>
+      </w:r>
+    </w:p>
+    <w:p>
+      <w:pPr>
+        <w:pStyle w:val="Textbody"/>
+      </w:pPr>
+    </w:p>
+    <w:p>
+      <w:pPr>
+        <w:pStyle w:val="Textbody"/>
+      </w:pPr>
+      <w:r>
+        <w:t xml:space="preserve">Check that cron service is </w:t>
+      </w:r>
+      <w:r>
+        <w:t>running.</w:t>
+      </w:r>
+    </w:p>
+    <w:p>
+      <w:pPr>
+        <w:pStyle w:val="Codeblock"/>
+      </w:pPr>
+      <w:r>
+        <w:t>service cron status</w:t>
+      </w:r>
+    </w:p>
+    <w:p>
+      <w:pPr>
+        <w:pStyle w:val="Textbody"/>
+      </w:pPr>
+      <w:r>
+        <w:t xml:space="preserve">if needed, start cron as </w:t>
+      </w:r>
+      <w:r>
+        <w:t>follows.</w:t>
+      </w:r>
+    </w:p>
+    <w:p>
+      <w:pPr>
+        <w:pStyle w:val="Codeblock"/>
+      </w:pPr>
+      <w:r>
+        <w:t>service cron start</w:t>
+      </w:r>
+    </w:p>
+    <w:p/>
+    <w:p>
+      <w:pPr>
+        <w:pStyle w:val="Heading2"/>
+      </w:pPr>
+      <w:bookmarkStart w:id="45" w:name="_Toc182161248"/>
+      <w:bookmarkStart w:id="46" w:name="_Toc11353199"/>
+      <w:bookmarkStart w:id="47" w:name="_Toc11353125"/>
+      <w:bookmarkStart w:id="48" w:name="_Toc11253826"/>
+      <w:bookmarkStart w:id="49" w:name="_Toc11144779"/>
+      <w:bookmarkStart w:id="50" w:name="_Toc10743690"/>
+      <w:bookmarkStart w:id="51" w:name="_Toc10741270"/>
+      <w:bookmarkStart w:id="52" w:name="_Toc10646644"/>
+      <w:bookmarkStart w:id="53" w:name="__RefHeading__1414_1801812706"/>
+      <w:r>
+        <w:t>Check the current version information</w:t>
+      </w:r>
+      <w:bookmarkEnd w:id="45"/>
+    </w:p>
+    <w:p>
+      <w:pPr>
+        <w:pStyle w:val="Textbody"/>
+      </w:pPr>
+      <w:r>
+        <w:t xml:space="preserve">By using the composer tool, you can easily check the current version of any installed </w:t>
+      </w:r>
+      <w:r>
+        <w:t>payment module</w:t>
+      </w:r>
+      <w:r>
+        <w:t xml:space="preserve">. This can be extremely helpful for ensuring that </w:t>
+      </w:r>
+      <w:r>
+        <w:t>all</w:t>
+      </w:r>
+      <w:r>
+        <w:t xml:space="preserve"> your plugins are up-to-date and functioning properly.</w:t>
+      </w:r>
+    </w:p>
+    <w:p>
+      <w:pPr>
+        <w:pStyle w:val="Codeblock"/>
+      </w:pPr>
+      <w:r>
+        <w:t xml:space="preserve">composer show </w:t>
+      </w:r>
+      <w:r>
+        <w:t>svea-payments-finland/magento2-svea-payments</w:t>
+      </w:r>
+    </w:p>
+    <w:p/>
+    <w:p>
+      <w:pPr>
+        <w:pStyle w:val="Heading2"/>
+      </w:pPr>
+      <w:bookmarkStart w:id="54" w:name="_Toc182161249"/>
+      <w:r>
+        <w:t>Upgrad</w:t>
+      </w:r>
+      <w:r>
+        <w:t>e</w:t>
+      </w:r>
       <w:r>
         <w:t xml:space="preserve"> </w:t>
       </w:r>
-      <w:proofErr w:type="spellStart"/>
-      <w:r>
-        <w:t>setup:di:compile</w:t>
-      </w:r>
-      <w:proofErr w:type="spellEnd"/>
-    </w:p>
-    <w:p>
-      <w:pPr>
-        <w:pStyle w:val="Codeblock"/>
-      </w:pPr>
-      <w:proofErr w:type="spellStart"/>
-      <w:r>
-        <w:t>p</w:t>
-      </w:r>
-      <w:r>
-        <w:t>hp</w:t>
-      </w:r>
-      <w:proofErr w:type="spellEnd"/>
-      <w:r>
-        <w:t xml:space="preserve"> bin/</w:t>
-      </w:r>
-      <w:proofErr w:type="spellStart"/>
-      <w:r>
-        <w:t>magento</w:t>
-      </w:r>
-      <w:proofErr w:type="spellEnd"/>
-      <w:r>
-        <w:t xml:space="preserve"> </w:t>
-      </w:r>
-      <w:proofErr w:type="spellStart"/>
-      <w:r>
-        <w:t>setup:static-content:deploy</w:t>
-      </w:r>
-      <w:proofErr w:type="spellEnd"/>
-      <w:r>
-        <w:t xml:space="preserve"> </w:t>
-      </w:r>
-      <w:r>
-        <w:t>-f -j 3</w:t>
-      </w:r>
-    </w:p>
-    <w:p>
-      <w:pPr>
-        <w:pStyle w:val="Codeblock"/>
-      </w:pPr>
-      <w:proofErr w:type="spellStart"/>
-      <w:r>
-        <w:t>php</w:t>
-      </w:r>
-      <w:proofErr w:type="spellEnd"/>
-      <w:r>
-        <w:t xml:space="preserve"> bin/</w:t>
-      </w:r>
-      <w:proofErr w:type="spellStart"/>
-      <w:r>
-        <w:t>magento</w:t>
-      </w:r>
-      <w:proofErr w:type="spellEnd"/>
-      <w:r>
-        <w:t xml:space="preserve"> </w:t>
-      </w:r>
-      <w:proofErr w:type="spellStart"/>
-      <w:r>
-        <w:t>cache:flush</w:t>
-      </w:r>
-      <w:proofErr w:type="spellEnd"/>
-    </w:p>
-    <w:p>
-      <w:pPr>
-        <w:pStyle w:val="Textbody"/>
-      </w:pPr>
-    </w:p>
-    <w:p>
-      <w:pPr>
-        <w:pStyle w:val="Textbody"/>
-      </w:pPr>
-      <w:r>
-        <w:t xml:space="preserve">Check that </w:t>
-      </w:r>
-      <w:proofErr w:type="spellStart"/>
-      <w:r>
-        <w:t>cron</w:t>
-      </w:r>
-      <w:proofErr w:type="spellEnd"/>
-      <w:r>
-        <w:t xml:space="preserve"> service is </w:t>
-      </w:r>
-      <w:r>
-        <w:t>running.</w:t>
-      </w:r>
-    </w:p>
-    <w:p>
-      <w:pPr>
-        <w:pStyle w:val="Codeblock"/>
-      </w:pPr>
-      <w:r>
-        <w:t xml:space="preserve">service </w:t>
-      </w:r>
-      <w:proofErr w:type="spellStart"/>
-      <w:r>
-        <w:t>cron</w:t>
-      </w:r>
-      <w:proofErr w:type="spellEnd"/>
-      <w:r>
-        <w:t xml:space="preserve"> status</w:t>
-      </w:r>
-    </w:p>
-    <w:p>
-      <w:pPr>
-        <w:pStyle w:val="Textbody"/>
-      </w:pPr>
-      <w:r>
-        <w:t xml:space="preserve">if needed, start </w:t>
-      </w:r>
-      <w:proofErr w:type="spellStart"/>
-      <w:r>
-        <w:t>cron</w:t>
-      </w:r>
-      <w:proofErr w:type="spellEnd"/>
-      <w:r>
-        <w:t xml:space="preserve"> as </w:t>
-      </w:r>
-      <w:r>
-        <w:t>follows.</w:t>
-      </w:r>
-    </w:p>
-    <w:p>
-      <w:pPr>
-        <w:pStyle w:val="Codeblock"/>
-      </w:pPr>
-      <w:r>
-        <w:t xml:space="preserve">service </w:t>
-      </w:r>
-      <w:proofErr w:type="spellStart"/>
-      <w:r>
-        <w:t>cron</w:t>
-      </w:r>
-      <w:proofErr w:type="spellEnd"/>
-      <w:r>
-        <w:t xml:space="preserve"> start</w:t>
-      </w:r>
-    </w:p>
-    <w:p/>
-    <w:p>
-      <w:pPr>
-        <w:pStyle w:val="Heading2"/>
-      </w:pPr>
-      <w:bookmarkStart w:id="45" w:name="_Toc11353199"/>
-      <w:bookmarkStart w:id="46" w:name="_Toc11353125"/>
-      <w:bookmarkStart w:id="47" w:name="_Toc11253826"/>
-      <w:bookmarkStart w:id="48" w:name="_Toc11144779"/>
-      <w:bookmarkStart w:id="49" w:name="_Toc10743690"/>
-      <w:bookmarkStart w:id="50" w:name="_Toc10741270"/>
-      <w:bookmarkStart w:id="51" w:name="_Toc10646644"/>
-      <w:bookmarkStart w:id="52" w:name="__RefHeading__1414_1801812706"/>
-      <w:bookmarkStart w:id="53" w:name="_Toc182161248"/>
-      <w:r>
-        <w:t>Check the current version information</w:t>
-      </w:r>
-      <w:bookmarkEnd w:id="53"/>
-    </w:p>
-    <w:p>
-      <w:pPr>
-        <w:pStyle w:val="Textbody"/>
-      </w:pPr>
-      <w:r>
-        <w:t xml:space="preserve">By using the composer tool, you can easily check the current version of any installed </w:t>
-      </w:r>
-      <w:r>
-        <w:t>payment module</w:t>
-      </w:r>
-      <w:r>
-        <w:t xml:space="preserve">. This can be extremely helpful for ensuring that </w:t>
-      </w:r>
-      <w:r>
-        <w:t>all</w:t>
-      </w:r>
-      <w:r>
-        <w:t xml:space="preserve"> your plugins are up-to-date and functioning properly.</w:t>
-      </w:r>
-    </w:p>
-    <w:p>
-      <w:pPr>
-        <w:pStyle w:val="Codeblock"/>
-      </w:pPr>
-      <w:r>
-        <w:t xml:space="preserve">composer show </w:t>
-      </w:r>
-      <w:proofErr w:type="spellStart"/>
-      <w:r>
-        <w:t>svea</w:t>
-      </w:r>
-      <w:proofErr w:type="spellEnd"/>
-      <w:r>
-        <w:t>-payments-</w:t>
-      </w:r>
-      <w:proofErr w:type="spellStart"/>
-      <w:r>
-        <w:t>finland</w:t>
-      </w:r>
-      <w:proofErr w:type="spellEnd"/>
-      <w:r>
-        <w:t>/magento2-svea-payments</w:t>
-      </w:r>
-    </w:p>
-    <w:p/>
-    <w:p>
-      <w:pPr>
-        <w:pStyle w:val="Heading2"/>
-      </w:pPr>
-      <w:bookmarkStart w:id="54" w:name="_Toc182161249"/>
-      <w:r>
-        <w:t>Upgrad</w:t>
-      </w:r>
-      <w:r>
-        <w:t>e</w:t>
-      </w:r>
-      <w:r>
-        <w:t xml:space="preserve"> </w:t>
-      </w:r>
       <w:r>
         <w:t>the</w:t>
       </w:r>
       <w:r>
         <w:t xml:space="preserve"> existing </w:t>
       </w:r>
-      <w:bookmarkEnd w:id="45"/>
       <w:bookmarkEnd w:id="46"/>
       <w:bookmarkEnd w:id="47"/>
       <w:bookmarkEnd w:id="48"/>
@@ -3898,6 +3712,7 @@
       <w:bookmarkEnd w:id="50"/>
       <w:bookmarkEnd w:id="51"/>
       <w:bookmarkEnd w:id="52"/>
+      <w:bookmarkEnd w:id="53"/>
       <w:r>
         <w:t>module</w:t>
       </w:r>
@@ -3924,21 +3739,8 @@
       <w:r>
         <w:t xml:space="preserve">composer update </w:t>
       </w:r>
-      <w:proofErr w:type="spellStart"/>
-      <w:r>
-        <w:t>svea</w:t>
-      </w:r>
-      <w:proofErr w:type="spellEnd"/>
-      <w:r>
-        <w:t>-payments-</w:t>
-      </w:r>
-      <w:proofErr w:type="spellStart"/>
-      <w:r>
-        <w:t>finland</w:t>
-      </w:r>
-      <w:proofErr w:type="spellEnd"/>
-      <w:r>
-        <w:t>/magento2-svea-payments</w:t>
+      <w:r>
+        <w:t>svea-payments-finland/magento2-svea-payments</w:t>
       </w:r>
     </w:p>
     <w:p>
@@ -3958,170 +3760,85 @@
       <w:pPr>
         <w:pStyle w:val="Codeblock"/>
       </w:pPr>
-      <w:proofErr w:type="spellStart"/>
-      <w:r>
-        <w:t>php</w:t>
-      </w:r>
-      <w:proofErr w:type="spellEnd"/>
-      <w:r>
-        <w:t xml:space="preserve"> bin/</w:t>
-      </w:r>
-      <w:proofErr w:type="spellStart"/>
-      <w:r>
-        <w:t>magento</w:t>
-      </w:r>
-      <w:proofErr w:type="spellEnd"/>
+      <w:r>
+        <w:t>php bin/magento setup:upgrade</w:t>
+      </w:r>
+    </w:p>
+    <w:p>
+      <w:pPr>
+        <w:pStyle w:val="Codeblock"/>
+      </w:pPr>
+      <w:r>
+        <w:t>php bin/magento setup:di:compile</w:t>
+      </w:r>
+    </w:p>
+    <w:p>
+      <w:pPr>
+        <w:pStyle w:val="Codeblock"/>
+      </w:pPr>
+      <w:r>
+        <w:t>p</w:t>
+      </w:r>
+      <w:r>
+        <w:t>hp bin/magento setup:static-content:deploy</w:t>
+      </w:r>
       <w:r>
         <w:t xml:space="preserve"> </w:t>
       </w:r>
-      <w:proofErr w:type="spellStart"/>
-      <w:r>
-        <w:t>setup:upgrade</w:t>
-      </w:r>
-      <w:proofErr w:type="spellEnd"/>
+      <w:r>
+        <w:t>-f -j 3</w:t>
+      </w:r>
     </w:p>
     <w:p>
       <w:pPr>
         <w:pStyle w:val="Codeblock"/>
       </w:pPr>
-      <w:proofErr w:type="spellStart"/>
-      <w:r>
-        <w:t>php</w:t>
-      </w:r>
-      <w:proofErr w:type="spellEnd"/>
-      <w:r>
-        <w:t xml:space="preserve"> bin/</w:t>
-      </w:r>
-      <w:proofErr w:type="spellStart"/>
-      <w:r>
-        <w:t>magento</w:t>
-      </w:r>
-      <w:proofErr w:type="spellEnd"/>
+      <w:r>
+        <w:t>php bin/magento cache:flush</w:t>
+      </w:r>
+    </w:p>
+    <w:p>
+      <w:pPr>
+        <w:pStyle w:val="Heading2"/>
+      </w:pPr>
+      <w:bookmarkStart w:id="55" w:name="_Toc182161250"/>
+      <w:r>
+        <w:t>Remov</w:t>
+      </w:r>
+      <w:r>
+        <w:t>e</w:t>
+      </w:r>
       <w:r>
         <w:t xml:space="preserve"> </w:t>
       </w:r>
-      <w:proofErr w:type="spellStart"/>
-      <w:r>
-        <w:t>setup:di:compile</w:t>
-      </w:r>
-      <w:proofErr w:type="spellEnd"/>
+      <w:r>
+        <w:t>the payment module</w:t>
+      </w:r>
+      <w:bookmarkEnd w:id="55"/>
+    </w:p>
+    <w:p>
+      <w:pPr>
+        <w:pStyle w:val="Textbody"/>
+      </w:pPr>
+      <w:r>
+        <w:t>To remove</w:t>
+      </w:r>
+      <w:r>
+        <w:t xml:space="preserve"> the payment module</w:t>
+      </w:r>
+      <w:r>
+        <w:t>, use the following command.</w:t>
+      </w:r>
     </w:p>
     <w:p>
       <w:pPr>
         <w:pStyle w:val="Codeblock"/>
       </w:pPr>
-      <w:proofErr w:type="spellStart"/>
-      <w:r>
-        <w:t>p</w:t>
-      </w:r>
-      <w:r>
-        <w:t>hp</w:t>
-      </w:r>
-      <w:proofErr w:type="spellEnd"/>
-      <w:r>
-        <w:t xml:space="preserve"> bin/</w:t>
-      </w:r>
-      <w:proofErr w:type="spellStart"/>
-      <w:r>
-        <w:t>magento</w:t>
-      </w:r>
-      <w:proofErr w:type="spellEnd"/>
-      <w:r>
-        <w:t xml:space="preserve"> </w:t>
-      </w:r>
-      <w:proofErr w:type="spellStart"/>
-      <w:r>
-        <w:t>setup:static-content:deploy</w:t>
-      </w:r>
-      <w:proofErr w:type="spellEnd"/>
-      <w:r>
-        <w:t xml:space="preserve"> </w:t>
-      </w:r>
-      <w:r>
-        <w:t>-f -j 3</w:t>
-      </w:r>
-    </w:p>
-    <w:p>
-      <w:pPr>
-        <w:pStyle w:val="Codeblock"/>
-      </w:pPr>
-      <w:proofErr w:type="spellStart"/>
-      <w:r>
-        <w:t>php</w:t>
-      </w:r>
-      <w:proofErr w:type="spellEnd"/>
-      <w:r>
-        <w:t xml:space="preserve"> bin/</w:t>
-      </w:r>
-      <w:proofErr w:type="spellStart"/>
-      <w:r>
-        <w:t>magento</w:t>
-      </w:r>
-      <w:proofErr w:type="spellEnd"/>
-      <w:r>
-        <w:t xml:space="preserve"> </w:t>
-      </w:r>
-      <w:proofErr w:type="spellStart"/>
-      <w:r>
-        <w:t>cache:flush</w:t>
-      </w:r>
-      <w:proofErr w:type="spellEnd"/>
-    </w:p>
-    <w:p>
-      <w:pPr>
-        <w:pStyle w:val="Heading2"/>
-      </w:pPr>
-      <w:bookmarkStart w:id="55" w:name="_Toc182161250"/>
-      <w:r>
-        <w:t>Remov</w:t>
-      </w:r>
-      <w:r>
-        <w:t>e</w:t>
-      </w:r>
-      <w:r>
-        <w:t xml:space="preserve"> </w:t>
-      </w:r>
-      <w:r>
-        <w:t>the payment module</w:t>
-      </w:r>
-      <w:bookmarkEnd w:id="55"/>
-    </w:p>
-    <w:p>
-      <w:pPr>
-        <w:pStyle w:val="Textbody"/>
-      </w:pPr>
-      <w:r>
-        <w:t>To remove</w:t>
-      </w:r>
-      <w:r>
-        <w:t xml:space="preserve"> the payment module</w:t>
-      </w:r>
-      <w:r>
-        <w:t>, use the following command.</w:t>
-      </w:r>
-    </w:p>
-    <w:p>
-      <w:pPr>
-        <w:pStyle w:val="Codeblock"/>
-      </w:pPr>
       <w:r>
         <w:t xml:space="preserve">composer remove </w:t>
       </w:r>
-      <w:proofErr w:type="spellStart"/>
-      <w:r>
-        <w:t>svea</w:t>
-      </w:r>
-      <w:proofErr w:type="spellEnd"/>
-      <w:r>
-        <w:t>-payments-</w:t>
-      </w:r>
-      <w:proofErr w:type="spellStart"/>
-      <w:r>
-        <w:t>finland</w:t>
-      </w:r>
-      <w:proofErr w:type="spellEnd"/>
-      <w:r>
-        <w:t>/magento2-svea-payments</w:t>
+      <w:r>
+        <w:t>svea-payments-finland/magento2-svea-payments</w:t>
       </w:r>
     </w:p>
     <w:p>
@@ -4320,91 +4037,12 @@
       <w:pPr>
         <w:pStyle w:val="Codeblock"/>
       </w:pPr>
-      <w:proofErr w:type="spellStart"/>
-      <w:r>
-        <w:t>php</w:t>
-      </w:r>
-      <w:proofErr w:type="spellEnd"/>
-      <w:r>
-        <w:t xml:space="preserve"> bin/</w:t>
-      </w:r>
-      <w:proofErr w:type="spellStart"/>
-      <w:r>
-        <w:t>magento</w:t>
-      </w:r>
-      <w:proofErr w:type="spellEnd"/>
-      <w:r>
-        <w:t xml:space="preserve"> </w:t>
-      </w:r>
-      <w:proofErr w:type="spellStart"/>
-      <w:r>
-        <w:t>module:disable</w:t>
-      </w:r>
-      <w:proofErr w:type="spellEnd"/>
-      <w:r>
-        <w:t xml:space="preserve"> </w:t>
-      </w:r>
-      <w:proofErr w:type="spellStart"/>
-      <w:r>
-        <w:t>Svea_Maksuturva</w:t>
-      </w:r>
-      <w:proofErr w:type="spellEnd"/>
-      <w:r>
-        <w:t xml:space="preserve"> </w:t>
-      </w:r>
-      <w:proofErr w:type="spellStart"/>
-      <w:r>
-        <w:t>Svea_MaksuturvaBase</w:t>
-      </w:r>
-      <w:proofErr w:type="spellEnd"/>
-      <w:r>
-        <w:t xml:space="preserve"> </w:t>
-      </w:r>
-      <w:proofErr w:type="spellStart"/>
-      <w:r>
-        <w:t>Svea_MaksuturvaCard</w:t>
-      </w:r>
-      <w:proofErr w:type="spellEnd"/>
-      <w:r>
-        <w:t xml:space="preserve"> </w:t>
-      </w:r>
-      <w:proofErr w:type="spellStart"/>
-      <w:r>
-        <w:t>Svea_MaksuturvaCollated</w:t>
-      </w:r>
-      <w:proofErr w:type="spellEnd"/>
-      <w:r>
-        <w:t xml:space="preserve"> </w:t>
-      </w:r>
-      <w:proofErr w:type="spellStart"/>
-      <w:r>
-        <w:t>Svea_MaksuturvaGeneric</w:t>
-      </w:r>
-      <w:proofErr w:type="spellEnd"/>
-      <w:r>
-        <w:t xml:space="preserve"> </w:t>
-      </w:r>
-      <w:proofErr w:type="spellStart"/>
-      <w:r>
-        <w:t>Svea_MaksuturvaInvoice</w:t>
-      </w:r>
-      <w:proofErr w:type="spellEnd"/>
-      <w:r>
-        <w:t xml:space="preserve"> </w:t>
-      </w:r>
-      <w:proofErr w:type="spellStart"/>
-      <w:r>
-        <w:t>Svea_MaksuturvaPartPayment</w:t>
-      </w:r>
-      <w:proofErr w:type="spellEnd"/>
-      <w:r>
-        <w:t xml:space="preserve"> </w:t>
-      </w:r>
-      <w:proofErr w:type="spellStart"/>
-      <w:r>
-        <w:t>Svea_OrderComment</w:t>
-      </w:r>
-      <w:proofErr w:type="spellEnd"/>
+      <w:r>
+        <w:t xml:space="preserve">php bin/magento module:disable </w:t>
+      </w:r>
+      <w:r>
+        <w:t>Svea_Maksuturva Svea_MaksuturvaBase Svea_MaksuturvaCard Svea_MaksuturvaCollated Svea_MaksuturvaGeneric Svea_MaksuturvaInvoice Svea_MaksuturvaPartPayment Svea_OrderComment</w:t>
+      </w:r>
     </w:p>
     <w:p>
       <w:pPr>
@@ -4454,27 +4092,9 @@
       <w:pPr>
         <w:pStyle w:val="Codeblock"/>
       </w:pPr>
-      <w:proofErr w:type="spellStart"/>
-      <w:r>
-        <w:t>php</w:t>
-      </w:r>
-      <w:proofErr w:type="spellEnd"/>
-      <w:r>
-        <w:t xml:space="preserve"> bin/</w:t>
-      </w:r>
-      <w:proofErr w:type="spellStart"/>
-      <w:r>
-        <w:t>magento</w:t>
-      </w:r>
-      <w:proofErr w:type="spellEnd"/>
-      <w:r>
-        <w:t xml:space="preserve"> </w:t>
-      </w:r>
-      <w:proofErr w:type="spellStart"/>
-      <w:r>
-        <w:t>svea:migrate:config</w:t>
-      </w:r>
-      <w:proofErr w:type="spellEnd"/>
+      <w:r>
+        <w:t>php bin/magento svea:migrate:config</w:t>
+      </w:r>
     </w:p>
     <w:p>
       <w:pPr>
@@ -4561,14 +4181,12 @@
       <w:r>
         <w:t xml:space="preserve"> </w:t>
       </w:r>
-      <w:proofErr w:type="spellStart"/>
       <w:r>
         <w:rPr>
           <w:rStyle w:val="CodeblockChar"/>
         </w:rPr>
         <w:t>Svea_Maksuturva</w:t>
       </w:r>
-      <w:proofErr w:type="spellEnd"/>
       <w:r>
         <w:t xml:space="preserve"> payment </w:t>
       </w:r>
@@ -4589,14 +4207,12 @@
       <w:r>
         <w:t xml:space="preserve">Without migration, you cannot refund or make status queries for orders created with </w:t>
       </w:r>
-      <w:proofErr w:type="spellStart"/>
       <w:r>
         <w:rPr>
           <w:rStyle w:val="CodeblockChar"/>
         </w:rPr>
         <w:t>Svea_Maksuturva</w:t>
       </w:r>
-      <w:proofErr w:type="spellEnd"/>
       <w:r>
         <w:t xml:space="preserve"> </w:t>
       </w:r>
@@ -4617,29 +4233,8 @@
       <w:pPr>
         <w:pStyle w:val="Codeblock"/>
       </w:pPr>
-      <w:proofErr w:type="spellStart"/>
-      <w:r>
-        <w:t>php</w:t>
-      </w:r>
-      <w:proofErr w:type="spellEnd"/>
-      <w:r>
-        <w:t xml:space="preserve"> bin/</w:t>
-      </w:r>
-      <w:proofErr w:type="spellStart"/>
-      <w:r>
-        <w:t>magento</w:t>
-      </w:r>
-      <w:proofErr w:type="spellEnd"/>
-      <w:r>
-        <w:t xml:space="preserve"> </w:t>
-      </w:r>
-      <w:proofErr w:type="spellStart"/>
-      <w:r>
-        <w:t>svea:migrate:sales</w:t>
-      </w:r>
-      <w:proofErr w:type="spellEnd"/>
-      <w:r>
-        <w:t xml:space="preserve"> --date</w:t>
+      <w:r>
+        <w:t>php bin/magento svea:migrate:sales --date</w:t>
       </w:r>
       <w:r>
         <w:t xml:space="preserve"> </w:t>
@@ -4741,15 +4336,7 @@
       <w:bookmarkStart w:id="67" w:name="_Toc182161252"/>
       <w:r>
         <w:lastRenderedPageBreak/>
-        <w:t xml:space="preserve">Possible conflicts with </w:t>
-      </w:r>
-      <w:proofErr w:type="spellStart"/>
-      <w:r>
-        <w:t>Svea_Maksuturva</w:t>
-      </w:r>
-      <w:proofErr w:type="spellEnd"/>
-      <w:r>
-        <w:t xml:space="preserve"> module</w:t>
+        <w:t>Possible conflicts with Svea_Maksuturva module</w:t>
       </w:r>
       <w:bookmarkEnd w:id="67"/>
     </w:p>
@@ -4763,76 +4350,42 @@
       <w:r>
         <w:t xml:space="preserve">enabled </w:t>
       </w:r>
-      <w:proofErr w:type="spellStart"/>
       <w:r>
         <w:rPr>
           <w:rStyle w:val="CodeblockChar"/>
         </w:rPr>
         <w:t>Svea_Maksuturva</w:t>
       </w:r>
-      <w:proofErr w:type="spellEnd"/>
       <w:r>
         <w:t xml:space="preserve"> module</w:t>
       </w:r>
       <w:r>
         <w:t xml:space="preserve">, the </w:t>
       </w:r>
-      <w:proofErr w:type="spellStart"/>
       <w:r>
         <w:rPr>
           <w:rStyle w:val="CodeblockChar"/>
         </w:rPr>
-        <w:t>php</w:t>
-      </w:r>
-      <w:proofErr w:type="spellEnd"/>
-      <w:r>
-        <w:rPr>
-          <w:rStyle w:val="CodeblockChar"/>
-        </w:rPr>
-        <w:t xml:space="preserve"> bin/</w:t>
-      </w:r>
-      <w:proofErr w:type="spellStart"/>
-      <w:r>
-        <w:rPr>
-          <w:rStyle w:val="CodeblockChar"/>
-        </w:rPr>
-        <w:t>magento</w:t>
-      </w:r>
-      <w:proofErr w:type="spellEnd"/>
-      <w:r>
-        <w:rPr>
-          <w:rStyle w:val="CodeblockChar"/>
-        </w:rPr>
+        <w:t>php bin/magento setup:upgrade</w:t>
+      </w:r>
+      <w:r>
+        <w:t xml:space="preserve"> step of installation</w:t>
+      </w:r>
+      <w:r>
         <w:t xml:space="preserve"> </w:t>
       </w:r>
-      <w:proofErr w:type="spellStart"/>
-      <w:r>
-        <w:rPr>
-          <w:rStyle w:val="CodeblockChar"/>
-        </w:rPr>
-        <w:t>setup:upgrade</w:t>
-      </w:r>
-      <w:proofErr w:type="spellEnd"/>
-      <w:r>
-        <w:t xml:space="preserve"> step of installation</w:t>
-      </w:r>
-      <w:r>
-        <w:t xml:space="preserve"> </w:t>
-      </w:r>
       <w:r>
         <w:t xml:space="preserve">will inform you if you need to </w:t>
       </w:r>
       <w:r>
         <w:t xml:space="preserve">disable </w:t>
       </w:r>
-      <w:proofErr w:type="spellStart"/>
       <w:r>
         <w:rPr>
           <w:rStyle w:val="CodeblockChar"/>
         </w:rPr>
         <w:t>Svea_Maksuturva</w:t>
       </w:r>
-      <w:proofErr w:type="spellEnd"/>
       <w:r>
         <w:t xml:space="preserve"> module</w:t>
       </w:r>
@@ -4847,42 +4400,12 @@
       <w:r>
         <w:t xml:space="preserve">After that you need to repeat the </w:t>
       </w:r>
-      <w:proofErr w:type="spellStart"/>
       <w:r>
         <w:rPr>
           <w:rStyle w:val="CodeblockChar"/>
         </w:rPr>
-        <w:t>php</w:t>
-      </w:r>
-      <w:proofErr w:type="spellEnd"/>
-      <w:r>
-        <w:rPr>
-          <w:rStyle w:val="CodeblockChar"/>
-        </w:rPr>
-        <w:t xml:space="preserve"> bin/</w:t>
-      </w:r>
-      <w:proofErr w:type="spellStart"/>
-      <w:r>
-        <w:rPr>
-          <w:rStyle w:val="CodeblockChar"/>
-        </w:rPr>
-        <w:t>magento</w:t>
-      </w:r>
-      <w:proofErr w:type="spellEnd"/>
-      <w:r>
-        <w:rPr>
-          <w:rStyle w:val="CodeblockChar"/>
-        </w:rPr>
-        <w:t xml:space="preserve"> </w:t>
-      </w:r>
-      <w:proofErr w:type="spellStart"/>
-      <w:r>
-        <w:rPr>
-          <w:rStyle w:val="CodeblockChar"/>
-        </w:rPr>
-        <w:t>setup:upgrade</w:t>
-      </w:r>
-      <w:proofErr w:type="spellEnd"/>
+        <w:t>php bin/magento setup:upgrade</w:t>
+      </w:r>
       <w:r>
         <w:t xml:space="preserve"> step to continue with the installation process.</w:t>
       </w:r>
@@ -5018,19 +4541,7 @@
           <w:rPr>
             <w:rStyle w:val="Hyperlink"/>
           </w:rPr>
-          <w:t>Svea Payments API / T</w:t>
-        </w:r>
-        <w:r>
-          <w:rPr>
-            <w:rStyle w:val="Hyperlink"/>
-          </w:rPr>
-          <w:t>E</w:t>
-        </w:r>
-        <w:r>
-          <w:rPr>
-            <w:rStyle w:val="Hyperlink"/>
-          </w:rPr>
-          <w:t>STING</w:t>
+          <w:t>Svea Payments API / TESTING</w:t>
         </w:r>
       </w:hyperlink>
     </w:p>
@@ -5718,6 +5229,9 @@
         <w:pStyle w:val="Textbody"/>
       </w:pPr>
       <w:r>
+        <w:rPr>
+          <w:noProof/>
+        </w:rPr>
         <w:drawing>
           <wp:inline distT="0" distB="0" distL="0" distR="0" wp14:anchorId="7DA4CD07" wp14:editId="5C2972B5">
             <wp:extent cx="6188710" cy="2707005"/>
@@ -6071,15 +5585,7 @@
               <w:pStyle w:val="Textbody"/>
             </w:pPr>
             <w:r>
-              <w:t xml:space="preserve">If you want to </w:t>
-            </w:r>
-            <w:proofErr w:type="spellStart"/>
-            <w:r>
-              <w:t>sent</w:t>
-            </w:r>
-            <w:proofErr w:type="spellEnd"/>
-            <w:r>
-              <w:t xml:space="preserve"> tracking codes to Svea, you can enable this feature.</w:t>
+              <w:t>If you want to sent tracking codes to Svea, you can enable this feature.</w:t>
             </w:r>
             <w:r>
               <w:rPr>
@@ -7516,15 +7022,7 @@
         </w:numPr>
       </w:pPr>
       <w:r>
-        <w:t xml:space="preserve">If you get `No payment methods available` on payment page, you might check the </w:t>
-      </w:r>
-      <w:proofErr w:type="spellStart"/>
-      <w:r>
-        <w:t>sellerid</w:t>
-      </w:r>
-      <w:proofErr w:type="spellEnd"/>
-      <w:r>
-        <w:t>, secret key and endpoint once more.</w:t>
+        <w:t>If you get `No payment methods available` on payment page, you might check the sellerid, secret key and endpoint once more.</w:t>
       </w:r>
     </w:p>
     <w:p>
@@ -7677,18 +7175,7 @@
               <w:szCs w:val="14"/>
               <w:lang w:val="fi-FI"/>
             </w:rPr>
-            <w:t xml:space="preserve">Svea </w:t>
-          </w:r>
-          <w:proofErr w:type="spellStart"/>
-          <w:r>
-            <w:rPr>
-              <w:rFonts w:ascii="Arial" w:hAnsi="Arial" w:cs="Arial"/>
-              <w:b/>
-              <w:sz w:val="14"/>
-              <w:szCs w:val="14"/>
-              <w:lang w:val="fi-FI"/>
-            </w:rPr>
-            <w:t>P</w:t>
+            <w:t>Svea P</w:t>
           </w:r>
           <w:r>
             <w:rPr>
@@ -7700,7 +7187,6 @@
             </w:rPr>
             <w:t>ayments</w:t>
           </w:r>
-          <w:proofErr w:type="spellEnd"/>
           <w:r>
             <w:rPr>
               <w:rFonts w:ascii="Arial" w:hAnsi="Arial" w:cs="Arial"/>
@@ -8069,7 +7555,15 @@
         <w:sz w:val="20"/>
         <w:szCs w:val="20"/>
       </w:rPr>
-      <w:t>11</w:t>
+      <w:t>1</w:t>
+    </w:r>
+    <w:r>
+      <w:rPr>
+        <w:rFonts w:ascii="Arial" w:hAnsi="Arial" w:cs="Arial"/>
+        <w:sz w:val="20"/>
+        <w:szCs w:val="20"/>
+      </w:rPr>
+      <w:t>7</w:t>
     </w:r>
     <w:r>
       <w:rPr>

</xml_diff>

<commit_message>
Fixed docx and updated pdf
</commit_message>
<xml_diff>
--- a/docs/Manual - Payment Module for Adobe Commerce (Magento) - Svea Payments Finland.docx
+++ b/docs/Manual - Payment Module for Adobe Commerce (Magento) - Svea Payments Finland.docx
@@ -1,6 +1,6 @@
 
 <file path=word/document.xml><?xml version="1.0" encoding="utf-8"?>
-<w:document xmlns:wpc="http://schemas.microsoft.com/office/word/2010/wordprocessingCanvas" xmlns:cx="http://schemas.microsoft.com/office/drawing/2014/chartex" xmlns:cx1="http://schemas.microsoft.com/office/drawing/2015/9/8/chartex" xmlns:cx2="http://schemas.microsoft.com/office/drawing/2015/10/21/chartex" xmlns:cx3="http://schemas.microsoft.com/office/drawing/2016/5/9/chartex" xmlns:cx4="http://schemas.microsoft.com/office/drawing/2016/5/10/chartex" xmlns:cx5="http://schemas.microsoft.com/office/drawing/2016/5/11/chartex" xmlns:cx6="http://schemas.microsoft.com/office/drawing/2016/5/12/chartex" xmlns:cx7="http://schemas.microsoft.com/office/drawing/2016/5/13/chartex" xmlns:cx8="http://schemas.microsoft.com/office/drawing/2016/5/14/chartex" xmlns:mc="http://schemas.openxmlformats.org/markup-compatibility/2006" xmlns:aink="http://schemas.microsoft.com/office/drawing/2016/ink" xmlns:am3d="http://schemas.microsoft.com/office/drawing/2017/model3d" xmlns:o="urn:schemas-microsoft-com:office:office" xmlns:oel="http://schemas.microsoft.com/office/2019/extlst" xmlns:r="http://schemas.openxmlformats.org/officeDocument/2006/relationships" xmlns:m="http://schemas.openxmlformats.org/officeDocument/2006/math" xmlns:v="urn:schemas-microsoft-com:vml" xmlns:wp14="http://schemas.microsoft.com/office/word/2010/wordprocessingDrawing" xmlns:wp="http://schemas.openxmlformats.org/drawingml/2006/wordprocessingDrawing" xmlns:w10="urn:schemas-microsoft-com:office:word" xmlns:w="http://schemas.openxmlformats.org/wordprocessingml/2006/main" xmlns:w14="http://schemas.microsoft.com/office/word/2010/wordml" xmlns:w15="http://schemas.microsoft.com/office/word/2012/wordml" xmlns:w16cex="http://schemas.microsoft.com/office/word/2018/wordml/cex" xmlns:w16cid="http://schemas.microsoft.com/office/word/2016/wordml/cid" xmlns:w16="http://schemas.microsoft.com/office/word/2018/wordml" xmlns:w16sdtdh="http://schemas.microsoft.com/office/word/2020/wordml/sdtdatahash" xmlns:w16se="http://schemas.microsoft.com/office/word/2015/wordml/symex" xmlns:wpg="http://schemas.microsoft.com/office/word/2010/wordprocessingGroup" xmlns:wpi="http://schemas.microsoft.com/office/word/2010/wordprocessingInk" xmlns:wne="http://schemas.microsoft.com/office/word/2006/wordml" xmlns:wps="http://schemas.microsoft.com/office/word/2010/wordprocessingShape" mc:Ignorable="w14 w15 w16se w16cid w16 w16cex w16sdtdh wp14">
+<w:document xmlns:wpc="http://schemas.microsoft.com/office/word/2010/wordprocessingCanvas" xmlns:cx="http://schemas.microsoft.com/office/drawing/2014/chartex" xmlns:cx1="http://schemas.microsoft.com/office/drawing/2015/9/8/chartex" xmlns:cx2="http://schemas.microsoft.com/office/drawing/2015/10/21/chartex" xmlns:cx3="http://schemas.microsoft.com/office/drawing/2016/5/9/chartex" xmlns:cx4="http://schemas.microsoft.com/office/drawing/2016/5/10/chartex" xmlns:cx5="http://schemas.microsoft.com/office/drawing/2016/5/11/chartex" xmlns:cx6="http://schemas.microsoft.com/office/drawing/2016/5/12/chartex" xmlns:cx7="http://schemas.microsoft.com/office/drawing/2016/5/13/chartex" xmlns:cx8="http://schemas.microsoft.com/office/drawing/2016/5/14/chartex" xmlns:mc="http://schemas.openxmlformats.org/markup-compatibility/2006" xmlns:aink="http://schemas.microsoft.com/office/drawing/2016/ink" xmlns:am3d="http://schemas.microsoft.com/office/drawing/2017/model3d" xmlns:o="urn:schemas-microsoft-com:office:office" xmlns:oel="http://schemas.microsoft.com/office/2019/extlst" xmlns:r="http://schemas.openxmlformats.org/officeDocument/2006/relationships" xmlns:m="http://schemas.openxmlformats.org/officeDocument/2006/math" xmlns:v="urn:schemas-microsoft-com:vml" xmlns:wp14="http://schemas.microsoft.com/office/word/2010/wordprocessingDrawing" xmlns:wp="http://schemas.openxmlformats.org/drawingml/2006/wordprocessingDrawing" xmlns:w10="urn:schemas-microsoft-com:office:word" xmlns:w="http://schemas.openxmlformats.org/wordprocessingml/2006/main" xmlns:w14="http://schemas.microsoft.com/office/word/2010/wordml" xmlns:w15="http://schemas.microsoft.com/office/word/2012/wordml" xmlns:w16cex="http://schemas.microsoft.com/office/word/2018/wordml/cex" xmlns:w16cid="http://schemas.microsoft.com/office/word/2016/wordml/cid" xmlns:w16="http://schemas.microsoft.com/office/word/2018/wordml" xmlns:w16du="http://schemas.microsoft.com/office/word/2023/wordml/word16du" xmlns:w16sdtdh="http://schemas.microsoft.com/office/word/2020/wordml/sdtdatahash" xmlns:w16sdtfl="http://schemas.microsoft.com/office/word/2024/wordml/sdtformatlock" xmlns:w16se="http://schemas.microsoft.com/office/word/2015/wordml/symex" xmlns:wpg="http://schemas.microsoft.com/office/word/2010/wordprocessingGroup" xmlns:wpi="http://schemas.microsoft.com/office/word/2010/wordprocessingInk" xmlns:wne="http://schemas.microsoft.com/office/word/2006/wordml" xmlns:wps="http://schemas.microsoft.com/office/word/2010/wordprocessingShape" mc:Ignorable="w14 w15 w16se w16cid w16 w16cex w16sdtdh w16sdtfl w16du wp14">
   <w:body>
     <w:p>
       <w:pPr>
@@ -378,7 +378,7 @@
               <w:rFonts w:asciiTheme="minorHAnsi" w:eastAsiaTheme="minorEastAsia" w:hAnsiTheme="minorHAnsi" w:cstheme="minorBidi"/>
               <w:noProof/>
               <w:szCs w:val="24"/>
-              <w:lang w:val="fi-FI" w:eastAsia="fi-FI" w:bidi="ar-SA"/>
+              <w:lang w:eastAsia="en-US" w:bidi="ar-SA"/>
               <w14:ligatures w14:val="standardContextual"/>
             </w:rPr>
           </w:pPr>
@@ -399,7 +399,7 @@
             </w:rPr>
             <w:fldChar w:fldCharType="separate"/>
           </w:r>
-          <w:hyperlink w:anchor="_Toc192062184" w:history="1">
+          <w:hyperlink w:anchor="_Toc192434957" w:history="1">
             <w:r>
               <w:rPr>
                 <w:rStyle w:val="Hyperlink"/>
@@ -412,7 +412,7 @@
                 <w:rFonts w:asciiTheme="minorHAnsi" w:eastAsiaTheme="minorEastAsia" w:hAnsiTheme="minorHAnsi" w:cstheme="minorBidi"/>
                 <w:noProof/>
                 <w:szCs w:val="24"/>
-                <w:lang w:val="fi-FI" w:eastAsia="fi-FI" w:bidi="ar-SA"/>
+                <w:lang w:eastAsia="en-US" w:bidi="ar-SA"/>
                 <w14:ligatures w14:val="standardContextual"/>
               </w:rPr>
               <w:tab/>
@@ -440,7 +440,7 @@
               <w:rPr>
                 <w:noProof/>
               </w:rPr>
-              <w:instrText xml:space="preserve"> PAGEREF _Toc192062184 \h </w:instrText>
+              <w:instrText xml:space="preserve"> PAGEREF _Toc192434957 \h </w:instrText>
             </w:r>
             <w:r>
               <w:rPr>
@@ -478,11 +478,11 @@
               <w:rFonts w:asciiTheme="minorHAnsi" w:eastAsiaTheme="minorEastAsia" w:hAnsiTheme="minorHAnsi" w:cstheme="minorBidi"/>
               <w:noProof/>
               <w:szCs w:val="24"/>
-              <w:lang w:val="fi-FI" w:eastAsia="fi-FI" w:bidi="ar-SA"/>
+              <w:lang w:eastAsia="en-US" w:bidi="ar-SA"/>
               <w14:ligatures w14:val="standardContextual"/>
             </w:rPr>
           </w:pPr>
-          <w:hyperlink w:anchor="_Toc192062185" w:history="1">
+          <w:hyperlink w:anchor="_Toc192434958" w:history="1">
             <w:r>
               <w:rPr>
                 <w:rStyle w:val="Hyperlink"/>
@@ -495,7 +495,7 @@
                 <w:rFonts w:asciiTheme="minorHAnsi" w:eastAsiaTheme="minorEastAsia" w:hAnsiTheme="minorHAnsi" w:cstheme="minorBidi"/>
                 <w:noProof/>
                 <w:szCs w:val="24"/>
-                <w:lang w:val="fi-FI" w:eastAsia="fi-FI" w:bidi="ar-SA"/>
+                <w:lang w:eastAsia="en-US" w:bidi="ar-SA"/>
                 <w14:ligatures w14:val="standardContextual"/>
               </w:rPr>
               <w:tab/>
@@ -523,7 +523,7 @@
               <w:rPr>
                 <w:noProof/>
               </w:rPr>
-              <w:instrText xml:space="preserve"> PAGEREF _Toc192062185 \h </w:instrText>
+              <w:instrText xml:space="preserve"> PAGEREF _Toc192434958 \h </w:instrText>
             </w:r>
             <w:r>
               <w:rPr>
@@ -561,11 +561,11 @@
               <w:rFonts w:asciiTheme="minorHAnsi" w:eastAsiaTheme="minorEastAsia" w:hAnsiTheme="minorHAnsi" w:cstheme="minorBidi"/>
               <w:noProof/>
               <w:szCs w:val="24"/>
-              <w:lang w:val="fi-FI" w:eastAsia="fi-FI" w:bidi="ar-SA"/>
+              <w:lang w:eastAsia="en-US" w:bidi="ar-SA"/>
               <w14:ligatures w14:val="standardContextual"/>
             </w:rPr>
           </w:pPr>
-          <w:hyperlink w:anchor="_Toc192062186" w:history="1">
+          <w:hyperlink w:anchor="_Toc192434959" w:history="1">
             <w:r>
               <w:rPr>
                 <w:rStyle w:val="Hyperlink"/>
@@ -578,7 +578,7 @@
                 <w:rFonts w:asciiTheme="minorHAnsi" w:eastAsiaTheme="minorEastAsia" w:hAnsiTheme="minorHAnsi" w:cstheme="minorBidi"/>
                 <w:noProof/>
                 <w:szCs w:val="24"/>
-                <w:lang w:val="fi-FI" w:eastAsia="fi-FI" w:bidi="ar-SA"/>
+                <w:lang w:eastAsia="en-US" w:bidi="ar-SA"/>
                 <w14:ligatures w14:val="standardContextual"/>
               </w:rPr>
               <w:tab/>
@@ -606,7 +606,7 @@
               <w:rPr>
                 <w:noProof/>
               </w:rPr>
-              <w:instrText xml:space="preserve"> PAGEREF _Toc192062186 \h </w:instrText>
+              <w:instrText xml:space="preserve"> PAGEREF _Toc192434959 \h </w:instrText>
             </w:r>
             <w:r>
               <w:rPr>
@@ -644,11 +644,11 @@
               <w:rFonts w:asciiTheme="minorHAnsi" w:eastAsiaTheme="minorEastAsia" w:hAnsiTheme="minorHAnsi" w:cstheme="minorBidi"/>
               <w:noProof/>
               <w:szCs w:val="24"/>
-              <w:lang w:val="fi-FI" w:eastAsia="fi-FI" w:bidi="ar-SA"/>
+              <w:lang w:eastAsia="en-US" w:bidi="ar-SA"/>
               <w14:ligatures w14:val="standardContextual"/>
             </w:rPr>
           </w:pPr>
-          <w:hyperlink w:anchor="_Toc192062187" w:history="1">
+          <w:hyperlink w:anchor="_Toc192434960" w:history="1">
             <w:r>
               <w:rPr>
                 <w:rStyle w:val="Hyperlink"/>
@@ -661,7 +661,7 @@
                 <w:rFonts w:asciiTheme="minorHAnsi" w:eastAsiaTheme="minorEastAsia" w:hAnsiTheme="minorHAnsi" w:cstheme="minorBidi"/>
                 <w:noProof/>
                 <w:szCs w:val="24"/>
-                <w:lang w:val="fi-FI" w:eastAsia="fi-FI" w:bidi="ar-SA"/>
+                <w:lang w:eastAsia="en-US" w:bidi="ar-SA"/>
                 <w14:ligatures w14:val="standardContextual"/>
               </w:rPr>
               <w:tab/>
@@ -689,7 +689,7 @@
               <w:rPr>
                 <w:noProof/>
               </w:rPr>
-              <w:instrText xml:space="preserve"> PAGEREF _Toc192062187 \h </w:instrText>
+              <w:instrText xml:space="preserve"> PAGEREF _Toc192434960 \h </w:instrText>
             </w:r>
             <w:r>
               <w:rPr>
@@ -706,90 +706,7 @@
               <w:rPr>
                 <w:noProof/>
               </w:rPr>
-              <w:t>3</w:t>
-            </w:r>
-            <w:r>
-              <w:rPr>
-                <w:noProof/>
-              </w:rPr>
-              <w:fldChar w:fldCharType="end"/>
-            </w:r>
-          </w:hyperlink>
-        </w:p>
-        <w:p>
-          <w:pPr>
-            <w:pStyle w:val="TOC3"/>
-            <w:tabs>
-              <w:tab w:val="left" w:pos="960"/>
-              <w:tab w:val="right" w:leader="dot" w:pos="9736"/>
-            </w:tabs>
-            <w:rPr>
-              <w:rFonts w:asciiTheme="minorHAnsi" w:eastAsiaTheme="minorEastAsia" w:hAnsiTheme="minorHAnsi" w:cstheme="minorBidi"/>
-              <w:noProof/>
-              <w:szCs w:val="24"/>
-              <w:lang w:val="fi-FI" w:eastAsia="fi-FI" w:bidi="ar-SA"/>
-              <w14:ligatures w14:val="standardContextual"/>
-            </w:rPr>
-          </w:pPr>
-          <w:hyperlink w:anchor="_Toc192062188" w:history="1">
-            <w:r>
-              <w:rPr>
-                <w:rStyle w:val="Hyperlink"/>
-                <w:noProof/>
-              </w:rPr>
-              <w:t>1.</w:t>
-            </w:r>
-            <w:r>
-              <w:rPr>
-                <w:rFonts w:asciiTheme="minorHAnsi" w:eastAsiaTheme="minorEastAsia" w:hAnsiTheme="minorHAnsi" w:cstheme="minorBidi"/>
-                <w:noProof/>
-                <w:szCs w:val="24"/>
-                <w:lang w:val="fi-FI" w:eastAsia="fi-FI" w:bidi="ar-SA"/>
-                <w14:ligatures w14:val="standardContextual"/>
-              </w:rPr>
-              <w:tab/>
-            </w:r>
-            <w:r>
-              <w:rPr>
-                <w:rStyle w:val="Hyperlink"/>
-                <w:noProof/>
-              </w:rPr>
-              <w:t>If you are migrating from previous generation Svea payment module (aka. https://github.com/maksuturva/magento2_payment_module/) and about to upgrade to this new modules version, start from the section 4.5 Migrate from previous generation Svea payments module first.</w:t>
-            </w:r>
-            <w:r>
-              <w:rPr>
-                <w:noProof/>
-              </w:rPr>
-              <w:tab/>
-            </w:r>
-            <w:r>
-              <w:rPr>
-                <w:noProof/>
-              </w:rPr>
-              <w:fldChar w:fldCharType="begin"/>
-            </w:r>
-            <w:r>
-              <w:rPr>
-                <w:noProof/>
-              </w:rPr>
-              <w:instrText xml:space="preserve"> PAGEREF _Toc192062188 \h </w:instrText>
-            </w:r>
-            <w:r>
-              <w:rPr>
-                <w:noProof/>
-              </w:rPr>
-            </w:r>
-            <w:r>
-              <w:rPr>
-                <w:noProof/>
-              </w:rPr>
-              <w:fldChar w:fldCharType="separate"/>
-            </w:r>
-            <w:r>
-              <w:rPr>
-                <w:noProof/>
-              </w:rPr>
-              <w:t>3</w:t>
+              <w:t>4</w:t>
             </w:r>
             <w:r>
               <w:rPr>
@@ -810,11 +727,11 @@
               <w:rFonts w:asciiTheme="minorHAnsi" w:eastAsiaTheme="minorEastAsia" w:hAnsiTheme="minorHAnsi" w:cstheme="minorBidi"/>
               <w:noProof/>
               <w:szCs w:val="24"/>
-              <w:lang w:val="fi-FI" w:eastAsia="fi-FI" w:bidi="ar-SA"/>
+              <w:lang w:eastAsia="en-US" w:bidi="ar-SA"/>
               <w14:ligatures w14:val="standardContextual"/>
             </w:rPr>
           </w:pPr>
-          <w:hyperlink w:anchor="_Toc192062189" w:history="1">
+          <w:hyperlink w:anchor="_Toc192434961" w:history="1">
             <w:r>
               <w:rPr>
                 <w:rStyle w:val="Hyperlink"/>
@@ -827,7 +744,7 @@
                 <w:rFonts w:asciiTheme="minorHAnsi" w:eastAsiaTheme="minorEastAsia" w:hAnsiTheme="minorHAnsi" w:cstheme="minorBidi"/>
                 <w:noProof/>
                 <w:szCs w:val="24"/>
-                <w:lang w:val="fi-FI" w:eastAsia="fi-FI" w:bidi="ar-SA"/>
+                <w:lang w:eastAsia="en-US" w:bidi="ar-SA"/>
                 <w14:ligatures w14:val="standardContextual"/>
               </w:rPr>
               <w:tab/>
@@ -855,7 +772,7 @@
               <w:rPr>
                 <w:noProof/>
               </w:rPr>
-              <w:instrText xml:space="preserve"> PAGEREF _Toc192062189 \h </w:instrText>
+              <w:instrText xml:space="preserve"> PAGEREF _Toc192434961 \h </w:instrText>
             </w:r>
             <w:r>
               <w:rPr>
@@ -893,11 +810,11 @@
               <w:rFonts w:asciiTheme="minorHAnsi" w:eastAsiaTheme="minorEastAsia" w:hAnsiTheme="minorHAnsi" w:cstheme="minorBidi"/>
               <w:noProof/>
               <w:szCs w:val="24"/>
-              <w:lang w:val="fi-FI" w:eastAsia="fi-FI" w:bidi="ar-SA"/>
+              <w:lang w:eastAsia="en-US" w:bidi="ar-SA"/>
               <w14:ligatures w14:val="standardContextual"/>
             </w:rPr>
           </w:pPr>
-          <w:hyperlink w:anchor="_Toc192062190" w:history="1">
+          <w:hyperlink w:anchor="_Toc192434962" w:history="1">
             <w:r>
               <w:rPr>
                 <w:rStyle w:val="Hyperlink"/>
@@ -910,7 +827,7 @@
                 <w:rFonts w:asciiTheme="minorHAnsi" w:eastAsiaTheme="minorEastAsia" w:hAnsiTheme="minorHAnsi" w:cstheme="minorBidi"/>
                 <w:noProof/>
                 <w:szCs w:val="24"/>
-                <w:lang w:val="fi-FI" w:eastAsia="fi-FI" w:bidi="ar-SA"/>
+                <w:lang w:eastAsia="en-US" w:bidi="ar-SA"/>
                 <w14:ligatures w14:val="standardContextual"/>
               </w:rPr>
               <w:tab/>
@@ -938,7 +855,7 @@
               <w:rPr>
                 <w:noProof/>
               </w:rPr>
-              <w:instrText xml:space="preserve"> PAGEREF _Toc192062190 \h </w:instrText>
+              <w:instrText xml:space="preserve"> PAGEREF _Toc192434962 \h </w:instrText>
             </w:r>
             <w:r>
               <w:rPr>
@@ -976,11 +893,11 @@
               <w:rFonts w:asciiTheme="minorHAnsi" w:eastAsiaTheme="minorEastAsia" w:hAnsiTheme="minorHAnsi" w:cstheme="minorBidi"/>
               <w:noProof/>
               <w:szCs w:val="24"/>
-              <w:lang w:val="fi-FI" w:eastAsia="fi-FI" w:bidi="ar-SA"/>
+              <w:lang w:eastAsia="en-US" w:bidi="ar-SA"/>
               <w14:ligatures w14:val="standardContextual"/>
             </w:rPr>
           </w:pPr>
-          <w:hyperlink w:anchor="_Toc192062191" w:history="1">
+          <w:hyperlink w:anchor="_Toc192434963" w:history="1">
             <w:r>
               <w:rPr>
                 <w:rStyle w:val="Hyperlink"/>
@@ -993,7 +910,7 @@
                 <w:rFonts w:asciiTheme="minorHAnsi" w:eastAsiaTheme="minorEastAsia" w:hAnsiTheme="minorHAnsi" w:cstheme="minorBidi"/>
                 <w:noProof/>
                 <w:szCs w:val="24"/>
-                <w:lang w:val="fi-FI" w:eastAsia="fi-FI" w:bidi="ar-SA"/>
+                <w:lang w:eastAsia="en-US" w:bidi="ar-SA"/>
                 <w14:ligatures w14:val="standardContextual"/>
               </w:rPr>
               <w:tab/>
@@ -1021,7 +938,7 @@
               <w:rPr>
                 <w:noProof/>
               </w:rPr>
-              <w:instrText xml:space="preserve"> PAGEREF _Toc192062191 \h </w:instrText>
+              <w:instrText xml:space="preserve"> PAGEREF _Toc192434963 \h </w:instrText>
             </w:r>
             <w:r>
               <w:rPr>
@@ -1059,11 +976,11 @@
               <w:rFonts w:asciiTheme="minorHAnsi" w:eastAsiaTheme="minorEastAsia" w:hAnsiTheme="minorHAnsi" w:cstheme="minorBidi"/>
               <w:noProof/>
               <w:szCs w:val="24"/>
-              <w:lang w:val="fi-FI" w:eastAsia="fi-FI" w:bidi="ar-SA"/>
+              <w:lang w:eastAsia="en-US" w:bidi="ar-SA"/>
               <w14:ligatures w14:val="standardContextual"/>
             </w:rPr>
           </w:pPr>
-          <w:hyperlink w:anchor="_Toc192062192" w:history="1">
+          <w:hyperlink w:anchor="_Toc192434964" w:history="1">
             <w:r>
               <w:rPr>
                 <w:rStyle w:val="Hyperlink"/>
@@ -1076,7 +993,7 @@
                 <w:rFonts w:asciiTheme="minorHAnsi" w:eastAsiaTheme="minorEastAsia" w:hAnsiTheme="minorHAnsi" w:cstheme="minorBidi"/>
                 <w:noProof/>
                 <w:szCs w:val="24"/>
-                <w:lang w:val="fi-FI" w:eastAsia="fi-FI" w:bidi="ar-SA"/>
+                <w:lang w:eastAsia="en-US" w:bidi="ar-SA"/>
                 <w14:ligatures w14:val="standardContextual"/>
               </w:rPr>
               <w:tab/>
@@ -1104,7 +1021,7 @@
               <w:rPr>
                 <w:noProof/>
               </w:rPr>
-              <w:instrText xml:space="preserve"> PAGEREF _Toc192062192 \h </w:instrText>
+              <w:instrText xml:space="preserve"> PAGEREF _Toc192434964 \h </w:instrText>
             </w:r>
             <w:r>
               <w:rPr>
@@ -1121,7 +1038,7 @@
               <w:rPr>
                 <w:noProof/>
               </w:rPr>
-              <w:t>4</w:t>
+              <w:t>5</w:t>
             </w:r>
             <w:r>
               <w:rPr>
@@ -1142,11 +1059,11 @@
               <w:rFonts w:asciiTheme="minorHAnsi" w:eastAsiaTheme="minorEastAsia" w:hAnsiTheme="minorHAnsi" w:cstheme="minorBidi"/>
               <w:noProof/>
               <w:szCs w:val="24"/>
-              <w:lang w:val="fi-FI" w:eastAsia="fi-FI" w:bidi="ar-SA"/>
+              <w:lang w:eastAsia="en-US" w:bidi="ar-SA"/>
               <w14:ligatures w14:val="standardContextual"/>
             </w:rPr>
           </w:pPr>
-          <w:hyperlink w:anchor="_Toc192062193" w:history="1">
+          <w:hyperlink w:anchor="_Toc192434965" w:history="1">
             <w:r>
               <w:rPr>
                 <w:rStyle w:val="Hyperlink"/>
@@ -1159,7 +1076,7 @@
                 <w:rFonts w:asciiTheme="minorHAnsi" w:eastAsiaTheme="minorEastAsia" w:hAnsiTheme="minorHAnsi" w:cstheme="minorBidi"/>
                 <w:noProof/>
                 <w:szCs w:val="24"/>
-                <w:lang w:val="fi-FI" w:eastAsia="fi-FI" w:bidi="ar-SA"/>
+                <w:lang w:eastAsia="en-US" w:bidi="ar-SA"/>
                 <w14:ligatures w14:val="standardContextual"/>
               </w:rPr>
               <w:tab/>
@@ -1187,7 +1104,7 @@
               <w:rPr>
                 <w:noProof/>
               </w:rPr>
-              <w:instrText xml:space="preserve"> PAGEREF _Toc192062193 \h </w:instrText>
+              <w:instrText xml:space="preserve"> PAGEREF _Toc192434965 \h </w:instrText>
             </w:r>
             <w:r>
               <w:rPr>
@@ -1216,7 +1133,7 @@
         </w:p>
         <w:p>
           <w:pPr>
-            <w:pStyle w:val="TOC3"/>
+            <w:pStyle w:val="TOC2"/>
             <w:tabs>
               <w:tab w:val="left" w:pos="960"/>
               <w:tab w:val="right" w:leader="dot" w:pos="9736"/>
@@ -1225,24 +1142,24 @@
               <w:rFonts w:asciiTheme="minorHAnsi" w:eastAsiaTheme="minorEastAsia" w:hAnsiTheme="minorHAnsi" w:cstheme="minorBidi"/>
               <w:noProof/>
               <w:szCs w:val="24"/>
-              <w:lang w:val="fi-FI" w:eastAsia="fi-FI" w:bidi="ar-SA"/>
+              <w:lang w:eastAsia="en-US" w:bidi="ar-SA"/>
               <w14:ligatures w14:val="standardContextual"/>
             </w:rPr>
           </w:pPr>
-          <w:hyperlink w:anchor="_Toc192062194" w:history="1">
+          <w:hyperlink w:anchor="_Toc192434966" w:history="1">
             <w:r>
               <w:rPr>
                 <w:rStyle w:val="Hyperlink"/>
                 <w:noProof/>
               </w:rPr>
-              <w:t>2.</w:t>
+              <w:t>4.6</w:t>
             </w:r>
             <w:r>
               <w:rPr>
                 <w:rFonts w:asciiTheme="minorHAnsi" w:eastAsiaTheme="minorEastAsia" w:hAnsiTheme="minorHAnsi" w:cstheme="minorBidi"/>
                 <w:noProof/>
                 <w:szCs w:val="24"/>
-                <w:lang w:val="fi-FI" w:eastAsia="fi-FI" w:bidi="ar-SA"/>
+                <w:lang w:eastAsia="en-US" w:bidi="ar-SA"/>
                 <w14:ligatures w14:val="standardContextual"/>
               </w:rPr>
               <w:tab/>
@@ -1270,7 +1187,7 @@
               <w:rPr>
                 <w:noProof/>
               </w:rPr>
-              <w:instrText xml:space="preserve"> PAGEREF _Toc192062194 \h </w:instrText>
+              <w:instrText xml:space="preserve"> PAGEREF _Toc192434966 \h </w:instrText>
             </w:r>
             <w:r>
               <w:rPr>
@@ -1308,11 +1225,11 @@
               <w:rFonts w:asciiTheme="minorHAnsi" w:eastAsiaTheme="minorEastAsia" w:hAnsiTheme="minorHAnsi" w:cstheme="minorBidi"/>
               <w:noProof/>
               <w:szCs w:val="24"/>
-              <w:lang w:val="fi-FI" w:eastAsia="fi-FI" w:bidi="ar-SA"/>
+              <w:lang w:eastAsia="en-US" w:bidi="ar-SA"/>
               <w14:ligatures w14:val="standardContextual"/>
             </w:rPr>
           </w:pPr>
-          <w:hyperlink w:anchor="_Toc192062195" w:history="1">
+          <w:hyperlink w:anchor="_Toc192434967" w:history="1">
             <w:r>
               <w:rPr>
                 <w:rStyle w:val="Hyperlink"/>
@@ -1325,7 +1242,7 @@
                 <w:rFonts w:asciiTheme="minorHAnsi" w:eastAsiaTheme="minorEastAsia" w:hAnsiTheme="minorHAnsi" w:cstheme="minorBidi"/>
                 <w:noProof/>
                 <w:szCs w:val="24"/>
-                <w:lang w:val="fi-FI" w:eastAsia="fi-FI" w:bidi="ar-SA"/>
+                <w:lang w:eastAsia="en-US" w:bidi="ar-SA"/>
                 <w14:ligatures w14:val="standardContextual"/>
               </w:rPr>
               <w:tab/>
@@ -1353,7 +1270,7 @@
               <w:rPr>
                 <w:noProof/>
               </w:rPr>
-              <w:instrText xml:space="preserve"> PAGEREF _Toc192062195 \h </w:instrText>
+              <w:instrText xml:space="preserve"> PAGEREF _Toc192434967 \h </w:instrText>
             </w:r>
             <w:r>
               <w:rPr>
@@ -1370,7 +1287,7 @@
               <w:rPr>
                 <w:noProof/>
               </w:rPr>
-              <w:t>6</w:t>
+              <w:t>7</w:t>
             </w:r>
             <w:r>
               <w:rPr>
@@ -1391,11 +1308,11 @@
               <w:rFonts w:asciiTheme="minorHAnsi" w:eastAsiaTheme="minorEastAsia" w:hAnsiTheme="minorHAnsi" w:cstheme="minorBidi"/>
               <w:noProof/>
               <w:szCs w:val="24"/>
-              <w:lang w:val="fi-FI" w:eastAsia="fi-FI" w:bidi="ar-SA"/>
+              <w:lang w:eastAsia="en-US" w:bidi="ar-SA"/>
               <w14:ligatures w14:val="standardContextual"/>
             </w:rPr>
           </w:pPr>
-          <w:hyperlink w:anchor="_Toc192062196" w:history="1">
+          <w:hyperlink w:anchor="_Toc192434968" w:history="1">
             <w:r>
               <w:rPr>
                 <w:rStyle w:val="Hyperlink"/>
@@ -1408,7 +1325,7 @@
                 <w:rFonts w:asciiTheme="minorHAnsi" w:eastAsiaTheme="minorEastAsia" w:hAnsiTheme="minorHAnsi" w:cstheme="minorBidi"/>
                 <w:noProof/>
                 <w:szCs w:val="24"/>
-                <w:lang w:val="fi-FI" w:eastAsia="fi-FI" w:bidi="ar-SA"/>
+                <w:lang w:eastAsia="en-US" w:bidi="ar-SA"/>
                 <w14:ligatures w14:val="standardContextual"/>
               </w:rPr>
               <w:tab/>
@@ -1436,7 +1353,7 @@
               <w:rPr>
                 <w:noProof/>
               </w:rPr>
-              <w:instrText xml:space="preserve"> PAGEREF _Toc192062196 \h </w:instrText>
+              <w:instrText xml:space="preserve"> PAGEREF _Toc192434968 \h </w:instrText>
             </w:r>
             <w:r>
               <w:rPr>
@@ -1453,7 +1370,7 @@
               <w:rPr>
                 <w:noProof/>
               </w:rPr>
-              <w:t>6</w:t>
+              <w:t>7</w:t>
             </w:r>
             <w:r>
               <w:rPr>
@@ -1474,11 +1391,11 @@
               <w:rFonts w:asciiTheme="minorHAnsi" w:eastAsiaTheme="minorEastAsia" w:hAnsiTheme="minorHAnsi" w:cstheme="minorBidi"/>
               <w:noProof/>
               <w:szCs w:val="24"/>
-              <w:lang w:val="fi-FI" w:eastAsia="fi-FI" w:bidi="ar-SA"/>
+              <w:lang w:eastAsia="en-US" w:bidi="ar-SA"/>
               <w14:ligatures w14:val="standardContextual"/>
             </w:rPr>
           </w:pPr>
-          <w:hyperlink w:anchor="_Toc192062197" w:history="1">
+          <w:hyperlink w:anchor="_Toc192434969" w:history="1">
             <w:r>
               <w:rPr>
                 <w:rStyle w:val="Hyperlink"/>
@@ -1491,7 +1408,7 @@
                 <w:rFonts w:asciiTheme="minorHAnsi" w:eastAsiaTheme="minorEastAsia" w:hAnsiTheme="minorHAnsi" w:cstheme="minorBidi"/>
                 <w:noProof/>
                 <w:szCs w:val="24"/>
-                <w:lang w:val="fi-FI" w:eastAsia="fi-FI" w:bidi="ar-SA"/>
+                <w:lang w:eastAsia="en-US" w:bidi="ar-SA"/>
                 <w14:ligatures w14:val="standardContextual"/>
               </w:rPr>
               <w:tab/>
@@ -1519,7 +1436,7 @@
               <w:rPr>
                 <w:noProof/>
               </w:rPr>
-              <w:instrText xml:space="preserve"> PAGEREF _Toc192062197 \h </w:instrText>
+              <w:instrText xml:space="preserve"> PAGEREF _Toc192434969 \h </w:instrText>
             </w:r>
             <w:r>
               <w:rPr>
@@ -1536,7 +1453,7 @@
               <w:rPr>
                 <w:noProof/>
               </w:rPr>
-              <w:t>6</w:t>
+              <w:t>7</w:t>
             </w:r>
             <w:r>
               <w:rPr>
@@ -1550,31 +1467,31 @@
           <w:pPr>
             <w:pStyle w:val="TOC3"/>
             <w:tabs>
-              <w:tab w:val="left" w:pos="960"/>
+              <w:tab w:val="left" w:pos="1440"/>
               <w:tab w:val="right" w:leader="dot" w:pos="9736"/>
             </w:tabs>
             <w:rPr>
               <w:rFonts w:asciiTheme="minorHAnsi" w:eastAsiaTheme="minorEastAsia" w:hAnsiTheme="minorHAnsi" w:cstheme="minorBidi"/>
               <w:noProof/>
               <w:szCs w:val="24"/>
-              <w:lang w:val="fi-FI" w:eastAsia="fi-FI" w:bidi="ar-SA"/>
+              <w:lang w:eastAsia="en-US" w:bidi="ar-SA"/>
               <w14:ligatures w14:val="standardContextual"/>
             </w:rPr>
           </w:pPr>
-          <w:hyperlink w:anchor="_Toc192062198" w:history="1">
+          <w:hyperlink w:anchor="_Toc192434970" w:history="1">
             <w:r>
               <w:rPr>
                 <w:rStyle w:val="Hyperlink"/>
                 <w:noProof/>
               </w:rPr>
-              <w:t>3.</w:t>
+              <w:t>5.2.1</w:t>
             </w:r>
             <w:r>
               <w:rPr>
                 <w:rFonts w:asciiTheme="minorHAnsi" w:eastAsiaTheme="minorEastAsia" w:hAnsiTheme="minorHAnsi" w:cstheme="minorBidi"/>
                 <w:noProof/>
                 <w:szCs w:val="24"/>
-                <w:lang w:val="fi-FI" w:eastAsia="fi-FI" w:bidi="ar-SA"/>
+                <w:lang w:eastAsia="en-US" w:bidi="ar-SA"/>
                 <w14:ligatures w14:val="standardContextual"/>
               </w:rPr>
               <w:tab/>
@@ -1602,7 +1519,7 @@
               <w:rPr>
                 <w:noProof/>
               </w:rPr>
-              <w:instrText xml:space="preserve"> PAGEREF _Toc192062198 \h </w:instrText>
+              <w:instrText xml:space="preserve"> PAGEREF _Toc192434970 \h </w:instrText>
             </w:r>
             <w:r>
               <w:rPr>
@@ -1619,7 +1536,7 @@
               <w:rPr>
                 <w:noProof/>
               </w:rPr>
-              <w:t>7</w:t>
+              <w:t>8</w:t>
             </w:r>
             <w:r>
               <w:rPr>
@@ -1633,31 +1550,31 @@
           <w:pPr>
             <w:pStyle w:val="TOC3"/>
             <w:tabs>
-              <w:tab w:val="left" w:pos="960"/>
+              <w:tab w:val="left" w:pos="1440"/>
               <w:tab w:val="right" w:leader="dot" w:pos="9736"/>
             </w:tabs>
             <w:rPr>
               <w:rFonts w:asciiTheme="minorHAnsi" w:eastAsiaTheme="minorEastAsia" w:hAnsiTheme="minorHAnsi" w:cstheme="minorBidi"/>
               <w:noProof/>
               <w:szCs w:val="24"/>
-              <w:lang w:val="fi-FI" w:eastAsia="fi-FI" w:bidi="ar-SA"/>
+              <w:lang w:eastAsia="en-US" w:bidi="ar-SA"/>
               <w14:ligatures w14:val="standardContextual"/>
             </w:rPr>
           </w:pPr>
-          <w:hyperlink w:anchor="_Toc192062199" w:history="1">
+          <w:hyperlink w:anchor="_Toc192434971" w:history="1">
             <w:r>
               <w:rPr>
                 <w:rStyle w:val="Hyperlink"/>
                 <w:noProof/>
               </w:rPr>
-              <w:t>4.</w:t>
+              <w:t>5.2.2</w:t>
             </w:r>
             <w:r>
               <w:rPr>
                 <w:rFonts w:asciiTheme="minorHAnsi" w:eastAsiaTheme="minorEastAsia" w:hAnsiTheme="minorHAnsi" w:cstheme="minorBidi"/>
                 <w:noProof/>
                 <w:szCs w:val="24"/>
-                <w:lang w:val="fi-FI" w:eastAsia="fi-FI" w:bidi="ar-SA"/>
+                <w:lang w:eastAsia="en-US" w:bidi="ar-SA"/>
                 <w14:ligatures w14:val="standardContextual"/>
               </w:rPr>
               <w:tab/>
@@ -1685,7 +1602,7 @@
               <w:rPr>
                 <w:noProof/>
               </w:rPr>
-              <w:instrText xml:space="preserve"> PAGEREF _Toc192062199 \h </w:instrText>
+              <w:instrText xml:space="preserve"> PAGEREF _Toc192434971 \h </w:instrText>
             </w:r>
             <w:r>
               <w:rPr>
@@ -1716,31 +1633,31 @@
           <w:pPr>
             <w:pStyle w:val="TOC3"/>
             <w:tabs>
-              <w:tab w:val="left" w:pos="960"/>
+              <w:tab w:val="left" w:pos="1440"/>
               <w:tab w:val="right" w:leader="dot" w:pos="9736"/>
             </w:tabs>
             <w:rPr>
               <w:rFonts w:asciiTheme="minorHAnsi" w:eastAsiaTheme="minorEastAsia" w:hAnsiTheme="minorHAnsi" w:cstheme="minorBidi"/>
               <w:noProof/>
               <w:szCs w:val="24"/>
-              <w:lang w:val="fi-FI" w:eastAsia="fi-FI" w:bidi="ar-SA"/>
+              <w:lang w:eastAsia="en-US" w:bidi="ar-SA"/>
               <w14:ligatures w14:val="standardContextual"/>
             </w:rPr>
           </w:pPr>
-          <w:hyperlink w:anchor="_Toc192062200" w:history="1">
+          <w:hyperlink w:anchor="_Toc192434972" w:history="1">
             <w:r>
               <w:rPr>
                 <w:rStyle w:val="Hyperlink"/>
                 <w:noProof/>
               </w:rPr>
-              <w:t>5.</w:t>
+              <w:t>5.2.3</w:t>
             </w:r>
             <w:r>
               <w:rPr>
                 <w:rFonts w:asciiTheme="minorHAnsi" w:eastAsiaTheme="minorEastAsia" w:hAnsiTheme="minorHAnsi" w:cstheme="minorBidi"/>
                 <w:noProof/>
                 <w:szCs w:val="24"/>
-                <w:lang w:val="fi-FI" w:eastAsia="fi-FI" w:bidi="ar-SA"/>
+                <w:lang w:eastAsia="en-US" w:bidi="ar-SA"/>
                 <w14:ligatures w14:val="standardContextual"/>
               </w:rPr>
               <w:tab/>
@@ -1768,7 +1685,7 @@
               <w:rPr>
                 <w:noProof/>
               </w:rPr>
-              <w:instrText xml:space="preserve"> PAGEREF _Toc192062200 \h </w:instrText>
+              <w:instrText xml:space="preserve"> PAGEREF _Toc192434972 \h </w:instrText>
             </w:r>
             <w:r>
               <w:rPr>
@@ -1785,7 +1702,7 @@
               <w:rPr>
                 <w:noProof/>
               </w:rPr>
-              <w:t>8</w:t>
+              <w:t>9</w:t>
             </w:r>
             <w:r>
               <w:rPr>
@@ -1806,11 +1723,11 @@
               <w:rFonts w:asciiTheme="minorHAnsi" w:eastAsiaTheme="minorEastAsia" w:hAnsiTheme="minorHAnsi" w:cstheme="minorBidi"/>
               <w:noProof/>
               <w:szCs w:val="24"/>
-              <w:lang w:val="fi-FI" w:eastAsia="fi-FI" w:bidi="ar-SA"/>
+              <w:lang w:eastAsia="en-US" w:bidi="ar-SA"/>
               <w14:ligatures w14:val="standardContextual"/>
             </w:rPr>
           </w:pPr>
-          <w:hyperlink w:anchor="_Toc192062201" w:history="1">
+          <w:hyperlink w:anchor="_Toc192434973" w:history="1">
             <w:r>
               <w:rPr>
                 <w:rStyle w:val="Hyperlink"/>
@@ -1823,7 +1740,7 @@
                 <w:rFonts w:asciiTheme="minorHAnsi" w:eastAsiaTheme="minorEastAsia" w:hAnsiTheme="minorHAnsi" w:cstheme="minorBidi"/>
                 <w:noProof/>
                 <w:szCs w:val="24"/>
-                <w:lang w:val="fi-FI" w:eastAsia="fi-FI" w:bidi="ar-SA"/>
+                <w:lang w:eastAsia="en-US" w:bidi="ar-SA"/>
                 <w14:ligatures w14:val="standardContextual"/>
               </w:rPr>
               <w:tab/>
@@ -1851,7 +1768,7 @@
               <w:rPr>
                 <w:noProof/>
               </w:rPr>
-              <w:instrText xml:space="preserve"> PAGEREF _Toc192062201 \h </w:instrText>
+              <w:instrText xml:space="preserve"> PAGEREF _Toc192434973 \h </w:instrText>
             </w:r>
             <w:r>
               <w:rPr>
@@ -1868,7 +1785,7 @@
               <w:rPr>
                 <w:noProof/>
               </w:rPr>
-              <w:t>9</w:t>
+              <w:t>10</w:t>
             </w:r>
             <w:r>
               <w:rPr>
@@ -1889,11 +1806,11 @@
               <w:rFonts w:asciiTheme="minorHAnsi" w:eastAsiaTheme="minorEastAsia" w:hAnsiTheme="minorHAnsi" w:cstheme="minorBidi"/>
               <w:noProof/>
               <w:szCs w:val="24"/>
-              <w:lang w:val="fi-FI" w:eastAsia="fi-FI" w:bidi="ar-SA"/>
+              <w:lang w:eastAsia="en-US" w:bidi="ar-SA"/>
               <w14:ligatures w14:val="standardContextual"/>
             </w:rPr>
           </w:pPr>
-          <w:hyperlink w:anchor="_Toc192062202" w:history="1">
+          <w:hyperlink w:anchor="_Toc192434974" w:history="1">
             <w:r>
               <w:rPr>
                 <w:rStyle w:val="Hyperlink"/>
@@ -1906,7 +1823,7 @@
                 <w:rFonts w:asciiTheme="minorHAnsi" w:eastAsiaTheme="minorEastAsia" w:hAnsiTheme="minorHAnsi" w:cstheme="minorBidi"/>
                 <w:noProof/>
                 <w:szCs w:val="24"/>
-                <w:lang w:val="fi-FI" w:eastAsia="fi-FI" w:bidi="ar-SA"/>
+                <w:lang w:eastAsia="en-US" w:bidi="ar-SA"/>
                 <w14:ligatures w14:val="standardContextual"/>
               </w:rPr>
               <w:tab/>
@@ -1934,7 +1851,7 @@
               <w:rPr>
                 <w:noProof/>
               </w:rPr>
-              <w:instrText xml:space="preserve"> PAGEREF _Toc192062202 \h </w:instrText>
+              <w:instrText xml:space="preserve"> PAGEREF _Toc192434974 \h </w:instrText>
             </w:r>
             <w:r>
               <w:rPr>
@@ -1951,7 +1868,7 @@
               <w:rPr>
                 <w:noProof/>
               </w:rPr>
-              <w:t>11</w:t>
+              <w:t>12</w:t>
             </w:r>
             <w:r>
               <w:rPr>
@@ -1972,11 +1889,11 @@
               <w:rFonts w:asciiTheme="minorHAnsi" w:eastAsiaTheme="minorEastAsia" w:hAnsiTheme="minorHAnsi" w:cstheme="minorBidi"/>
               <w:noProof/>
               <w:szCs w:val="24"/>
-              <w:lang w:val="fi-FI" w:eastAsia="fi-FI" w:bidi="ar-SA"/>
+              <w:lang w:eastAsia="en-US" w:bidi="ar-SA"/>
               <w14:ligatures w14:val="standardContextual"/>
             </w:rPr>
           </w:pPr>
-          <w:hyperlink w:anchor="_Toc192062203" w:history="1">
+          <w:hyperlink w:anchor="_Toc192434975" w:history="1">
             <w:r>
               <w:rPr>
                 <w:rStyle w:val="Hyperlink"/>
@@ -1989,7 +1906,7 @@
                 <w:rFonts w:asciiTheme="minorHAnsi" w:eastAsiaTheme="minorEastAsia" w:hAnsiTheme="minorHAnsi" w:cstheme="minorBidi"/>
                 <w:noProof/>
                 <w:szCs w:val="24"/>
-                <w:lang w:val="fi-FI" w:eastAsia="fi-FI" w:bidi="ar-SA"/>
+                <w:lang w:eastAsia="en-US" w:bidi="ar-SA"/>
                 <w14:ligatures w14:val="standardContextual"/>
               </w:rPr>
               <w:tab/>
@@ -2017,7 +1934,7 @@
               <w:rPr>
                 <w:noProof/>
               </w:rPr>
-              <w:instrText xml:space="preserve"> PAGEREF _Toc192062203 \h </w:instrText>
+              <w:instrText xml:space="preserve"> PAGEREF _Toc192434975 \h </w:instrText>
             </w:r>
             <w:r>
               <w:rPr>
@@ -2034,7 +1951,7 @@
               <w:rPr>
                 <w:noProof/>
               </w:rPr>
-              <w:t>13</w:t>
+              <w:t>14</w:t>
             </w:r>
             <w:r>
               <w:rPr>
@@ -2048,31 +1965,31 @@
           <w:pPr>
             <w:pStyle w:val="TOC3"/>
             <w:tabs>
-              <w:tab w:val="left" w:pos="960"/>
+              <w:tab w:val="left" w:pos="1440"/>
               <w:tab w:val="right" w:leader="dot" w:pos="9736"/>
             </w:tabs>
             <w:rPr>
               <w:rFonts w:asciiTheme="minorHAnsi" w:eastAsiaTheme="minorEastAsia" w:hAnsiTheme="minorHAnsi" w:cstheme="minorBidi"/>
               <w:noProof/>
               <w:szCs w:val="24"/>
-              <w:lang w:val="fi-FI" w:eastAsia="fi-FI" w:bidi="ar-SA"/>
+              <w:lang w:eastAsia="en-US" w:bidi="ar-SA"/>
               <w14:ligatures w14:val="standardContextual"/>
             </w:rPr>
           </w:pPr>
-          <w:hyperlink w:anchor="_Toc192062204" w:history="1">
+          <w:hyperlink w:anchor="_Toc192434976" w:history="1">
             <w:r>
               <w:rPr>
                 <w:rStyle w:val="Hyperlink"/>
                 <w:noProof/>
               </w:rPr>
-              <w:t>6.</w:t>
+              <w:t>5.5.1</w:t>
             </w:r>
             <w:r>
               <w:rPr>
                 <w:rFonts w:asciiTheme="minorHAnsi" w:eastAsiaTheme="minorEastAsia" w:hAnsiTheme="minorHAnsi" w:cstheme="minorBidi"/>
                 <w:noProof/>
                 <w:szCs w:val="24"/>
-                <w:lang w:val="fi-FI" w:eastAsia="fi-FI" w:bidi="ar-SA"/>
+                <w:lang w:eastAsia="en-US" w:bidi="ar-SA"/>
                 <w14:ligatures w14:val="standardContextual"/>
               </w:rPr>
               <w:tab/>
@@ -2100,7 +2017,7 @@
               <w:rPr>
                 <w:noProof/>
               </w:rPr>
-              <w:instrText xml:space="preserve"> PAGEREF _Toc192062204 \h </w:instrText>
+              <w:instrText xml:space="preserve"> PAGEREF _Toc192434976 \h </w:instrText>
             </w:r>
             <w:r>
               <w:rPr>
@@ -2117,7 +2034,7 @@
               <w:rPr>
                 <w:noProof/>
               </w:rPr>
-              <w:t>13</w:t>
+              <w:t>14</w:t>
             </w:r>
             <w:r>
               <w:rPr>
@@ -2131,31 +2048,31 @@
           <w:pPr>
             <w:pStyle w:val="TOC3"/>
             <w:tabs>
-              <w:tab w:val="left" w:pos="960"/>
+              <w:tab w:val="left" w:pos="1440"/>
               <w:tab w:val="right" w:leader="dot" w:pos="9736"/>
             </w:tabs>
             <w:rPr>
               <w:rFonts w:asciiTheme="minorHAnsi" w:eastAsiaTheme="minorEastAsia" w:hAnsiTheme="minorHAnsi" w:cstheme="minorBidi"/>
               <w:noProof/>
               <w:szCs w:val="24"/>
-              <w:lang w:val="fi-FI" w:eastAsia="fi-FI" w:bidi="ar-SA"/>
+              <w:lang w:eastAsia="en-US" w:bidi="ar-SA"/>
               <w14:ligatures w14:val="standardContextual"/>
             </w:rPr>
           </w:pPr>
-          <w:hyperlink w:anchor="_Toc192062205" w:history="1">
+          <w:hyperlink w:anchor="_Toc192434977" w:history="1">
             <w:r>
               <w:rPr>
                 <w:rStyle w:val="Hyperlink"/>
                 <w:noProof/>
               </w:rPr>
-              <w:t>7.</w:t>
+              <w:t>5.5.2</w:t>
             </w:r>
             <w:r>
               <w:rPr>
                 <w:rFonts w:asciiTheme="minorHAnsi" w:eastAsiaTheme="minorEastAsia" w:hAnsiTheme="minorHAnsi" w:cstheme="minorBidi"/>
                 <w:noProof/>
                 <w:szCs w:val="24"/>
-                <w:lang w:val="fi-FI" w:eastAsia="fi-FI" w:bidi="ar-SA"/>
+                <w:lang w:eastAsia="en-US" w:bidi="ar-SA"/>
                 <w14:ligatures w14:val="standardContextual"/>
               </w:rPr>
               <w:tab/>
@@ -2183,7 +2100,7 @@
               <w:rPr>
                 <w:noProof/>
               </w:rPr>
-              <w:instrText xml:space="preserve"> PAGEREF _Toc192062205 \h </w:instrText>
+              <w:instrText xml:space="preserve"> PAGEREF _Toc192434977 \h </w:instrText>
             </w:r>
             <w:r>
               <w:rPr>
@@ -2200,7 +2117,7 @@
               <w:rPr>
                 <w:noProof/>
               </w:rPr>
-              <w:t>13</w:t>
+              <w:t>14</w:t>
             </w:r>
             <w:r>
               <w:rPr>
@@ -2214,31 +2131,31 @@
           <w:pPr>
             <w:pStyle w:val="TOC3"/>
             <w:tabs>
-              <w:tab w:val="left" w:pos="960"/>
+              <w:tab w:val="left" w:pos="1440"/>
               <w:tab w:val="right" w:leader="dot" w:pos="9736"/>
             </w:tabs>
             <w:rPr>
               <w:rFonts w:asciiTheme="minorHAnsi" w:eastAsiaTheme="minorEastAsia" w:hAnsiTheme="minorHAnsi" w:cstheme="minorBidi"/>
               <w:noProof/>
               <w:szCs w:val="24"/>
-              <w:lang w:val="fi-FI" w:eastAsia="fi-FI" w:bidi="ar-SA"/>
+              <w:lang w:eastAsia="en-US" w:bidi="ar-SA"/>
               <w14:ligatures w14:val="standardContextual"/>
             </w:rPr>
           </w:pPr>
-          <w:hyperlink w:anchor="_Toc192062206" w:history="1">
+          <w:hyperlink w:anchor="_Toc192434978" w:history="1">
             <w:r>
               <w:rPr>
                 <w:rStyle w:val="Hyperlink"/>
                 <w:noProof/>
               </w:rPr>
-              <w:t>8.</w:t>
+              <w:t>5.5.3</w:t>
             </w:r>
             <w:r>
               <w:rPr>
                 <w:rFonts w:asciiTheme="minorHAnsi" w:eastAsiaTheme="minorEastAsia" w:hAnsiTheme="minorHAnsi" w:cstheme="minorBidi"/>
                 <w:noProof/>
                 <w:szCs w:val="24"/>
-                <w:lang w:val="fi-FI" w:eastAsia="fi-FI" w:bidi="ar-SA"/>
+                <w:lang w:eastAsia="en-US" w:bidi="ar-SA"/>
                 <w14:ligatures w14:val="standardContextual"/>
               </w:rPr>
               <w:tab/>
@@ -2266,7 +2183,7 @@
               <w:rPr>
                 <w:noProof/>
               </w:rPr>
-              <w:instrText xml:space="preserve"> PAGEREF _Toc192062206 \h </w:instrText>
+              <w:instrText xml:space="preserve"> PAGEREF _Toc192434978 \h </w:instrText>
             </w:r>
             <w:r>
               <w:rPr>
@@ -2283,7 +2200,7 @@
               <w:rPr>
                 <w:noProof/>
               </w:rPr>
-              <w:t>14</w:t>
+              <w:t>15</w:t>
             </w:r>
             <w:r>
               <w:rPr>
@@ -2304,11 +2221,11 @@
               <w:rFonts w:asciiTheme="minorHAnsi" w:eastAsiaTheme="minorEastAsia" w:hAnsiTheme="minorHAnsi" w:cstheme="minorBidi"/>
               <w:noProof/>
               <w:szCs w:val="24"/>
-              <w:lang w:val="fi-FI" w:eastAsia="fi-FI" w:bidi="ar-SA"/>
+              <w:lang w:eastAsia="en-US" w:bidi="ar-SA"/>
               <w14:ligatures w14:val="standardContextual"/>
             </w:rPr>
           </w:pPr>
-          <w:hyperlink w:anchor="_Toc192062207" w:history="1">
+          <w:hyperlink w:anchor="_Toc192434979" w:history="1">
             <w:r>
               <w:rPr>
                 <w:rStyle w:val="Hyperlink"/>
@@ -2321,7 +2238,7 @@
                 <w:rFonts w:asciiTheme="minorHAnsi" w:eastAsiaTheme="minorEastAsia" w:hAnsiTheme="minorHAnsi" w:cstheme="minorBidi"/>
                 <w:noProof/>
                 <w:szCs w:val="24"/>
-                <w:lang w:val="fi-FI" w:eastAsia="fi-FI" w:bidi="ar-SA"/>
+                <w:lang w:eastAsia="en-US" w:bidi="ar-SA"/>
                 <w14:ligatures w14:val="standardContextual"/>
               </w:rPr>
               <w:tab/>
@@ -2349,7 +2266,7 @@
               <w:rPr>
                 <w:noProof/>
               </w:rPr>
-              <w:instrText xml:space="preserve"> PAGEREF _Toc192062207 \h </w:instrText>
+              <w:instrText xml:space="preserve"> PAGEREF _Toc192434979 \h </w:instrText>
             </w:r>
             <w:r>
               <w:rPr>
@@ -2366,7 +2283,7 @@
               <w:rPr>
                 <w:noProof/>
               </w:rPr>
-              <w:t>15</w:t>
+              <w:t>16</w:t>
             </w:r>
             <w:r>
               <w:rPr>
@@ -2387,11 +2304,11 @@
               <w:rFonts w:asciiTheme="minorHAnsi" w:eastAsiaTheme="minorEastAsia" w:hAnsiTheme="minorHAnsi" w:cstheme="minorBidi"/>
               <w:noProof/>
               <w:szCs w:val="24"/>
-              <w:lang w:val="fi-FI" w:eastAsia="fi-FI" w:bidi="ar-SA"/>
+              <w:lang w:eastAsia="en-US" w:bidi="ar-SA"/>
               <w14:ligatures w14:val="standardContextual"/>
             </w:rPr>
           </w:pPr>
-          <w:hyperlink w:anchor="_Toc192062208" w:history="1">
+          <w:hyperlink w:anchor="_Toc192434980" w:history="1">
             <w:r>
               <w:rPr>
                 <w:rStyle w:val="Hyperlink"/>
@@ -2404,7 +2321,7 @@
                 <w:rFonts w:asciiTheme="minorHAnsi" w:eastAsiaTheme="minorEastAsia" w:hAnsiTheme="minorHAnsi" w:cstheme="minorBidi"/>
                 <w:noProof/>
                 <w:szCs w:val="24"/>
-                <w:lang w:val="fi-FI" w:eastAsia="fi-FI" w:bidi="ar-SA"/>
+                <w:lang w:eastAsia="en-US" w:bidi="ar-SA"/>
                 <w14:ligatures w14:val="standardContextual"/>
               </w:rPr>
               <w:tab/>
@@ -2432,7 +2349,7 @@
               <w:rPr>
                 <w:noProof/>
               </w:rPr>
-              <w:instrText xml:space="preserve"> PAGEREF _Toc192062208 \h </w:instrText>
+              <w:instrText xml:space="preserve"> PAGEREF _Toc192434980 \h </w:instrText>
             </w:r>
             <w:r>
               <w:rPr>
@@ -2449,7 +2366,7 @@
               <w:rPr>
                 <w:noProof/>
               </w:rPr>
-              <w:t>16</w:t>
+              <w:t>17</w:t>
             </w:r>
             <w:r>
               <w:rPr>
@@ -2470,11 +2387,11 @@
               <w:rFonts w:asciiTheme="minorHAnsi" w:eastAsiaTheme="minorEastAsia" w:hAnsiTheme="minorHAnsi" w:cstheme="minorBidi"/>
               <w:noProof/>
               <w:szCs w:val="24"/>
-              <w:lang w:val="fi-FI" w:eastAsia="fi-FI" w:bidi="ar-SA"/>
+              <w:lang w:eastAsia="en-US" w:bidi="ar-SA"/>
               <w14:ligatures w14:val="standardContextual"/>
             </w:rPr>
           </w:pPr>
-          <w:hyperlink w:anchor="_Toc192062209" w:history="1">
+          <w:hyperlink w:anchor="_Toc192434981" w:history="1">
             <w:r>
               <w:rPr>
                 <w:rStyle w:val="Hyperlink"/>
@@ -2487,7 +2404,7 @@
                 <w:rFonts w:asciiTheme="minorHAnsi" w:eastAsiaTheme="minorEastAsia" w:hAnsiTheme="minorHAnsi" w:cstheme="minorBidi"/>
                 <w:noProof/>
                 <w:szCs w:val="24"/>
-                <w:lang w:val="fi-FI" w:eastAsia="fi-FI" w:bidi="ar-SA"/>
+                <w:lang w:eastAsia="en-US" w:bidi="ar-SA"/>
                 <w14:ligatures w14:val="standardContextual"/>
               </w:rPr>
               <w:tab/>
@@ -2515,7 +2432,7 @@
               <w:rPr>
                 <w:noProof/>
               </w:rPr>
-              <w:instrText xml:space="preserve"> PAGEREF _Toc192062209 \h </w:instrText>
+              <w:instrText xml:space="preserve"> PAGEREF _Toc192434981 \h </w:instrText>
             </w:r>
             <w:r>
               <w:rPr>
@@ -2532,7 +2449,7 @@
               <w:rPr>
                 <w:noProof/>
               </w:rPr>
-              <w:t>17</w:t>
+              <w:t>18</w:t>
             </w:r>
             <w:r>
               <w:rPr>
@@ -2553,11 +2470,11 @@
               <w:rFonts w:asciiTheme="minorHAnsi" w:eastAsiaTheme="minorEastAsia" w:hAnsiTheme="minorHAnsi" w:cstheme="minorBidi"/>
               <w:noProof/>
               <w:szCs w:val="24"/>
-              <w:lang w:val="fi-FI" w:eastAsia="fi-FI" w:bidi="ar-SA"/>
+              <w:lang w:eastAsia="en-US" w:bidi="ar-SA"/>
               <w14:ligatures w14:val="standardContextual"/>
             </w:rPr>
           </w:pPr>
-          <w:hyperlink w:anchor="_Toc192062210" w:history="1">
+          <w:hyperlink w:anchor="_Toc192434982" w:history="1">
             <w:r>
               <w:rPr>
                 <w:rStyle w:val="Hyperlink"/>
@@ -2570,7 +2487,7 @@
                 <w:rFonts w:asciiTheme="minorHAnsi" w:eastAsiaTheme="minorEastAsia" w:hAnsiTheme="minorHAnsi" w:cstheme="minorBidi"/>
                 <w:noProof/>
                 <w:szCs w:val="24"/>
-                <w:lang w:val="fi-FI" w:eastAsia="fi-FI" w:bidi="ar-SA"/>
+                <w:lang w:eastAsia="en-US" w:bidi="ar-SA"/>
                 <w14:ligatures w14:val="standardContextual"/>
               </w:rPr>
               <w:tab/>
@@ -2598,7 +2515,7 @@
               <w:rPr>
                 <w:noProof/>
               </w:rPr>
-              <w:instrText xml:space="preserve"> PAGEREF _Toc192062210 \h </w:instrText>
+              <w:instrText xml:space="preserve"> PAGEREF _Toc192434982 \h </w:instrText>
             </w:r>
             <w:r>
               <w:rPr>
@@ -2615,7 +2532,7 @@
               <w:rPr>
                 <w:noProof/>
               </w:rPr>
-              <w:t>17</w:t>
+              <w:t>18</w:t>
             </w:r>
             <w:r>
               <w:rPr>
@@ -2636,11 +2553,11 @@
               <w:rFonts w:asciiTheme="minorHAnsi" w:eastAsiaTheme="minorEastAsia" w:hAnsiTheme="minorHAnsi" w:cstheme="minorBidi"/>
               <w:noProof/>
               <w:szCs w:val="24"/>
-              <w:lang w:val="fi-FI" w:eastAsia="fi-FI" w:bidi="ar-SA"/>
+              <w:lang w:eastAsia="en-US" w:bidi="ar-SA"/>
               <w14:ligatures w14:val="standardContextual"/>
             </w:rPr>
           </w:pPr>
-          <w:hyperlink w:anchor="_Toc192062211" w:history="1">
+          <w:hyperlink w:anchor="_Toc192434983" w:history="1">
             <w:r>
               <w:rPr>
                 <w:rStyle w:val="Hyperlink"/>
@@ -2653,7 +2570,7 @@
                 <w:rFonts w:asciiTheme="minorHAnsi" w:eastAsiaTheme="minorEastAsia" w:hAnsiTheme="minorHAnsi" w:cstheme="minorBidi"/>
                 <w:noProof/>
                 <w:szCs w:val="24"/>
-                <w:lang w:val="fi-FI" w:eastAsia="fi-FI" w:bidi="ar-SA"/>
+                <w:lang w:eastAsia="en-US" w:bidi="ar-SA"/>
                 <w14:ligatures w14:val="standardContextual"/>
               </w:rPr>
               <w:tab/>
@@ -2681,7 +2598,7 @@
               <w:rPr>
                 <w:noProof/>
               </w:rPr>
-              <w:instrText xml:space="preserve"> PAGEREF _Toc192062211 \h </w:instrText>
+              <w:instrText xml:space="preserve"> PAGEREF _Toc192434983 \h </w:instrText>
             </w:r>
             <w:r>
               <w:rPr>
@@ -2698,7 +2615,7 @@
               <w:rPr>
                 <w:noProof/>
               </w:rPr>
-              <w:t>17</w:t>
+              <w:t>18</w:t>
             </w:r>
             <w:r>
               <w:rPr>
@@ -2768,7 +2685,7 @@
         <w:pStyle w:val="Heading1"/>
         <w:spacing w:before="0"/>
       </w:pPr>
-      <w:bookmarkStart w:id="9" w:name="_Toc192062184"/>
+      <w:bookmarkStart w:id="9" w:name="_Toc192434957"/>
       <w:r>
         <w:lastRenderedPageBreak/>
         <w:t>General information</w:t>
@@ -2789,15 +2706,7 @@
         <w:t>magento2_svea_payments</w:t>
       </w:r>
       <w:r>
-        <w:t xml:space="preserve"> </w:t>
-      </w:r>
-      <w:proofErr w:type="gramStart"/>
-      <w:r>
-        <w:t>enables</w:t>
-      </w:r>
-      <w:proofErr w:type="gramEnd"/>
-      <w:r>
-        <w:t xml:space="preserve"> Svea Payments’ payments on the Adobe Commerce (Magento) platform. This plugin supports all Svea Payments payment methods, including card, online banking, mobile payments, invoice, part payment and B2B invoice payment methods.</w:t>
+        <w:t xml:space="preserve"> enables Svea Payments’ payments on the Adobe Commerce (Magento) platform. This plugin supports all Svea Payments payment methods, including card, online banking, mobile payments, invoice, part payment and B2B invoice payment methods.</w:t>
       </w:r>
     </w:p>
     <w:p>
@@ -2847,7 +2756,7 @@
       <w:bookmarkStart w:id="15" w:name="_Toc10743685_Copy_1"/>
       <w:bookmarkStart w:id="16" w:name="_Toc10741265_Copy_1"/>
       <w:bookmarkStart w:id="17" w:name="_Toc10646639_Copy_1"/>
-      <w:bookmarkStart w:id="18" w:name="_Toc192062185"/>
+      <w:bookmarkStart w:id="18" w:name="_Toc192434958"/>
       <w:bookmarkEnd w:id="10"/>
       <w:bookmarkEnd w:id="11"/>
       <w:bookmarkEnd w:id="12"/>
@@ -2922,7 +2831,7 @@
       <w:bookmarkStart w:id="31" w:name="_Toc10743687"/>
       <w:bookmarkStart w:id="32" w:name="_Toc10741267"/>
       <w:bookmarkStart w:id="33" w:name="_Toc10646641"/>
-      <w:bookmarkStart w:id="34" w:name="_Toc192062186"/>
+      <w:bookmarkStart w:id="34" w:name="_Toc192434959"/>
       <w:bookmarkEnd w:id="19"/>
       <w:bookmarkEnd w:id="20"/>
       <w:bookmarkEnd w:id="21"/>
@@ -3156,6 +3065,19 @@
     </w:p>
     <w:p>
       <w:pPr>
+        <w:widowControl/>
+        <w:textAlignment w:val="auto"/>
+        <w:rPr>
+          <w:rFonts w:ascii="Arial" w:eastAsia="Arial" w:hAnsi="Arial" w:cs="Arial"/>
+          <w:sz w:val="22"/>
+        </w:rPr>
+      </w:pPr>
+      <w:r>
+        <w:br w:type="page"/>
+      </w:r>
+    </w:p>
+    <w:p>
+      <w:pPr>
         <w:pStyle w:val="Heading1"/>
       </w:pPr>
       <w:bookmarkStart w:id="35" w:name="_Toc11353198"/>
@@ -3165,8 +3087,9 @@
       <w:bookmarkStart w:id="39" w:name="_Toc10743689"/>
       <w:bookmarkStart w:id="40" w:name="_Toc10741269"/>
       <w:bookmarkStart w:id="41" w:name="_Toc10646643"/>
-      <w:bookmarkStart w:id="42" w:name="_Toc192062187"/>
-      <w:r>
+      <w:bookmarkStart w:id="42" w:name="_Toc192434960"/>
+      <w:r>
+        <w:lastRenderedPageBreak/>
         <w:t>Installation</w:t>
       </w:r>
       <w:bookmarkEnd w:id="35"/>
@@ -3228,43 +3151,54 @@
     </w:p>
     <w:p>
       <w:pPr>
-        <w:pStyle w:val="Heading3"/>
-      </w:pPr>
-      <w:bookmarkStart w:id="43" w:name="_Toc192062188"/>
-      <w:r>
+        <w:pStyle w:val="Textbody"/>
+        <w:ind w:left="576"/>
+        <w:rPr>
+          <w:i/>
+          <w:iCs/>
+        </w:rPr>
+      </w:pPr>
+      <w:r>
+        <w:rPr>
+          <w:i/>
+          <w:iCs/>
+        </w:rPr>
         <w:t xml:space="preserve">If you are migrating from previous generation Svea payment module (aka. </w:t>
       </w:r>
       <w:hyperlink r:id="rId12">
         <w:r>
           <w:rPr>
             <w:rStyle w:val="Hyperlink"/>
+            <w:i/>
+            <w:iCs/>
           </w:rPr>
           <w:t>https://github.com/maksuturva/magento2_payment_module/</w:t>
         </w:r>
       </w:hyperlink>
       <w:r>
-        <w:t xml:space="preserve">) and about to upgrade to this new </w:t>
-      </w:r>
-      <w:proofErr w:type="gramStart"/>
-      <w:r>
-        <w:t>modules</w:t>
-      </w:r>
-      <w:proofErr w:type="gramEnd"/>
-      <w:r>
-        <w:t xml:space="preserve"> version, start from the section </w:t>
+        <w:rPr>
+          <w:i/>
+          <w:iCs/>
+        </w:rPr>
+        <w:t xml:space="preserve">) and about to upgrade to this new module version, start from the section </w:t>
       </w:r>
       <w:hyperlink w:anchor="_Migrating_from_previous">
         <w:r>
           <w:rPr>
             <w:rStyle w:val="Hyperlink"/>
+            <w:i/>
+            <w:iCs/>
           </w:rPr>
           <w:t>4.5 Migrate from previous generation Svea payments module</w:t>
         </w:r>
       </w:hyperlink>
       <w:r>
+        <w:rPr>
+          <w:i/>
+          <w:iCs/>
+        </w:rPr>
         <w:t xml:space="preserve"> first.</w:t>
       </w:r>
-      <w:bookmarkEnd w:id="43"/>
     </w:p>
     <w:p>
       <w:pPr>
@@ -3282,42 +3216,38 @@
           <w:szCs w:val="28"/>
         </w:rPr>
       </w:pPr>
-      <w:bookmarkStart w:id="44" w:name="_Install_the_payment"/>
-      <w:bookmarkEnd w:id="44"/>
-      <w:r>
-        <w:br w:type="page"/>
-      </w:r>
+      <w:bookmarkStart w:id="43" w:name="_Install_the_payment"/>
+      <w:bookmarkEnd w:id="43"/>
     </w:p>
     <w:p>
       <w:pPr>
         <w:pStyle w:val="Heading2"/>
         <w:spacing w:before="0"/>
       </w:pPr>
-      <w:bookmarkStart w:id="45" w:name="_Install_the_payment_1"/>
-      <w:bookmarkStart w:id="46" w:name="_Toc10646645"/>
-      <w:bookmarkStart w:id="47" w:name="_Toc10741271"/>
-      <w:bookmarkStart w:id="48" w:name="_Toc10743691"/>
-      <w:bookmarkStart w:id="49" w:name="_Toc11144780"/>
-      <w:bookmarkStart w:id="50" w:name="_Toc11253827"/>
-      <w:bookmarkStart w:id="51" w:name="_Toc11353126"/>
-      <w:bookmarkStart w:id="52" w:name="_Toc11353200"/>
-      <w:bookmarkStart w:id="53" w:name="_Toc192062189"/>
+      <w:bookmarkStart w:id="44" w:name="_Install_the_payment_1"/>
+      <w:bookmarkStart w:id="45" w:name="_Toc10646645"/>
+      <w:bookmarkStart w:id="46" w:name="_Toc10741271"/>
+      <w:bookmarkStart w:id="47" w:name="_Toc10743691"/>
+      <w:bookmarkStart w:id="48" w:name="_Toc11144780"/>
+      <w:bookmarkStart w:id="49" w:name="_Toc11253827"/>
+      <w:bookmarkStart w:id="50" w:name="_Toc11353126"/>
+      <w:bookmarkStart w:id="51" w:name="_Toc11353200"/>
+      <w:bookmarkStart w:id="52" w:name="_Toc192434961"/>
+      <w:bookmarkEnd w:id="44"/>
+      <w:r>
+        <w:t>Install</w:t>
+      </w:r>
       <w:bookmarkEnd w:id="45"/>
-      <w:r>
-        <w:lastRenderedPageBreak/>
-        <w:t>Install</w:t>
-      </w:r>
       <w:bookmarkEnd w:id="46"/>
       <w:bookmarkEnd w:id="47"/>
       <w:bookmarkEnd w:id="48"/>
       <w:bookmarkEnd w:id="49"/>
       <w:bookmarkEnd w:id="50"/>
       <w:bookmarkEnd w:id="51"/>
+      <w:r>
+        <w:t xml:space="preserve"> the payment module</w:t>
+      </w:r>
       <w:bookmarkEnd w:id="52"/>
-      <w:r>
-        <w:t xml:space="preserve"> the payment module</w:t>
-      </w:r>
-      <w:bookmarkEnd w:id="53"/>
     </w:p>
     <w:p>
       <w:pPr>
@@ -3331,13 +3261,8 @@
       <w:pPr>
         <w:pStyle w:val="Codeblock"/>
       </w:pPr>
-      <w:proofErr w:type="gramStart"/>
-      <w:r>
-        <w:t>composer</w:t>
-      </w:r>
-      <w:proofErr w:type="gramEnd"/>
-      <w:r>
-        <w:t xml:space="preserve"> require </w:t>
+      <w:r>
+        <w:t xml:space="preserve">composer require </w:t>
       </w:r>
       <w:proofErr w:type="spellStart"/>
       <w:r>
@@ -3373,21 +3298,8 @@
       <w:pPr>
         <w:pStyle w:val="Codeblock"/>
       </w:pPr>
-      <w:proofErr w:type="spellStart"/>
-      <w:r>
-        <w:t>php</w:t>
-      </w:r>
-      <w:proofErr w:type="spellEnd"/>
-      <w:r>
-        <w:t xml:space="preserve"> bin/</w:t>
-      </w:r>
-      <w:proofErr w:type="spellStart"/>
-      <w:r>
-        <w:t>magento</w:t>
-      </w:r>
-      <w:proofErr w:type="spellEnd"/>
-      <w:r>
-        <w:t xml:space="preserve"> </w:t>
+      <w:r>
+        <w:t xml:space="preserve">php bin/magento </w:t>
       </w:r>
       <w:proofErr w:type="spellStart"/>
       <w:proofErr w:type="gramStart"/>
@@ -3401,21 +3313,8 @@
       <w:pPr>
         <w:pStyle w:val="Codeblock"/>
       </w:pPr>
-      <w:proofErr w:type="spellStart"/>
-      <w:r>
-        <w:t>php</w:t>
-      </w:r>
-      <w:proofErr w:type="spellEnd"/>
-      <w:r>
-        <w:t xml:space="preserve"> bin/</w:t>
-      </w:r>
-      <w:proofErr w:type="spellStart"/>
-      <w:r>
-        <w:t>magento</w:t>
-      </w:r>
-      <w:proofErr w:type="spellEnd"/>
-      <w:r>
-        <w:t xml:space="preserve"> </w:t>
+      <w:r>
+        <w:t xml:space="preserve">php bin/magento </w:t>
       </w:r>
       <w:proofErr w:type="spellStart"/>
       <w:proofErr w:type="gramStart"/>
@@ -3432,21 +3331,8 @@
       <w:pPr>
         <w:pStyle w:val="Codeblock"/>
       </w:pPr>
-      <w:proofErr w:type="spellStart"/>
-      <w:r>
-        <w:t>php</w:t>
-      </w:r>
-      <w:proofErr w:type="spellEnd"/>
-      <w:r>
-        <w:t xml:space="preserve"> bin/</w:t>
-      </w:r>
-      <w:proofErr w:type="spellStart"/>
-      <w:r>
-        <w:t>magento</w:t>
-      </w:r>
-      <w:proofErr w:type="spellEnd"/>
-      <w:r>
-        <w:t xml:space="preserve"> </w:t>
+      <w:r>
+        <w:t xml:space="preserve">php bin/magento </w:t>
       </w:r>
       <w:proofErr w:type="spellStart"/>
       <w:proofErr w:type="gramStart"/>
@@ -3466,21 +3352,8 @@
       <w:pPr>
         <w:pStyle w:val="Codeblock"/>
       </w:pPr>
-      <w:proofErr w:type="spellStart"/>
-      <w:r>
-        <w:t>php</w:t>
-      </w:r>
-      <w:proofErr w:type="spellEnd"/>
-      <w:r>
-        <w:t xml:space="preserve"> bin/</w:t>
-      </w:r>
-      <w:proofErr w:type="spellStart"/>
-      <w:r>
-        <w:t>magento</w:t>
-      </w:r>
-      <w:proofErr w:type="spellEnd"/>
-      <w:r>
-        <w:t xml:space="preserve"> </w:t>
+      <w:r>
+        <w:t xml:space="preserve">php bin/magento </w:t>
       </w:r>
       <w:proofErr w:type="spellStart"/>
       <w:proofErr w:type="gramStart"/>
@@ -3564,78 +3437,73 @@
       <w:pPr>
         <w:pStyle w:val="Heading2"/>
       </w:pPr>
-      <w:bookmarkStart w:id="54" w:name="_Toc192062190"/>
+      <w:bookmarkStart w:id="53" w:name="_Toc192434962"/>
       <w:r>
         <w:t>Check the current version information</w:t>
       </w:r>
+      <w:bookmarkEnd w:id="53"/>
+    </w:p>
+    <w:p>
+      <w:pPr>
+        <w:pStyle w:val="Textbody"/>
+      </w:pPr>
+      <w:r>
+        <w:t>By using the composer tool, you can easily check the current version of any installed payment module. This can be extremely helpful for ensuring that all your plugins are up-to-date and functioning properly.</w:t>
+      </w:r>
+    </w:p>
+    <w:p>
+      <w:pPr>
+        <w:pStyle w:val="Codeblock"/>
+      </w:pPr>
+      <w:r>
+        <w:t xml:space="preserve">composer show </w:t>
+      </w:r>
+      <w:proofErr w:type="spellStart"/>
+      <w:r>
+        <w:t>svea</w:t>
+      </w:r>
+      <w:proofErr w:type="spellEnd"/>
+      <w:r>
+        <w:t>-payments-</w:t>
+      </w:r>
+      <w:proofErr w:type="spellStart"/>
+      <w:r>
+        <w:t>finland</w:t>
+      </w:r>
+      <w:proofErr w:type="spellEnd"/>
+      <w:r>
+        <w:t>/magento2-svea-payments</w:t>
+      </w:r>
+    </w:p>
+    <w:p/>
+    <w:p>
+      <w:pPr>
+        <w:pStyle w:val="Heading2"/>
+      </w:pPr>
+      <w:bookmarkStart w:id="54" w:name="__RefHeading__1414_1801812706"/>
+      <w:bookmarkStart w:id="55" w:name="_Toc11353199"/>
+      <w:bookmarkStart w:id="56" w:name="_Toc11353125"/>
+      <w:bookmarkStart w:id="57" w:name="_Toc11253826"/>
+      <w:bookmarkStart w:id="58" w:name="_Toc11144779"/>
+      <w:bookmarkStart w:id="59" w:name="_Toc10743690"/>
+      <w:bookmarkStart w:id="60" w:name="_Toc10741270"/>
+      <w:bookmarkStart w:id="61" w:name="_Toc10646644"/>
+      <w:bookmarkStart w:id="62" w:name="_Toc192434963"/>
       <w:bookmarkEnd w:id="54"/>
-    </w:p>
-    <w:p>
-      <w:pPr>
-        <w:pStyle w:val="Textbody"/>
-      </w:pPr>
-      <w:r>
-        <w:t>By using the composer tool, you can easily check the current version of any installed payment module. This can be extremely helpful for ensuring that all your plugins are up-to-date and functioning properly.</w:t>
-      </w:r>
-    </w:p>
-    <w:p>
-      <w:pPr>
-        <w:pStyle w:val="Codeblock"/>
-      </w:pPr>
-      <w:proofErr w:type="gramStart"/>
-      <w:r>
-        <w:t>composer</w:t>
-      </w:r>
-      <w:proofErr w:type="gramEnd"/>
-      <w:r>
-        <w:t xml:space="preserve"> show </w:t>
-      </w:r>
-      <w:proofErr w:type="spellStart"/>
-      <w:r>
-        <w:t>svea</w:t>
-      </w:r>
-      <w:proofErr w:type="spellEnd"/>
-      <w:r>
-        <w:t>-payments-</w:t>
-      </w:r>
-      <w:proofErr w:type="spellStart"/>
-      <w:r>
-        <w:t>finland</w:t>
-      </w:r>
-      <w:proofErr w:type="spellEnd"/>
-      <w:r>
-        <w:t>/magento2-svea-payments</w:t>
-      </w:r>
-    </w:p>
-    <w:p/>
-    <w:p>
-      <w:pPr>
-        <w:pStyle w:val="Heading2"/>
-      </w:pPr>
-      <w:bookmarkStart w:id="55" w:name="__RefHeading__1414_1801812706"/>
-      <w:bookmarkStart w:id="56" w:name="_Toc11353199"/>
-      <w:bookmarkStart w:id="57" w:name="_Toc11353125"/>
-      <w:bookmarkStart w:id="58" w:name="_Toc11253826"/>
-      <w:bookmarkStart w:id="59" w:name="_Toc11144779"/>
-      <w:bookmarkStart w:id="60" w:name="_Toc10743690"/>
-      <w:bookmarkStart w:id="61" w:name="_Toc10741270"/>
-      <w:bookmarkStart w:id="62" w:name="_Toc10646644"/>
-      <w:bookmarkStart w:id="63" w:name="_Toc192062191"/>
+      <w:r>
+        <w:t xml:space="preserve">Upgrade the existing </w:t>
+      </w:r>
       <w:bookmarkEnd w:id="55"/>
-      <w:r>
-        <w:t xml:space="preserve">Upgrade the existing </w:t>
-      </w:r>
       <w:bookmarkEnd w:id="56"/>
       <w:bookmarkEnd w:id="57"/>
       <w:bookmarkEnd w:id="58"/>
       <w:bookmarkEnd w:id="59"/>
       <w:bookmarkEnd w:id="60"/>
       <w:bookmarkEnd w:id="61"/>
+      <w:r>
+        <w:t>module</w:t>
+      </w:r>
       <w:bookmarkEnd w:id="62"/>
-      <w:r>
-        <w:t>module</w:t>
-      </w:r>
-      <w:bookmarkEnd w:id="63"/>
     </w:p>
     <w:p>
       <w:pPr>
@@ -3650,6 +3518,7 @@
         <w:pStyle w:val="Codeblock"/>
       </w:pPr>
       <w:r>
+        <w:lastRenderedPageBreak/>
         <w:t xml:space="preserve">composer update </w:t>
       </w:r>
       <w:proofErr w:type="spellStart"/>
@@ -3686,21 +3555,8 @@
       <w:pPr>
         <w:pStyle w:val="Codeblock"/>
       </w:pPr>
-      <w:proofErr w:type="spellStart"/>
-      <w:r>
-        <w:t>php</w:t>
-      </w:r>
-      <w:proofErr w:type="spellEnd"/>
-      <w:r>
-        <w:t xml:space="preserve"> bin/</w:t>
-      </w:r>
-      <w:proofErr w:type="spellStart"/>
-      <w:r>
-        <w:t>magento</w:t>
-      </w:r>
-      <w:proofErr w:type="spellEnd"/>
-      <w:r>
-        <w:t xml:space="preserve"> </w:t>
+      <w:r>
+        <w:t xml:space="preserve">php bin/magento </w:t>
       </w:r>
       <w:proofErr w:type="spellStart"/>
       <w:proofErr w:type="gramStart"/>
@@ -3714,21 +3570,8 @@
       <w:pPr>
         <w:pStyle w:val="Codeblock"/>
       </w:pPr>
-      <w:proofErr w:type="spellStart"/>
-      <w:r>
-        <w:t>php</w:t>
-      </w:r>
-      <w:proofErr w:type="spellEnd"/>
-      <w:r>
-        <w:t xml:space="preserve"> bin/</w:t>
-      </w:r>
-      <w:proofErr w:type="spellStart"/>
-      <w:r>
-        <w:t>magento</w:t>
-      </w:r>
-      <w:proofErr w:type="spellEnd"/>
-      <w:r>
-        <w:t xml:space="preserve"> </w:t>
+      <w:r>
+        <w:t xml:space="preserve">php bin/magento </w:t>
       </w:r>
       <w:proofErr w:type="spellStart"/>
       <w:proofErr w:type="gramStart"/>
@@ -3745,21 +3588,8 @@
       <w:pPr>
         <w:pStyle w:val="Codeblock"/>
       </w:pPr>
-      <w:proofErr w:type="spellStart"/>
-      <w:r>
-        <w:t>php</w:t>
-      </w:r>
-      <w:proofErr w:type="spellEnd"/>
-      <w:r>
-        <w:t xml:space="preserve"> bin/</w:t>
-      </w:r>
-      <w:proofErr w:type="spellStart"/>
-      <w:r>
-        <w:t>magento</w:t>
-      </w:r>
-      <w:proofErr w:type="spellEnd"/>
-      <w:r>
-        <w:t xml:space="preserve"> </w:t>
+      <w:r>
+        <w:t xml:space="preserve">php bin/magento </w:t>
       </w:r>
       <w:proofErr w:type="spellStart"/>
       <w:proofErr w:type="gramStart"/>
@@ -3779,21 +3609,8 @@
       <w:pPr>
         <w:pStyle w:val="Codeblock"/>
       </w:pPr>
-      <w:proofErr w:type="spellStart"/>
-      <w:r>
-        <w:t>php</w:t>
-      </w:r>
-      <w:proofErr w:type="spellEnd"/>
-      <w:r>
-        <w:t xml:space="preserve"> bin/</w:t>
-      </w:r>
-      <w:proofErr w:type="spellStart"/>
-      <w:r>
-        <w:t>magento</w:t>
-      </w:r>
-      <w:proofErr w:type="spellEnd"/>
-      <w:r>
-        <w:t xml:space="preserve"> </w:t>
+      <w:r>
+        <w:t xml:space="preserve">php bin/magento </w:t>
       </w:r>
       <w:proofErr w:type="spellStart"/>
       <w:proofErr w:type="gramStart"/>
@@ -3807,11 +3624,11 @@
       <w:pPr>
         <w:pStyle w:val="Heading2"/>
       </w:pPr>
-      <w:bookmarkStart w:id="64" w:name="_Toc192062192"/>
+      <w:bookmarkStart w:id="63" w:name="_Toc192434964"/>
       <w:r>
         <w:t>Remove the payment module</w:t>
       </w:r>
-      <w:bookmarkEnd w:id="64"/>
+      <w:bookmarkEnd w:id="63"/>
     </w:p>
     <w:p>
       <w:pPr>
@@ -3825,13 +3642,8 @@
       <w:pPr>
         <w:pStyle w:val="Codeblock"/>
       </w:pPr>
-      <w:proofErr w:type="gramStart"/>
-      <w:r>
-        <w:t>composer</w:t>
-      </w:r>
-      <w:proofErr w:type="gramEnd"/>
-      <w:r>
-        <w:t xml:space="preserve"> remove </w:t>
+      <w:r>
+        <w:t xml:space="preserve">composer remove </w:t>
       </w:r>
       <w:proofErr w:type="spellStart"/>
       <w:r>
@@ -3866,7 +3678,6 @@
           <w:rFonts w:ascii="Arial" w:eastAsia="Arial" w:hAnsi="Arial" w:cs="Arial"/>
           <w:sz w:val="22"/>
         </w:rPr>
-        <w:lastRenderedPageBreak/>
         <w:t>Please note that the database information must be cleaned manually. We don’t support automatic data removal currently.</w:t>
       </w:r>
     </w:p>
@@ -3874,15 +3685,15 @@
       <w:pPr>
         <w:pStyle w:val="Heading2"/>
       </w:pPr>
-      <w:bookmarkStart w:id="65" w:name="_Migrating_from_previous"/>
-      <w:bookmarkStart w:id="66" w:name="_Migrate_from_previous"/>
-      <w:bookmarkStart w:id="67" w:name="_Toc192062193"/>
+      <w:bookmarkStart w:id="64" w:name="_Migrating_from_previous"/>
+      <w:bookmarkStart w:id="65" w:name="_Migrate_from_previous"/>
+      <w:bookmarkStart w:id="66" w:name="_Toc192434965"/>
+      <w:bookmarkEnd w:id="64"/>
       <w:bookmarkEnd w:id="65"/>
+      <w:r>
+        <w:t>Migrate from previous generation Svea payments module</w:t>
+      </w:r>
       <w:bookmarkEnd w:id="66"/>
-      <w:r>
-        <w:t>Migrate from previous generation Svea payments module</w:t>
-      </w:r>
-      <w:bookmarkEnd w:id="67"/>
     </w:p>
     <w:p>
       <w:pPr>
@@ -4015,21 +3826,8 @@
       <w:pPr>
         <w:pStyle w:val="Codeblock"/>
       </w:pPr>
-      <w:proofErr w:type="spellStart"/>
-      <w:r>
-        <w:t>php</w:t>
-      </w:r>
-      <w:proofErr w:type="spellEnd"/>
-      <w:r>
-        <w:t xml:space="preserve"> bin/</w:t>
-      </w:r>
-      <w:proofErr w:type="spellStart"/>
-      <w:r>
-        <w:t>magento</w:t>
-      </w:r>
-      <w:proofErr w:type="spellEnd"/>
-      <w:r>
-        <w:t xml:space="preserve"> </w:t>
+      <w:r>
+        <w:t xml:space="preserve">php bin/magento </w:t>
       </w:r>
       <w:proofErr w:type="spellStart"/>
       <w:proofErr w:type="gramStart"/>
@@ -4142,21 +3940,8 @@
       <w:pPr>
         <w:pStyle w:val="Codeblock"/>
       </w:pPr>
-      <w:proofErr w:type="spellStart"/>
-      <w:r>
-        <w:t>php</w:t>
-      </w:r>
-      <w:proofErr w:type="spellEnd"/>
-      <w:r>
-        <w:t xml:space="preserve"> bin/</w:t>
-      </w:r>
-      <w:proofErr w:type="spellStart"/>
-      <w:r>
-        <w:t>magento</w:t>
-      </w:r>
-      <w:proofErr w:type="spellEnd"/>
-      <w:r>
-        <w:t xml:space="preserve"> </w:t>
+      <w:r>
+        <w:t xml:space="preserve">php bin/magento </w:t>
       </w:r>
       <w:proofErr w:type="spellStart"/>
       <w:proofErr w:type="gramStart"/>
@@ -4206,6 +3991,7 @@
         </w:numPr>
       </w:pPr>
       <w:r>
+        <w:lastRenderedPageBreak/>
         <w:t xml:space="preserve">Check configuration for correctness and </w:t>
       </w:r>
       <w:r>
@@ -4265,21 +4051,8 @@
       <w:pPr>
         <w:pStyle w:val="Codeblock"/>
       </w:pPr>
-      <w:proofErr w:type="spellStart"/>
-      <w:r>
-        <w:t>php</w:t>
-      </w:r>
-      <w:proofErr w:type="spellEnd"/>
-      <w:r>
-        <w:t xml:space="preserve"> bin/</w:t>
-      </w:r>
-      <w:proofErr w:type="spellStart"/>
-      <w:r>
-        <w:t>magento</w:t>
-      </w:r>
-      <w:proofErr w:type="spellEnd"/>
-      <w:r>
-        <w:t xml:space="preserve"> </w:t>
+      <w:r>
+        <w:t xml:space="preserve">php bin/magento </w:t>
       </w:r>
       <w:proofErr w:type="spellStart"/>
       <w:proofErr w:type="gramStart"/>
@@ -4380,11 +4153,10 @@
     </w:p>
     <w:p>
       <w:pPr>
-        <w:pStyle w:val="Heading3"/>
-      </w:pPr>
-      <w:bookmarkStart w:id="68" w:name="_Toc192062194"/>
-      <w:r>
-        <w:lastRenderedPageBreak/>
+        <w:pStyle w:val="Heading2"/>
+      </w:pPr>
+      <w:bookmarkStart w:id="67" w:name="_Toc192434966"/>
+      <w:r>
         <w:t xml:space="preserve">Possible conflicts with </w:t>
       </w:r>
       <w:proofErr w:type="spellStart"/>
@@ -4395,7 +4167,7 @@
       <w:r>
         <w:t xml:space="preserve"> module</w:t>
       </w:r>
-      <w:bookmarkEnd w:id="68"/>
+      <w:bookmarkEnd w:id="67"/>
     </w:p>
     <w:p>
       <w:pPr>
@@ -4415,33 +4187,11 @@
       <w:r>
         <w:t xml:space="preserve"> module, the </w:t>
       </w:r>
-      <w:proofErr w:type="spellStart"/>
       <w:r>
         <w:rPr>
           <w:rStyle w:val="CodeblockChar"/>
         </w:rPr>
-        <w:t>php</w:t>
-      </w:r>
-      <w:proofErr w:type="spellEnd"/>
-      <w:r>
-        <w:rPr>
-          <w:rStyle w:val="CodeblockChar"/>
-        </w:rPr>
-        <w:t xml:space="preserve"> bin/</w:t>
-      </w:r>
-      <w:proofErr w:type="spellStart"/>
-      <w:r>
-        <w:rPr>
-          <w:rStyle w:val="CodeblockChar"/>
-        </w:rPr>
-        <w:t>magento</w:t>
-      </w:r>
-      <w:proofErr w:type="spellEnd"/>
-      <w:r>
-        <w:rPr>
-          <w:rStyle w:val="CodeblockChar"/>
-        </w:rPr>
-        <w:t xml:space="preserve"> </w:t>
+        <w:t xml:space="preserve">php bin/magento </w:t>
       </w:r>
       <w:proofErr w:type="spellStart"/>
       <w:proofErr w:type="gramStart"/>
@@ -4475,33 +4225,11 @@
       <w:r>
         <w:t xml:space="preserve">After that you need to repeat the </w:t>
       </w:r>
-      <w:proofErr w:type="spellStart"/>
       <w:r>
         <w:rPr>
           <w:rStyle w:val="CodeblockChar"/>
         </w:rPr>
-        <w:t>php</w:t>
-      </w:r>
-      <w:proofErr w:type="spellEnd"/>
-      <w:r>
-        <w:rPr>
-          <w:rStyle w:val="CodeblockChar"/>
-        </w:rPr>
-        <w:t xml:space="preserve"> bin/</w:t>
-      </w:r>
-      <w:proofErr w:type="spellStart"/>
-      <w:r>
-        <w:rPr>
-          <w:rStyle w:val="CodeblockChar"/>
-        </w:rPr>
-        <w:t>magento</w:t>
-      </w:r>
-      <w:proofErr w:type="spellEnd"/>
-      <w:r>
-        <w:rPr>
-          <w:rStyle w:val="CodeblockChar"/>
-        </w:rPr>
-        <w:t xml:space="preserve"> </w:t>
+        <w:t xml:space="preserve">php bin/magento </w:t>
       </w:r>
       <w:proofErr w:type="spellStart"/>
       <w:proofErr w:type="gramStart"/>
@@ -4520,8 +4248,6 @@
     <w:p>
       <w:pPr>
         <w:widowControl/>
-        <w:suppressAutoHyphens w:val="0"/>
-        <w:spacing w:after="160" w:line="259" w:lineRule="auto"/>
         <w:textAlignment w:val="auto"/>
         <w:rPr>
           <w:rFonts w:ascii="Arial" w:eastAsia="Droid Sans Fallback" w:hAnsi="Arial" w:cs="Lohit Hindi"/>
@@ -4531,24 +4257,36 @@
           <w:szCs w:val="28"/>
         </w:rPr>
       </w:pPr>
+      <w:r>
+        <w:rPr>
+          <w:rFonts w:ascii="Arial" w:eastAsia="Droid Sans Fallback" w:hAnsi="Arial" w:cs="Lohit Hindi"/>
+          <w:b/>
+          <w:bCs/>
+          <w:sz w:val="28"/>
+          <w:szCs w:val="28"/>
+        </w:rPr>
+        <w:br w:type="page"/>
+      </w:r>
     </w:p>
     <w:p>
       <w:pPr>
         <w:pStyle w:val="Heading1"/>
       </w:pPr>
-      <w:bookmarkStart w:id="69" w:name="__RefHeading__3443_1681451042"/>
-      <w:bookmarkStart w:id="70" w:name="_Toc10646646"/>
-      <w:bookmarkStart w:id="71" w:name="_Toc10741272"/>
-      <w:bookmarkStart w:id="72" w:name="_Toc10743692"/>
-      <w:bookmarkStart w:id="73" w:name="_Toc11144781"/>
-      <w:bookmarkStart w:id="74" w:name="_Toc11253828"/>
-      <w:bookmarkStart w:id="75" w:name="_Toc11353127"/>
-      <w:bookmarkStart w:id="76" w:name="_Toc11353201"/>
-      <w:bookmarkStart w:id="77" w:name="_Toc192062195"/>
+      <w:bookmarkStart w:id="68" w:name="__RefHeading__3443_1681451042"/>
+      <w:bookmarkStart w:id="69" w:name="_Toc10646646"/>
+      <w:bookmarkStart w:id="70" w:name="_Toc10741272"/>
+      <w:bookmarkStart w:id="71" w:name="_Toc10743692"/>
+      <w:bookmarkStart w:id="72" w:name="_Toc11144781"/>
+      <w:bookmarkStart w:id="73" w:name="_Toc11253828"/>
+      <w:bookmarkStart w:id="74" w:name="_Toc11353127"/>
+      <w:bookmarkStart w:id="75" w:name="_Toc11353201"/>
+      <w:bookmarkStart w:id="76" w:name="_Toc192434967"/>
+      <w:bookmarkEnd w:id="68"/>
+      <w:r>
+        <w:lastRenderedPageBreak/>
+        <w:t>Configuration</w:t>
+      </w:r>
       <w:bookmarkEnd w:id="69"/>
-      <w:r>
-        <w:t>Configuration</w:t>
-      </w:r>
       <w:bookmarkEnd w:id="70"/>
       <w:bookmarkEnd w:id="71"/>
       <w:bookmarkEnd w:id="72"/>
@@ -4556,7 +4294,6 @@
       <w:bookmarkEnd w:id="74"/>
       <w:bookmarkEnd w:id="75"/>
       <w:bookmarkEnd w:id="76"/>
-      <w:bookmarkEnd w:id="77"/>
     </w:p>
     <w:p>
       <w:pPr>
@@ -4644,11 +4381,11 @@
       <w:pPr>
         <w:pStyle w:val="Heading2"/>
       </w:pPr>
-      <w:bookmarkStart w:id="78" w:name="_Toc192062196"/>
+      <w:bookmarkStart w:id="77" w:name="_Toc192434968"/>
       <w:r>
         <w:t>Preferred Magento settings</w:t>
       </w:r>
-      <w:bookmarkEnd w:id="78"/>
+      <w:bookmarkEnd w:id="77"/>
     </w:p>
     <w:p>
       <w:pPr>
@@ -4657,7 +4394,7 @@
       <w:r>
         <w:t xml:space="preserve">Make sure the store currency is set to EURO </w:t>
       </w:r>
-      <w:bookmarkStart w:id="79" w:name="__DdeLink__2047_910805161"/>
+      <w:bookmarkStart w:id="78" w:name="__DdeLink__2047_910805161"/>
       <w:r>
         <w:rPr>
           <w:i/>
@@ -4665,7 +4402,7 @@
         </w:rPr>
         <w:t>Stores &gt;&gt; Configuration &gt;&gt; General</w:t>
       </w:r>
-      <w:bookmarkEnd w:id="79"/>
+      <w:bookmarkEnd w:id="78"/>
       <w:r>
         <w:rPr>
           <w:i/>
@@ -4818,13 +4555,13 @@
       <w:pPr>
         <w:pStyle w:val="Heading2"/>
       </w:pPr>
-      <w:bookmarkStart w:id="80" w:name="_Payment_methods_page"/>
-      <w:bookmarkStart w:id="81" w:name="_Toc192062197"/>
+      <w:bookmarkStart w:id="79" w:name="_Payment_methods_page"/>
+      <w:bookmarkStart w:id="80" w:name="_Toc192434969"/>
+      <w:bookmarkEnd w:id="79"/>
+      <w:r>
+        <w:t>Payment methods page</w:t>
+      </w:r>
       <w:bookmarkEnd w:id="80"/>
-      <w:r>
-        <w:t>Payment methods page</w:t>
-      </w:r>
-      <w:bookmarkEnd w:id="81"/>
     </w:p>
     <w:p>
       <w:pPr>
@@ -4862,7 +4599,6 @@
         <w:rPr>
           <w:noProof/>
         </w:rPr>
-        <w:lastRenderedPageBreak/>
         <w:drawing>
           <wp:inline distT="0" distB="0" distL="0" distR="0" wp14:anchorId="252BDB82" wp14:editId="1E90CF2A">
             <wp:extent cx="4203700" cy="1354455"/>
@@ -4944,18 +4680,22 @@
         </w:numPr>
       </w:pPr>
       <w:r>
-        <w:t>Redirect to the Svea Selection Page - With this option, the payment method redirects to the Svea website for the final payment method selection.</w:t>
+        <w:t xml:space="preserve">Redirect to the Svea Selection Page - With this option, the payment method redirects to the </w:t>
+      </w:r>
+      <w:r>
+        <w:lastRenderedPageBreak/>
+        <w:t>Svea website for the final payment method selection.</w:t>
       </w:r>
     </w:p>
     <w:p>
       <w:pPr>
         <w:pStyle w:val="Heading3"/>
       </w:pPr>
-      <w:bookmarkStart w:id="82" w:name="_Toc192062198"/>
+      <w:bookmarkStart w:id="81" w:name="_Toc192434970"/>
       <w:r>
         <w:t>Collated payment methods</w:t>
       </w:r>
-      <w:bookmarkEnd w:id="82"/>
+      <w:bookmarkEnd w:id="81"/>
     </w:p>
     <w:p>
       <w:pPr>
@@ -5051,7 +4791,6 @@
         <w:rPr>
           <w:noProof/>
         </w:rPr>
-        <w:lastRenderedPageBreak/>
         <w:drawing>
           <wp:inline distT="0" distB="0" distL="0" distR="0" wp14:anchorId="0D778BCC" wp14:editId="3E3ACDE0">
             <wp:extent cx="4330700" cy="2320290"/>
@@ -5096,11 +4835,11 @@
       <w:pPr>
         <w:pStyle w:val="Heading3"/>
       </w:pPr>
-      <w:bookmarkStart w:id="83" w:name="_Toc192062199"/>
+      <w:bookmarkStart w:id="82" w:name="_Toc192434971"/>
       <w:r>
         <w:t>Separate payment methods</w:t>
       </w:r>
-      <w:bookmarkEnd w:id="83"/>
+      <w:bookmarkEnd w:id="82"/>
     </w:p>
     <w:p>
       <w:pPr>
@@ -5123,6 +4862,7 @@
         <w:pStyle w:val="Textbody"/>
       </w:pPr>
       <w:r>
+        <w:lastRenderedPageBreak/>
         <w:t>Example of the separate payment methods on checkout page:</w:t>
       </w:r>
     </w:p>
@@ -5178,11 +4918,11 @@
       <w:pPr>
         <w:pStyle w:val="Heading3"/>
       </w:pPr>
-      <w:bookmarkStart w:id="84" w:name="_Toc192062200"/>
+      <w:bookmarkStart w:id="83" w:name="_Toc192434972"/>
       <w:r>
         <w:t>Redirect to Svea’s Payment Method Selection Page</w:t>
       </w:r>
-      <w:bookmarkEnd w:id="84"/>
+      <w:bookmarkEnd w:id="83"/>
     </w:p>
     <w:p>
       <w:pPr>
@@ -5200,7 +4940,6 @@
         <w:rPr>
           <w:noProof/>
         </w:rPr>
-        <w:lastRenderedPageBreak/>
         <w:drawing>
           <wp:inline distT="0" distB="0" distL="0" distR="0" wp14:anchorId="1F811BC0" wp14:editId="371258C9">
             <wp:extent cx="6188710" cy="1999615"/>
@@ -5265,6 +5004,7 @@
         <w:rPr>
           <w:noProof/>
         </w:rPr>
+        <w:lastRenderedPageBreak/>
         <w:drawing>
           <wp:inline distT="0" distB="0" distL="0" distR="0" wp14:anchorId="55E4EE29" wp14:editId="4A917E40">
             <wp:extent cx="6188710" cy="3554730"/>
@@ -5314,11 +5054,11 @@
       <w:pPr>
         <w:pStyle w:val="Heading2"/>
       </w:pPr>
-      <w:bookmarkStart w:id="85" w:name="_Toc192062201"/>
+      <w:bookmarkStart w:id="84" w:name="_Toc192434973"/>
       <w:r>
         <w:t>Svea Payments Configuration</w:t>
       </w:r>
-      <w:bookmarkEnd w:id="85"/>
+      <w:bookmarkEnd w:id="84"/>
     </w:p>
     <w:p>
       <w:pPr>
@@ -5347,7 +5087,6 @@
         <w:rPr>
           <w:noProof/>
         </w:rPr>
-        <w:lastRenderedPageBreak/>
         <w:drawing>
           <wp:inline distT="0" distB="0" distL="0" distR="0" wp14:anchorId="4AA5318B" wp14:editId="3E6A8899">
             <wp:extent cx="6188710" cy="2707005"/>
@@ -5756,11 +5495,9 @@
             <w:r>
               <w:t xml:space="preserve">If you want to </w:t>
             </w:r>
-            <w:proofErr w:type="spellStart"/>
-            <w:r>
-              <w:t>sent</w:t>
-            </w:r>
-            <w:proofErr w:type="spellEnd"/>
+            <w:r>
+              <w:t>send</w:t>
+            </w:r>
             <w:r>
               <w:t xml:space="preserve"> tracking codes to Svea, you can enable this feature.</w:t>
             </w:r>
@@ -6140,7 +5877,6 @@
               <w:pStyle w:val="Textbody"/>
             </w:pPr>
             <w:r>
-              <w:lastRenderedPageBreak/>
               <w:t>Cancel orders on cancelled payment or error</w:t>
             </w:r>
           </w:p>
@@ -6278,11 +6014,11 @@
       <w:pPr>
         <w:pStyle w:val="Heading2"/>
       </w:pPr>
-      <w:bookmarkStart w:id="86" w:name="_Toc192062202"/>
+      <w:bookmarkStart w:id="85" w:name="_Toc192434974"/>
       <w:r>
         <w:t>Svea Part Payment Calculator</w:t>
       </w:r>
-      <w:bookmarkEnd w:id="86"/>
+      <w:bookmarkEnd w:id="85"/>
     </w:p>
     <w:p>
       <w:pPr>
@@ -6576,19 +6312,69 @@
       <w:pPr>
         <w:pStyle w:val="Heading2"/>
       </w:pPr>
-      <w:bookmarkStart w:id="87" w:name="_Toc192062203"/>
+      <w:bookmarkStart w:id="86" w:name="_Toc192434975"/>
       <w:r>
         <w:t>Additional features</w:t>
       </w:r>
+      <w:bookmarkEnd w:id="86"/>
+    </w:p>
+    <w:p>
+      <w:pPr>
+        <w:pStyle w:val="Heading3"/>
+      </w:pPr>
+      <w:bookmarkStart w:id="87" w:name="_Toc192434976"/>
+      <w:r>
+        <w:t>Payment Fees</w:t>
+      </w:r>
       <w:bookmarkEnd w:id="87"/>
     </w:p>
     <w:p>
       <w:pPr>
+        <w:pStyle w:val="Textbody"/>
+      </w:pPr>
+      <w:r>
+        <w:t>The payment module has support for defining invoicing fees for each sub method under each payment method, including Collated payment method. For example, with "</w:t>
+      </w:r>
+      <w:proofErr w:type="gramStart"/>
+      <w:r>
+        <w:t>10;FI</w:t>
+      </w:r>
+      <w:proofErr w:type="gramEnd"/>
+      <w:r>
+        <w:t>01=5;FI06=7.5" the fee in quote gets resolved based on the selected method in the following way:</w:t>
+      </w:r>
+    </w:p>
+    <w:p>
+      <w:pPr>
+        <w:pStyle w:val="Textbody"/>
+      </w:pPr>
+      <w:r>
+        <w:t>* FI01 gets a fee of 5</w:t>
+      </w:r>
+    </w:p>
+    <w:p>
+      <w:pPr>
+        <w:pStyle w:val="Textbody"/>
+      </w:pPr>
+      <w:r>
+        <w:t>* FI06 gets a fee of 7.5</w:t>
+      </w:r>
+    </w:p>
+    <w:p>
+      <w:pPr>
+        <w:pStyle w:val="Textbody"/>
+      </w:pPr>
+      <w:r>
+        <w:t>* Other methods in that group get a fee of 10</w:t>
+      </w:r>
+    </w:p>
+    <w:p>
+      <w:pPr>
         <w:pStyle w:val="Heading3"/>
       </w:pPr>
-      <w:bookmarkStart w:id="88" w:name="_Toc192062204"/>
-      <w:r>
-        <w:t>Payment Fees</w:t>
+      <w:bookmarkStart w:id="88" w:name="_Toc192434977"/>
+      <w:r>
+        <w:t>Delayed capture</w:t>
       </w:r>
       <w:bookmarkEnd w:id="88"/>
     </w:p>
@@ -6597,85 +6383,35 @@
         <w:pStyle w:val="Textbody"/>
       </w:pPr>
       <w:r>
-        <w:t>The payment module has support for defining invoicing fees for each sub method under each payment method, including Collated payment method. For example, with "</w:t>
-      </w:r>
-      <w:proofErr w:type="gramStart"/>
-      <w:r>
-        <w:t>10;FI</w:t>
-      </w:r>
-      <w:proofErr w:type="gramEnd"/>
-      <w:r>
-        <w:t>01=5;FI06=7.5" the fee in quote gets resolved based on the selected method in the following way:</w:t>
-      </w:r>
-    </w:p>
-    <w:p>
-      <w:pPr>
-        <w:pStyle w:val="Textbody"/>
-      </w:pPr>
-      <w:r>
-        <w:t>* FI01 gets a fee of 5</w:t>
-      </w:r>
-    </w:p>
-    <w:p>
-      <w:pPr>
-        <w:pStyle w:val="Textbody"/>
-      </w:pPr>
-      <w:r>
-        <w:t>* FI06 gets a fee of 7.5</w:t>
-      </w:r>
-    </w:p>
-    <w:p>
-      <w:pPr>
-        <w:pStyle w:val="Textbody"/>
-      </w:pPr>
-      <w:r>
-        <w:t>* Other methods in that group get a fee of 10</w:t>
+        <w:t>In case part payment or invoice payment methods are used, this can be used to specify delayed capture for these payment methods. Normally, all payments are marked as captured when payments are confirmed by Svea. When a payment method is marked as delayed capture payment method, the payment confirmation will not result into the payment be marked as captured. That is, to capture these, creation of invoice with capture case set to "online" is required.</w:t>
+      </w:r>
+    </w:p>
+    <w:p>
+      <w:pPr>
+        <w:pStyle w:val="Textbody"/>
+      </w:pPr>
+      <w:r>
+        <w:t>This is usually used if capture should be done only after shipping the goods to the customer. In case of ERP integration, the integration is responsible of creating the invoice and thus triggering the capture.</w:t>
+      </w:r>
+    </w:p>
+    <w:p>
+      <w:pPr>
+        <w:pStyle w:val="Textbody"/>
+      </w:pPr>
+      <w:r>
+        <w:t>Please note that only few methods support delayed capture, these need to be verified from Svea Payments.</w:t>
       </w:r>
     </w:p>
     <w:p>
       <w:pPr>
         <w:pStyle w:val="Heading3"/>
       </w:pPr>
-      <w:bookmarkStart w:id="89" w:name="_Toc192062205"/>
-      <w:r>
-        <w:t>Delayed capture</w:t>
-      </w:r>
-      <w:bookmarkEnd w:id="89"/>
-    </w:p>
-    <w:p>
-      <w:pPr>
-        <w:pStyle w:val="Textbody"/>
-      </w:pPr>
-      <w:r>
-        <w:t>In case part payment or invoice payment methods are used, this can be used to specify delayed capture for these payment methods. Normally, all payments are marked as captured when payments are confirmed by Svea. When a payment method is marked as delayed capture payment method, the payment confirmation will not result into the payment be marked as captured. That is, to capture these, creation of invoice with capture case set to "online" is required.</w:t>
-      </w:r>
-    </w:p>
-    <w:p>
-      <w:pPr>
-        <w:pStyle w:val="Textbody"/>
-      </w:pPr>
-      <w:r>
-        <w:t>This is usually used if capture should be done only after shipping the goods to the customer. In case of ERP integration, the integration is responsible of creating the invoice and thus triggering the capture.</w:t>
-      </w:r>
-    </w:p>
-    <w:p>
-      <w:pPr>
-        <w:pStyle w:val="Textbody"/>
-      </w:pPr>
-      <w:r>
-        <w:t>Please note that only few methods support delayed capture, these need to be verified from Svea Payments.</w:t>
-      </w:r>
-    </w:p>
-    <w:p>
-      <w:pPr>
-        <w:pStyle w:val="Heading3"/>
-      </w:pPr>
-      <w:bookmarkStart w:id="90" w:name="_Toc192062206"/>
+      <w:bookmarkStart w:id="89" w:name="_Toc192434978"/>
       <w:r>
         <w:lastRenderedPageBreak/>
         <w:t>Automatic status query</w:t>
       </w:r>
-      <w:bookmarkEnd w:id="90"/>
+      <w:bookmarkEnd w:id="89"/>
     </w:p>
     <w:p>
       <w:pPr>
@@ -6732,12 +6468,12 @@
         <w:pStyle w:val="Heading1"/>
         <w:spacing w:before="0"/>
       </w:pPr>
-      <w:bookmarkStart w:id="91" w:name="_Toc192062207"/>
+      <w:bookmarkStart w:id="90" w:name="_Toc192434979"/>
       <w:r>
         <w:lastRenderedPageBreak/>
         <w:t>Order administration</w:t>
       </w:r>
-      <w:bookmarkEnd w:id="91"/>
+      <w:bookmarkEnd w:id="90"/>
     </w:p>
     <w:p>
       <w:pPr>
@@ -6882,12 +6618,12 @@
         <w:pStyle w:val="Heading2"/>
         <w:spacing w:before="0"/>
       </w:pPr>
-      <w:bookmarkStart w:id="92" w:name="_Toc192062208"/>
+      <w:bookmarkStart w:id="91" w:name="_Toc192434980"/>
       <w:r>
         <w:lastRenderedPageBreak/>
         <w:t>Refunding order</w:t>
       </w:r>
-      <w:bookmarkEnd w:id="92"/>
+      <w:bookmarkEnd w:id="91"/>
     </w:p>
     <w:p>
       <w:pPr>
@@ -7123,11 +6859,11 @@
       <w:pPr>
         <w:pStyle w:val="Heading1"/>
       </w:pPr>
-      <w:bookmarkStart w:id="93" w:name="_Toc192062209"/>
+      <w:bookmarkStart w:id="92" w:name="_Toc192434981"/>
       <w:r>
         <w:t>Logging</w:t>
       </w:r>
-      <w:bookmarkEnd w:id="93"/>
+      <w:bookmarkEnd w:id="92"/>
     </w:p>
     <w:p>
       <w:pPr>
@@ -7177,11 +6913,11 @@
       <w:pPr>
         <w:pStyle w:val="Heading1"/>
       </w:pPr>
-      <w:bookmarkStart w:id="94" w:name="_Toc192062210"/>
+      <w:bookmarkStart w:id="93" w:name="_Toc192434982"/>
       <w:r>
         <w:t>Resolving issues and support</w:t>
       </w:r>
-      <w:bookmarkEnd w:id="94"/>
+      <w:bookmarkEnd w:id="93"/>
     </w:p>
     <w:p>
       <w:pPr>
@@ -7254,11 +6990,11 @@
       <w:pPr>
         <w:pStyle w:val="Heading2"/>
       </w:pPr>
-      <w:bookmarkStart w:id="95" w:name="_Toc192062211"/>
+      <w:bookmarkStart w:id="94" w:name="_Toc192434983"/>
       <w:r>
         <w:t>Common problems and solutions</w:t>
       </w:r>
-      <w:bookmarkEnd w:id="95"/>
+      <w:bookmarkEnd w:id="94"/>
     </w:p>
     <w:p>
       <w:pPr>
@@ -7298,7 +7034,7 @@
 </file>
 
 <file path=word/endnotes.xml><?xml version="1.0" encoding="utf-8"?>
-<w:endnotes xmlns:wpc="http://schemas.microsoft.com/office/word/2010/wordprocessingCanvas" xmlns:cx="http://schemas.microsoft.com/office/drawing/2014/chartex" xmlns:cx1="http://schemas.microsoft.com/office/drawing/2015/9/8/chartex" xmlns:cx2="http://schemas.microsoft.com/office/drawing/2015/10/21/chartex" xmlns:cx3="http://schemas.microsoft.com/office/drawing/2016/5/9/chartex" xmlns:cx4="http://schemas.microsoft.com/office/drawing/2016/5/10/chartex" xmlns:cx5="http://schemas.microsoft.com/office/drawing/2016/5/11/chartex" xmlns:cx6="http://schemas.microsoft.com/office/drawing/2016/5/12/chartex" xmlns:cx7="http://schemas.microsoft.com/office/drawing/2016/5/13/chartex" xmlns:cx8="http://schemas.microsoft.com/office/drawing/2016/5/14/chartex" xmlns:mc="http://schemas.openxmlformats.org/markup-compatibility/2006" xmlns:aink="http://schemas.microsoft.com/office/drawing/2016/ink" xmlns:am3d="http://schemas.microsoft.com/office/drawing/2017/model3d" xmlns:o="urn:schemas-microsoft-com:office:office" xmlns:oel="http://schemas.microsoft.com/office/2019/extlst" xmlns:r="http://schemas.openxmlformats.org/officeDocument/2006/relationships" xmlns:m="http://schemas.openxmlformats.org/officeDocument/2006/math" xmlns:v="urn:schemas-microsoft-com:vml" xmlns:wp14="http://schemas.microsoft.com/office/word/2010/wordprocessingDrawing" xmlns:wp="http://schemas.openxmlformats.org/drawingml/2006/wordprocessingDrawing" xmlns:w10="urn:schemas-microsoft-com:office:word" xmlns:w="http://schemas.openxmlformats.org/wordprocessingml/2006/main" xmlns:w14="http://schemas.microsoft.com/office/word/2010/wordml" xmlns:w15="http://schemas.microsoft.com/office/word/2012/wordml" xmlns:w16cex="http://schemas.microsoft.com/office/word/2018/wordml/cex" xmlns:w16cid="http://schemas.microsoft.com/office/word/2016/wordml/cid" xmlns:w16="http://schemas.microsoft.com/office/word/2018/wordml" xmlns:w16sdtdh="http://schemas.microsoft.com/office/word/2020/wordml/sdtdatahash" xmlns:w16se="http://schemas.microsoft.com/office/word/2015/wordml/symex" xmlns:wpg="http://schemas.microsoft.com/office/word/2010/wordprocessingGroup" xmlns:wpi="http://schemas.microsoft.com/office/word/2010/wordprocessingInk" xmlns:wne="http://schemas.microsoft.com/office/word/2006/wordml" xmlns:wps="http://schemas.microsoft.com/office/word/2010/wordprocessingShape" mc:Ignorable="w14 w15 w16se w16cid w16 w16cex w16sdtdh wp14">
+<w:endnotes xmlns:wpc="http://schemas.microsoft.com/office/word/2010/wordprocessingCanvas" xmlns:cx="http://schemas.microsoft.com/office/drawing/2014/chartex" xmlns:cx1="http://schemas.microsoft.com/office/drawing/2015/9/8/chartex" xmlns:cx2="http://schemas.microsoft.com/office/drawing/2015/10/21/chartex" xmlns:cx3="http://schemas.microsoft.com/office/drawing/2016/5/9/chartex" xmlns:cx4="http://schemas.microsoft.com/office/drawing/2016/5/10/chartex" xmlns:cx5="http://schemas.microsoft.com/office/drawing/2016/5/11/chartex" xmlns:cx6="http://schemas.microsoft.com/office/drawing/2016/5/12/chartex" xmlns:cx7="http://schemas.microsoft.com/office/drawing/2016/5/13/chartex" xmlns:cx8="http://schemas.microsoft.com/office/drawing/2016/5/14/chartex" xmlns:mc="http://schemas.openxmlformats.org/markup-compatibility/2006" xmlns:aink="http://schemas.microsoft.com/office/drawing/2016/ink" xmlns:am3d="http://schemas.microsoft.com/office/drawing/2017/model3d" xmlns:o="urn:schemas-microsoft-com:office:office" xmlns:oel="http://schemas.microsoft.com/office/2019/extlst" xmlns:r="http://schemas.openxmlformats.org/officeDocument/2006/relationships" xmlns:m="http://schemas.openxmlformats.org/officeDocument/2006/math" xmlns:v="urn:schemas-microsoft-com:vml" xmlns:wp14="http://schemas.microsoft.com/office/word/2010/wordprocessingDrawing" xmlns:wp="http://schemas.openxmlformats.org/drawingml/2006/wordprocessingDrawing" xmlns:w10="urn:schemas-microsoft-com:office:word" xmlns:w="http://schemas.openxmlformats.org/wordprocessingml/2006/main" xmlns:w14="http://schemas.microsoft.com/office/word/2010/wordml" xmlns:w15="http://schemas.microsoft.com/office/word/2012/wordml" xmlns:w16cex="http://schemas.microsoft.com/office/word/2018/wordml/cex" xmlns:w16cid="http://schemas.microsoft.com/office/word/2016/wordml/cid" xmlns:w16="http://schemas.microsoft.com/office/word/2018/wordml" xmlns:w16du="http://schemas.microsoft.com/office/word/2023/wordml/word16du" xmlns:w16sdtdh="http://schemas.microsoft.com/office/word/2020/wordml/sdtdatahash" xmlns:w16sdtfl="http://schemas.microsoft.com/office/word/2024/wordml/sdtformatlock" xmlns:w16se="http://schemas.microsoft.com/office/word/2015/wordml/symex" xmlns:wpg="http://schemas.microsoft.com/office/word/2010/wordprocessingGroup" xmlns:wpi="http://schemas.microsoft.com/office/word/2010/wordprocessingInk" xmlns:wne="http://schemas.microsoft.com/office/word/2006/wordml" xmlns:wps="http://schemas.microsoft.com/office/word/2010/wordprocessingShape" mc:Ignorable="w14 w15 w16se w16cid w16 w16cex w16sdtdh w16sdtfl w16du wp14">
   <w:endnote w:type="separator" w:id="-1">
     <w:p>
       <w:r>
@@ -7317,7 +7053,7 @@
 </file>
 
 <file path=word/footer1.xml><?xml version="1.0" encoding="utf-8"?>
-<w:ftr xmlns:wpc="http://schemas.microsoft.com/office/word/2010/wordprocessingCanvas" xmlns:cx="http://schemas.microsoft.com/office/drawing/2014/chartex" xmlns:cx1="http://schemas.microsoft.com/office/drawing/2015/9/8/chartex" xmlns:cx2="http://schemas.microsoft.com/office/drawing/2015/10/21/chartex" xmlns:cx3="http://schemas.microsoft.com/office/drawing/2016/5/9/chartex" xmlns:cx4="http://schemas.microsoft.com/office/drawing/2016/5/10/chartex" xmlns:cx5="http://schemas.microsoft.com/office/drawing/2016/5/11/chartex" xmlns:cx6="http://schemas.microsoft.com/office/drawing/2016/5/12/chartex" xmlns:cx7="http://schemas.microsoft.com/office/drawing/2016/5/13/chartex" xmlns:cx8="http://schemas.microsoft.com/office/drawing/2016/5/14/chartex" xmlns:mc="http://schemas.openxmlformats.org/markup-compatibility/2006" xmlns:aink="http://schemas.microsoft.com/office/drawing/2016/ink" xmlns:am3d="http://schemas.microsoft.com/office/drawing/2017/model3d" xmlns:o="urn:schemas-microsoft-com:office:office" xmlns:oel="http://schemas.microsoft.com/office/2019/extlst" xmlns:r="http://schemas.openxmlformats.org/officeDocument/2006/relationships" xmlns:m="http://schemas.openxmlformats.org/officeDocument/2006/math" xmlns:v="urn:schemas-microsoft-com:vml" xmlns:wp14="http://schemas.microsoft.com/office/word/2010/wordprocessingDrawing" xmlns:wp="http://schemas.openxmlformats.org/drawingml/2006/wordprocessingDrawing" xmlns:w10="urn:schemas-microsoft-com:office:word" xmlns:w="http://schemas.openxmlformats.org/wordprocessingml/2006/main" xmlns:w14="http://schemas.microsoft.com/office/word/2010/wordml" xmlns:w15="http://schemas.microsoft.com/office/word/2012/wordml" xmlns:w16cex="http://schemas.microsoft.com/office/word/2018/wordml/cex" xmlns:w16cid="http://schemas.microsoft.com/office/word/2016/wordml/cid" xmlns:w16="http://schemas.microsoft.com/office/word/2018/wordml" xmlns:w16sdtdh="http://schemas.microsoft.com/office/word/2020/wordml/sdtdatahash" xmlns:w16se="http://schemas.microsoft.com/office/word/2015/wordml/symex" xmlns:wpg="http://schemas.microsoft.com/office/word/2010/wordprocessingGroup" xmlns:wpi="http://schemas.microsoft.com/office/word/2010/wordprocessingInk" xmlns:wne="http://schemas.microsoft.com/office/word/2006/wordml" xmlns:wps="http://schemas.microsoft.com/office/word/2010/wordprocessingShape" mc:Ignorable="w14 w15 w16se w16cid w16 w16cex w16sdtdh wp14">
+<w:ftr xmlns:wpc="http://schemas.microsoft.com/office/word/2010/wordprocessingCanvas" xmlns:cx="http://schemas.microsoft.com/office/drawing/2014/chartex" xmlns:cx1="http://schemas.microsoft.com/office/drawing/2015/9/8/chartex" xmlns:cx2="http://schemas.microsoft.com/office/drawing/2015/10/21/chartex" xmlns:cx3="http://schemas.microsoft.com/office/drawing/2016/5/9/chartex" xmlns:cx4="http://schemas.microsoft.com/office/drawing/2016/5/10/chartex" xmlns:cx5="http://schemas.microsoft.com/office/drawing/2016/5/11/chartex" xmlns:cx6="http://schemas.microsoft.com/office/drawing/2016/5/12/chartex" xmlns:cx7="http://schemas.microsoft.com/office/drawing/2016/5/13/chartex" xmlns:cx8="http://schemas.microsoft.com/office/drawing/2016/5/14/chartex" xmlns:mc="http://schemas.openxmlformats.org/markup-compatibility/2006" xmlns:aink="http://schemas.microsoft.com/office/drawing/2016/ink" xmlns:am3d="http://schemas.microsoft.com/office/drawing/2017/model3d" xmlns:o="urn:schemas-microsoft-com:office:office" xmlns:oel="http://schemas.microsoft.com/office/2019/extlst" xmlns:r="http://schemas.openxmlformats.org/officeDocument/2006/relationships" xmlns:m="http://schemas.openxmlformats.org/officeDocument/2006/math" xmlns:v="urn:schemas-microsoft-com:vml" xmlns:wp14="http://schemas.microsoft.com/office/word/2010/wordprocessingDrawing" xmlns:wp="http://schemas.openxmlformats.org/drawingml/2006/wordprocessingDrawing" xmlns:w10="urn:schemas-microsoft-com:office:word" xmlns:w="http://schemas.openxmlformats.org/wordprocessingml/2006/main" xmlns:w14="http://schemas.microsoft.com/office/word/2010/wordml" xmlns:w15="http://schemas.microsoft.com/office/word/2012/wordml" xmlns:w16cex="http://schemas.microsoft.com/office/word/2018/wordml/cex" xmlns:w16cid="http://schemas.microsoft.com/office/word/2016/wordml/cid" xmlns:w16="http://schemas.microsoft.com/office/word/2018/wordml" xmlns:w16du="http://schemas.microsoft.com/office/word/2023/wordml/word16du" xmlns:w16sdtdh="http://schemas.microsoft.com/office/word/2020/wordml/sdtdatahash" xmlns:w16sdtfl="http://schemas.microsoft.com/office/word/2024/wordml/sdtformatlock" xmlns:w16se="http://schemas.microsoft.com/office/word/2015/wordml/symex" xmlns:wpg="http://schemas.microsoft.com/office/word/2010/wordprocessingGroup" xmlns:wpi="http://schemas.microsoft.com/office/word/2010/wordprocessingInk" xmlns:wne="http://schemas.microsoft.com/office/word/2006/wordml" xmlns:wps="http://schemas.microsoft.com/office/word/2010/wordprocessingShape" mc:Ignorable="w14 w15 w16se w16cid w16 w16cex w16sdtdh w16sdtfl w16du wp14">
   <w:tbl>
     <w:tblPr>
       <w:tblStyle w:val="TableGrid"/>
@@ -7650,7 +7386,7 @@
 </file>
 
 <file path=word/footer2.xml><?xml version="1.0" encoding="utf-8"?>
-<w:ftr xmlns:wpc="http://schemas.microsoft.com/office/word/2010/wordprocessingCanvas" xmlns:cx="http://schemas.microsoft.com/office/drawing/2014/chartex" xmlns:cx1="http://schemas.microsoft.com/office/drawing/2015/9/8/chartex" xmlns:cx2="http://schemas.microsoft.com/office/drawing/2015/10/21/chartex" xmlns:cx3="http://schemas.microsoft.com/office/drawing/2016/5/9/chartex" xmlns:cx4="http://schemas.microsoft.com/office/drawing/2016/5/10/chartex" xmlns:cx5="http://schemas.microsoft.com/office/drawing/2016/5/11/chartex" xmlns:cx6="http://schemas.microsoft.com/office/drawing/2016/5/12/chartex" xmlns:cx7="http://schemas.microsoft.com/office/drawing/2016/5/13/chartex" xmlns:cx8="http://schemas.microsoft.com/office/drawing/2016/5/14/chartex" xmlns:mc="http://schemas.openxmlformats.org/markup-compatibility/2006" xmlns:aink="http://schemas.microsoft.com/office/drawing/2016/ink" xmlns:am3d="http://schemas.microsoft.com/office/drawing/2017/model3d" xmlns:o="urn:schemas-microsoft-com:office:office" xmlns:oel="http://schemas.microsoft.com/office/2019/extlst" xmlns:r="http://schemas.openxmlformats.org/officeDocument/2006/relationships" xmlns:m="http://schemas.openxmlformats.org/officeDocument/2006/math" xmlns:v="urn:schemas-microsoft-com:vml" xmlns:wp14="http://schemas.microsoft.com/office/word/2010/wordprocessingDrawing" xmlns:wp="http://schemas.openxmlformats.org/drawingml/2006/wordprocessingDrawing" xmlns:w10="urn:schemas-microsoft-com:office:word" xmlns:w="http://schemas.openxmlformats.org/wordprocessingml/2006/main" xmlns:w14="http://schemas.microsoft.com/office/word/2010/wordml" xmlns:w15="http://schemas.microsoft.com/office/word/2012/wordml" xmlns:w16cex="http://schemas.microsoft.com/office/word/2018/wordml/cex" xmlns:w16cid="http://schemas.microsoft.com/office/word/2016/wordml/cid" xmlns:w16="http://schemas.microsoft.com/office/word/2018/wordml" xmlns:w16sdtdh="http://schemas.microsoft.com/office/word/2020/wordml/sdtdatahash" xmlns:w16se="http://schemas.microsoft.com/office/word/2015/wordml/symex" xmlns:wpg="http://schemas.microsoft.com/office/word/2010/wordprocessingGroup" xmlns:wpi="http://schemas.microsoft.com/office/word/2010/wordprocessingInk" xmlns:wne="http://schemas.microsoft.com/office/word/2006/wordml" xmlns:wps="http://schemas.microsoft.com/office/word/2010/wordprocessingShape" mc:Ignorable="w14 w15 w16se w16cid w16 w16cex w16sdtdh wp14">
+<w:ftr xmlns:wpc="http://schemas.microsoft.com/office/word/2010/wordprocessingCanvas" xmlns:cx="http://schemas.microsoft.com/office/drawing/2014/chartex" xmlns:cx1="http://schemas.microsoft.com/office/drawing/2015/9/8/chartex" xmlns:cx2="http://schemas.microsoft.com/office/drawing/2015/10/21/chartex" xmlns:cx3="http://schemas.microsoft.com/office/drawing/2016/5/9/chartex" xmlns:cx4="http://schemas.microsoft.com/office/drawing/2016/5/10/chartex" xmlns:cx5="http://schemas.microsoft.com/office/drawing/2016/5/11/chartex" xmlns:cx6="http://schemas.microsoft.com/office/drawing/2016/5/12/chartex" xmlns:cx7="http://schemas.microsoft.com/office/drawing/2016/5/13/chartex" xmlns:cx8="http://schemas.microsoft.com/office/drawing/2016/5/14/chartex" xmlns:mc="http://schemas.openxmlformats.org/markup-compatibility/2006" xmlns:aink="http://schemas.microsoft.com/office/drawing/2016/ink" xmlns:am3d="http://schemas.microsoft.com/office/drawing/2017/model3d" xmlns:o="urn:schemas-microsoft-com:office:office" xmlns:oel="http://schemas.microsoft.com/office/2019/extlst" xmlns:r="http://schemas.openxmlformats.org/officeDocument/2006/relationships" xmlns:m="http://schemas.openxmlformats.org/officeDocument/2006/math" xmlns:v="urn:schemas-microsoft-com:vml" xmlns:wp14="http://schemas.microsoft.com/office/word/2010/wordprocessingDrawing" xmlns:wp="http://schemas.openxmlformats.org/drawingml/2006/wordprocessingDrawing" xmlns:w10="urn:schemas-microsoft-com:office:word" xmlns:w="http://schemas.openxmlformats.org/wordprocessingml/2006/main" xmlns:w14="http://schemas.microsoft.com/office/word/2010/wordml" xmlns:w15="http://schemas.microsoft.com/office/word/2012/wordml" xmlns:w16cex="http://schemas.microsoft.com/office/word/2018/wordml/cex" xmlns:w16cid="http://schemas.microsoft.com/office/word/2016/wordml/cid" xmlns:w16="http://schemas.microsoft.com/office/word/2018/wordml" xmlns:w16du="http://schemas.microsoft.com/office/word/2023/wordml/word16du" xmlns:w16sdtdh="http://schemas.microsoft.com/office/word/2020/wordml/sdtdatahash" xmlns:w16sdtfl="http://schemas.microsoft.com/office/word/2024/wordml/sdtformatlock" xmlns:w16se="http://schemas.microsoft.com/office/word/2015/wordml/symex" xmlns:wpg="http://schemas.microsoft.com/office/word/2010/wordprocessingGroup" xmlns:wpi="http://schemas.microsoft.com/office/word/2010/wordprocessingInk" xmlns:wne="http://schemas.microsoft.com/office/word/2006/wordml" xmlns:wps="http://schemas.microsoft.com/office/word/2010/wordprocessingShape" mc:Ignorable="w14 w15 w16se w16cid w16 w16cex w16sdtdh w16sdtfl w16du wp14">
   <w:tbl>
     <w:tblPr>
       <w:tblStyle w:val="TableGrid"/>
@@ -7983,7 +7719,7 @@
 </file>
 
 <file path=word/footnotes.xml><?xml version="1.0" encoding="utf-8"?>
-<w:footnotes xmlns:wpc="http://schemas.microsoft.com/office/word/2010/wordprocessingCanvas" xmlns:cx="http://schemas.microsoft.com/office/drawing/2014/chartex" xmlns:cx1="http://schemas.microsoft.com/office/drawing/2015/9/8/chartex" xmlns:cx2="http://schemas.microsoft.com/office/drawing/2015/10/21/chartex" xmlns:cx3="http://schemas.microsoft.com/office/drawing/2016/5/9/chartex" xmlns:cx4="http://schemas.microsoft.com/office/drawing/2016/5/10/chartex" xmlns:cx5="http://schemas.microsoft.com/office/drawing/2016/5/11/chartex" xmlns:cx6="http://schemas.microsoft.com/office/drawing/2016/5/12/chartex" xmlns:cx7="http://schemas.microsoft.com/office/drawing/2016/5/13/chartex" xmlns:cx8="http://schemas.microsoft.com/office/drawing/2016/5/14/chartex" xmlns:mc="http://schemas.openxmlformats.org/markup-compatibility/2006" xmlns:aink="http://schemas.microsoft.com/office/drawing/2016/ink" xmlns:am3d="http://schemas.microsoft.com/office/drawing/2017/model3d" xmlns:o="urn:schemas-microsoft-com:office:office" xmlns:oel="http://schemas.microsoft.com/office/2019/extlst" xmlns:r="http://schemas.openxmlformats.org/officeDocument/2006/relationships" xmlns:m="http://schemas.openxmlformats.org/officeDocument/2006/math" xmlns:v="urn:schemas-microsoft-com:vml" xmlns:wp14="http://schemas.microsoft.com/office/word/2010/wordprocessingDrawing" xmlns:wp="http://schemas.openxmlformats.org/drawingml/2006/wordprocessingDrawing" xmlns:w10="urn:schemas-microsoft-com:office:word" xmlns:w="http://schemas.openxmlformats.org/wordprocessingml/2006/main" xmlns:w14="http://schemas.microsoft.com/office/word/2010/wordml" xmlns:w15="http://schemas.microsoft.com/office/word/2012/wordml" xmlns:w16cex="http://schemas.microsoft.com/office/word/2018/wordml/cex" xmlns:w16cid="http://schemas.microsoft.com/office/word/2016/wordml/cid" xmlns:w16="http://schemas.microsoft.com/office/word/2018/wordml" xmlns:w16sdtdh="http://schemas.microsoft.com/office/word/2020/wordml/sdtdatahash" xmlns:w16se="http://schemas.microsoft.com/office/word/2015/wordml/symex" xmlns:wpg="http://schemas.microsoft.com/office/word/2010/wordprocessingGroup" xmlns:wpi="http://schemas.microsoft.com/office/word/2010/wordprocessingInk" xmlns:wne="http://schemas.microsoft.com/office/word/2006/wordml" xmlns:wps="http://schemas.microsoft.com/office/word/2010/wordprocessingShape" mc:Ignorable="w14 w15 w16se w16cid w16 w16cex w16sdtdh wp14">
+<w:footnotes xmlns:wpc="http://schemas.microsoft.com/office/word/2010/wordprocessingCanvas" xmlns:cx="http://schemas.microsoft.com/office/drawing/2014/chartex" xmlns:cx1="http://schemas.microsoft.com/office/drawing/2015/9/8/chartex" xmlns:cx2="http://schemas.microsoft.com/office/drawing/2015/10/21/chartex" xmlns:cx3="http://schemas.microsoft.com/office/drawing/2016/5/9/chartex" xmlns:cx4="http://schemas.microsoft.com/office/drawing/2016/5/10/chartex" xmlns:cx5="http://schemas.microsoft.com/office/drawing/2016/5/11/chartex" xmlns:cx6="http://schemas.microsoft.com/office/drawing/2016/5/12/chartex" xmlns:cx7="http://schemas.microsoft.com/office/drawing/2016/5/13/chartex" xmlns:cx8="http://schemas.microsoft.com/office/drawing/2016/5/14/chartex" xmlns:mc="http://schemas.openxmlformats.org/markup-compatibility/2006" xmlns:aink="http://schemas.microsoft.com/office/drawing/2016/ink" xmlns:am3d="http://schemas.microsoft.com/office/drawing/2017/model3d" xmlns:o="urn:schemas-microsoft-com:office:office" xmlns:oel="http://schemas.microsoft.com/office/2019/extlst" xmlns:r="http://schemas.openxmlformats.org/officeDocument/2006/relationships" xmlns:m="http://schemas.openxmlformats.org/officeDocument/2006/math" xmlns:v="urn:schemas-microsoft-com:vml" xmlns:wp14="http://schemas.microsoft.com/office/word/2010/wordprocessingDrawing" xmlns:wp="http://schemas.openxmlformats.org/drawingml/2006/wordprocessingDrawing" xmlns:w10="urn:schemas-microsoft-com:office:word" xmlns:w="http://schemas.openxmlformats.org/wordprocessingml/2006/main" xmlns:w14="http://schemas.microsoft.com/office/word/2010/wordml" xmlns:w15="http://schemas.microsoft.com/office/word/2012/wordml" xmlns:w16cex="http://schemas.microsoft.com/office/word/2018/wordml/cex" xmlns:w16cid="http://schemas.microsoft.com/office/word/2016/wordml/cid" xmlns:w16="http://schemas.microsoft.com/office/word/2018/wordml" xmlns:w16du="http://schemas.microsoft.com/office/word/2023/wordml/word16du" xmlns:w16sdtdh="http://schemas.microsoft.com/office/word/2020/wordml/sdtdatahash" xmlns:w16sdtfl="http://schemas.microsoft.com/office/word/2024/wordml/sdtformatlock" xmlns:w16se="http://schemas.microsoft.com/office/word/2015/wordml/symex" xmlns:wpg="http://schemas.microsoft.com/office/word/2010/wordprocessingGroup" xmlns:wpi="http://schemas.microsoft.com/office/word/2010/wordprocessingInk" xmlns:wne="http://schemas.microsoft.com/office/word/2006/wordml" xmlns:wps="http://schemas.microsoft.com/office/word/2010/wordprocessingShape" mc:Ignorable="w14 w15 w16se w16cid w16 w16cex w16sdtdh w16sdtfl w16du wp14">
   <w:footnote w:type="separator" w:id="-1">
     <w:p>
       <w:r>
@@ -8002,7 +7738,7 @@
 </file>
 
 <file path=word/header1.xml><?xml version="1.0" encoding="utf-8"?>
-<w:hdr xmlns:wpc="http://schemas.microsoft.com/office/word/2010/wordprocessingCanvas" xmlns:cx="http://schemas.microsoft.com/office/drawing/2014/chartex" xmlns:cx1="http://schemas.microsoft.com/office/drawing/2015/9/8/chartex" xmlns:cx2="http://schemas.microsoft.com/office/drawing/2015/10/21/chartex" xmlns:cx3="http://schemas.microsoft.com/office/drawing/2016/5/9/chartex" xmlns:cx4="http://schemas.microsoft.com/office/drawing/2016/5/10/chartex" xmlns:cx5="http://schemas.microsoft.com/office/drawing/2016/5/11/chartex" xmlns:cx6="http://schemas.microsoft.com/office/drawing/2016/5/12/chartex" xmlns:cx7="http://schemas.microsoft.com/office/drawing/2016/5/13/chartex" xmlns:cx8="http://schemas.microsoft.com/office/drawing/2016/5/14/chartex" xmlns:mc="http://schemas.openxmlformats.org/markup-compatibility/2006" xmlns:aink="http://schemas.microsoft.com/office/drawing/2016/ink" xmlns:am3d="http://schemas.microsoft.com/office/drawing/2017/model3d" xmlns:o="urn:schemas-microsoft-com:office:office" xmlns:oel="http://schemas.microsoft.com/office/2019/extlst" xmlns:r="http://schemas.openxmlformats.org/officeDocument/2006/relationships" xmlns:m="http://schemas.openxmlformats.org/officeDocument/2006/math" xmlns:v="urn:schemas-microsoft-com:vml" xmlns:wp14="http://schemas.microsoft.com/office/word/2010/wordprocessingDrawing" xmlns:wp="http://schemas.openxmlformats.org/drawingml/2006/wordprocessingDrawing" xmlns:w10="urn:schemas-microsoft-com:office:word" xmlns:w="http://schemas.openxmlformats.org/wordprocessingml/2006/main" xmlns:w14="http://schemas.microsoft.com/office/word/2010/wordml" xmlns:w15="http://schemas.microsoft.com/office/word/2012/wordml" xmlns:w16cex="http://schemas.microsoft.com/office/word/2018/wordml/cex" xmlns:w16cid="http://schemas.microsoft.com/office/word/2016/wordml/cid" xmlns:w16="http://schemas.microsoft.com/office/word/2018/wordml" xmlns:w16sdtdh="http://schemas.microsoft.com/office/word/2020/wordml/sdtdatahash" xmlns:w16se="http://schemas.microsoft.com/office/word/2015/wordml/symex" xmlns:wpg="http://schemas.microsoft.com/office/word/2010/wordprocessingGroup" xmlns:wpi="http://schemas.microsoft.com/office/word/2010/wordprocessingInk" xmlns:wne="http://schemas.microsoft.com/office/word/2006/wordml" xmlns:wps="http://schemas.microsoft.com/office/word/2010/wordprocessingShape" mc:Ignorable="w14 w15 w16se w16cid w16 w16cex w16sdtdh wp14">
+<w:hdr xmlns:wpc="http://schemas.microsoft.com/office/word/2010/wordprocessingCanvas" xmlns:cx="http://schemas.microsoft.com/office/drawing/2014/chartex" xmlns:cx1="http://schemas.microsoft.com/office/drawing/2015/9/8/chartex" xmlns:cx2="http://schemas.microsoft.com/office/drawing/2015/10/21/chartex" xmlns:cx3="http://schemas.microsoft.com/office/drawing/2016/5/9/chartex" xmlns:cx4="http://schemas.microsoft.com/office/drawing/2016/5/10/chartex" xmlns:cx5="http://schemas.microsoft.com/office/drawing/2016/5/11/chartex" xmlns:cx6="http://schemas.microsoft.com/office/drawing/2016/5/12/chartex" xmlns:cx7="http://schemas.microsoft.com/office/drawing/2016/5/13/chartex" xmlns:cx8="http://schemas.microsoft.com/office/drawing/2016/5/14/chartex" xmlns:mc="http://schemas.openxmlformats.org/markup-compatibility/2006" xmlns:aink="http://schemas.microsoft.com/office/drawing/2016/ink" xmlns:am3d="http://schemas.microsoft.com/office/drawing/2017/model3d" xmlns:o="urn:schemas-microsoft-com:office:office" xmlns:oel="http://schemas.microsoft.com/office/2019/extlst" xmlns:r="http://schemas.openxmlformats.org/officeDocument/2006/relationships" xmlns:m="http://schemas.openxmlformats.org/officeDocument/2006/math" xmlns:v="urn:schemas-microsoft-com:vml" xmlns:wp14="http://schemas.microsoft.com/office/word/2010/wordprocessingDrawing" xmlns:wp="http://schemas.openxmlformats.org/drawingml/2006/wordprocessingDrawing" xmlns:w10="urn:schemas-microsoft-com:office:word" xmlns:w="http://schemas.openxmlformats.org/wordprocessingml/2006/main" xmlns:w14="http://schemas.microsoft.com/office/word/2010/wordml" xmlns:w15="http://schemas.microsoft.com/office/word/2012/wordml" xmlns:w16cex="http://schemas.microsoft.com/office/word/2018/wordml/cex" xmlns:w16cid="http://schemas.microsoft.com/office/word/2016/wordml/cid" xmlns:w16="http://schemas.microsoft.com/office/word/2018/wordml" xmlns:w16du="http://schemas.microsoft.com/office/word/2023/wordml/word16du" xmlns:w16sdtdh="http://schemas.microsoft.com/office/word/2020/wordml/sdtdatahash" xmlns:w16sdtfl="http://schemas.microsoft.com/office/word/2024/wordml/sdtformatlock" xmlns:w16se="http://schemas.microsoft.com/office/word/2015/wordml/symex" xmlns:wpg="http://schemas.microsoft.com/office/word/2010/wordprocessingGroup" xmlns:wpi="http://schemas.microsoft.com/office/word/2010/wordprocessingInk" xmlns:wne="http://schemas.microsoft.com/office/word/2006/wordml" xmlns:wps="http://schemas.microsoft.com/office/word/2010/wordprocessingShape" mc:Ignorable="w14 w15 w16se w16cid w16 w16cex w16sdtdh w16sdtfl w16du wp14">
   <w:p>
     <w:pPr>
       <w:pStyle w:val="Header"/>
@@ -8012,6 +7748,8 @@
       </w:tabs>
       <w:rPr>
         <w:rFonts w:ascii="Arial" w:hAnsi="Arial" w:cs="Arial"/>
+        <w:sz w:val="20"/>
+        <w:szCs w:val="20"/>
       </w:rPr>
     </w:pPr>
     <w:r>
@@ -8095,7 +7833,7 @@
         <w:sz w:val="20"/>
         <w:szCs w:val="20"/>
       </w:rPr>
-      <w:t>5</w:t>
+      <w:t>9</w:t>
     </w:r>
     <w:r>
       <w:rPr>
@@ -8110,7 +7848,7 @@
 </file>
 
 <file path=word/header2.xml><?xml version="1.0" encoding="utf-8"?>
-<w:hdr xmlns:wpc="http://schemas.microsoft.com/office/word/2010/wordprocessingCanvas" xmlns:cx="http://schemas.microsoft.com/office/drawing/2014/chartex" xmlns:cx1="http://schemas.microsoft.com/office/drawing/2015/9/8/chartex" xmlns:cx2="http://schemas.microsoft.com/office/drawing/2015/10/21/chartex" xmlns:cx3="http://schemas.microsoft.com/office/drawing/2016/5/9/chartex" xmlns:cx4="http://schemas.microsoft.com/office/drawing/2016/5/10/chartex" xmlns:cx5="http://schemas.microsoft.com/office/drawing/2016/5/11/chartex" xmlns:cx6="http://schemas.microsoft.com/office/drawing/2016/5/12/chartex" xmlns:cx7="http://schemas.microsoft.com/office/drawing/2016/5/13/chartex" xmlns:cx8="http://schemas.microsoft.com/office/drawing/2016/5/14/chartex" xmlns:mc="http://schemas.openxmlformats.org/markup-compatibility/2006" xmlns:aink="http://schemas.microsoft.com/office/drawing/2016/ink" xmlns:am3d="http://schemas.microsoft.com/office/drawing/2017/model3d" xmlns:o="urn:schemas-microsoft-com:office:office" xmlns:oel="http://schemas.microsoft.com/office/2019/extlst" xmlns:r="http://schemas.openxmlformats.org/officeDocument/2006/relationships" xmlns:m="http://schemas.openxmlformats.org/officeDocument/2006/math" xmlns:v="urn:schemas-microsoft-com:vml" xmlns:wp14="http://schemas.microsoft.com/office/word/2010/wordprocessingDrawing" xmlns:wp="http://schemas.openxmlformats.org/drawingml/2006/wordprocessingDrawing" xmlns:w10="urn:schemas-microsoft-com:office:word" xmlns:w="http://schemas.openxmlformats.org/wordprocessingml/2006/main" xmlns:w14="http://schemas.microsoft.com/office/word/2010/wordml" xmlns:w15="http://schemas.microsoft.com/office/word/2012/wordml" xmlns:w16cex="http://schemas.microsoft.com/office/word/2018/wordml/cex" xmlns:w16cid="http://schemas.microsoft.com/office/word/2016/wordml/cid" xmlns:w16="http://schemas.microsoft.com/office/word/2018/wordml" xmlns:w16sdtdh="http://schemas.microsoft.com/office/word/2020/wordml/sdtdatahash" xmlns:w16se="http://schemas.microsoft.com/office/word/2015/wordml/symex" xmlns:wpg="http://schemas.microsoft.com/office/word/2010/wordprocessingGroup" xmlns:wpi="http://schemas.microsoft.com/office/word/2010/wordprocessingInk" xmlns:wne="http://schemas.microsoft.com/office/word/2006/wordml" xmlns:wps="http://schemas.microsoft.com/office/word/2010/wordprocessingShape" mc:Ignorable="w14 w15 w16se w16cid w16 w16cex w16sdtdh wp14">
+<w:hdr xmlns:wpc="http://schemas.microsoft.com/office/word/2010/wordprocessingCanvas" xmlns:cx="http://schemas.microsoft.com/office/drawing/2014/chartex" xmlns:cx1="http://schemas.microsoft.com/office/drawing/2015/9/8/chartex" xmlns:cx2="http://schemas.microsoft.com/office/drawing/2015/10/21/chartex" xmlns:cx3="http://schemas.microsoft.com/office/drawing/2016/5/9/chartex" xmlns:cx4="http://schemas.microsoft.com/office/drawing/2016/5/10/chartex" xmlns:cx5="http://schemas.microsoft.com/office/drawing/2016/5/11/chartex" xmlns:cx6="http://schemas.microsoft.com/office/drawing/2016/5/12/chartex" xmlns:cx7="http://schemas.microsoft.com/office/drawing/2016/5/13/chartex" xmlns:cx8="http://schemas.microsoft.com/office/drawing/2016/5/14/chartex" xmlns:mc="http://schemas.openxmlformats.org/markup-compatibility/2006" xmlns:aink="http://schemas.microsoft.com/office/drawing/2016/ink" xmlns:am3d="http://schemas.microsoft.com/office/drawing/2017/model3d" xmlns:o="urn:schemas-microsoft-com:office:office" xmlns:oel="http://schemas.microsoft.com/office/2019/extlst" xmlns:r="http://schemas.openxmlformats.org/officeDocument/2006/relationships" xmlns:m="http://schemas.openxmlformats.org/officeDocument/2006/math" xmlns:v="urn:schemas-microsoft-com:vml" xmlns:wp14="http://schemas.microsoft.com/office/word/2010/wordprocessingDrawing" xmlns:wp="http://schemas.openxmlformats.org/drawingml/2006/wordprocessingDrawing" xmlns:w10="urn:schemas-microsoft-com:office:word" xmlns:w="http://schemas.openxmlformats.org/wordprocessingml/2006/main" xmlns:w14="http://schemas.microsoft.com/office/word/2010/wordml" xmlns:w15="http://schemas.microsoft.com/office/word/2012/wordml" xmlns:w16cex="http://schemas.microsoft.com/office/word/2018/wordml/cex" xmlns:w16cid="http://schemas.microsoft.com/office/word/2016/wordml/cid" xmlns:w16="http://schemas.microsoft.com/office/word/2018/wordml" xmlns:w16du="http://schemas.microsoft.com/office/word/2023/wordml/word16du" xmlns:w16sdtdh="http://schemas.microsoft.com/office/word/2020/wordml/sdtdatahash" xmlns:w16sdtfl="http://schemas.microsoft.com/office/word/2024/wordml/sdtformatlock" xmlns:w16se="http://schemas.microsoft.com/office/word/2015/wordml/symex" xmlns:wpg="http://schemas.microsoft.com/office/word/2010/wordprocessingGroup" xmlns:wpi="http://schemas.microsoft.com/office/word/2010/wordprocessingInk" xmlns:wne="http://schemas.microsoft.com/office/word/2006/wordml" xmlns:wps="http://schemas.microsoft.com/office/word/2010/wordprocessingShape" mc:Ignorable="w14 w15 w16se w16cid w16 w16cex w16sdtdh w16sdtfl w16du wp14">
   <w:p>
     <w:pPr>
       <w:pStyle w:val="Header"/>
@@ -8202,7 +7940,7 @@
 </file>
 
 <file path=word/numbering.xml><?xml version="1.0" encoding="utf-8"?>
-<w:numbering xmlns:wpc="http://schemas.microsoft.com/office/word/2010/wordprocessingCanvas" xmlns:cx="http://schemas.microsoft.com/office/drawing/2014/chartex" xmlns:cx1="http://schemas.microsoft.com/office/drawing/2015/9/8/chartex" xmlns:cx2="http://schemas.microsoft.com/office/drawing/2015/10/21/chartex" xmlns:cx3="http://schemas.microsoft.com/office/drawing/2016/5/9/chartex" xmlns:cx4="http://schemas.microsoft.com/office/drawing/2016/5/10/chartex" xmlns:cx5="http://schemas.microsoft.com/office/drawing/2016/5/11/chartex" xmlns:cx6="http://schemas.microsoft.com/office/drawing/2016/5/12/chartex" xmlns:cx7="http://schemas.microsoft.com/office/drawing/2016/5/13/chartex" xmlns:cx8="http://schemas.microsoft.com/office/drawing/2016/5/14/chartex" xmlns:mc="http://schemas.openxmlformats.org/markup-compatibility/2006" xmlns:aink="http://schemas.microsoft.com/office/drawing/2016/ink" xmlns:am3d="http://schemas.microsoft.com/office/drawing/2017/model3d" xmlns:o="urn:schemas-microsoft-com:office:office" xmlns:oel="http://schemas.microsoft.com/office/2019/extlst" xmlns:r="http://schemas.openxmlformats.org/officeDocument/2006/relationships" xmlns:m="http://schemas.openxmlformats.org/officeDocument/2006/math" xmlns:v="urn:schemas-microsoft-com:vml" xmlns:wp14="http://schemas.microsoft.com/office/word/2010/wordprocessingDrawing" xmlns:wp="http://schemas.openxmlformats.org/drawingml/2006/wordprocessingDrawing" xmlns:w10="urn:schemas-microsoft-com:office:word" xmlns:w="http://schemas.openxmlformats.org/wordprocessingml/2006/main" xmlns:w14="http://schemas.microsoft.com/office/word/2010/wordml" xmlns:w15="http://schemas.microsoft.com/office/word/2012/wordml" xmlns:w16cex="http://schemas.microsoft.com/office/word/2018/wordml/cex" xmlns:w16cid="http://schemas.microsoft.com/office/word/2016/wordml/cid" xmlns:w16="http://schemas.microsoft.com/office/word/2018/wordml" xmlns:w16sdtdh="http://schemas.microsoft.com/office/word/2020/wordml/sdtdatahash" xmlns:w16se="http://schemas.microsoft.com/office/word/2015/wordml/symex" xmlns:wpg="http://schemas.microsoft.com/office/word/2010/wordprocessingGroup" xmlns:wpi="http://schemas.microsoft.com/office/word/2010/wordprocessingInk" xmlns:wne="http://schemas.microsoft.com/office/word/2006/wordml" xmlns:wps="http://schemas.microsoft.com/office/word/2010/wordprocessingShape" mc:Ignorable="w14 w15 w16se w16cid w16 w16cex w16sdtdh wp14">
+<w:numbering xmlns:wpc="http://schemas.microsoft.com/office/word/2010/wordprocessingCanvas" xmlns:cx="http://schemas.microsoft.com/office/drawing/2014/chartex" xmlns:cx1="http://schemas.microsoft.com/office/drawing/2015/9/8/chartex" xmlns:cx2="http://schemas.microsoft.com/office/drawing/2015/10/21/chartex" xmlns:cx3="http://schemas.microsoft.com/office/drawing/2016/5/9/chartex" xmlns:cx4="http://schemas.microsoft.com/office/drawing/2016/5/10/chartex" xmlns:cx5="http://schemas.microsoft.com/office/drawing/2016/5/11/chartex" xmlns:cx6="http://schemas.microsoft.com/office/drawing/2016/5/12/chartex" xmlns:cx7="http://schemas.microsoft.com/office/drawing/2016/5/13/chartex" xmlns:cx8="http://schemas.microsoft.com/office/drawing/2016/5/14/chartex" xmlns:mc="http://schemas.openxmlformats.org/markup-compatibility/2006" xmlns:aink="http://schemas.microsoft.com/office/drawing/2016/ink" xmlns:am3d="http://schemas.microsoft.com/office/drawing/2017/model3d" xmlns:o="urn:schemas-microsoft-com:office:office" xmlns:oel="http://schemas.microsoft.com/office/2019/extlst" xmlns:r="http://schemas.openxmlformats.org/officeDocument/2006/relationships" xmlns:m="http://schemas.openxmlformats.org/officeDocument/2006/math" xmlns:v="urn:schemas-microsoft-com:vml" xmlns:wp14="http://schemas.microsoft.com/office/word/2010/wordprocessingDrawing" xmlns:wp="http://schemas.openxmlformats.org/drawingml/2006/wordprocessingDrawing" xmlns:w10="urn:schemas-microsoft-com:office:word" xmlns:w="http://schemas.openxmlformats.org/wordprocessingml/2006/main" xmlns:w14="http://schemas.microsoft.com/office/word/2010/wordml" xmlns:w15="http://schemas.microsoft.com/office/word/2012/wordml" xmlns:w16cex="http://schemas.microsoft.com/office/word/2018/wordml/cex" xmlns:w16cid="http://schemas.microsoft.com/office/word/2016/wordml/cid" xmlns:w16="http://schemas.microsoft.com/office/word/2018/wordml" xmlns:w16du="http://schemas.microsoft.com/office/word/2023/wordml/word16du" xmlns:w16sdtdh="http://schemas.microsoft.com/office/word/2020/wordml/sdtdatahash" xmlns:w16sdtfl="http://schemas.microsoft.com/office/word/2024/wordml/sdtformatlock" xmlns:w16se="http://schemas.microsoft.com/office/word/2015/wordml/symex" xmlns:wpg="http://schemas.microsoft.com/office/word/2010/wordprocessingGroup" xmlns:wpi="http://schemas.microsoft.com/office/word/2010/wordprocessingInk" xmlns:wne="http://schemas.microsoft.com/office/word/2006/wordml" xmlns:wps="http://schemas.microsoft.com/office/word/2010/wordprocessingShape" mc:Ignorable="w14 w15 w16se w16cid w16 w16cex w16sdtdh w16sdtfl w16du wp14">
   <w:abstractNum w:abstractNumId="0" w15:restartNumberingAfterBreak="0">
     <w:nsid w:val="059D7973"/>
     <w:multiLevelType w:val="multilevel"/>
@@ -8457,6 +8195,120 @@
     </w:lvl>
   </w:abstractNum>
   <w:abstractNum w:abstractNumId="2" w15:restartNumberingAfterBreak="0">
+    <w:nsid w:val="20EC4746"/>
+    <w:multiLevelType w:val="multilevel"/>
+    <w:tmpl w:val="9A846AE2"/>
+    <w:styleLink w:val="CurrentList1"/>
+    <w:lvl w:ilvl="0">
+      <w:start w:val="1"/>
+      <w:numFmt w:val="decimal"/>
+      <w:lvlText w:val="%1."/>
+      <w:lvlJc w:val="left"/>
+      <w:pPr>
+        <w:tabs>
+          <w:tab w:val="num" w:pos="0"/>
+        </w:tabs>
+        <w:ind w:left="720" w:hanging="360"/>
+      </w:pPr>
+    </w:lvl>
+    <w:lvl w:ilvl="1">
+      <w:start w:val="1"/>
+      <w:numFmt w:val="lowerLetter"/>
+      <w:lvlText w:val="%2."/>
+      <w:lvlJc w:val="left"/>
+      <w:pPr>
+        <w:tabs>
+          <w:tab w:val="num" w:pos="0"/>
+        </w:tabs>
+        <w:ind w:left="1440" w:hanging="360"/>
+      </w:pPr>
+    </w:lvl>
+    <w:lvl w:ilvl="2">
+      <w:start w:val="1"/>
+      <w:numFmt w:val="lowerRoman"/>
+      <w:lvlText w:val="%3."/>
+      <w:lvlJc w:val="right"/>
+      <w:pPr>
+        <w:tabs>
+          <w:tab w:val="num" w:pos="0"/>
+        </w:tabs>
+        <w:ind w:left="2160" w:hanging="180"/>
+      </w:pPr>
+    </w:lvl>
+    <w:lvl w:ilvl="3">
+      <w:start w:val="1"/>
+      <w:numFmt w:val="decimal"/>
+      <w:lvlText w:val="%4."/>
+      <w:lvlJc w:val="left"/>
+      <w:pPr>
+        <w:tabs>
+          <w:tab w:val="num" w:pos="0"/>
+        </w:tabs>
+        <w:ind w:left="2880" w:hanging="360"/>
+      </w:pPr>
+    </w:lvl>
+    <w:lvl w:ilvl="4">
+      <w:start w:val="1"/>
+      <w:numFmt w:val="lowerLetter"/>
+      <w:lvlText w:val="%5."/>
+      <w:lvlJc w:val="left"/>
+      <w:pPr>
+        <w:tabs>
+          <w:tab w:val="num" w:pos="0"/>
+        </w:tabs>
+        <w:ind w:left="3600" w:hanging="360"/>
+      </w:pPr>
+    </w:lvl>
+    <w:lvl w:ilvl="5">
+      <w:start w:val="1"/>
+      <w:numFmt w:val="lowerRoman"/>
+      <w:lvlText w:val="%6."/>
+      <w:lvlJc w:val="right"/>
+      <w:pPr>
+        <w:tabs>
+          <w:tab w:val="num" w:pos="0"/>
+        </w:tabs>
+        <w:ind w:left="4320" w:hanging="180"/>
+      </w:pPr>
+    </w:lvl>
+    <w:lvl w:ilvl="6">
+      <w:start w:val="1"/>
+      <w:numFmt w:val="decimal"/>
+      <w:lvlText w:val="%7."/>
+      <w:lvlJc w:val="left"/>
+      <w:pPr>
+        <w:tabs>
+          <w:tab w:val="num" w:pos="0"/>
+        </w:tabs>
+        <w:ind w:left="5040" w:hanging="360"/>
+      </w:pPr>
+    </w:lvl>
+    <w:lvl w:ilvl="7">
+      <w:start w:val="1"/>
+      <w:numFmt w:val="lowerLetter"/>
+      <w:lvlText w:val="%8."/>
+      <w:lvlJc w:val="left"/>
+      <w:pPr>
+        <w:tabs>
+          <w:tab w:val="num" w:pos="0"/>
+        </w:tabs>
+        <w:ind w:left="5760" w:hanging="360"/>
+      </w:pPr>
+    </w:lvl>
+    <w:lvl w:ilvl="8">
+      <w:start w:val="1"/>
+      <w:numFmt w:val="lowerRoman"/>
+      <w:lvlText w:val="%9."/>
+      <w:lvlJc w:val="right"/>
+      <w:pPr>
+        <w:tabs>
+          <w:tab w:val="num" w:pos="0"/>
+        </w:tabs>
+        <w:ind w:left="6480" w:hanging="180"/>
+      </w:pPr>
+    </w:lvl>
+  </w:abstractNum>
+  <w:abstractNum w:abstractNumId="3" w15:restartNumberingAfterBreak="0">
     <w:nsid w:val="2FCF4F40"/>
     <w:multiLevelType w:val="multilevel"/>
     <w:tmpl w:val="13C0F88C"/>
@@ -8596,14 +8448,13 @@
       </w:rPr>
     </w:lvl>
   </w:abstractNum>
-  <w:abstractNum w:abstractNumId="3" w15:restartNumberingAfterBreak="0">
+  <w:abstractNum w:abstractNumId="4" w15:restartNumberingAfterBreak="0">
     <w:nsid w:val="36767FDF"/>
     <w:multiLevelType w:val="multilevel"/>
-    <w:tmpl w:val="BE1E24E2"/>
+    <w:tmpl w:val="02409F30"/>
     <w:lvl w:ilvl="0">
       <w:start w:val="1"/>
       <w:numFmt w:val="decimal"/>
-      <w:pStyle w:val="Heading1"/>
       <w:lvlText w:val="%1"/>
       <w:lvlJc w:val="left"/>
       <w:pPr>
@@ -8616,7 +8467,6 @@
     <w:lvl w:ilvl="1">
       <w:start w:val="1"/>
       <w:numFmt w:val="decimal"/>
-      <w:pStyle w:val="Heading2"/>
       <w:lvlText w:val="%1.%2"/>
       <w:lvlJc w:val="left"/>
       <w:pPr>
@@ -8718,7 +8568,7 @@
       </w:pPr>
     </w:lvl>
   </w:abstractNum>
-  <w:abstractNum w:abstractNumId="4" w15:restartNumberingAfterBreak="0">
+  <w:abstractNum w:abstractNumId="5" w15:restartNumberingAfterBreak="0">
     <w:nsid w:val="3ECC48FE"/>
     <w:multiLevelType w:val="multilevel"/>
     <w:tmpl w:val="10CE15CE"/>
@@ -8831,7 +8681,7 @@
       </w:pPr>
     </w:lvl>
   </w:abstractNum>
-  <w:abstractNum w:abstractNumId="5" w15:restartNumberingAfterBreak="0">
+  <w:abstractNum w:abstractNumId="6" w15:restartNumberingAfterBreak="0">
     <w:nsid w:val="4BC20F76"/>
     <w:multiLevelType w:val="multilevel"/>
     <w:tmpl w:val="9A3A33EE"/>
@@ -8971,121 +8821,102 @@
       </w:rPr>
     </w:lvl>
   </w:abstractNum>
-  <w:abstractNum w:abstractNumId="6" w15:restartNumberingAfterBreak="0">
+  <w:abstractNum w:abstractNumId="7" w15:restartNumberingAfterBreak="0">
     <w:nsid w:val="4F59523A"/>
     <w:multiLevelType w:val="multilevel"/>
-    <w:tmpl w:val="9A846AE2"/>
+    <w:tmpl w:val="A1D630D6"/>
     <w:lvl w:ilvl="0">
       <w:start w:val="1"/>
       <w:numFmt w:val="decimal"/>
-      <w:pStyle w:val="Heading3"/>
-      <w:lvlText w:val="%1."/>
+      <w:pStyle w:val="Heading1"/>
+      <w:lvlText w:val="%1"/>
       <w:lvlJc w:val="left"/>
       <w:pPr>
-        <w:tabs>
-          <w:tab w:val="num" w:pos="0"/>
-        </w:tabs>
-        <w:ind w:left="720" w:hanging="360"/>
+        <w:ind w:left="792" w:hanging="432"/>
       </w:pPr>
     </w:lvl>
     <w:lvl w:ilvl="1">
       <w:start w:val="1"/>
-      <w:numFmt w:val="lowerLetter"/>
-      <w:lvlText w:val="%2."/>
+      <w:numFmt w:val="decimal"/>
+      <w:pStyle w:val="Heading2"/>
+      <w:lvlText w:val="%1.%2"/>
       <w:lvlJc w:val="left"/>
       <w:pPr>
-        <w:tabs>
-          <w:tab w:val="num" w:pos="0"/>
-        </w:tabs>
-        <w:ind w:left="1440" w:hanging="360"/>
+        <w:ind w:left="936" w:hanging="576"/>
       </w:pPr>
     </w:lvl>
     <w:lvl w:ilvl="2">
       <w:start w:val="1"/>
-      <w:numFmt w:val="lowerRoman"/>
-      <w:lvlText w:val="%3."/>
-      <w:lvlJc w:val="right"/>
-      <w:pPr>
-        <w:tabs>
-          <w:tab w:val="num" w:pos="0"/>
-        </w:tabs>
-        <w:ind w:left="2160" w:hanging="180"/>
+      <w:numFmt w:val="decimal"/>
+      <w:pStyle w:val="Heading3"/>
+      <w:lvlText w:val="%1.%2.%3"/>
+      <w:lvlJc w:val="left"/>
+      <w:pPr>
+        <w:ind w:left="1080" w:hanging="720"/>
       </w:pPr>
     </w:lvl>
     <w:lvl w:ilvl="3">
       <w:start w:val="1"/>
       <w:numFmt w:val="decimal"/>
-      <w:lvlText w:val="%4."/>
+      <w:pStyle w:val="Heading4"/>
+      <w:lvlText w:val="%1.%2.%3.%4"/>
       <w:lvlJc w:val="left"/>
       <w:pPr>
-        <w:tabs>
-          <w:tab w:val="num" w:pos="0"/>
-        </w:tabs>
-        <w:ind w:left="2880" w:hanging="360"/>
+        <w:ind w:left="1224" w:hanging="864"/>
       </w:pPr>
     </w:lvl>
     <w:lvl w:ilvl="4">
       <w:start w:val="1"/>
-      <w:numFmt w:val="lowerLetter"/>
-      <w:lvlText w:val="%5."/>
+      <w:numFmt w:val="decimal"/>
+      <w:pStyle w:val="Heading5"/>
+      <w:lvlText w:val="%1.%2.%3.%4.%5"/>
       <w:lvlJc w:val="left"/>
       <w:pPr>
-        <w:tabs>
-          <w:tab w:val="num" w:pos="0"/>
-        </w:tabs>
-        <w:ind w:left="3600" w:hanging="360"/>
+        <w:ind w:left="1368" w:hanging="1008"/>
       </w:pPr>
     </w:lvl>
     <w:lvl w:ilvl="5">
       <w:start w:val="1"/>
-      <w:numFmt w:val="lowerRoman"/>
-      <w:lvlText w:val="%6."/>
-      <w:lvlJc w:val="right"/>
-      <w:pPr>
-        <w:tabs>
-          <w:tab w:val="num" w:pos="0"/>
-        </w:tabs>
-        <w:ind w:left="4320" w:hanging="180"/>
+      <w:numFmt w:val="decimal"/>
+      <w:pStyle w:val="Heading6"/>
+      <w:lvlText w:val="%1.%2.%3.%4.%5.%6"/>
+      <w:lvlJc w:val="left"/>
+      <w:pPr>
+        <w:ind w:left="1512" w:hanging="1152"/>
       </w:pPr>
     </w:lvl>
     <w:lvl w:ilvl="6">
       <w:start w:val="1"/>
       <w:numFmt w:val="decimal"/>
-      <w:lvlText w:val="%7."/>
+      <w:pStyle w:val="Heading7"/>
+      <w:lvlText w:val="%1.%2.%3.%4.%5.%6.%7"/>
       <w:lvlJc w:val="left"/>
       <w:pPr>
-        <w:tabs>
-          <w:tab w:val="num" w:pos="0"/>
-        </w:tabs>
-        <w:ind w:left="5040" w:hanging="360"/>
+        <w:ind w:left="1656" w:hanging="1296"/>
       </w:pPr>
     </w:lvl>
     <w:lvl w:ilvl="7">
       <w:start w:val="1"/>
-      <w:numFmt w:val="lowerLetter"/>
-      <w:lvlText w:val="%8."/>
+      <w:numFmt w:val="decimal"/>
+      <w:pStyle w:val="Heading8"/>
+      <w:lvlText w:val="%1.%2.%3.%4.%5.%6.%7.%8"/>
       <w:lvlJc w:val="left"/>
       <w:pPr>
-        <w:tabs>
-          <w:tab w:val="num" w:pos="0"/>
-        </w:tabs>
-        <w:ind w:left="5760" w:hanging="360"/>
+        <w:ind w:left="1800" w:hanging="1440"/>
       </w:pPr>
     </w:lvl>
     <w:lvl w:ilvl="8">
       <w:start w:val="1"/>
-      <w:numFmt w:val="lowerRoman"/>
-      <w:lvlText w:val="%9."/>
-      <w:lvlJc w:val="right"/>
-      <w:pPr>
-        <w:tabs>
-          <w:tab w:val="num" w:pos="0"/>
-        </w:tabs>
-        <w:ind w:left="6480" w:hanging="180"/>
+      <w:numFmt w:val="decimal"/>
+      <w:pStyle w:val="Heading9"/>
+      <w:lvlText w:val="%1.%2.%3.%4.%5.%6.%7.%8.%9"/>
+      <w:lvlJc w:val="left"/>
+      <w:pPr>
+        <w:ind w:left="1944" w:hanging="1584"/>
       </w:pPr>
     </w:lvl>
   </w:abstractNum>
-  <w:abstractNum w:abstractNumId="7" w15:restartNumberingAfterBreak="0">
+  <w:abstractNum w:abstractNumId="8" w15:restartNumberingAfterBreak="0">
     <w:nsid w:val="5BCA2E18"/>
     <w:multiLevelType w:val="multilevel"/>
     <w:tmpl w:val="213AFB22"/>
@@ -9225,7 +9056,7 @@
       </w:rPr>
     </w:lvl>
   </w:abstractNum>
-  <w:abstractNum w:abstractNumId="8" w15:restartNumberingAfterBreak="0">
+  <w:abstractNum w:abstractNumId="9" w15:restartNumberingAfterBreak="0">
     <w:nsid w:val="6F0143FB"/>
     <w:multiLevelType w:val="multilevel"/>
     <w:tmpl w:val="831EA486"/>
@@ -9366,22 +9197,22 @@
     </w:lvl>
   </w:abstractNum>
   <w:num w:numId="1" w16cid:durableId="683092660">
-    <w:abstractNumId w:val="3"/>
+    <w:abstractNumId w:val="4"/>
   </w:num>
   <w:num w:numId="2" w16cid:durableId="2095128538">
-    <w:abstractNumId w:val="4"/>
+    <w:abstractNumId w:val="5"/>
   </w:num>
   <w:num w:numId="3" w16cid:durableId="1142111677">
+    <w:abstractNumId w:val="9"/>
+  </w:num>
+  <w:num w:numId="4" w16cid:durableId="295139494">
+    <w:abstractNumId w:val="6"/>
+  </w:num>
+  <w:num w:numId="5" w16cid:durableId="1839342584">
     <w:abstractNumId w:val="8"/>
   </w:num>
-  <w:num w:numId="4" w16cid:durableId="295139494">
-    <w:abstractNumId w:val="5"/>
-  </w:num>
-  <w:num w:numId="5" w16cid:durableId="1839342584">
-    <w:abstractNumId w:val="7"/>
-  </w:num>
   <w:num w:numId="6" w16cid:durableId="1750030885">
-    <w:abstractNumId w:val="2"/>
+    <w:abstractNumId w:val="3"/>
   </w:num>
   <w:num w:numId="7" w16cid:durableId="199560309">
     <w:abstractNumId w:val="1"/>
@@ -9390,13 +9221,16 @@
     <w:abstractNumId w:val="0"/>
   </w:num>
   <w:num w:numId="9" w16cid:durableId="1347488584">
-    <w:abstractNumId w:val="6"/>
+    <w:abstractNumId w:val="7"/>
+  </w:num>
+  <w:num w:numId="10" w16cid:durableId="181942557">
+    <w:abstractNumId w:val="2"/>
   </w:num>
 </w:numbering>
 </file>
 
 <file path=word/styles.xml><?xml version="1.0" encoding="utf-8"?>
-<w:styles xmlns:mc="http://schemas.openxmlformats.org/markup-compatibility/2006" xmlns:r="http://schemas.openxmlformats.org/officeDocument/2006/relationships" xmlns:w="http://schemas.openxmlformats.org/wordprocessingml/2006/main" xmlns:w14="http://schemas.microsoft.com/office/word/2010/wordml" xmlns:w15="http://schemas.microsoft.com/office/word/2012/wordml" xmlns:w16cex="http://schemas.microsoft.com/office/word/2018/wordml/cex" xmlns:w16cid="http://schemas.microsoft.com/office/word/2016/wordml/cid" xmlns:w16="http://schemas.microsoft.com/office/word/2018/wordml" xmlns:w16sdtdh="http://schemas.microsoft.com/office/word/2020/wordml/sdtdatahash" xmlns:w16se="http://schemas.microsoft.com/office/word/2015/wordml/symex" mc:Ignorable="w14 w15 w16se w16cid w16 w16cex w16sdtdh">
+<w:styles xmlns:mc="http://schemas.openxmlformats.org/markup-compatibility/2006" xmlns:r="http://schemas.openxmlformats.org/officeDocument/2006/relationships" xmlns:w="http://schemas.openxmlformats.org/wordprocessingml/2006/main" xmlns:w14="http://schemas.microsoft.com/office/word/2010/wordml" xmlns:w15="http://schemas.microsoft.com/office/word/2012/wordml" xmlns:w16cex="http://schemas.microsoft.com/office/word/2018/wordml/cex" xmlns:w16cid="http://schemas.microsoft.com/office/word/2016/wordml/cid" xmlns:w16="http://schemas.microsoft.com/office/word/2018/wordml" xmlns:w16du="http://schemas.microsoft.com/office/word/2023/wordml/word16du" xmlns:w16sdtdh="http://schemas.microsoft.com/office/word/2020/wordml/sdtdatahash" xmlns:w16sdtfl="http://schemas.microsoft.com/office/word/2024/wordml/sdtformatlock" xmlns:w16se="http://schemas.microsoft.com/office/word/2015/wordml/symex" mc:Ignorable="w14 w15 w16se w16cid w16 w16cex w16sdtdh w16sdtfl w16du">
   <w:docDefaults>
     <w:rPrDefault>
       <w:rPr>
@@ -9813,13 +9647,13 @@
     <w:link w:val="Heading1Char"/>
     <w:uiPriority w:val="9"/>
     <w:qFormat/>
-    <w:rsid w:val="00F23CBA"/>
+    <w:rsid w:val="003D65AC"/>
     <w:pPr>
       <w:keepLines/>
       <w:numPr>
-        <w:numId w:val="1"/>
+        <w:numId w:val="9"/>
       </w:numPr>
-      <w:ind w:left="431" w:hanging="431"/>
+      <w:ind w:left="432"/>
       <w:outlineLvl w:val="0"/>
     </w:pPr>
     <w:rPr>
@@ -9836,12 +9670,13 @@
     <w:uiPriority w:val="9"/>
     <w:unhideWhenUsed/>
     <w:qFormat/>
-    <w:rsid w:val="00F23CBA"/>
+    <w:rsid w:val="003D65AC"/>
     <w:pPr>
       <w:numPr>
         <w:ilvl w:val="1"/>
-        <w:numId w:val="1"/>
+        <w:numId w:val="9"/>
       </w:numPr>
+      <w:ind w:left="576"/>
       <w:outlineLvl w:val="1"/>
     </w:pPr>
     <w:rPr>
@@ -9860,11 +9695,13 @@
     <w:uiPriority w:val="9"/>
     <w:unhideWhenUsed/>
     <w:qFormat/>
-    <w:rsid w:val="00F23CBA"/>
+    <w:rsid w:val="003D65AC"/>
     <w:pPr>
       <w:numPr>
+        <w:ilvl w:val="2"/>
         <w:numId w:val="9"/>
       </w:numPr>
+      <w:ind w:left="720"/>
       <w:outlineLvl w:val="2"/>
     </w:pPr>
     <w:rPr>
@@ -9872,6 +9709,170 @@
       <w:i/>
       <w:color w:val="2F5496" w:themeColor="accent1" w:themeShade="BF"/>
       <w:sz w:val="24"/>
+    </w:rPr>
+  </w:style>
+  <w:style w:type="paragraph" w:styleId="Heading4">
+    <w:name w:val="heading 4"/>
+    <w:basedOn w:val="Normal"/>
+    <w:next w:val="Normal"/>
+    <w:link w:val="Heading4Char"/>
+    <w:uiPriority w:val="9"/>
+    <w:semiHidden/>
+    <w:unhideWhenUsed/>
+    <w:qFormat/>
+    <w:rsid w:val="003D65AC"/>
+    <w:pPr>
+      <w:keepNext/>
+      <w:keepLines/>
+      <w:numPr>
+        <w:ilvl w:val="3"/>
+        <w:numId w:val="9"/>
+      </w:numPr>
+      <w:spacing w:before="40"/>
+      <w:outlineLvl w:val="3"/>
+    </w:pPr>
+    <w:rPr>
+      <w:rFonts w:asciiTheme="majorHAnsi" w:eastAsiaTheme="majorEastAsia" w:hAnsiTheme="majorHAnsi" w:cs="Mangal"/>
+      <w:i/>
+      <w:iCs/>
+      <w:color w:val="2F5496" w:themeColor="accent1" w:themeShade="BF"/>
+      <w:szCs w:val="21"/>
+    </w:rPr>
+  </w:style>
+  <w:style w:type="paragraph" w:styleId="Heading5">
+    <w:name w:val="heading 5"/>
+    <w:basedOn w:val="Normal"/>
+    <w:next w:val="Normal"/>
+    <w:link w:val="Heading5Char"/>
+    <w:uiPriority w:val="9"/>
+    <w:semiHidden/>
+    <w:unhideWhenUsed/>
+    <w:qFormat/>
+    <w:rsid w:val="003D65AC"/>
+    <w:pPr>
+      <w:keepNext/>
+      <w:keepLines/>
+      <w:numPr>
+        <w:ilvl w:val="4"/>
+        <w:numId w:val="9"/>
+      </w:numPr>
+      <w:spacing w:before="40"/>
+      <w:outlineLvl w:val="4"/>
+    </w:pPr>
+    <w:rPr>
+      <w:rFonts w:asciiTheme="majorHAnsi" w:eastAsiaTheme="majorEastAsia" w:hAnsiTheme="majorHAnsi" w:cs="Mangal"/>
+      <w:color w:val="2F5496" w:themeColor="accent1" w:themeShade="BF"/>
+      <w:szCs w:val="21"/>
+    </w:rPr>
+  </w:style>
+  <w:style w:type="paragraph" w:styleId="Heading6">
+    <w:name w:val="heading 6"/>
+    <w:basedOn w:val="Normal"/>
+    <w:next w:val="Normal"/>
+    <w:link w:val="Heading6Char"/>
+    <w:uiPriority w:val="9"/>
+    <w:semiHidden/>
+    <w:unhideWhenUsed/>
+    <w:qFormat/>
+    <w:rsid w:val="003D65AC"/>
+    <w:pPr>
+      <w:keepNext/>
+      <w:keepLines/>
+      <w:numPr>
+        <w:ilvl w:val="5"/>
+        <w:numId w:val="9"/>
+      </w:numPr>
+      <w:spacing w:before="40"/>
+      <w:outlineLvl w:val="5"/>
+    </w:pPr>
+    <w:rPr>
+      <w:rFonts w:asciiTheme="majorHAnsi" w:eastAsiaTheme="majorEastAsia" w:hAnsiTheme="majorHAnsi" w:cs="Mangal"/>
+      <w:color w:val="1F3763" w:themeColor="accent1" w:themeShade="7F"/>
+      <w:szCs w:val="21"/>
+    </w:rPr>
+  </w:style>
+  <w:style w:type="paragraph" w:styleId="Heading7">
+    <w:name w:val="heading 7"/>
+    <w:basedOn w:val="Normal"/>
+    <w:next w:val="Normal"/>
+    <w:link w:val="Heading7Char"/>
+    <w:uiPriority w:val="9"/>
+    <w:semiHidden/>
+    <w:unhideWhenUsed/>
+    <w:qFormat/>
+    <w:rsid w:val="003D65AC"/>
+    <w:pPr>
+      <w:keepNext/>
+      <w:keepLines/>
+      <w:numPr>
+        <w:ilvl w:val="6"/>
+        <w:numId w:val="9"/>
+      </w:numPr>
+      <w:spacing w:before="40"/>
+      <w:outlineLvl w:val="6"/>
+    </w:pPr>
+    <w:rPr>
+      <w:rFonts w:asciiTheme="majorHAnsi" w:eastAsiaTheme="majorEastAsia" w:hAnsiTheme="majorHAnsi" w:cs="Mangal"/>
+      <w:i/>
+      <w:iCs/>
+      <w:color w:val="1F3763" w:themeColor="accent1" w:themeShade="7F"/>
+      <w:szCs w:val="21"/>
+    </w:rPr>
+  </w:style>
+  <w:style w:type="paragraph" w:styleId="Heading8">
+    <w:name w:val="heading 8"/>
+    <w:basedOn w:val="Normal"/>
+    <w:next w:val="Normal"/>
+    <w:link w:val="Heading8Char"/>
+    <w:uiPriority w:val="9"/>
+    <w:semiHidden/>
+    <w:unhideWhenUsed/>
+    <w:qFormat/>
+    <w:rsid w:val="003D65AC"/>
+    <w:pPr>
+      <w:keepNext/>
+      <w:keepLines/>
+      <w:numPr>
+        <w:ilvl w:val="7"/>
+        <w:numId w:val="9"/>
+      </w:numPr>
+      <w:spacing w:before="40"/>
+      <w:outlineLvl w:val="7"/>
+    </w:pPr>
+    <w:rPr>
+      <w:rFonts w:asciiTheme="majorHAnsi" w:eastAsiaTheme="majorEastAsia" w:hAnsiTheme="majorHAnsi" w:cs="Mangal"/>
+      <w:color w:val="272727" w:themeColor="text1" w:themeTint="D8"/>
+      <w:sz w:val="21"/>
+      <w:szCs w:val="19"/>
+    </w:rPr>
+  </w:style>
+  <w:style w:type="paragraph" w:styleId="Heading9">
+    <w:name w:val="heading 9"/>
+    <w:basedOn w:val="Normal"/>
+    <w:next w:val="Normal"/>
+    <w:link w:val="Heading9Char"/>
+    <w:uiPriority w:val="9"/>
+    <w:semiHidden/>
+    <w:unhideWhenUsed/>
+    <w:qFormat/>
+    <w:rsid w:val="003D65AC"/>
+    <w:pPr>
+      <w:keepNext/>
+      <w:keepLines/>
+      <w:numPr>
+        <w:ilvl w:val="8"/>
+        <w:numId w:val="9"/>
+      </w:numPr>
+      <w:spacing w:before="40"/>
+      <w:outlineLvl w:val="8"/>
+    </w:pPr>
+    <w:rPr>
+      <w:rFonts w:asciiTheme="majorHAnsi" w:eastAsiaTheme="majorEastAsia" w:hAnsiTheme="majorHAnsi" w:cs="Mangal"/>
+      <w:i/>
+      <w:iCs/>
+      <w:color w:val="272727" w:themeColor="text1" w:themeTint="D8"/>
+      <w:sz w:val="21"/>
+      <w:szCs w:val="19"/>
     </w:rPr>
   </w:style>
   <w:style w:type="character" w:default="1" w:styleId="DefaultParagraphFont">
@@ -9944,7 +9945,7 @@
     <w:link w:val="Heading1"/>
     <w:uiPriority w:val="9"/>
     <w:qFormat/>
-    <w:rsid w:val="00F23CBA"/>
+    <w:rsid w:val="003D65AC"/>
     <w:rPr>
       <w:rFonts w:ascii="Arial" w:eastAsia="Droid Sans Fallback" w:hAnsi="Arial" w:cs="Lohit Hindi"/>
       <w:b/>
@@ -9962,7 +9963,7 @@
     <w:link w:val="Heading2"/>
     <w:uiPriority w:val="9"/>
     <w:qFormat/>
-    <w:rsid w:val="00F23CBA"/>
+    <w:rsid w:val="003D65AC"/>
     <w:rPr>
       <w:rFonts w:ascii="Arial" w:eastAsia="Droid Sans Fallback" w:hAnsi="Arial" w:cs="Lohit Hindi"/>
       <w:b/>
@@ -9982,7 +9983,7 @@
     <w:link w:val="Heading3"/>
     <w:uiPriority w:val="9"/>
     <w:qFormat/>
-    <w:rsid w:val="00F23CBA"/>
+    <w:rsid w:val="003D65AC"/>
     <w:rPr>
       <w:rFonts w:ascii="Arial" w:eastAsia="Droid Sans Fallback" w:hAnsi="Arial" w:cs="Lohit Hindi"/>
       <w:bCs/>
@@ -10572,6 +10573,118 @@
       </w:tblBorders>
     </w:tblPr>
   </w:style>
+  <w:style w:type="numbering" w:customStyle="1" w:styleId="CurrentList1">
+    <w:name w:val="Current List1"/>
+    <w:uiPriority w:val="99"/>
+    <w:rsid w:val="003D65AC"/>
+    <w:pPr>
+      <w:numPr>
+        <w:numId w:val="10"/>
+      </w:numPr>
+    </w:pPr>
+  </w:style>
+  <w:style w:type="character" w:customStyle="1" w:styleId="Heading4Char">
+    <w:name w:val="Heading 4 Char"/>
+    <w:basedOn w:val="DefaultParagraphFont"/>
+    <w:link w:val="Heading4"/>
+    <w:uiPriority w:val="9"/>
+    <w:semiHidden/>
+    <w:rsid w:val="003D65AC"/>
+    <w:rPr>
+      <w:rFonts w:asciiTheme="majorHAnsi" w:eastAsiaTheme="majorEastAsia" w:hAnsiTheme="majorHAnsi" w:cs="Mangal"/>
+      <w:i/>
+      <w:iCs/>
+      <w:color w:val="2F5496" w:themeColor="accent1" w:themeShade="BF"/>
+      <w:kern w:val="2"/>
+      <w:sz w:val="24"/>
+      <w:szCs w:val="21"/>
+      <w:lang w:val="en-US" w:eastAsia="zh-CN" w:bidi="hi-IN"/>
+    </w:rPr>
+  </w:style>
+  <w:style w:type="character" w:customStyle="1" w:styleId="Heading5Char">
+    <w:name w:val="Heading 5 Char"/>
+    <w:basedOn w:val="DefaultParagraphFont"/>
+    <w:link w:val="Heading5"/>
+    <w:uiPriority w:val="9"/>
+    <w:semiHidden/>
+    <w:rsid w:val="003D65AC"/>
+    <w:rPr>
+      <w:rFonts w:asciiTheme="majorHAnsi" w:eastAsiaTheme="majorEastAsia" w:hAnsiTheme="majorHAnsi" w:cs="Mangal"/>
+      <w:color w:val="2F5496" w:themeColor="accent1" w:themeShade="BF"/>
+      <w:kern w:val="2"/>
+      <w:sz w:val="24"/>
+      <w:szCs w:val="21"/>
+      <w:lang w:val="en-US" w:eastAsia="zh-CN" w:bidi="hi-IN"/>
+    </w:rPr>
+  </w:style>
+  <w:style w:type="character" w:customStyle="1" w:styleId="Heading6Char">
+    <w:name w:val="Heading 6 Char"/>
+    <w:basedOn w:val="DefaultParagraphFont"/>
+    <w:link w:val="Heading6"/>
+    <w:uiPriority w:val="9"/>
+    <w:semiHidden/>
+    <w:rsid w:val="003D65AC"/>
+    <w:rPr>
+      <w:rFonts w:asciiTheme="majorHAnsi" w:eastAsiaTheme="majorEastAsia" w:hAnsiTheme="majorHAnsi" w:cs="Mangal"/>
+      <w:color w:val="1F3763" w:themeColor="accent1" w:themeShade="7F"/>
+      <w:kern w:val="2"/>
+      <w:sz w:val="24"/>
+      <w:szCs w:val="21"/>
+      <w:lang w:val="en-US" w:eastAsia="zh-CN" w:bidi="hi-IN"/>
+    </w:rPr>
+  </w:style>
+  <w:style w:type="character" w:customStyle="1" w:styleId="Heading7Char">
+    <w:name w:val="Heading 7 Char"/>
+    <w:basedOn w:val="DefaultParagraphFont"/>
+    <w:link w:val="Heading7"/>
+    <w:uiPriority w:val="9"/>
+    <w:semiHidden/>
+    <w:rsid w:val="003D65AC"/>
+    <w:rPr>
+      <w:rFonts w:asciiTheme="majorHAnsi" w:eastAsiaTheme="majorEastAsia" w:hAnsiTheme="majorHAnsi" w:cs="Mangal"/>
+      <w:i/>
+      <w:iCs/>
+      <w:color w:val="1F3763" w:themeColor="accent1" w:themeShade="7F"/>
+      <w:kern w:val="2"/>
+      <w:sz w:val="24"/>
+      <w:szCs w:val="21"/>
+      <w:lang w:val="en-US" w:eastAsia="zh-CN" w:bidi="hi-IN"/>
+    </w:rPr>
+  </w:style>
+  <w:style w:type="character" w:customStyle="1" w:styleId="Heading8Char">
+    <w:name w:val="Heading 8 Char"/>
+    <w:basedOn w:val="DefaultParagraphFont"/>
+    <w:link w:val="Heading8"/>
+    <w:uiPriority w:val="9"/>
+    <w:semiHidden/>
+    <w:rsid w:val="003D65AC"/>
+    <w:rPr>
+      <w:rFonts w:asciiTheme="majorHAnsi" w:eastAsiaTheme="majorEastAsia" w:hAnsiTheme="majorHAnsi" w:cs="Mangal"/>
+      <w:color w:val="272727" w:themeColor="text1" w:themeTint="D8"/>
+      <w:kern w:val="2"/>
+      <w:sz w:val="21"/>
+      <w:szCs w:val="19"/>
+      <w:lang w:val="en-US" w:eastAsia="zh-CN" w:bidi="hi-IN"/>
+    </w:rPr>
+  </w:style>
+  <w:style w:type="character" w:customStyle="1" w:styleId="Heading9Char">
+    <w:name w:val="Heading 9 Char"/>
+    <w:basedOn w:val="DefaultParagraphFont"/>
+    <w:link w:val="Heading9"/>
+    <w:uiPriority w:val="9"/>
+    <w:semiHidden/>
+    <w:rsid w:val="003D65AC"/>
+    <w:rPr>
+      <w:rFonts w:asciiTheme="majorHAnsi" w:eastAsiaTheme="majorEastAsia" w:hAnsiTheme="majorHAnsi" w:cs="Mangal"/>
+      <w:i/>
+      <w:iCs/>
+      <w:color w:val="272727" w:themeColor="text1" w:themeTint="D8"/>
+      <w:kern w:val="2"/>
+      <w:sz w:val="21"/>
+      <w:szCs w:val="19"/>
+      <w:lang w:val="en-US" w:eastAsia="zh-CN" w:bidi="hi-IN"/>
+    </w:rPr>
+  </w:style>
 </w:styles>
 </file>
 

</xml_diff>

<commit_message>
Documentation module version updated
</commit_message>
<xml_diff>
--- a/docs/Manual - Payment Module for Adobe Commerce (Magento) - Svea Payments Finland.docx
+++ b/docs/Manual - Payment Module for Adobe Commerce (Magento) - Svea Payments Finland.docx
@@ -305,7 +305,15 @@
           <w:iCs/>
           <w:szCs w:val="22"/>
         </w:rPr>
-        <w:t>Module version 1.1.0</w:t>
+        <w:t>Module version 1.1.</w:t>
+      </w:r>
+      <w:r>
+        <w:rPr>
+          <w:i/>
+          <w:iCs/>
+          <w:szCs w:val="22"/>
+        </w:rPr>
+        <w:t>1</w:t>
       </w:r>
       <w:r>
         <w:br w:type="page"/>

</xml_diff>

<commit_message>
Updated version support information
</commit_message>
<xml_diff>
--- a/docs/Manual - Payment Module for Adobe Commerce (Magento) - Svea Payments Finland.docx
+++ b/docs/Manual - Payment Module for Adobe Commerce (Magento) - Svea Payments Finland.docx
@@ -3048,7 +3048,7 @@
               <w:t>8.</w:t>
             </w:r>
             <w:r>
-              <w:t>2</w:t>
+              <w:t>1</w:t>
             </w:r>
             <w:r>
               <w:t xml:space="preserve"> or newer</w:t>
@@ -6506,7 +6506,15 @@
       </w:r>
       <w:proofErr w:type="gramEnd"/>
       <w:r>
-        <w:t>01=5;FI06=7.5" the fee in quote gets resolved based on the selected method in the following way:</w:t>
+        <w:t>01=</w:t>
+      </w:r>
+      <w:proofErr w:type="gramStart"/>
+      <w:r>
+        <w:t>5;FI</w:t>
+      </w:r>
+      <w:proofErr w:type="gramEnd"/>
+      <w:r>
+        <w:t>06=7.5" the fee in quote gets resolved based on the selected method in the following way:</w:t>
       </w:r>
     </w:p>
     <w:p>
@@ -7192,10 +7200,12 @@
       </w:pPr>
     </w:p>
     <w:sectPr>
-      <w:headerReference w:type="default" r:id="rId34"/>
-      <w:footerReference w:type="default" r:id="rId35"/>
-      <w:headerReference w:type="first" r:id="rId36"/>
-      <w:footerReference w:type="first" r:id="rId37"/>
+      <w:headerReference w:type="even" r:id="rId34"/>
+      <w:headerReference w:type="default" r:id="rId35"/>
+      <w:footerReference w:type="even" r:id="rId36"/>
+      <w:footerReference w:type="default" r:id="rId37"/>
+      <w:headerReference w:type="first" r:id="rId38"/>
+      <w:footerReference w:type="first" r:id="rId39"/>
       <w:pgSz w:w="11906" w:h="16838"/>
       <w:pgMar w:top="1440" w:right="1080" w:bottom="1440" w:left="1080" w:header="900" w:footer="125" w:gutter="0"/>
       <w:cols w:space="720"/>
@@ -7227,332 +7237,9 @@
 
 <file path=word/footer1.xml><?xml version="1.0" encoding="utf-8"?>
 <w:ftr xmlns:wpc="http://schemas.microsoft.com/office/word/2010/wordprocessingCanvas" xmlns:cx="http://schemas.microsoft.com/office/drawing/2014/chartex" xmlns:cx1="http://schemas.microsoft.com/office/drawing/2015/9/8/chartex" xmlns:cx2="http://schemas.microsoft.com/office/drawing/2015/10/21/chartex" xmlns:cx3="http://schemas.microsoft.com/office/drawing/2016/5/9/chartex" xmlns:cx4="http://schemas.microsoft.com/office/drawing/2016/5/10/chartex" xmlns:cx5="http://schemas.microsoft.com/office/drawing/2016/5/11/chartex" xmlns:cx6="http://schemas.microsoft.com/office/drawing/2016/5/12/chartex" xmlns:cx7="http://schemas.microsoft.com/office/drawing/2016/5/13/chartex" xmlns:cx8="http://schemas.microsoft.com/office/drawing/2016/5/14/chartex" xmlns:mc="http://schemas.openxmlformats.org/markup-compatibility/2006" xmlns:aink="http://schemas.microsoft.com/office/drawing/2016/ink" xmlns:am3d="http://schemas.microsoft.com/office/drawing/2017/model3d" xmlns:o="urn:schemas-microsoft-com:office:office" xmlns:oel="http://schemas.microsoft.com/office/2019/extlst" xmlns:r="http://schemas.openxmlformats.org/officeDocument/2006/relationships" xmlns:m="http://schemas.openxmlformats.org/officeDocument/2006/math" xmlns:v="urn:schemas-microsoft-com:vml" xmlns:wp14="http://schemas.microsoft.com/office/word/2010/wordprocessingDrawing" xmlns:wp="http://schemas.openxmlformats.org/drawingml/2006/wordprocessingDrawing" xmlns:w10="urn:schemas-microsoft-com:office:word" xmlns:w="http://schemas.openxmlformats.org/wordprocessingml/2006/main" xmlns:w14="http://schemas.microsoft.com/office/word/2010/wordml" xmlns:w15="http://schemas.microsoft.com/office/word/2012/wordml" xmlns:w16cex="http://schemas.microsoft.com/office/word/2018/wordml/cex" xmlns:w16cid="http://schemas.microsoft.com/office/word/2016/wordml/cid" xmlns:w16="http://schemas.microsoft.com/office/word/2018/wordml" xmlns:w16du="http://schemas.microsoft.com/office/word/2023/wordml/word16du" xmlns:w16sdtdh="http://schemas.microsoft.com/office/word/2020/wordml/sdtdatahash" xmlns:w16sdtfl="http://schemas.microsoft.com/office/word/2024/wordml/sdtformatlock" xmlns:w16se="http://schemas.microsoft.com/office/word/2015/wordml/symex" xmlns:wpg="http://schemas.microsoft.com/office/word/2010/wordprocessingGroup" xmlns:wpi="http://schemas.microsoft.com/office/word/2010/wordprocessingInk" xmlns:wne="http://schemas.microsoft.com/office/word/2006/wordml" xmlns:wps="http://schemas.microsoft.com/office/word/2010/wordprocessingShape" mc:Ignorable="w14 w15 w16se w16cid w16 w16cex w16sdtdh w16sdtfl w16du wp14">
-  <w:tbl>
-    <w:tblPr>
-      <w:tblStyle w:val="TableGrid"/>
-      <w:tblW w:w="12082" w:type="dxa"/>
-      <w:tblInd w:w="-181" w:type="dxa"/>
-      <w:tblLayout w:type="fixed"/>
-      <w:tblLook w:val="04A0" w:firstRow="1" w:lastRow="0" w:firstColumn="1" w:lastColumn="0" w:noHBand="0" w:noVBand="1"/>
-    </w:tblPr>
-    <w:tblGrid>
-      <w:gridCol w:w="8357"/>
-      <w:gridCol w:w="1103"/>
-      <w:gridCol w:w="1603"/>
-      <w:gridCol w:w="356"/>
-      <w:gridCol w:w="427"/>
-      <w:gridCol w:w="236"/>
-    </w:tblGrid>
-    <w:tr>
-      <w:trPr>
-        <w:trHeight w:hRule="exact" w:val="102"/>
-      </w:trPr>
-      <w:tc>
-        <w:tcPr>
-          <w:tcW w:w="8357" w:type="dxa"/>
-          <w:tcBorders>
-            <w:top w:val="single" w:sz="12" w:space="0" w:color="4BA8C0"/>
-            <w:left w:val="nil"/>
-            <w:bottom w:val="nil"/>
-            <w:right w:val="nil"/>
-          </w:tcBorders>
-        </w:tcPr>
-        <w:p>
-          <w:pPr>
-            <w:pStyle w:val="Footer"/>
-            <w:rPr>
-              <w:rFonts w:ascii="Arial" w:hAnsi="Arial" w:cs="Arial"/>
-              <w:sz w:val="12"/>
-              <w:szCs w:val="12"/>
-            </w:rPr>
-          </w:pPr>
-        </w:p>
-      </w:tc>
-      <w:tc>
-        <w:tcPr>
-          <w:tcW w:w="2706" w:type="dxa"/>
-          <w:gridSpan w:val="2"/>
-          <w:tcBorders>
-            <w:top w:val="single" w:sz="12" w:space="0" w:color="4BA8C0"/>
-            <w:left w:val="nil"/>
-            <w:bottom w:val="nil"/>
-            <w:right w:val="nil"/>
-          </w:tcBorders>
-        </w:tcPr>
-        <w:p>
-          <w:pPr>
-            <w:pStyle w:val="Footer"/>
-            <w:rPr>
-              <w:rFonts w:ascii="Arial" w:hAnsi="Arial" w:cs="Arial"/>
-              <w:b/>
-              <w:sz w:val="14"/>
-              <w:szCs w:val="14"/>
-            </w:rPr>
-          </w:pPr>
-        </w:p>
-      </w:tc>
-      <w:tc>
-        <w:tcPr>
-          <w:tcW w:w="783" w:type="dxa"/>
-          <w:gridSpan w:val="2"/>
-          <w:tcBorders>
-            <w:top w:val="single" w:sz="12" w:space="0" w:color="4BA8C0"/>
-            <w:left w:val="nil"/>
-            <w:bottom w:val="nil"/>
-            <w:right w:val="nil"/>
-          </w:tcBorders>
-        </w:tcPr>
-        <w:p>
-          <w:pPr>
-            <w:spacing w:after="160" w:line="259" w:lineRule="auto"/>
-            <w:rPr>
-              <w:rFonts w:ascii="Arial" w:hAnsi="Arial" w:cs="Arial"/>
-              <w:sz w:val="12"/>
-              <w:szCs w:val="12"/>
-            </w:rPr>
-          </w:pPr>
-        </w:p>
-      </w:tc>
-      <w:tc>
-        <w:tcPr>
-          <w:tcW w:w="235" w:type="dxa"/>
-          <w:tcBorders>
-            <w:top w:val="nil"/>
-            <w:left w:val="nil"/>
-            <w:bottom w:val="nil"/>
-            <w:right w:val="nil"/>
-          </w:tcBorders>
-        </w:tcPr>
-        <w:p/>
-      </w:tc>
-    </w:tr>
-    <w:tr>
-      <w:trPr>
-        <w:trHeight w:val="613"/>
-      </w:trPr>
-      <w:tc>
-        <w:tcPr>
-          <w:tcW w:w="9460" w:type="dxa"/>
-          <w:gridSpan w:val="2"/>
-          <w:tcBorders>
-            <w:top w:val="nil"/>
-            <w:left w:val="nil"/>
-            <w:bottom w:val="nil"/>
-            <w:right w:val="nil"/>
-          </w:tcBorders>
-        </w:tcPr>
-        <w:p>
-          <w:pPr>
-            <w:pStyle w:val="Footer"/>
-            <w:ind w:left="30"/>
-            <w:rPr>
-              <w:rFonts w:ascii="Arial" w:hAnsi="Arial" w:cs="Arial"/>
-              <w:b/>
-              <w:sz w:val="14"/>
-              <w:szCs w:val="14"/>
-            </w:rPr>
-          </w:pPr>
-          <w:r>
-            <w:rPr>
-              <w:rFonts w:ascii="Arial" w:hAnsi="Arial" w:cs="Arial"/>
-              <w:b/>
-              <w:sz w:val="14"/>
-              <w:szCs w:val="14"/>
-            </w:rPr>
-            <w:t>Svea Payments Oy</w:t>
-          </w:r>
-        </w:p>
-        <w:p>
-          <w:pPr>
-            <w:pStyle w:val="Footer"/>
-            <w:ind w:left="30"/>
-            <w:rPr>
-              <w:rFonts w:ascii="Arial" w:hAnsi="Arial" w:cs="Arial"/>
-              <w:sz w:val="12"/>
-              <w:szCs w:val="12"/>
-            </w:rPr>
-          </w:pPr>
-          <w:r>
-            <w:rPr>
-              <w:rFonts w:ascii="Arial" w:hAnsi="Arial" w:cs="Arial"/>
-              <w:sz w:val="12"/>
-              <w:szCs w:val="12"/>
-            </w:rPr>
-            <w:t>Y-</w:t>
-          </w:r>
-          <w:proofErr w:type="spellStart"/>
-          <w:r>
-            <w:rPr>
-              <w:rFonts w:ascii="Arial" w:hAnsi="Arial" w:cs="Arial"/>
-              <w:sz w:val="12"/>
-              <w:szCs w:val="12"/>
-            </w:rPr>
-            <w:t>tunnus</w:t>
-          </w:r>
-          <w:proofErr w:type="spellEnd"/>
-          <w:r>
-            <w:rPr>
-              <w:rFonts w:ascii="Arial" w:hAnsi="Arial" w:cs="Arial"/>
-              <w:sz w:val="12"/>
-              <w:szCs w:val="12"/>
-            </w:rPr>
-            <w:t xml:space="preserve">: </w:t>
-          </w:r>
-          <w:r>
-            <w:rPr>
-              <w:rFonts w:ascii="Arial" w:hAnsi="Arial" w:cs="Arial"/>
-              <w:color w:val="000000"/>
-              <w:sz w:val="12"/>
-              <w:szCs w:val="12"/>
-            </w:rPr>
-            <w:t>2121703-0</w:t>
-          </w:r>
-        </w:p>
-        <w:p>
-          <w:pPr>
-            <w:pStyle w:val="Footer"/>
-            <w:ind w:left="30"/>
-            <w:rPr>
-              <w:rFonts w:ascii="Arial" w:hAnsi="Arial" w:cs="Arial"/>
-              <w:sz w:val="12"/>
-              <w:szCs w:val="12"/>
-              <w:lang w:val="fi-FI"/>
-            </w:rPr>
-          </w:pPr>
-          <w:r>
-            <w:rPr>
-              <w:rFonts w:ascii="Arial" w:hAnsi="Arial" w:cs="Arial"/>
-              <w:sz w:val="12"/>
-              <w:szCs w:val="12"/>
-              <w:lang w:val="fi-FI"/>
-            </w:rPr>
-            <w:t>Kotipaikka: Helsinki</w:t>
-          </w:r>
-        </w:p>
-        <w:p>
-          <w:pPr>
-            <w:pStyle w:val="Footer"/>
-            <w:tabs>
-              <w:tab w:val="clear" w:pos="9638"/>
-              <w:tab w:val="right" w:pos="9028"/>
-            </w:tabs>
-            <w:rPr>
-              <w:rFonts w:ascii="Arial" w:hAnsi="Arial" w:cs="Arial"/>
-              <w:sz w:val="12"/>
-              <w:szCs w:val="12"/>
-              <w:lang w:val="fi-FI"/>
-            </w:rPr>
-          </w:pPr>
-        </w:p>
-      </w:tc>
-      <w:tc>
-        <w:tcPr>
-          <w:tcW w:w="1959" w:type="dxa"/>
-          <w:gridSpan w:val="2"/>
-          <w:tcBorders>
-            <w:top w:val="nil"/>
-            <w:left w:val="nil"/>
-            <w:bottom w:val="nil"/>
-            <w:right w:val="nil"/>
-          </w:tcBorders>
-        </w:tcPr>
-        <w:p>
-          <w:pPr>
-            <w:pStyle w:val="Footer"/>
-            <w:ind w:left="30"/>
-            <w:rPr>
-              <w:rFonts w:ascii="Arial" w:hAnsi="Arial" w:cs="Arial"/>
-              <w:sz w:val="12"/>
-              <w:szCs w:val="12"/>
-              <w:lang w:val="fi-FI"/>
-            </w:rPr>
-          </w:pPr>
-          <w:r>
-            <w:rPr>
-              <w:rFonts w:ascii="Arial" w:hAnsi="Arial" w:cs="Arial"/>
-              <w:sz w:val="12"/>
-              <w:szCs w:val="12"/>
-              <w:lang w:val="fi-FI"/>
-            </w:rPr>
-            <w:t>+358 4242 300</w:t>
-          </w:r>
-        </w:p>
-        <w:p>
-          <w:pPr>
-            <w:pStyle w:val="Footer"/>
-            <w:ind w:left="30"/>
-            <w:rPr>
-              <w:rFonts w:ascii="Arial" w:hAnsi="Arial" w:cs="Arial"/>
-              <w:sz w:val="12"/>
-              <w:szCs w:val="12"/>
-              <w:lang w:val="fi-FI"/>
-            </w:rPr>
-          </w:pPr>
-          <w:r>
-            <w:rPr>
-              <w:rFonts w:ascii="Arial" w:hAnsi="Arial" w:cs="Arial"/>
-              <w:sz w:val="12"/>
-              <w:szCs w:val="12"/>
-              <w:lang w:val="fi-FI"/>
-            </w:rPr>
-            <w:t>www.svea.fi</w:t>
-          </w:r>
-        </w:p>
-        <w:p>
-          <w:pPr>
-            <w:pStyle w:val="Footer"/>
-            <w:ind w:left="30"/>
-            <w:rPr>
-              <w:rFonts w:ascii="Arial" w:hAnsi="Arial" w:cs="Arial"/>
-              <w:sz w:val="12"/>
-              <w:szCs w:val="12"/>
-              <w:lang w:val="fi-FI"/>
-            </w:rPr>
-          </w:pPr>
-        </w:p>
-      </w:tc>
-      <w:tc>
-        <w:tcPr>
-          <w:tcW w:w="662" w:type="dxa"/>
-          <w:gridSpan w:val="2"/>
-          <w:tcBorders>
-            <w:top w:val="nil"/>
-            <w:left w:val="nil"/>
-            <w:bottom w:val="nil"/>
-            <w:right w:val="nil"/>
-          </w:tcBorders>
-        </w:tcPr>
-        <w:p>
-          <w:pPr>
-            <w:spacing w:after="160" w:line="259" w:lineRule="auto"/>
-            <w:rPr>
-              <w:rFonts w:ascii="Arial" w:hAnsi="Arial" w:cs="Arial"/>
-              <w:sz w:val="12"/>
-              <w:szCs w:val="12"/>
-              <w:lang w:val="fi-FI"/>
-            </w:rPr>
-          </w:pPr>
-        </w:p>
-        <w:p>
-          <w:pPr>
-            <w:pStyle w:val="Footer"/>
-            <w:rPr>
-              <w:rFonts w:ascii="Arial" w:hAnsi="Arial" w:cs="Arial"/>
-              <w:sz w:val="12"/>
-              <w:szCs w:val="12"/>
-              <w:lang w:val="fi-FI"/>
-            </w:rPr>
-          </w:pPr>
-        </w:p>
-      </w:tc>
-    </w:tr>
-  </w:tbl>
   <w:p>
     <w:pPr>
       <w:pStyle w:val="Footer"/>
-      <w:rPr>
-        <w:lang w:val="fi-FI"/>
-      </w:rPr>
     </w:pPr>
   </w:p>
 </w:ftr>
@@ -7891,6 +7578,339 @@
 </w:ftr>
 </file>
 
+<file path=word/footer3.xml><?xml version="1.0" encoding="utf-8"?>
+<w:ftr xmlns:wpc="http://schemas.microsoft.com/office/word/2010/wordprocessingCanvas" xmlns:cx="http://schemas.microsoft.com/office/drawing/2014/chartex" xmlns:cx1="http://schemas.microsoft.com/office/drawing/2015/9/8/chartex" xmlns:cx2="http://schemas.microsoft.com/office/drawing/2015/10/21/chartex" xmlns:cx3="http://schemas.microsoft.com/office/drawing/2016/5/9/chartex" xmlns:cx4="http://schemas.microsoft.com/office/drawing/2016/5/10/chartex" xmlns:cx5="http://schemas.microsoft.com/office/drawing/2016/5/11/chartex" xmlns:cx6="http://schemas.microsoft.com/office/drawing/2016/5/12/chartex" xmlns:cx7="http://schemas.microsoft.com/office/drawing/2016/5/13/chartex" xmlns:cx8="http://schemas.microsoft.com/office/drawing/2016/5/14/chartex" xmlns:mc="http://schemas.openxmlformats.org/markup-compatibility/2006" xmlns:aink="http://schemas.microsoft.com/office/drawing/2016/ink" xmlns:am3d="http://schemas.microsoft.com/office/drawing/2017/model3d" xmlns:o="urn:schemas-microsoft-com:office:office" xmlns:oel="http://schemas.microsoft.com/office/2019/extlst" xmlns:r="http://schemas.openxmlformats.org/officeDocument/2006/relationships" xmlns:m="http://schemas.openxmlformats.org/officeDocument/2006/math" xmlns:v="urn:schemas-microsoft-com:vml" xmlns:wp14="http://schemas.microsoft.com/office/word/2010/wordprocessingDrawing" xmlns:wp="http://schemas.openxmlformats.org/drawingml/2006/wordprocessingDrawing" xmlns:w10="urn:schemas-microsoft-com:office:word" xmlns:w="http://schemas.openxmlformats.org/wordprocessingml/2006/main" xmlns:w14="http://schemas.microsoft.com/office/word/2010/wordml" xmlns:w15="http://schemas.microsoft.com/office/word/2012/wordml" xmlns:w16cex="http://schemas.microsoft.com/office/word/2018/wordml/cex" xmlns:w16cid="http://schemas.microsoft.com/office/word/2016/wordml/cid" xmlns:w16="http://schemas.microsoft.com/office/word/2018/wordml" xmlns:w16du="http://schemas.microsoft.com/office/word/2023/wordml/word16du" xmlns:w16sdtdh="http://schemas.microsoft.com/office/word/2020/wordml/sdtdatahash" xmlns:w16sdtfl="http://schemas.microsoft.com/office/word/2024/wordml/sdtformatlock" xmlns:w16se="http://schemas.microsoft.com/office/word/2015/wordml/symex" xmlns:wpg="http://schemas.microsoft.com/office/word/2010/wordprocessingGroup" xmlns:wpi="http://schemas.microsoft.com/office/word/2010/wordprocessingInk" xmlns:wne="http://schemas.microsoft.com/office/word/2006/wordml" xmlns:wps="http://schemas.microsoft.com/office/word/2010/wordprocessingShape" mc:Ignorable="w14 w15 w16se w16cid w16 w16cex w16sdtdh w16sdtfl w16du wp14">
+  <w:tbl>
+    <w:tblPr>
+      <w:tblStyle w:val="TableGrid"/>
+      <w:tblW w:w="12082" w:type="dxa"/>
+      <w:tblInd w:w="-181" w:type="dxa"/>
+      <w:tblLayout w:type="fixed"/>
+      <w:tblLook w:val="04A0" w:firstRow="1" w:lastRow="0" w:firstColumn="1" w:lastColumn="0" w:noHBand="0" w:noVBand="1"/>
+    </w:tblPr>
+    <w:tblGrid>
+      <w:gridCol w:w="8357"/>
+      <w:gridCol w:w="1103"/>
+      <w:gridCol w:w="1603"/>
+      <w:gridCol w:w="356"/>
+      <w:gridCol w:w="427"/>
+      <w:gridCol w:w="236"/>
+    </w:tblGrid>
+    <w:tr>
+      <w:trPr>
+        <w:trHeight w:hRule="exact" w:val="102"/>
+      </w:trPr>
+      <w:tc>
+        <w:tcPr>
+          <w:tcW w:w="8357" w:type="dxa"/>
+          <w:tcBorders>
+            <w:top w:val="single" w:sz="12" w:space="0" w:color="4BA8C0"/>
+            <w:left w:val="nil"/>
+            <w:bottom w:val="nil"/>
+            <w:right w:val="nil"/>
+          </w:tcBorders>
+        </w:tcPr>
+        <w:p>
+          <w:pPr>
+            <w:pStyle w:val="Footer"/>
+            <w:rPr>
+              <w:rFonts w:ascii="Arial" w:hAnsi="Arial" w:cs="Arial"/>
+              <w:sz w:val="12"/>
+              <w:szCs w:val="12"/>
+            </w:rPr>
+          </w:pPr>
+        </w:p>
+      </w:tc>
+      <w:tc>
+        <w:tcPr>
+          <w:tcW w:w="2706" w:type="dxa"/>
+          <w:gridSpan w:val="2"/>
+          <w:tcBorders>
+            <w:top w:val="single" w:sz="12" w:space="0" w:color="4BA8C0"/>
+            <w:left w:val="nil"/>
+            <w:bottom w:val="nil"/>
+            <w:right w:val="nil"/>
+          </w:tcBorders>
+        </w:tcPr>
+        <w:p>
+          <w:pPr>
+            <w:pStyle w:val="Footer"/>
+            <w:rPr>
+              <w:rFonts w:ascii="Arial" w:hAnsi="Arial" w:cs="Arial"/>
+              <w:b/>
+              <w:sz w:val="14"/>
+              <w:szCs w:val="14"/>
+            </w:rPr>
+          </w:pPr>
+        </w:p>
+      </w:tc>
+      <w:tc>
+        <w:tcPr>
+          <w:tcW w:w="783" w:type="dxa"/>
+          <w:gridSpan w:val="2"/>
+          <w:tcBorders>
+            <w:top w:val="single" w:sz="12" w:space="0" w:color="4BA8C0"/>
+            <w:left w:val="nil"/>
+            <w:bottom w:val="nil"/>
+            <w:right w:val="nil"/>
+          </w:tcBorders>
+        </w:tcPr>
+        <w:p>
+          <w:pPr>
+            <w:spacing w:after="160" w:line="259" w:lineRule="auto"/>
+            <w:rPr>
+              <w:rFonts w:ascii="Arial" w:hAnsi="Arial" w:cs="Arial"/>
+              <w:sz w:val="12"/>
+              <w:szCs w:val="12"/>
+            </w:rPr>
+          </w:pPr>
+        </w:p>
+      </w:tc>
+      <w:tc>
+        <w:tcPr>
+          <w:tcW w:w="235" w:type="dxa"/>
+          <w:tcBorders>
+            <w:top w:val="nil"/>
+            <w:left w:val="nil"/>
+            <w:bottom w:val="nil"/>
+            <w:right w:val="nil"/>
+          </w:tcBorders>
+        </w:tcPr>
+        <w:p/>
+      </w:tc>
+    </w:tr>
+    <w:tr>
+      <w:trPr>
+        <w:trHeight w:val="613"/>
+      </w:trPr>
+      <w:tc>
+        <w:tcPr>
+          <w:tcW w:w="9460" w:type="dxa"/>
+          <w:gridSpan w:val="2"/>
+          <w:tcBorders>
+            <w:top w:val="nil"/>
+            <w:left w:val="nil"/>
+            <w:bottom w:val="nil"/>
+            <w:right w:val="nil"/>
+          </w:tcBorders>
+        </w:tcPr>
+        <w:p>
+          <w:pPr>
+            <w:pStyle w:val="Footer"/>
+            <w:ind w:left="30"/>
+            <w:rPr>
+              <w:rFonts w:ascii="Arial" w:hAnsi="Arial" w:cs="Arial"/>
+              <w:b/>
+              <w:sz w:val="14"/>
+              <w:szCs w:val="14"/>
+            </w:rPr>
+          </w:pPr>
+          <w:r>
+            <w:rPr>
+              <w:rFonts w:ascii="Arial" w:hAnsi="Arial" w:cs="Arial"/>
+              <w:b/>
+              <w:sz w:val="14"/>
+              <w:szCs w:val="14"/>
+            </w:rPr>
+            <w:t>Svea Payments Oy</w:t>
+          </w:r>
+        </w:p>
+        <w:p>
+          <w:pPr>
+            <w:pStyle w:val="Footer"/>
+            <w:ind w:left="30"/>
+            <w:rPr>
+              <w:rFonts w:ascii="Arial" w:hAnsi="Arial" w:cs="Arial"/>
+              <w:sz w:val="12"/>
+              <w:szCs w:val="12"/>
+            </w:rPr>
+          </w:pPr>
+          <w:r>
+            <w:rPr>
+              <w:rFonts w:ascii="Arial" w:hAnsi="Arial" w:cs="Arial"/>
+              <w:sz w:val="12"/>
+              <w:szCs w:val="12"/>
+            </w:rPr>
+            <w:t>Y-</w:t>
+          </w:r>
+          <w:proofErr w:type="spellStart"/>
+          <w:r>
+            <w:rPr>
+              <w:rFonts w:ascii="Arial" w:hAnsi="Arial" w:cs="Arial"/>
+              <w:sz w:val="12"/>
+              <w:szCs w:val="12"/>
+            </w:rPr>
+            <w:t>tunnus</w:t>
+          </w:r>
+          <w:proofErr w:type="spellEnd"/>
+          <w:r>
+            <w:rPr>
+              <w:rFonts w:ascii="Arial" w:hAnsi="Arial" w:cs="Arial"/>
+              <w:sz w:val="12"/>
+              <w:szCs w:val="12"/>
+            </w:rPr>
+            <w:t xml:space="preserve">: </w:t>
+          </w:r>
+          <w:r>
+            <w:rPr>
+              <w:rFonts w:ascii="Arial" w:hAnsi="Arial" w:cs="Arial"/>
+              <w:color w:val="000000"/>
+              <w:sz w:val="12"/>
+              <w:szCs w:val="12"/>
+            </w:rPr>
+            <w:t>2121703-0</w:t>
+          </w:r>
+        </w:p>
+        <w:p>
+          <w:pPr>
+            <w:pStyle w:val="Footer"/>
+            <w:ind w:left="30"/>
+            <w:rPr>
+              <w:rFonts w:ascii="Arial" w:hAnsi="Arial" w:cs="Arial"/>
+              <w:sz w:val="12"/>
+              <w:szCs w:val="12"/>
+              <w:lang w:val="fi-FI"/>
+            </w:rPr>
+          </w:pPr>
+          <w:r>
+            <w:rPr>
+              <w:rFonts w:ascii="Arial" w:hAnsi="Arial" w:cs="Arial"/>
+              <w:sz w:val="12"/>
+              <w:szCs w:val="12"/>
+              <w:lang w:val="fi-FI"/>
+            </w:rPr>
+            <w:t>Kotipaikka: Helsinki</w:t>
+          </w:r>
+        </w:p>
+        <w:p>
+          <w:pPr>
+            <w:pStyle w:val="Footer"/>
+            <w:tabs>
+              <w:tab w:val="clear" w:pos="9638"/>
+              <w:tab w:val="right" w:pos="9028"/>
+            </w:tabs>
+            <w:rPr>
+              <w:rFonts w:ascii="Arial" w:hAnsi="Arial" w:cs="Arial"/>
+              <w:sz w:val="12"/>
+              <w:szCs w:val="12"/>
+              <w:lang w:val="fi-FI"/>
+            </w:rPr>
+          </w:pPr>
+        </w:p>
+      </w:tc>
+      <w:tc>
+        <w:tcPr>
+          <w:tcW w:w="1959" w:type="dxa"/>
+          <w:gridSpan w:val="2"/>
+          <w:tcBorders>
+            <w:top w:val="nil"/>
+            <w:left w:val="nil"/>
+            <w:bottom w:val="nil"/>
+            <w:right w:val="nil"/>
+          </w:tcBorders>
+        </w:tcPr>
+        <w:p>
+          <w:pPr>
+            <w:pStyle w:val="Footer"/>
+            <w:ind w:left="30"/>
+            <w:rPr>
+              <w:rFonts w:ascii="Arial" w:hAnsi="Arial" w:cs="Arial"/>
+              <w:sz w:val="12"/>
+              <w:szCs w:val="12"/>
+              <w:lang w:val="fi-FI"/>
+            </w:rPr>
+          </w:pPr>
+          <w:r>
+            <w:rPr>
+              <w:rFonts w:ascii="Arial" w:hAnsi="Arial" w:cs="Arial"/>
+              <w:sz w:val="12"/>
+              <w:szCs w:val="12"/>
+              <w:lang w:val="fi-FI"/>
+            </w:rPr>
+            <w:t>+358 4242 300</w:t>
+          </w:r>
+        </w:p>
+        <w:p>
+          <w:pPr>
+            <w:pStyle w:val="Footer"/>
+            <w:ind w:left="30"/>
+            <w:rPr>
+              <w:rFonts w:ascii="Arial" w:hAnsi="Arial" w:cs="Arial"/>
+              <w:sz w:val="12"/>
+              <w:szCs w:val="12"/>
+              <w:lang w:val="fi-FI"/>
+            </w:rPr>
+          </w:pPr>
+          <w:r>
+            <w:rPr>
+              <w:rFonts w:ascii="Arial" w:hAnsi="Arial" w:cs="Arial"/>
+              <w:sz w:val="12"/>
+              <w:szCs w:val="12"/>
+              <w:lang w:val="fi-FI"/>
+            </w:rPr>
+            <w:t>www.svea.fi</w:t>
+          </w:r>
+        </w:p>
+        <w:p>
+          <w:pPr>
+            <w:pStyle w:val="Footer"/>
+            <w:ind w:left="30"/>
+            <w:rPr>
+              <w:rFonts w:ascii="Arial" w:hAnsi="Arial" w:cs="Arial"/>
+              <w:sz w:val="12"/>
+              <w:szCs w:val="12"/>
+              <w:lang w:val="fi-FI"/>
+            </w:rPr>
+          </w:pPr>
+        </w:p>
+      </w:tc>
+      <w:tc>
+        <w:tcPr>
+          <w:tcW w:w="662" w:type="dxa"/>
+          <w:gridSpan w:val="2"/>
+          <w:tcBorders>
+            <w:top w:val="nil"/>
+            <w:left w:val="nil"/>
+            <w:bottom w:val="nil"/>
+            <w:right w:val="nil"/>
+          </w:tcBorders>
+        </w:tcPr>
+        <w:p>
+          <w:pPr>
+            <w:spacing w:after="160" w:line="259" w:lineRule="auto"/>
+            <w:rPr>
+              <w:rFonts w:ascii="Arial" w:hAnsi="Arial" w:cs="Arial"/>
+              <w:sz w:val="12"/>
+              <w:szCs w:val="12"/>
+              <w:lang w:val="fi-FI"/>
+            </w:rPr>
+          </w:pPr>
+        </w:p>
+        <w:p>
+          <w:pPr>
+            <w:pStyle w:val="Footer"/>
+            <w:rPr>
+              <w:rFonts w:ascii="Arial" w:hAnsi="Arial" w:cs="Arial"/>
+              <w:sz w:val="12"/>
+              <w:szCs w:val="12"/>
+              <w:lang w:val="fi-FI"/>
+            </w:rPr>
+          </w:pPr>
+        </w:p>
+      </w:tc>
+    </w:tr>
+  </w:tbl>
+  <w:p>
+    <w:pPr>
+      <w:pStyle w:val="Footer"/>
+      <w:rPr>
+        <w:lang w:val="fi-FI"/>
+      </w:rPr>
+    </w:pPr>
+  </w:p>
+</w:ftr>
+</file>
+
 <file path=word/footnotes.xml><?xml version="1.0" encoding="utf-8"?>
 <w:footnotes xmlns:wpc="http://schemas.microsoft.com/office/word/2010/wordprocessingCanvas" xmlns:cx="http://schemas.microsoft.com/office/drawing/2014/chartex" xmlns:cx1="http://schemas.microsoft.com/office/drawing/2015/9/8/chartex" xmlns:cx2="http://schemas.microsoft.com/office/drawing/2015/10/21/chartex" xmlns:cx3="http://schemas.microsoft.com/office/drawing/2016/5/9/chartex" xmlns:cx4="http://schemas.microsoft.com/office/drawing/2016/5/10/chartex" xmlns:cx5="http://schemas.microsoft.com/office/drawing/2016/5/11/chartex" xmlns:cx6="http://schemas.microsoft.com/office/drawing/2016/5/12/chartex" xmlns:cx7="http://schemas.microsoft.com/office/drawing/2016/5/13/chartex" xmlns:cx8="http://schemas.microsoft.com/office/drawing/2016/5/14/chartex" xmlns:mc="http://schemas.openxmlformats.org/markup-compatibility/2006" xmlns:aink="http://schemas.microsoft.com/office/drawing/2016/ink" xmlns:am3d="http://schemas.microsoft.com/office/drawing/2017/model3d" xmlns:o="urn:schemas-microsoft-com:office:office" xmlns:oel="http://schemas.microsoft.com/office/2019/extlst" xmlns:r="http://schemas.openxmlformats.org/officeDocument/2006/relationships" xmlns:m="http://schemas.openxmlformats.org/officeDocument/2006/math" xmlns:v="urn:schemas-microsoft-com:vml" xmlns:wp14="http://schemas.microsoft.com/office/word/2010/wordprocessingDrawing" xmlns:wp="http://schemas.openxmlformats.org/drawingml/2006/wordprocessingDrawing" xmlns:w10="urn:schemas-microsoft-com:office:word" xmlns:w="http://schemas.openxmlformats.org/wordprocessingml/2006/main" xmlns:w14="http://schemas.microsoft.com/office/word/2010/wordml" xmlns:w15="http://schemas.microsoft.com/office/word/2012/wordml" xmlns:w16cex="http://schemas.microsoft.com/office/word/2018/wordml/cex" xmlns:w16cid="http://schemas.microsoft.com/office/word/2016/wordml/cid" xmlns:w16="http://schemas.microsoft.com/office/word/2018/wordml" xmlns:w16du="http://schemas.microsoft.com/office/word/2023/wordml/word16du" xmlns:w16sdtdh="http://schemas.microsoft.com/office/word/2020/wordml/sdtdatahash" xmlns:w16sdtfl="http://schemas.microsoft.com/office/word/2024/wordml/sdtformatlock" xmlns:w16se="http://schemas.microsoft.com/office/word/2015/wordml/symex" xmlns:wpg="http://schemas.microsoft.com/office/word/2010/wordprocessingGroup" xmlns:wpi="http://schemas.microsoft.com/office/word/2010/wordprocessingInk" xmlns:wne="http://schemas.microsoft.com/office/word/2006/wordml" xmlns:wps="http://schemas.microsoft.com/office/word/2010/wordprocessingShape" mc:Ignorable="w14 w15 w16se w16cid w16 w16cex w16sdtdh w16sdtfl w16du wp14">
   <w:footnote w:type="separator" w:id="-1">
@@ -7911,6 +7931,16 @@
 </file>
 
 <file path=word/header1.xml><?xml version="1.0" encoding="utf-8"?>
+<w:hdr xmlns:wpc="http://schemas.microsoft.com/office/word/2010/wordprocessingCanvas" xmlns:cx="http://schemas.microsoft.com/office/drawing/2014/chartex" xmlns:cx1="http://schemas.microsoft.com/office/drawing/2015/9/8/chartex" xmlns:cx2="http://schemas.microsoft.com/office/drawing/2015/10/21/chartex" xmlns:cx3="http://schemas.microsoft.com/office/drawing/2016/5/9/chartex" xmlns:cx4="http://schemas.microsoft.com/office/drawing/2016/5/10/chartex" xmlns:cx5="http://schemas.microsoft.com/office/drawing/2016/5/11/chartex" xmlns:cx6="http://schemas.microsoft.com/office/drawing/2016/5/12/chartex" xmlns:cx7="http://schemas.microsoft.com/office/drawing/2016/5/13/chartex" xmlns:cx8="http://schemas.microsoft.com/office/drawing/2016/5/14/chartex" xmlns:mc="http://schemas.openxmlformats.org/markup-compatibility/2006" xmlns:aink="http://schemas.microsoft.com/office/drawing/2016/ink" xmlns:am3d="http://schemas.microsoft.com/office/drawing/2017/model3d" xmlns:o="urn:schemas-microsoft-com:office:office" xmlns:oel="http://schemas.microsoft.com/office/2019/extlst" xmlns:r="http://schemas.openxmlformats.org/officeDocument/2006/relationships" xmlns:m="http://schemas.openxmlformats.org/officeDocument/2006/math" xmlns:v="urn:schemas-microsoft-com:vml" xmlns:wp14="http://schemas.microsoft.com/office/word/2010/wordprocessingDrawing" xmlns:wp="http://schemas.openxmlformats.org/drawingml/2006/wordprocessingDrawing" xmlns:w10="urn:schemas-microsoft-com:office:word" xmlns:w="http://schemas.openxmlformats.org/wordprocessingml/2006/main" xmlns:w14="http://schemas.microsoft.com/office/word/2010/wordml" xmlns:w15="http://schemas.microsoft.com/office/word/2012/wordml" xmlns:w16cex="http://schemas.microsoft.com/office/word/2018/wordml/cex" xmlns:w16cid="http://schemas.microsoft.com/office/word/2016/wordml/cid" xmlns:w16="http://schemas.microsoft.com/office/word/2018/wordml" xmlns:w16du="http://schemas.microsoft.com/office/word/2023/wordml/word16du" xmlns:w16sdtdh="http://schemas.microsoft.com/office/word/2020/wordml/sdtdatahash" xmlns:w16sdtfl="http://schemas.microsoft.com/office/word/2024/wordml/sdtformatlock" xmlns:w16se="http://schemas.microsoft.com/office/word/2015/wordml/symex" xmlns:wpg="http://schemas.microsoft.com/office/word/2010/wordprocessingGroup" xmlns:wpi="http://schemas.microsoft.com/office/word/2010/wordprocessingInk" xmlns:wne="http://schemas.microsoft.com/office/word/2006/wordml" xmlns:wps="http://schemas.microsoft.com/office/word/2010/wordprocessingShape" mc:Ignorable="w14 w15 w16se w16cid w16 w16cex w16sdtdh w16sdtfl w16du wp14">
+  <w:p>
+    <w:pPr>
+      <w:pStyle w:val="Header"/>
+    </w:pPr>
+  </w:p>
+</w:hdr>
+</file>
+
+<file path=word/header2.xml><?xml version="1.0" encoding="utf-8"?>
 <w:hdr xmlns:wpc="http://schemas.microsoft.com/office/word/2010/wordprocessingCanvas" xmlns:cx="http://schemas.microsoft.com/office/drawing/2014/chartex" xmlns:cx1="http://schemas.microsoft.com/office/drawing/2015/9/8/chartex" xmlns:cx2="http://schemas.microsoft.com/office/drawing/2015/10/21/chartex" xmlns:cx3="http://schemas.microsoft.com/office/drawing/2016/5/9/chartex" xmlns:cx4="http://schemas.microsoft.com/office/drawing/2016/5/10/chartex" xmlns:cx5="http://schemas.microsoft.com/office/drawing/2016/5/11/chartex" xmlns:cx6="http://schemas.microsoft.com/office/drawing/2016/5/12/chartex" xmlns:cx7="http://schemas.microsoft.com/office/drawing/2016/5/13/chartex" xmlns:cx8="http://schemas.microsoft.com/office/drawing/2016/5/14/chartex" xmlns:mc="http://schemas.openxmlformats.org/markup-compatibility/2006" xmlns:aink="http://schemas.microsoft.com/office/drawing/2016/ink" xmlns:am3d="http://schemas.microsoft.com/office/drawing/2017/model3d" xmlns:o="urn:schemas-microsoft-com:office:office" xmlns:oel="http://schemas.microsoft.com/office/2019/extlst" xmlns:r="http://schemas.openxmlformats.org/officeDocument/2006/relationships" xmlns:m="http://schemas.openxmlformats.org/officeDocument/2006/math" xmlns:v="urn:schemas-microsoft-com:vml" xmlns:wp14="http://schemas.microsoft.com/office/word/2010/wordprocessingDrawing" xmlns:wp="http://schemas.openxmlformats.org/drawingml/2006/wordprocessingDrawing" xmlns:w10="urn:schemas-microsoft-com:office:word" xmlns:w="http://schemas.openxmlformats.org/wordprocessingml/2006/main" xmlns:w14="http://schemas.microsoft.com/office/word/2010/wordml" xmlns:w15="http://schemas.microsoft.com/office/word/2012/wordml" xmlns:w16cex="http://schemas.microsoft.com/office/word/2018/wordml/cex" xmlns:w16cid="http://schemas.microsoft.com/office/word/2016/wordml/cid" xmlns:w16="http://schemas.microsoft.com/office/word/2018/wordml" xmlns:w16du="http://schemas.microsoft.com/office/word/2023/wordml/word16du" xmlns:w16sdtdh="http://schemas.microsoft.com/office/word/2020/wordml/sdtdatahash" xmlns:w16sdtfl="http://schemas.microsoft.com/office/word/2024/wordml/sdtformatlock" xmlns:w16se="http://schemas.microsoft.com/office/word/2015/wordml/symex" xmlns:wpg="http://schemas.microsoft.com/office/word/2010/wordprocessingGroup" xmlns:wpi="http://schemas.microsoft.com/office/word/2010/wordprocessingInk" xmlns:wne="http://schemas.microsoft.com/office/word/2006/wordml" xmlns:wps="http://schemas.microsoft.com/office/word/2010/wordprocessingShape" mc:Ignorable="w14 w15 w16se w16cid w16 w16cex w16sdtdh w16sdtfl w16du wp14">
   <w:p>
     <w:pPr>
@@ -8006,7 +8036,7 @@
         <w:sz w:val="20"/>
         <w:szCs w:val="20"/>
       </w:rPr>
-      <w:t>25</w:t>
+      <w:t>30</w:t>
     </w:r>
     <w:r>
       <w:rPr>
@@ -8020,7 +8050,7 @@
 </w:hdr>
 </file>
 
-<file path=word/header2.xml><?xml version="1.0" encoding="utf-8"?>
+<file path=word/header3.xml><?xml version="1.0" encoding="utf-8"?>
 <w:hdr xmlns:wpc="http://schemas.microsoft.com/office/word/2010/wordprocessingCanvas" xmlns:cx="http://schemas.microsoft.com/office/drawing/2014/chartex" xmlns:cx1="http://schemas.microsoft.com/office/drawing/2015/9/8/chartex" xmlns:cx2="http://schemas.microsoft.com/office/drawing/2015/10/21/chartex" xmlns:cx3="http://schemas.microsoft.com/office/drawing/2016/5/9/chartex" xmlns:cx4="http://schemas.microsoft.com/office/drawing/2016/5/10/chartex" xmlns:cx5="http://schemas.microsoft.com/office/drawing/2016/5/11/chartex" xmlns:cx6="http://schemas.microsoft.com/office/drawing/2016/5/12/chartex" xmlns:cx7="http://schemas.microsoft.com/office/drawing/2016/5/13/chartex" xmlns:cx8="http://schemas.microsoft.com/office/drawing/2016/5/14/chartex" xmlns:mc="http://schemas.openxmlformats.org/markup-compatibility/2006" xmlns:aink="http://schemas.microsoft.com/office/drawing/2016/ink" xmlns:am3d="http://schemas.microsoft.com/office/drawing/2017/model3d" xmlns:o="urn:schemas-microsoft-com:office:office" xmlns:oel="http://schemas.microsoft.com/office/2019/extlst" xmlns:r="http://schemas.openxmlformats.org/officeDocument/2006/relationships" xmlns:m="http://schemas.openxmlformats.org/officeDocument/2006/math" xmlns:v="urn:schemas-microsoft-com:vml" xmlns:wp14="http://schemas.microsoft.com/office/word/2010/wordprocessingDrawing" xmlns:wp="http://schemas.openxmlformats.org/drawingml/2006/wordprocessingDrawing" xmlns:w10="urn:schemas-microsoft-com:office:word" xmlns:w="http://schemas.openxmlformats.org/wordprocessingml/2006/main" xmlns:w14="http://schemas.microsoft.com/office/word/2010/wordml" xmlns:w15="http://schemas.microsoft.com/office/word/2012/wordml" xmlns:w16cex="http://schemas.microsoft.com/office/word/2018/wordml/cex" xmlns:w16cid="http://schemas.microsoft.com/office/word/2016/wordml/cid" xmlns:w16="http://schemas.microsoft.com/office/word/2018/wordml" xmlns:w16du="http://schemas.microsoft.com/office/word/2023/wordml/word16du" xmlns:w16sdtdh="http://schemas.microsoft.com/office/word/2020/wordml/sdtdatahash" xmlns:w16sdtfl="http://schemas.microsoft.com/office/word/2024/wordml/sdtformatlock" xmlns:w16se="http://schemas.microsoft.com/office/word/2015/wordml/symex" xmlns:wpg="http://schemas.microsoft.com/office/word/2010/wordprocessingGroup" xmlns:wpi="http://schemas.microsoft.com/office/word/2010/wordprocessingInk" xmlns:wne="http://schemas.microsoft.com/office/word/2006/wordml" xmlns:wps="http://schemas.microsoft.com/office/word/2010/wordprocessingShape" mc:Ignorable="w14 w15 w16se w16cid w16 w16cex w16sdtdh w16sdtfl w16du wp14">
   <w:p>
     <w:pPr>

</xml_diff>

<commit_message>
Fixed duplicate collated payment method titles on the checkout page. Updated docs version information.
</commit_message>
<xml_diff>
--- a/docs/Manual - Payment Module for Adobe Commerce (Magento) - Svea Payments Finland.docx
+++ b/docs/Manual - Payment Module for Adobe Commerce (Magento) - Svea Payments Finland.docx
@@ -313,7 +313,7 @@
           <w:iCs/>
           <w:szCs w:val="22"/>
         </w:rPr>
-        <w:t>2</w:t>
+        <w:t>3</w:t>
       </w:r>
       <w:r>
         <w:rPr>
@@ -329,7 +329,7 @@
           <w:iCs/>
           <w:szCs w:val="22"/>
         </w:rPr>
-        <w:t>2</w:t>
+        <w:t>1</w:t>
       </w:r>
       <w:r>
         <w:br w:type="page"/>
@@ -7994,7 +7994,7 @@
         <w:sz w:val="20"/>
         <w:szCs w:val="20"/>
       </w:rPr>
-      <w:t>5</w:t>
+      <w:t>10</w:t>
     </w:r>
     <w:r>
       <w:rPr>
@@ -8010,7 +8010,7 @@
         <w:sz w:val="20"/>
         <w:szCs w:val="20"/>
       </w:rPr>
-      <w:t>6</w:t>
+      <w:t>8</w:t>
     </w:r>
     <w:r>
       <w:rPr>

</xml_diff>